<commit_message>
Submit to JAMA Surgery
</commit_message>
<xml_diff>
--- a/manuscript.docx
+++ b/manuscript.docx
@@ -7,15 +7,7 @@
         <w:pStyle w:val="Title"/>
       </w:pPr>
       <w:r>
-        <w:t xml:space="preserve">Feasibility of a Cluster </w:t>
-      </w:r>
-      <w:proofErr w:type="spellStart"/>
-      <w:r>
-        <w:t>Randomised</w:t>
-      </w:r>
-      <w:proofErr w:type="spellEnd"/>
-      <w:r>
-        <w:t xml:space="preserve"> Trial on the Effect of Trauma Life Support Training: A Pilot Study</w:t>
+        <w:t>Feasibility of a Cluster Randomised Trial on the Effect of Trauma Life Support Training: A Pilot Study</w:t>
       </w:r>
     </w:p>
     <w:p>
@@ -142,13 +134,8 @@
       </w:r>
       <w:r>
         <w:br/>
-        <w:t xml:space="preserve">Karolinska </w:t>
-      </w:r>
-      <w:proofErr w:type="spellStart"/>
-      <w:r>
-        <w:t>Institutet</w:t>
-      </w:r>
-      <w:proofErr w:type="spellEnd"/>
+        <w:t>Karolinska Institutet</w:t>
+      </w:r>
       <w:r>
         <w:br/>
         <w:t>171 77 Stockholm</w:t>
@@ -190,13 +177,8 @@
         <w:pStyle w:val="Heading5"/>
       </w:pPr>
       <w:bookmarkStart w:id="3" w:name="debojit-basak"/>
-      <w:proofErr w:type="spellStart"/>
-      <w:r>
-        <w:t>Debojit</w:t>
-      </w:r>
-      <w:proofErr w:type="spellEnd"/>
-      <w:r>
-        <w:t xml:space="preserve"> Basak</w:t>
+      <w:r>
+        <w:t>Debojit Basak</w:t>
       </w:r>
       <w:r>
         <w:t xml:space="preserve"> (DB)</w:t>
@@ -207,67 +189,54 @@
       <w:r>
         <w:t xml:space="preserve"> </w:t>
       </w:r>
-      <w:r>
-        <w:fldChar w:fldCharType="begin"/>
-      </w:r>
-      <w:r>
-        <w:instrText>HYPERLINK "https://orcid.org/90000-0002-8378-9689" \h</w:instrText>
-      </w:r>
-      <w:r>
-        <w:fldChar w:fldCharType="separate"/>
-      </w:r>
-      <w:r>
-        <w:rPr>
-          <w:noProof/>
-        </w:rPr>
-        <w:drawing>
-          <wp:inline distT="0" distB="0" distL="0" distR="0" wp14:anchorId="78A93972" wp14:editId="0F0DB304">
-            <wp:extent cx="152400" cy="152400"/>
-            <wp:effectExtent l="0" t="0" r="0" b="0"/>
-            <wp:docPr id="27" name="Picture"/>
-            <wp:cNvGraphicFramePr/>
-            <a:graphic xmlns:a="http://schemas.openxmlformats.org/drawingml/2006/main">
-              <a:graphicData uri="http://schemas.openxmlformats.org/drawingml/2006/picture">
-                <pic:pic xmlns:pic="http://schemas.openxmlformats.org/drawingml/2006/picture">
-                  <pic:nvPicPr>
-                    <pic:cNvPr id="28" name="Picture" descr="https://info.orcid.org/wp-content/uploads/2019/11/orcid_16x16.png"/>
-                    <pic:cNvPicPr>
-                      <a:picLocks noChangeAspect="1" noChangeArrowheads="1"/>
-                    </pic:cNvPicPr>
-                  </pic:nvPicPr>
-                  <pic:blipFill>
-                    <a:blip r:embed="rId8"/>
-                    <a:stretch>
-                      <a:fillRect/>
-                    </a:stretch>
-                  </pic:blipFill>
-                  <pic:spPr bwMode="auto">
-                    <a:xfrm>
-                      <a:off x="0" y="0"/>
-                      <a:ext cx="152400" cy="152400"/>
-                    </a:xfrm>
-                    <a:prstGeom prst="rect">
-                      <a:avLst/>
-                    </a:prstGeom>
-                    <a:noFill/>
-                    <a:ln w="9525">
+      <w:hyperlink r:id="rId10">
+        <w:r>
+          <w:rPr>
+            <w:noProof/>
+          </w:rPr>
+          <w:drawing>
+            <wp:inline distT="0" distB="0" distL="0" distR="0" wp14:anchorId="78A93972" wp14:editId="0F0DB304">
+              <wp:extent cx="152400" cy="152400"/>
+              <wp:effectExtent l="0" t="0" r="0" b="0"/>
+              <wp:docPr id="27" name="Picture"/>
+              <wp:cNvGraphicFramePr/>
+              <a:graphic xmlns:a="http://schemas.openxmlformats.org/drawingml/2006/main">
+                <a:graphicData uri="http://schemas.openxmlformats.org/drawingml/2006/picture">
+                  <pic:pic xmlns:pic="http://schemas.openxmlformats.org/drawingml/2006/picture">
+                    <pic:nvPicPr>
+                      <pic:cNvPr id="28" name="Picture" descr="https://info.orcid.org/wp-content/uploads/2019/11/orcid_16x16.png"/>
+                      <pic:cNvPicPr>
+                        <a:picLocks noChangeAspect="1" noChangeArrowheads="1"/>
+                      </pic:cNvPicPr>
+                    </pic:nvPicPr>
+                    <pic:blipFill>
+                      <a:blip r:embed="rId8"/>
+                      <a:stretch>
+                        <a:fillRect/>
+                      </a:stretch>
+                    </pic:blipFill>
+                    <pic:spPr bwMode="auto">
+                      <a:xfrm>
+                        <a:off x="0" y="0"/>
+                        <a:ext cx="152400" cy="152400"/>
+                      </a:xfrm>
+                      <a:prstGeom prst="rect">
+                        <a:avLst/>
+                      </a:prstGeom>
                       <a:noFill/>
-                      <a:headEnd/>
-                      <a:tailEnd/>
-                    </a:ln>
-                  </pic:spPr>
-                </pic:pic>
-              </a:graphicData>
-            </a:graphic>
-          </wp:inline>
-        </w:drawing>
-      </w:r>
-      <w:r>
-        <w:rPr>
-          <w:noProof/>
-        </w:rPr>
-        <w:fldChar w:fldCharType="end"/>
-      </w:r>
+                      <a:ln w="9525">
+                        <a:noFill/>
+                        <a:headEnd/>
+                        <a:tailEnd/>
+                      </a:ln>
+                    </pic:spPr>
+                  </pic:pic>
+                </a:graphicData>
+              </a:graphic>
+            </wp:inline>
+          </w:drawing>
+        </w:r>
+      </w:hyperlink>
     </w:p>
     <w:p>
       <w:pPr>
@@ -280,37 +249,22 @@
     <w:p>
       <w:pPr>
         <w:pStyle w:val="Heading5"/>
-        <w:rPr>
-          <w:lang w:val="sv-SE"/>
-        </w:rPr>
       </w:pPr>
       <w:bookmarkStart w:id="4" w:name="johanna-berg-jb"/>
       <w:bookmarkEnd w:id="3"/>
       <w:r>
-        <w:rPr>
-          <w:lang w:val="sv-SE"/>
-        </w:rPr>
         <w:t>Johanna Berg</w:t>
       </w:r>
       <w:r>
-        <w:rPr>
-          <w:lang w:val="sv-SE"/>
-        </w:rPr>
         <w:t xml:space="preserve"> (JB)</w:t>
       </w:r>
       <w:r>
-        <w:rPr>
-          <w:lang w:val="sv-SE"/>
-        </w:rPr>
         <w:t>, MD</w:t>
       </w:r>
       <w:r>
-        <w:rPr>
-          <w:lang w:val="sv-SE"/>
-        </w:rPr>
         <w:t xml:space="preserve"> </w:t>
       </w:r>
-      <w:hyperlink r:id="rId10">
+      <w:hyperlink r:id="rId11">
         <w:r>
           <w:rPr>
             <w:noProof/>
@@ -364,15 +318,7 @@
         <w:pStyle w:val="FirstParagraph"/>
       </w:pPr>
       <w:r>
-        <w:t xml:space="preserve">Department of Global Public Health, Karolinska </w:t>
-      </w:r>
-      <w:proofErr w:type="spellStart"/>
-      <w:r>
-        <w:t>Institutet</w:t>
-      </w:r>
-      <w:proofErr w:type="spellEnd"/>
-      <w:r>
-        <w:t>, Stockholm, Sweden.</w:t>
+        <w:t>Department of Global Public Health, Karolinska Institutet, Stockholm, Sweden.</w:t>
       </w:r>
     </w:p>
     <w:p>
@@ -380,15 +326,7 @@
         <w:pStyle w:val="BodyText"/>
       </w:pPr>
       <w:r>
-        <w:t xml:space="preserve">Emergency Medicine, Department of Internal and Emergency Medicine, </w:t>
-      </w:r>
-      <w:proofErr w:type="spellStart"/>
-      <w:r>
-        <w:t>Skåne</w:t>
-      </w:r>
-      <w:proofErr w:type="spellEnd"/>
-      <w:r>
-        <w:t xml:space="preserve"> University Hospital, Malmö, Sweden.</w:t>
+        <w:t>Emergency Medicine, Department of Internal and Emergency Medicine, Skåne University Hospital, Malmö, Sweden.</w:t>
       </w:r>
     </w:p>
     <w:p>
@@ -401,10 +339,7 @@
         <w:t>Shamita Chatterjee</w:t>
       </w:r>
       <w:r>
-        <w:t xml:space="preserve"> (</w:t>
-      </w:r>
-      <w:r>
-        <w:t>SC)</w:t>
+        <w:t xml:space="preserve"> (SC)</w:t>
       </w:r>
       <w:r>
         <w:t>, MBBS, MS</w:t>
@@ -412,7 +347,7 @@
       <w:r>
         <w:t xml:space="preserve"> </w:t>
       </w:r>
-      <w:hyperlink r:id="rId11">
+      <w:hyperlink r:id="rId12">
         <w:r>
           <w:rPr>
             <w:noProof/>
@@ -482,53 +417,45 @@
         <w:rPr>
           <w:lang w:val="sv-SE"/>
         </w:rPr>
-        <w:t xml:space="preserve">Li </w:t>
-      </w:r>
-      <w:proofErr w:type="spellStart"/>
+        <w:t>Li Fell</w:t>
+      </w:r>
       <w:r>
         <w:rPr>
           <w:lang w:val="sv-SE"/>
         </w:rPr>
-        <w:t>Fell</w:t>
+        <w:t>ä</w:t>
       </w:r>
       <w:r>
         <w:rPr>
           <w:lang w:val="sv-SE"/>
         </w:rPr>
-        <w:t>ä</w:t>
+        <w:t>nder-Tsai</w:t>
       </w:r>
       <w:r>
         <w:rPr>
           <w:lang w:val="sv-SE"/>
         </w:rPr>
-        <w:t>nder-Tsai</w:t>
-      </w:r>
-      <w:proofErr w:type="spellEnd"/>
+        <w:t xml:space="preserve"> (LFT)</w:t>
+      </w:r>
       <w:r>
         <w:rPr>
           <w:lang w:val="sv-SE"/>
         </w:rPr>
-        <w:t xml:space="preserve"> (LFT)</w:t>
+        <w:t>, MD, P</w:t>
       </w:r>
       <w:r>
         <w:rPr>
           <w:lang w:val="sv-SE"/>
         </w:rPr>
-        <w:t>, MD, P</w:t>
+        <w:t>hD</w:t>
       </w:r>
       <w:r>
         <w:rPr>
           <w:lang w:val="sv-SE"/>
         </w:rPr>
-        <w:t>hD</w:t>
-      </w:r>
-      <w:r>
-        <w:rPr>
-          <w:lang w:val="sv-SE"/>
-        </w:rPr>
         <w:t xml:space="preserve"> </w:t>
       </w:r>
-      <w:hyperlink r:id="rId12">
+      <w:hyperlink r:id="rId13">
         <w:r>
           <w:rPr>
             <w:noProof/>
@@ -582,23 +509,7 @@
         <w:pStyle w:val="FirstParagraph"/>
       </w:pPr>
       <w:r>
-        <w:t xml:space="preserve">Division of </w:t>
-      </w:r>
-      <w:proofErr w:type="spellStart"/>
-      <w:r>
-        <w:t>Orthopaedics</w:t>
-      </w:r>
-      <w:proofErr w:type="spellEnd"/>
-      <w:r>
-        <w:t xml:space="preserve"> and Biotechnology, Department of Clinical Science Intervention and Technology (CLINTEC), Karolinska </w:t>
-      </w:r>
-      <w:proofErr w:type="spellStart"/>
-      <w:r>
-        <w:t>Institutet</w:t>
-      </w:r>
-      <w:proofErr w:type="spellEnd"/>
-      <w:r>
-        <w:t>, Stockholm, Sweden.</w:t>
+        <w:t>Division of Orthopaedics and Biotechnology, Department of Clinical Science Intervention and Technology (CLINTEC), Karolinska Institutet, Stockholm, Sweden.</w:t>
       </w:r>
     </w:p>
     <w:p>
@@ -618,48 +529,32 @@
       </w:pPr>
       <w:bookmarkStart w:id="7" w:name="geeta-ghag-gg"/>
       <w:bookmarkEnd w:id="6"/>
-      <w:proofErr w:type="spellStart"/>
       <w:r>
         <w:rPr>
           <w:lang w:val="sv-SE"/>
         </w:rPr>
         <w:lastRenderedPageBreak/>
-        <w:t>Geeta</w:t>
-      </w:r>
-      <w:proofErr w:type="spellEnd"/>
+        <w:t>Geeta Ghag</w:t>
+      </w:r>
       <w:r>
         <w:rPr>
           <w:lang w:val="sv-SE"/>
         </w:rPr>
+        <w:t xml:space="preserve"> (GG)</w:t>
+      </w:r>
+      <w:r>
+        <w:rPr>
+          <w:lang w:val="sv-SE"/>
+        </w:rPr>
+        <w:t>, MBBS, MS</w:t>
+      </w:r>
+      <w:r>
+        <w:rPr>
+          <w:lang w:val="sv-SE"/>
+        </w:rPr>
         <w:t xml:space="preserve"> </w:t>
       </w:r>
-      <w:proofErr w:type="spellStart"/>
-      <w:r>
-        <w:rPr>
-          <w:lang w:val="sv-SE"/>
-        </w:rPr>
-        <w:t>Ghag</w:t>
-      </w:r>
-      <w:proofErr w:type="spellEnd"/>
-      <w:r>
-        <w:rPr>
-          <w:lang w:val="sv-SE"/>
-        </w:rPr>
-        <w:t xml:space="preserve"> (GG)</w:t>
-      </w:r>
-      <w:r>
-        <w:rPr>
-          <w:lang w:val="sv-SE"/>
-        </w:rPr>
-        <w:t>, MBBS, MS</w:t>
-      </w:r>
-      <w:r>
-        <w:rPr>
-          <w:lang w:val="sv-SE"/>
-        </w:rPr>
-        <w:t xml:space="preserve"> </w:t>
-      </w:r>
-      <w:hyperlink r:id="rId13">
+      <w:hyperlink r:id="rId14">
         <w:r>
           <w:rPr>
             <w:noProof/>
@@ -713,15 +608,7 @@
         <w:pStyle w:val="FirstParagraph"/>
       </w:pPr>
       <w:r>
-        <w:t xml:space="preserve">Department of Surgery, HBT Medical College </w:t>
-      </w:r>
-      <w:proofErr w:type="gramStart"/>
-      <w:r>
-        <w:t>And</w:t>
-      </w:r>
-      <w:proofErr w:type="gramEnd"/>
-      <w:r>
-        <w:t xml:space="preserve"> Dr. R N Cooper Municipal General Hospital, Mumbai, India.</w:t>
+        <w:t>Department of Surgery, HBT Medical College And Dr. R N Cooper Municipal General Hospital, Mumbai, India.</w:t>
       </w:r>
     </w:p>
     <w:p>
@@ -731,13 +618,8 @@
       <w:bookmarkStart w:id="8" w:name="monty-khajanchi-mk"/>
       <w:bookmarkEnd w:id="7"/>
       <w:r>
-        <w:t xml:space="preserve">Monty </w:t>
-      </w:r>
-      <w:proofErr w:type="spellStart"/>
-      <w:r>
-        <w:t>Khajanchi</w:t>
-      </w:r>
-      <w:proofErr w:type="spellEnd"/>
+        <w:t>Monty Khajanchi</w:t>
+      </w:r>
       <w:r>
         <w:t xml:space="preserve"> (MK)</w:t>
       </w:r>
@@ -747,7 +629,7 @@
       <w:r>
         <w:t xml:space="preserve"> </w:t>
       </w:r>
-      <w:hyperlink r:id="rId14">
+      <w:hyperlink r:id="rId15">
         <w:r>
           <w:rPr>
             <w:noProof/>
@@ -843,13 +725,8 @@
       <w:bookmarkStart w:id="10" w:name="catherine-juillard-cj"/>
       <w:bookmarkEnd w:id="9"/>
       <w:r>
-        <w:t xml:space="preserve">Catherine </w:t>
-      </w:r>
-      <w:proofErr w:type="spellStart"/>
-      <w:r>
-        <w:t>Juillard</w:t>
-      </w:r>
-      <w:proofErr w:type="spellEnd"/>
+        <w:t>Catherine Juillard</w:t>
+      </w:r>
       <w:r>
         <w:t xml:space="preserve"> (CJ)</w:t>
       </w:r>
@@ -859,7 +736,7 @@
       <w:r>
         <w:t xml:space="preserve"> </w:t>
       </w:r>
-      <w:hyperlink r:id="rId15">
+      <w:hyperlink r:id="rId16">
         <w:r>
           <w:rPr>
             <w:noProof/>
@@ -925,47 +802,31 @@
       </w:pPr>
       <w:bookmarkStart w:id="11" w:name="vipul-nandu"/>
       <w:bookmarkEnd w:id="10"/>
-      <w:proofErr w:type="spellStart"/>
       <w:r>
         <w:rPr>
           <w:lang w:val="sv-SE"/>
         </w:rPr>
-        <w:t>Vipul</w:t>
-      </w:r>
-      <w:proofErr w:type="spellEnd"/>
+        <w:t>Vipul Nandu</w:t>
+      </w:r>
       <w:r>
         <w:rPr>
           <w:lang w:val="sv-SE"/>
         </w:rPr>
+        <w:t xml:space="preserve"> (VN)</w:t>
+      </w:r>
+      <w:r>
+        <w:rPr>
+          <w:lang w:val="sv-SE"/>
+        </w:rPr>
+        <w:t>, MBBS, MS</w:t>
+      </w:r>
+      <w:r>
+        <w:rPr>
+          <w:lang w:val="sv-SE"/>
+        </w:rPr>
         <w:t xml:space="preserve"> </w:t>
       </w:r>
-      <w:proofErr w:type="spellStart"/>
-      <w:r>
-        <w:rPr>
-          <w:lang w:val="sv-SE"/>
-        </w:rPr>
-        <w:t>Nandu</w:t>
-      </w:r>
-      <w:proofErr w:type="spellEnd"/>
-      <w:r>
-        <w:rPr>
-          <w:lang w:val="sv-SE"/>
-        </w:rPr>
-        <w:t xml:space="preserve"> (VN)</w:t>
-      </w:r>
-      <w:r>
-        <w:rPr>
-          <w:lang w:val="sv-SE"/>
-        </w:rPr>
-        <w:t>, MBBS, MS</w:t>
-      </w:r>
-      <w:r>
-        <w:rPr>
-          <w:lang w:val="sv-SE"/>
-        </w:rPr>
-        <w:t xml:space="preserve"> </w:t>
-      </w:r>
-      <w:hyperlink r:id="rId16">
+      <w:hyperlink r:id="rId17">
         <w:r>
           <w:rPr>
             <w:noProof/>
@@ -1019,15 +880,7 @@
         <w:pStyle w:val="FirstParagraph"/>
       </w:pPr>
       <w:r>
-        <w:t xml:space="preserve">Department of Surgery, HBT Medical College </w:t>
-      </w:r>
-      <w:proofErr w:type="gramStart"/>
-      <w:r>
-        <w:t>And</w:t>
-      </w:r>
-      <w:proofErr w:type="gramEnd"/>
-      <w:r>
-        <w:t xml:space="preserve"> Dr. R N Cooper Municipal General Hospital, Mumbai, India.</w:t>
+        <w:t>Department of Surgery, HBT Medical College And Dr. R N Cooper Municipal General Hospital, Mumbai, India.</w:t>
       </w:r>
     </w:p>
     <w:p>
@@ -1036,13 +889,8 @@
       </w:pPr>
       <w:bookmarkStart w:id="12" w:name="nobhojit-roy-nr"/>
       <w:bookmarkEnd w:id="11"/>
-      <w:proofErr w:type="spellStart"/>
-      <w:r>
-        <w:t>Nobhojit</w:t>
-      </w:r>
-      <w:proofErr w:type="spellEnd"/>
-      <w:r>
-        <w:t xml:space="preserve"> Roy</w:t>
+      <w:r>
+        <w:t>Nobhojit Roy</w:t>
       </w:r>
       <w:r>
         <w:t xml:space="preserve"> (NR)</w:t>
@@ -1053,7 +901,7 @@
       <w:r>
         <w:t xml:space="preserve"> </w:t>
       </w:r>
-      <w:hyperlink r:id="rId17">
+      <w:hyperlink r:id="rId18">
         <w:r>
           <w:rPr>
             <w:noProof/>
@@ -1115,15 +963,7 @@
         <w:pStyle w:val="BodyText"/>
       </w:pPr>
       <w:r>
-        <w:t xml:space="preserve">Department of Global Public Health, Karolinska </w:t>
-      </w:r>
-      <w:proofErr w:type="spellStart"/>
-      <w:r>
-        <w:t>Institutet</w:t>
-      </w:r>
-      <w:proofErr w:type="spellEnd"/>
-      <w:r>
-        <w:t>, Stockholm, Sweden.</w:t>
+        <w:t>Department of Global Public Health, Karolinska Institutet, Stockholm, Sweden.</w:t>
       </w:r>
     </w:p>
     <w:p>
@@ -1144,7 +984,7 @@
       <w:r>
         <w:t xml:space="preserve"> </w:t>
       </w:r>
-      <w:hyperlink r:id="rId18">
+      <w:hyperlink r:id="rId19">
         <w:r>
           <w:rPr>
             <w:noProof/>
@@ -1210,67 +1050,37 @@
       </w:pPr>
       <w:bookmarkStart w:id="14" w:name="kapil-dev-soni-kds"/>
       <w:bookmarkEnd w:id="13"/>
-      <w:proofErr w:type="spellStart"/>
       <w:r>
         <w:rPr>
           <w:lang w:val="sv-SE"/>
         </w:rPr>
-        <w:t>Kapil</w:t>
-      </w:r>
-      <w:proofErr w:type="spellEnd"/>
+        <w:t>Kapil Dev Soni</w:t>
+      </w:r>
       <w:r>
         <w:rPr>
           <w:lang w:val="sv-SE"/>
         </w:rPr>
+        <w:t xml:space="preserve"> (KDS)</w:t>
+      </w:r>
+      <w:r>
+        <w:rPr>
+          <w:lang w:val="sv-SE"/>
+        </w:rPr>
+        <w:t>, MBB</w:t>
+      </w:r>
+      <w:r>
+        <w:rPr>
+          <w:lang w:val="sv-SE"/>
+        </w:rPr>
+        <w:t>S, MS</w:t>
+      </w:r>
+      <w:r>
+        <w:rPr>
+          <w:lang w:val="sv-SE"/>
+        </w:rPr>
         <w:t xml:space="preserve"> </w:t>
       </w:r>
-      <w:proofErr w:type="spellStart"/>
-      <w:r>
-        <w:rPr>
-          <w:lang w:val="sv-SE"/>
-        </w:rPr>
-        <w:t>Dev</w:t>
-      </w:r>
-      <w:proofErr w:type="spellEnd"/>
-      <w:r>
-        <w:rPr>
-          <w:lang w:val="sv-SE"/>
-        </w:rPr>
-        <w:t xml:space="preserve"> </w:t>
-      </w:r>
-      <w:proofErr w:type="spellStart"/>
-      <w:r>
-        <w:rPr>
-          <w:lang w:val="sv-SE"/>
-        </w:rPr>
-        <w:t>Soni</w:t>
-      </w:r>
-      <w:proofErr w:type="spellEnd"/>
-      <w:r>
-        <w:rPr>
-          <w:lang w:val="sv-SE"/>
-        </w:rPr>
-        <w:t xml:space="preserve"> (KDS)</w:t>
-      </w:r>
-      <w:r>
-        <w:rPr>
-          <w:lang w:val="sv-SE"/>
-        </w:rPr>
-        <w:t>, MBB</w:t>
-      </w:r>
-      <w:r>
-        <w:rPr>
-          <w:lang w:val="sv-SE"/>
-        </w:rPr>
-        <w:t>S, MS</w:t>
-      </w:r>
-      <w:r>
-        <w:rPr>
-          <w:lang w:val="sv-SE"/>
-        </w:rPr>
-        <w:t xml:space="preserve"> </w:t>
-      </w:r>
-      <w:hyperlink r:id="rId19">
+      <w:hyperlink r:id="rId20">
         <w:r>
           <w:rPr>
             <w:noProof/>
@@ -1366,93 +1176,61 @@
         </w:rPr>
         <w:t xml:space="preserve"> </w:t>
       </w:r>
-      <w:r>
-        <w:fldChar w:fldCharType="begin"/>
-      </w:r>
-      <w:r>
-        <w:rPr>
-          <w:lang w:val="sv-SE"/>
-        </w:rPr>
-        <w:instrText>HYPERLINK "https://orcid.org/0000-0001-5424-7111" \h</w:instrText>
-      </w:r>
-      <w:r>
-        <w:fldChar w:fldCharType="separate"/>
-      </w:r>
-      <w:r>
-        <w:rPr>
-          <w:noProof/>
-        </w:rPr>
-        <w:drawing>
-          <wp:inline distT="0" distB="0" distL="0" distR="0" wp14:anchorId="7E7F49D2" wp14:editId="743FFBEA">
-            <wp:extent cx="152400" cy="152400"/>
-            <wp:effectExtent l="0" t="0" r="0" b="0"/>
-            <wp:docPr id="72" name="Picture"/>
-            <wp:cNvGraphicFramePr/>
-            <a:graphic xmlns:a="http://schemas.openxmlformats.org/drawingml/2006/main">
-              <a:graphicData uri="http://schemas.openxmlformats.org/drawingml/2006/picture">
-                <pic:pic xmlns:pic="http://schemas.openxmlformats.org/drawingml/2006/picture">
-                  <pic:nvPicPr>
-                    <pic:cNvPr id="73" name="Picture" descr="https://info.orcid.org/wp-content/uploads/2019/11/orcid_16x16.png"/>
-                    <pic:cNvPicPr>
-                      <a:picLocks noChangeAspect="1" noChangeArrowheads="1"/>
-                    </pic:cNvPicPr>
-                  </pic:nvPicPr>
-                  <pic:blipFill>
-                    <a:blip r:embed="rId8"/>
-                    <a:stretch>
-                      <a:fillRect/>
-                    </a:stretch>
-                  </pic:blipFill>
-                  <pic:spPr bwMode="auto">
-                    <a:xfrm>
-                      <a:off x="0" y="0"/>
-                      <a:ext cx="152400" cy="152400"/>
-                    </a:xfrm>
-                    <a:prstGeom prst="rect">
-                      <a:avLst/>
-                    </a:prstGeom>
-                    <a:noFill/>
-                    <a:ln w="9525">
+      <w:hyperlink r:id="rId21">
+        <w:r>
+          <w:rPr>
+            <w:noProof/>
+          </w:rPr>
+          <w:drawing>
+            <wp:inline distT="0" distB="0" distL="0" distR="0" wp14:anchorId="7E7F49D2" wp14:editId="743FFBEA">
+              <wp:extent cx="152400" cy="152400"/>
+              <wp:effectExtent l="0" t="0" r="0" b="0"/>
+              <wp:docPr id="72" name="Picture"/>
+              <wp:cNvGraphicFramePr/>
+              <a:graphic xmlns:a="http://schemas.openxmlformats.org/drawingml/2006/main">
+                <a:graphicData uri="http://schemas.openxmlformats.org/drawingml/2006/picture">
+                  <pic:pic xmlns:pic="http://schemas.openxmlformats.org/drawingml/2006/picture">
+                    <pic:nvPicPr>
+                      <pic:cNvPr id="73" name="Picture" descr="https://info.orcid.org/wp-content/uploads/2019/11/orcid_16x16.png"/>
+                      <pic:cNvPicPr>
+                        <a:picLocks noChangeAspect="1" noChangeArrowheads="1"/>
+                      </pic:cNvPicPr>
+                    </pic:nvPicPr>
+                    <pic:blipFill>
+                      <a:blip r:embed="rId8"/>
+                      <a:stretch>
+                        <a:fillRect/>
+                      </a:stretch>
+                    </pic:blipFill>
+                    <pic:spPr bwMode="auto">
+                      <a:xfrm>
+                        <a:off x="0" y="0"/>
+                        <a:ext cx="152400" cy="152400"/>
+                      </a:xfrm>
+                      <a:prstGeom prst="rect">
+                        <a:avLst/>
+                      </a:prstGeom>
                       <a:noFill/>
-                      <a:headEnd/>
-                      <a:tailEnd/>
-                    </a:ln>
-                  </pic:spPr>
-                </pic:pic>
-              </a:graphicData>
-            </a:graphic>
-          </wp:inline>
-        </w:drawing>
-      </w:r>
-      <w:r>
-        <w:rPr>
-          <w:noProof/>
-        </w:rPr>
-        <w:fldChar w:fldCharType="end"/>
-      </w:r>
+                      <a:ln w="9525">
+                        <a:noFill/>
+                        <a:headEnd/>
+                        <a:tailEnd/>
+                      </a:ln>
+                    </pic:spPr>
+                  </pic:pic>
+                </a:graphicData>
+              </a:graphic>
+            </wp:inline>
+          </w:drawing>
+        </w:r>
+      </w:hyperlink>
     </w:p>
     <w:p>
       <w:pPr>
         <w:pStyle w:val="BodyText"/>
       </w:pPr>
       <w:r>
-        <w:t>Division of Surgery and Oncology, Department of Clinical Science, Intervention and Technology (CLINTEC</w:t>
-      </w:r>
-      <w:proofErr w:type="gramStart"/>
-      <w:r>
-        <w:t>),  and</w:t>
-      </w:r>
-      <w:proofErr w:type="gramEnd"/>
-      <w:r>
-        <w:t xml:space="preserve"> Department of Global Public Health, Karolinska </w:t>
-      </w:r>
-      <w:proofErr w:type="spellStart"/>
-      <w:r>
-        <w:t>Institutet</w:t>
-      </w:r>
-      <w:proofErr w:type="spellEnd"/>
-      <w:r>
-        <w:t>, Stockholm, Sweden.</w:t>
+        <w:t>Division of Surgery and Oncology, Department of Clinical Science, Intervention and Technology (CLINTEC),  and Department of Global Public Health, Karolinska Institutet, Stockholm, Sweden.</w:t>
       </w:r>
     </w:p>
     <w:p>
@@ -1563,21 +1341,7 @@
         <w:t xml:space="preserve"> </w:t>
       </w:r>
       <w:r>
-        <w:t>Is it feasible to conduct</w:t>
-      </w:r>
-      <w:r>
-        <w:t xml:space="preserve"> a cluster </w:t>
-      </w:r>
-      <w:proofErr w:type="spellStart"/>
-      <w:r>
-        <w:t>randomised</w:t>
-      </w:r>
-      <w:proofErr w:type="spellEnd"/>
-      <w:r>
-        <w:t xml:space="preserve"> trial</w:t>
-      </w:r>
-      <w:r>
-        <w:t xml:space="preserve"> comparing trauma life support training with standard care?</w:t>
+        <w:t>Is it feasible to conduct a cluster randomised trial comparing trauma life support training with standard care?</w:t>
       </w:r>
     </w:p>
     <w:p>
@@ -1629,30 +1393,7 @@
         <w:t xml:space="preserve"> </w:t>
       </w:r>
       <w:r>
-        <w:t xml:space="preserve">Conducting a full-scale cluster </w:t>
-      </w:r>
-      <w:proofErr w:type="spellStart"/>
-      <w:r>
-        <w:t>cluster</w:t>
-      </w:r>
-      <w:proofErr w:type="spellEnd"/>
-      <w:r>
-        <w:t xml:space="preserve"> </w:t>
-      </w:r>
-      <w:r>
-        <w:t xml:space="preserve">trial comparing </w:t>
-      </w:r>
-      <w:r>
-        <w:t xml:space="preserve">the effects of </w:t>
-      </w:r>
-      <w:r>
-        <w:t>trauma life support training with standard care</w:t>
-      </w:r>
-      <w:r>
-        <w:t xml:space="preserve"> </w:t>
-      </w:r>
-      <w:r>
-        <w:t>on patient outcomes will be feasible, especially if such a trial would use data and outcomes available in medical records.</w:t>
+        <w:t>Conducting a full-scale cluster cluster trial comparing the effects of trauma life support training with standard care on patient outcomes will be feasible, especially if such a trial would use data and outcomes available in medical records.</w:t>
       </w:r>
     </w:p>
     <w:p>
@@ -1677,15 +1418,7 @@
         <w:t>Importance</w:t>
       </w:r>
       <w:r>
-        <w:t xml:space="preserve"> There is no high-quality evidence to show that trauma life support training </w:t>
-      </w:r>
-      <w:proofErr w:type="spellStart"/>
-      <w:r>
-        <w:t>programmes</w:t>
-      </w:r>
-      <w:proofErr w:type="spellEnd"/>
-      <w:r>
-        <w:t xml:space="preserve"> improve patient outcomes.</w:t>
+        <w:t xml:space="preserve"> There is no high-quality evidence to show that trauma life support training programmes improve patient outcomes.</w:t>
       </w:r>
     </w:p>
     <w:p>
@@ -1700,15 +1433,7 @@
         <w:t>Objective</w:t>
       </w:r>
       <w:r>
-        <w:t xml:space="preserve"> To assess the feasibility of conducting a cluster </w:t>
-      </w:r>
-      <w:proofErr w:type="spellStart"/>
-      <w:r>
-        <w:t>randomised</w:t>
-      </w:r>
-      <w:proofErr w:type="spellEnd"/>
-      <w:r>
-        <w:t xml:space="preserve"> controlled trial comparing the effect of Advanced Trauma Life Support</w:t>
+        <w:t xml:space="preserve"> To assess the feasibility of conducting a cluster randomised controlled trial comparing the effect of Advanced Trauma Life Support</w:t>
       </w:r>
       <w:r>
         <w:rPr>
@@ -1741,23 +1466,7 @@
         <w:t>Design</w:t>
       </w:r>
       <w:r>
-        <w:t xml:space="preserve"> A pilot pragmatic three-armed parallel, cluster </w:t>
-      </w:r>
-      <w:proofErr w:type="spellStart"/>
-      <w:r>
-        <w:t>randomised</w:t>
-      </w:r>
-      <w:proofErr w:type="spellEnd"/>
-      <w:r>
-        <w:t xml:space="preserve">, controlled trial between April 2022 and February 2023. </w:t>
-      </w:r>
-      <w:proofErr w:type="gramStart"/>
-      <w:r>
-        <w:t>Patient</w:t>
-      </w:r>
-      <w:proofErr w:type="gramEnd"/>
-      <w:r>
-        <w:t xml:space="preserve"> follow up was 30 days.</w:t>
+        <w:t xml:space="preserve"> A pilot pragmatic three-armed parallel, cluster randomised, controlled trial between April 2022 and February 2023. Patient follow up was 30 days.</w:t>
       </w:r>
     </w:p>
     <w:p>
@@ -1826,15 +1535,7 @@
         <w:t>Main Outcomes and Measures</w:t>
       </w:r>
       <w:r>
-        <w:t xml:space="preserve"> The outcomes were </w:t>
-      </w:r>
-      <w:proofErr w:type="gramStart"/>
-      <w:r>
-        <w:t>consent</w:t>
-      </w:r>
-      <w:proofErr w:type="gramEnd"/>
-      <w:r>
-        <w:t xml:space="preserve"> rate, lost to follow up rate, pass rate, missing data rates, differences in distribution between observed and data </w:t>
+        <w:t xml:space="preserve"> The outcomes were consent rate, lost to follow up rate, pass rate, missing data rates, differences in distribution between observed and data </w:t>
       </w:r>
       <w:r>
         <w:lastRenderedPageBreak/>
@@ -1853,15 +1554,7 @@
         <w:t>Results</w:t>
       </w:r>
       <w:r>
-        <w:t xml:space="preserve"> Two hospitals were </w:t>
-      </w:r>
-      <w:proofErr w:type="spellStart"/>
-      <w:r>
-        <w:t>randomised</w:t>
-      </w:r>
-      <w:proofErr w:type="spellEnd"/>
-      <w:r>
-        <w:t xml:space="preserve"> to ATLS</w:t>
+        <w:t xml:space="preserve"> Two hospitals were randomised to ATLS</w:t>
       </w:r>
       <w:r>
         <w:rPr>
@@ -1870,15 +1563,7 @@
         <w:t>®</w:t>
       </w:r>
       <w:r>
-        <w:t xml:space="preserve">, two to PTC, and three to standard care. We included 376 patients and 22 residents. The percentage of patients who consented to follow up was 77% and the percentage of residents who consented to training was 100%. The lost to follow up rate was 14%. The pass rate was 100%. The missing data was overall low for key variables. Data collected through observations were </w:t>
-      </w:r>
-      <w:proofErr w:type="gramStart"/>
-      <w:r>
-        <w:t>similar to</w:t>
-      </w:r>
-      <w:proofErr w:type="gramEnd"/>
-      <w:r>
-        <w:t xml:space="preserve"> data extracted from medical records, but there was more missing data in the extracted data. Twenty-two (16%) patients died within 30 days in the standard care arm, one (4%) patient in the ATLS</w:t>
+        <w:t>, two to PTC, and three to standard care. We included 376 patients and 22 residents. The percentage of patients who consented to follow up was 77% and the percentage of residents who consented to training was 100%. The lost to follow up rate was 14%. The pass rate was 100%. The missing data was overall low for key variables. Data collected through observations were similar to data extracted from medical records, but there was more missing data in the extracted data. Twenty-two (16%) patients died within 30 days in the standard care arm, one (4%) patient in the ATLS</w:t>
       </w:r>
       <w:r>
         <w:rPr>
@@ -1902,15 +1587,7 @@
         <w:t>Conclusions and Relevance</w:t>
       </w:r>
       <w:r>
-        <w:t xml:space="preserve"> Conducting a full-scale cluster </w:t>
-      </w:r>
-      <w:proofErr w:type="spellStart"/>
-      <w:r>
-        <w:t>randomised</w:t>
-      </w:r>
-      <w:proofErr w:type="spellEnd"/>
-      <w:r>
-        <w:t xml:space="preserve"> controlled trial comparing the effects of ATLS</w:t>
+        <w:t xml:space="preserve"> Conducting a full-scale cluster randomised controlled trial comparing the effects of ATLS</w:t>
       </w:r>
       <w:r>
         <w:rPr>
@@ -1958,15 +1635,7 @@
         <w:pStyle w:val="FirstParagraph"/>
       </w:pPr>
       <w:r>
-        <w:t xml:space="preserve">Trauma, defined as the clinical entity composed of physical injury and the body’s associated response, causes 4.3 </w:t>
-      </w:r>
-      <w:proofErr w:type="gramStart"/>
-      <w:r>
-        <w:t>millions</w:t>
-      </w:r>
-      <w:proofErr w:type="gramEnd"/>
-      <w:r>
-        <w:t xml:space="preserve"> deaths every year</w:t>
+        <w:t>Trauma, defined as the clinical entity composed of physical injury and the body’s associated response, causes 4.3 millions deaths every year</w:t>
       </w:r>
       <w:r>
         <w:rPr>
@@ -2010,15 +1679,7 @@
         <w:t>®</w:t>
       </w:r>
       <w:r>
-        <w:t xml:space="preserve">) and the low-cost alternative Primary Trauma Care (PTC) are two widely established trauma life support training </w:t>
-      </w:r>
-      <w:proofErr w:type="spellStart"/>
-      <w:r>
-        <w:t>programmes</w:t>
-      </w:r>
-      <w:proofErr w:type="spellEnd"/>
-      <w:r>
-        <w:t xml:space="preserve"> with over a million physicians trained in over 80 countries</w:t>
+        <w:t>) and the low-cost alternative Primary Trauma Care (PTC) are two widely established trauma life support training programmes with over a million physicians trained in over 80 countries</w:t>
       </w:r>
       <w:r>
         <w:rPr>
@@ -2027,15 +1688,7 @@
         <w:t>5,6</w:t>
       </w:r>
       <w:r>
-        <w:t xml:space="preserve">. Observational studies indicate that these </w:t>
-      </w:r>
-      <w:proofErr w:type="spellStart"/>
-      <w:r>
-        <w:t>programmes</w:t>
-      </w:r>
-      <w:proofErr w:type="spellEnd"/>
-      <w:r>
-        <w:t xml:space="preserve"> may improve patient outcomes</w:t>
+        <w:t>. Observational studies indicate that these programmes may improve patient outcomes</w:t>
       </w:r>
       <w:r>
         <w:rPr>
@@ -2061,15 +1714,7 @@
         <w:pStyle w:val="BodyText"/>
       </w:pPr>
       <w:r>
-        <w:t xml:space="preserve">Several studies, including at least two </w:t>
-      </w:r>
-      <w:proofErr w:type="spellStart"/>
-      <w:r>
-        <w:t>randomised</w:t>
-      </w:r>
-      <w:proofErr w:type="spellEnd"/>
-      <w:r>
-        <w:t xml:space="preserve"> studies</w:t>
+        <w:t>Several studies, including at least two randomised studies</w:t>
       </w:r>
       <w:r>
         <w:rPr>
@@ -2113,15 +1758,7 @@
         <w:pStyle w:val="BodyText"/>
       </w:pPr>
       <w:r>
-        <w:t xml:space="preserve">Systematic reviews call for controlled trials in settings where these </w:t>
-      </w:r>
-      <w:proofErr w:type="spellStart"/>
-      <w:r>
-        <w:t>programmes</w:t>
-      </w:r>
-      <w:proofErr w:type="spellEnd"/>
-      <w:r>
-        <w:t xml:space="preserve"> are not routinely implemented</w:t>
+        <w:t>Systematic reviews call for controlled trials in settings where these programmes are not routinely implemented</w:t>
       </w:r>
       <w:r>
         <w:rPr>
@@ -2130,15 +1767,7 @@
         <w:t>3,4</w:t>
       </w:r>
       <w:r>
-        <w:t xml:space="preserve">, because conducting such effectiveness trials in settings where they are part of the standard of care is not possible. Many settings without routinely implemented trauma life support training are in low- and </w:t>
-      </w:r>
-      <w:proofErr w:type="gramStart"/>
-      <w:r>
-        <w:t>middle income</w:t>
-      </w:r>
-      <w:proofErr w:type="gramEnd"/>
-      <w:r>
-        <w:t xml:space="preserve"> countries, where trial logistics can be more challenging.</w:t>
+        <w:t>, because conducting such effectiveness trials in settings where they are part of the standard of care is not possible. Many settings without routinely implemented trauma life support training are in low- and middle income countries, where trial logistics can be more challenging.</w:t>
       </w:r>
     </w:p>
     <w:p>
@@ -2146,15 +1775,7 @@
         <w:pStyle w:val="BodyText"/>
       </w:pPr>
       <w:r>
-        <w:t xml:space="preserve">We therefore aimed to assess the feasibility of conducting a cluster </w:t>
-      </w:r>
-      <w:proofErr w:type="spellStart"/>
-      <w:r>
-        <w:t>randomised</w:t>
-      </w:r>
-      <w:proofErr w:type="spellEnd"/>
-      <w:r>
-        <w:t xml:space="preserve"> controlled trial comparing ATLS</w:t>
+        <w:t>We therefore aimed to assess the feasibility of conducting a cluster randomised controlled trial comparing ATLS</w:t>
       </w:r>
       <w:r>
         <w:rPr>
@@ -2190,15 +1811,7 @@
         <w:pStyle w:val="FirstParagraph"/>
       </w:pPr>
       <w:r>
-        <w:t xml:space="preserve">We piloted a three-armed cluster </w:t>
-      </w:r>
-      <w:proofErr w:type="spellStart"/>
-      <w:r>
-        <w:t>randomised</w:t>
-      </w:r>
-      <w:proofErr w:type="spellEnd"/>
-      <w:r>
-        <w:t xml:space="preserve"> controlled trial</w:t>
+        <w:t>We piloted a three-armed cluster randomised controlled trial</w:t>
       </w:r>
       <w:r>
         <w:rPr>
@@ -2216,15 +1829,7 @@
         <w:t>®</w:t>
       </w:r>
       <w:r>
-        <w:t xml:space="preserve"> and PTC training. We collected data for four months in all three arms, first during a </w:t>
-      </w:r>
-      <w:proofErr w:type="gramStart"/>
-      <w:r>
-        <w:t>one month</w:t>
-      </w:r>
-      <w:proofErr w:type="gramEnd"/>
-      <w:r>
-        <w:t xml:space="preserve"> observation phase and then during a three month intervention phase (or continued observation in the standard care arm). This design allowed us to assess outcomes both as final values and as change from baseline.</w:t>
+        <w:t xml:space="preserve"> and PTC training. We collected data for four months in all three arms, first during a one month observation phase and then during a three month intervention phase (or continued observation in the standard care arm). This design allowed us to assess outcomes both as final values and as change from baseline.</w:t>
       </w:r>
     </w:p>
     <w:p>
@@ -2270,15 +1875,7 @@
         <w:pStyle w:val="FirstParagraph"/>
       </w:pPr>
       <w:r>
-        <w:t xml:space="preserve">Standard care varies across hospitals in India, but most surgical and emergency medicine departments in India </w:t>
-      </w:r>
-      <w:proofErr w:type="spellStart"/>
-      <w:r>
-        <w:t>organise</w:t>
-      </w:r>
-      <w:proofErr w:type="spellEnd"/>
-      <w:r>
-        <w:t xml:space="preserve"> their physicians in units. These units include both faculty members and residents, who are assigned a specific day of the week when they are posted in the emergency department. In the emergency department, trauma patients are initially assessed by residents who also resuscitate patients, perform interventions and refer patients for imaging or other investigations. Compared with other settings where a trauma team approach is adopted, nurses and other healthcare professionals are only involved to a limited extent during the initial management.</w:t>
+        <w:t>Standard care varies across hospitals in India, but most surgical and emergency medicine departments in India organise their physicians in units. These units include both faculty members and residents, who are assigned a specific day of the week when they are posted in the emergency department. In the emergency department, trauma patients are initially assessed by residents who also resuscitate patients, perform interventions and refer patients for imaging or other investigations. Compared with other settings where a trauma team approach is adopted, nurses and other healthcare professionals are only involved to a limited extent during the initial management.</w:t>
       </w:r>
     </w:p>
     <w:p>
@@ -2305,15 +1902,7 @@
         <w:t>®</w:t>
       </w:r>
       <w:r>
-        <w:t xml:space="preserve"> or PTC. </w:t>
-      </w:r>
-      <w:proofErr w:type="gramStart"/>
-      <w:r>
-        <w:t>For the purpose of</w:t>
-      </w:r>
-      <w:proofErr w:type="gramEnd"/>
-      <w:r>
-        <w:t xml:space="preserve"> this pilot study, our target was to train a minimum of 75% of residents in each unit. We did not train the units’ faculty, because they are typically not directly involved in the initial management of trauma patients. The ATLS</w:t>
+        <w:t xml:space="preserve"> or PTC. For the purpose of this pilot study, our target was to train a minimum of 75% of residents in each unit. We did not train the units’ faculty, because they are typically not directly involved in the initial management of trauma patients. The ATLS</w:t>
       </w:r>
       <w:r>
         <w:rPr>
@@ -2331,15 +1920,7 @@
         <w:t>®</w:t>
       </w:r>
       <w:r>
-        <w:t xml:space="preserve"> certified training </w:t>
-      </w:r>
-      <w:proofErr w:type="spellStart"/>
-      <w:r>
-        <w:t>centre</w:t>
-      </w:r>
-      <w:proofErr w:type="spellEnd"/>
-      <w:r>
-        <w:t xml:space="preserve"> in Mumbai, according to the standard ATLS</w:t>
+        <w:t xml:space="preserve"> certified training centre in Mumbai, according to the standard ATLS</w:t>
       </w:r>
       <w:r>
         <w:rPr>
@@ -2366,15 +1947,7 @@
         <w:t>6</w:t>
       </w:r>
       <w:r>
-        <w:t xml:space="preserve">. We did not modify or adapt the delivery or content of these </w:t>
-      </w:r>
-      <w:proofErr w:type="spellStart"/>
-      <w:r>
-        <w:t>programmes</w:t>
-      </w:r>
-      <w:proofErr w:type="spellEnd"/>
-      <w:r>
-        <w:t xml:space="preserve"> during this pilot study.</w:t>
+        <w:t>. We did not modify or adapt the delivery or content of these programmes during this pilot study.</w:t>
       </w:r>
     </w:p>
     <w:p>
@@ -2428,15 +2001,7 @@
         <w:t>®</w:t>
       </w:r>
       <w:r>
-        <w:t xml:space="preserve">, PTC, or similar training programs before the start of the pilot study. Those residents who had received training in the last five years were considered as trained. The figure of 25% was decided through consensus in the research team, to balance feasibility and contamination of results. The principal investigator at each hospital selected the units for training. We </w:t>
-      </w:r>
-      <w:proofErr w:type="spellStart"/>
-      <w:r>
-        <w:t>randomised</w:t>
-      </w:r>
-      <w:proofErr w:type="spellEnd"/>
-      <w:r>
-        <w:t xml:space="preserve"> on the hospital level to avoid contamination between intervention arms and the standard care arms.</w:t>
+        <w:t>, PTC, or similar training programs before the start of the pilot study. Those residents who had received training in the last five years were considered as trained. The figure of 25% was decided through consensus in the research team, to balance feasibility and contamination of results. The principal investigator at each hospital selected the units for training. We randomised on the hospital level to avoid contamination between intervention arms and the standard care arms.</w:t>
       </w:r>
     </w:p>
     <w:p>
@@ -2454,15 +2019,7 @@
         <w:pStyle w:val="FirstParagraph"/>
       </w:pPr>
       <w:r>
-        <w:t xml:space="preserve">We trained resident doctors doing their </w:t>
-      </w:r>
-      <w:proofErr w:type="spellStart"/>
-      <w:r>
-        <w:t>speciality</w:t>
-      </w:r>
-      <w:proofErr w:type="spellEnd"/>
-      <w:r>
-        <w:t xml:space="preserve"> training in surgery or emergency medicine managing trauma patients in the emergency department and who were expected to remain in the participating hospitals for at least one year from the time of the training. </w:t>
+        <w:t xml:space="preserve">We trained resident doctors doing their speciality training in surgery or emergency medicine managing trauma patients in the emergency department and who were expected to remain in the participating hospitals for at least one year from the time of the training. </w:t>
       </w:r>
       <w:r>
         <w:lastRenderedPageBreak/>
@@ -2512,15 +2069,7 @@
         <w:pStyle w:val="FirstParagraph"/>
       </w:pPr>
       <w:r>
-        <w:t xml:space="preserve">We measured a large number of outcomes to help plan and assess the feasibility of a </w:t>
-      </w:r>
-      <w:proofErr w:type="gramStart"/>
-      <w:r>
-        <w:t>full scale</w:t>
-      </w:r>
-      <w:proofErr w:type="gramEnd"/>
-      <w:r>
-        <w:t xml:space="preserve"> trial. A list of outcomes is available in Supplementary Table S1. Our main outcomes were:</w:t>
+        <w:t>We measured a large number of outcomes to help plan and assess the feasibility of a full scale trial. A list of outcomes is available in Supplementary Table S1. Our main outcomes were:</w:t>
       </w:r>
     </w:p>
     <w:p>
@@ -2556,15 +2105,7 @@
         </w:numPr>
       </w:pPr>
       <w:r>
-        <w:t xml:space="preserve">Pass rate. This applied only to residents in the intervention arms and was equal the percentage of residents who passed the training </w:t>
-      </w:r>
-      <w:proofErr w:type="spellStart"/>
-      <w:r>
-        <w:t>programme</w:t>
-      </w:r>
-      <w:proofErr w:type="spellEnd"/>
-      <w:r>
-        <w:t>, out of the total number of trained residents.</w:t>
+        <w:t>Pass rate. This applied only to residents in the intervention arms and was equal the percentage of residents who passed the training programme, out of the total number of trained residents.</w:t>
       </w:r>
     </w:p>
     <w:p>
@@ -2649,15 +2190,7 @@
       </w:r>
       <w:r>
         <w:lastRenderedPageBreak/>
-        <w:t xml:space="preserve">hospital was </w:t>
-      </w:r>
-      <w:proofErr w:type="spellStart"/>
-      <w:r>
-        <w:t>randomised</w:t>
-      </w:r>
-      <w:proofErr w:type="spellEnd"/>
-      <w:r>
-        <w:t xml:space="preserve"> to either of the intervention arms. The training was conducted approximately one month after the study started in that hospital.</w:t>
+        <w:t>hospital was randomised to either of the intervention arms. The training was conducted approximately one month after the study started in that hospital.</w:t>
       </w:r>
     </w:p>
     <w:p>
@@ -2694,15 +2227,7 @@
         <w:pStyle w:val="FirstParagraph"/>
       </w:pPr>
       <w:r>
-        <w:t xml:space="preserve">We used simple </w:t>
-      </w:r>
-      <w:proofErr w:type="spellStart"/>
-      <w:r>
-        <w:t>randomisation</w:t>
-      </w:r>
-      <w:proofErr w:type="spellEnd"/>
-      <w:r>
-        <w:t xml:space="preserve"> implemented using sealed envelopes to allocate sites to trial arms. We did not blind investigators, residents or patients to the intervention.</w:t>
+        <w:t>We used simple randomisation implemented using sealed envelopes to allocate sites to trial arms. We did not blind investigators, residents or patients to the intervention.</w:t>
       </w:r>
     </w:p>
     <w:p>
@@ -2720,15 +2245,7 @@
         <w:pStyle w:val="FirstParagraph"/>
       </w:pPr>
       <w:r>
-        <w:t xml:space="preserve">Data was collected over a four-month period. A research officer collected data on all patients who presented on the days and shifts when participating residents were assigned to trauma care. The research officers observed care and interviewed residents and patients, </w:t>
-      </w:r>
-      <w:proofErr w:type="gramStart"/>
-      <w:r>
-        <w:t>and also</w:t>
-      </w:r>
-      <w:proofErr w:type="gramEnd"/>
-      <w:r>
-        <w:t xml:space="preserve"> extracted data from the hospital records. We followed up admitted patients for their complications and other in-hospital outcome measures. Patients who were not admitted or who were discharged before the end of the study were followed up telephonically for mortality outcomes and quality of life outcomes.</w:t>
+        <w:t>Data was collected over a four-month period. A research officer collected data on all patients who presented on the days and shifts when participating residents were assigned to trauma care. The research officers observed care and interviewed residents and patients, and also extracted data from the hospital records. We followed up admitted patients for their complications and other in-hospital outcome measures. Patients who were not admitted or who were discharged before the end of the study were followed up telephonically for mortality outcomes and quality of life outcomes.</w:t>
       </w:r>
     </w:p>
     <w:p>
@@ -2761,15 +2278,7 @@
         <w:t>26</w:t>
       </w:r>
       <w:r>
-        <w:t xml:space="preserve">. For a convenience sample of </w:t>
-      </w:r>
-      <w:proofErr w:type="gramStart"/>
-      <w:r>
-        <w:t>patients</w:t>
-      </w:r>
-      <w:proofErr w:type="gramEnd"/>
-      <w:r>
-        <w:t xml:space="preserve"> we also extracted data from medical records, to be able to compare the distribution of this data with the distribution of data collected through direct observations.</w:t>
+        <w:t>. For a convenience sample of patients we also extracted data from medical records, to be able to compare the distribution of this data with the distribution of data collected through direct observations.</w:t>
       </w:r>
     </w:p>
     <w:p>
@@ -2842,15 +2351,7 @@
         <w:t>28</w:t>
       </w:r>
       <w:r>
-        <w:t xml:space="preserve">. We </w:t>
-      </w:r>
-      <w:proofErr w:type="spellStart"/>
-      <w:r>
-        <w:t>analysed</w:t>
-      </w:r>
-      <w:proofErr w:type="spellEnd"/>
-      <w:r>
-        <w:t xml:space="preserve"> all data using descriptive statistics and did not perform any formal hypothesis tests</w:t>
+        <w:t>. We analysed all data using descriptive statistics and did not perform any formal hypothesis tests</w:t>
       </w:r>
       <w:r>
         <w:rPr>
@@ -2859,39 +2360,7 @@
         <w:t>29</w:t>
       </w:r>
       <w:r>
-        <w:t xml:space="preserve">. Quantitative variables are </w:t>
-      </w:r>
-      <w:proofErr w:type="spellStart"/>
-      <w:r>
-        <w:t>summarised</w:t>
-      </w:r>
-      <w:proofErr w:type="spellEnd"/>
-      <w:r>
-        <w:t xml:space="preserve"> as median and interquartile range. Qualitative variables are presented as absolute numbers and percentages. We used an empty </w:t>
-      </w:r>
-      <w:proofErr w:type="spellStart"/>
-      <w:r>
-        <w:t>generalised</w:t>
-      </w:r>
-      <w:proofErr w:type="spellEnd"/>
-      <w:r>
-        <w:t xml:space="preserve"> linear mixed </w:t>
-      </w:r>
-      <w:proofErr w:type="gramStart"/>
-      <w:r>
-        <w:t>model  to</w:t>
-      </w:r>
-      <w:proofErr w:type="gramEnd"/>
-      <w:r>
-        <w:t xml:space="preserve"> estimate the </w:t>
-      </w:r>
-      <w:proofErr w:type="spellStart"/>
-      <w:r>
-        <w:t>intracluster</w:t>
-      </w:r>
-      <w:proofErr w:type="spellEnd"/>
-      <w:r>
-        <w:t xml:space="preserve"> correlation coefficient.</w:t>
+        <w:t>. Quantitative variables are summarised as median and interquartile range. Qualitative variables are presented as absolute numbers and percentages. We used an empty generalised linear mixed model  to estimate the intracluster correlation coefficient.</w:t>
       </w:r>
     </w:p>
     <w:p>
@@ -2899,23 +2368,7 @@
         <w:pStyle w:val="BodyText"/>
       </w:pPr>
       <w:r>
-        <w:t xml:space="preserve">We compared </w:t>
-      </w:r>
-      <w:proofErr w:type="gramStart"/>
-      <w:r>
-        <w:t>patients</w:t>
-      </w:r>
-      <w:proofErr w:type="gramEnd"/>
-      <w:r>
-        <w:t xml:space="preserve"> outcomes in all possible combinations of trial arms. In each combination we compared both differences in final values and differences in change from baseline. For the intervention arms the change from baseline was calculated as the difference between the </w:t>
-      </w:r>
-      <w:proofErr w:type="gramStart"/>
-      <w:r>
-        <w:t>one month</w:t>
-      </w:r>
-      <w:proofErr w:type="gramEnd"/>
-      <w:r>
-        <w:t xml:space="preserve"> period of data collection before the training was undertaken and the three month period after the training. For the control arm the data collection period was four months and the difference from baseline was calculated as the difference between the first one month and the following three months.</w:t>
+        <w:t>We compared patients outcomes in all possible combinations of trial arms. In each combination we compared both differences in final values and differences in change from baseline. For the intervention arms the change from baseline was calculated as the difference between the one month period of data collection before the training was undertaken and the three month period after the training. For the control arm the data collection period was four months and the difference from baseline was calculated as the difference between the first one month and the following three months.</w:t>
       </w:r>
     </w:p>
     <w:p>
@@ -2923,15 +2376,7 @@
         <w:pStyle w:val="BodyText"/>
       </w:pPr>
       <w:r>
-        <w:t xml:space="preserve">Within each combination of trial </w:t>
-      </w:r>
-      <w:proofErr w:type="gramStart"/>
-      <w:r>
-        <w:t>arms</w:t>
-      </w:r>
-      <w:proofErr w:type="gramEnd"/>
-      <w:r>
-        <w:t xml:space="preserve"> we had planned to conduct subgroup analyses of men, women, blunt multisystem trauma, penetrating trauma, shock (systolic blood pressure ≤ 90 mmHg), severe traumatic brain injury, and elderly (≥65 years)</w:t>
+        <w:t>Within each combination of trial arms we had planned to conduct subgroup analyses of men, women, blunt multisystem trauma, penetrating trauma, shock (systolic blood pressure ≤ 90 mmHg), severe traumatic brain injury, and elderly (≥65 years)</w:t>
       </w:r>
       <w:r>
         <w:rPr>
@@ -2940,15 +2385,7 @@
         <w:t>30</w:t>
       </w:r>
       <w:r>
-        <w:t xml:space="preserve">. These subgroups were however too small to allow for meaningful </w:t>
-      </w:r>
-      <w:proofErr w:type="gramStart"/>
-      <w:r>
-        <w:t>analyses, and</w:t>
-      </w:r>
-      <w:proofErr w:type="gramEnd"/>
-      <w:r>
-        <w:t xml:space="preserve"> are therefore reported descriptively. We calculated both absolute and relative differences for each comparison, along with 75, 85, and 95% confidence intervals. We used an empirical bootstrap procedure with 1000 draws to estimate these confidence intervals.</w:t>
+        <w:t>. These subgroups were however too small to allow for meaningful analyses, and are therefore reported descriptively. We calculated both absolute and relative differences for each comparison, along with 75, 85, and 95% confidence intervals. We used an empirical bootstrap procedure with 1000 draws to estimate these confidence intervals.</w:t>
       </w:r>
     </w:p>
     <w:p>
@@ -2974,23 +2411,7 @@
         <w:pStyle w:val="FirstParagraph"/>
       </w:pPr>
       <w:r>
-        <w:t xml:space="preserve">We were granted research ethics approval from the institutional ethics committees at each participating hospital. For each participating hospital, the approvals were HBTMC/266/SURGERY for Dr R N Cooper Municipal General Hospital in Mumbai, IEC(II)/OUT/134/2022 for Seth GS Medical College and KEM Hospital in Mumbai, ICC/214/22/20/05/2022 for Lokmanya Tilak Municipal Medical College and General Hospital, CREC/2022/FEB/1(ii) for MEDICA </w:t>
-      </w:r>
-      <w:proofErr w:type="spellStart"/>
-      <w:r>
-        <w:t>Superspeciality</w:t>
-      </w:r>
-      <w:proofErr w:type="spellEnd"/>
-      <w:r>
-        <w:t xml:space="preserve"> Hospital in Kolkata, MC/KOL/IEC/NON-SPON/1217/11/21 for Medical College, Kolkata, NRSMC/IEC/93/2021 for </w:t>
-      </w:r>
-      <w:proofErr w:type="spellStart"/>
-      <w:r>
-        <w:t>Nilratan</w:t>
-      </w:r>
-      <w:proofErr w:type="spellEnd"/>
-      <w:r>
-        <w:t xml:space="preserve"> Sircar Medical College &amp; Hospital in Kolkata, and finally IEC-03/2022-2332 for the Postgraduate Institute of Medical Education and Research, Chandigarh.</w:t>
+        <w:t>We were granted research ethics approval from the institutional ethics committees at each participating hospital. For each participating hospital, the approvals were HBTMC/266/SURGERY for Dr R N Cooper Municipal General Hospital in Mumbai, IEC(II)/OUT/134/2022 for Seth GS Medical College and KEM Hospital in Mumbai, ICC/214/22/20/05/2022 for Lokmanya Tilak Municipal Medical College and General Hospital, CREC/2022/FEB/1(ii) for MEDICA Superspeciality Hospital in Kolkata, MC/KOL/IEC/NON-SPON/1217/11/21 for Medical College, Kolkata, NRSMC/IEC/93/2021 for Nilratan Sircar Medical College &amp; Hospital in Kolkata, and finally IEC-03/2022-2332 for the Postgraduate Institute of Medical Education and Research, Chandigarh.</w:t>
       </w:r>
     </w:p>
     <w:p>
@@ -3009,15 +2430,7 @@
         <w:pStyle w:val="FirstParagraph"/>
       </w:pPr>
       <w:r>
-        <w:t xml:space="preserve">We enrolled 376 trauma patients from seven participating </w:t>
-      </w:r>
-      <w:proofErr w:type="spellStart"/>
-      <w:r>
-        <w:t>centres</w:t>
-      </w:r>
-      <w:proofErr w:type="spellEnd"/>
-      <w:r>
-        <w:t xml:space="preserve"> between April 2022 and February 2023. The standard care arm enrolled 202 patients, the ATLS</w:t>
+        <w:t>We enrolled 376 trauma patients from seven participating centres between April 2022 and February 2023. The standard care arm enrolled 202 patients, the ATLS</w:t>
       </w:r>
       <w:r>
         <w:rPr>
@@ -3050,15 +2463,7 @@
         <w:t>1</w:t>
       </w:r>
       <w:r>
-        <w:t xml:space="preserve">. Overall, the number of females were 86 (23%), the median (IQR) age was 33 (24, 46) years, and the median ISS (IQR) was 4 (1, 8). A total of 32 (10%) patients died within 30 days after arrival to the emergency department, and 29 (8%) patients died in hospital. The </w:t>
-      </w:r>
-      <w:proofErr w:type="spellStart"/>
-      <w:r>
-        <w:t>intracluster</w:t>
-      </w:r>
-      <w:proofErr w:type="spellEnd"/>
-      <w:r>
-        <w:t xml:space="preserve"> correlation coefficients was 0.022 for 30-day mortality and 0.017 for in-hospital mortality.</w:t>
+        <w:t>. Overall, the number of females were 86 (23%), the median (IQR) age was 33 (24, 46) years, and the median ISS (IQR) was 4 (1, 8). A total of 32 (10%) patients died within 30 days after arrival to the emergency department, and 29 (8%) patients died in hospital. The intracluster correlation coefficients was 0.022 for 30-day mortality and 0.017 for in-hospital mortality.</w:t>
       </w:r>
       <w:bookmarkStart w:id="45" w:name="fig:flow-diagram"/>
       <w:bookmarkEnd w:id="45"/>
@@ -3097,15 +2502,7 @@
         <w:pStyle w:val="BodyText"/>
       </w:pPr>
       <w:r>
-        <w:t xml:space="preserve">After training, a total of 22 (16%) patients in the standard care arm died within 30 days, compared to 1 (4%) </w:t>
-      </w:r>
-      <w:proofErr w:type="gramStart"/>
-      <w:r>
-        <w:t>patients</w:t>
-      </w:r>
-      <w:proofErr w:type="gramEnd"/>
-      <w:r>
-        <w:t xml:space="preserve"> in the ATLS</w:t>
+        <w:t>After training, a total of 22 (16%) patients in the standard care arm died within 30 days, compared to 1 (4%) patients in the ATLS</w:t>
       </w:r>
       <w:r>
         <w:rPr>
@@ -3114,15 +2511,7 @@
         <w:t>®</w:t>
       </w:r>
       <w:r>
-        <w:t xml:space="preserve"> arm and 3 (5%) patients in the PTC arm. The corresponding figures for in-hospital mortality were 19 (12</w:t>
-      </w:r>
-      <w:proofErr w:type="gramStart"/>
-      <w:r>
-        <w:t>%)%</w:t>
-      </w:r>
-      <w:proofErr w:type="gramEnd"/>
-      <w:r>
-        <w:t>, 1 (4%)%, and 3 (4%)% for the standard care, ATLS</w:t>
+        <w:t xml:space="preserve"> arm and 3 (5%) patients in the PTC arm. The corresponding figures for in-hospital mortality were 19 (12%)%, 1 (4%)%, and 3 (4%)% for the standard care, ATLS</w:t>
       </w:r>
       <w:r>
         <w:rPr>
@@ -3139,14 +2528,12 @@
       <w:r>
         <w:t>. Overall, both in-hospital and 30-day mortality were substantially lower in the ATLS</w:t>
       </w:r>
-      <w:proofErr w:type="gramStart"/>
       <w:r>
         <w:rPr>
           <w:vertAlign w:val="superscript"/>
         </w:rPr>
         <w:t>®</w:t>
       </w:r>
-      <w:proofErr w:type="gramEnd"/>
       <w:r>
         <w:t xml:space="preserve"> and PTC arms compared to the standard care arm, but the absolute numbers of deaths in the ATLS</w:t>
       </w:r>
@@ -3185,15 +2572,7 @@
         <w:t>®</w:t>
       </w:r>
       <w:r>
-        <w:t xml:space="preserve"> with PTC and standard care. Missing data were low for key variables, including the primary outcome and many secondary outcomes. Some variables, especially the cost of treatment (reported in Supplementary Table S1-12) had very high missing data rates and may not be feasible to include in a full-scale </w:t>
-      </w:r>
-      <w:proofErr w:type="gramStart"/>
-      <w:r>
-        <w:t>trial, or</w:t>
-      </w:r>
-      <w:proofErr w:type="gramEnd"/>
-      <w:r>
-        <w:t xml:space="preserve"> require different data collection methods. The missing data was substantially higher when data was extracted from medical records instead of being directly observed, but the data were similarly distributed, indicating that data collected from medical records is reliable even if it is less complete.</w:t>
+        <w:t xml:space="preserve"> with PTC and standard care. Missing data were low for key variables, including the primary outcome and many secondary outcomes. Some variables, especially the cost of treatment (reported in Supplementary Table S1-12) had very high missing data rates and may not be feasible to include in a full-scale trial, or require different data collection methods. The missing data was substantially higher when data was extracted from medical records instead of being directly observed, but the data were similarly distributed, indicating that data collected from medical records is reliable even if it is less complete.</w:t>
       </w:r>
     </w:p>
     <w:p>
@@ -3223,23 +2602,7 @@
       </w:r>
       <w:r>
         <w:lastRenderedPageBreak/>
-        <w:t xml:space="preserve">resulted from the </w:t>
-      </w:r>
-      <w:proofErr w:type="spellStart"/>
-      <w:r>
-        <w:t>randomisation</w:t>
-      </w:r>
-      <w:proofErr w:type="spellEnd"/>
-      <w:r>
-        <w:t xml:space="preserve"> process with a small number of heterogeneous clusters, and this heterogeneity highlights the importance of taking varying cluster sizes into account in the design of the </w:t>
-      </w:r>
-      <w:proofErr w:type="gramStart"/>
-      <w:r>
-        <w:t>full scale</w:t>
-      </w:r>
-      <w:proofErr w:type="gramEnd"/>
-      <w:r>
-        <w:t xml:space="preserve"> trial.</w:t>
+        <w:t>resulted from the randomisation process with a small number of heterogeneous clusters, and this heterogeneity highlights the importance of taking varying cluster sizes into account in the design of the full scale trial.</w:t>
       </w:r>
     </w:p>
     <w:p>
@@ -3264,39 +2627,7 @@
         <w:pStyle w:val="BodyText"/>
       </w:pPr>
       <w:r>
-        <w:t xml:space="preserve">During the course of this </w:t>
-      </w:r>
-      <w:proofErr w:type="gramStart"/>
-      <w:r>
-        <w:t>pilot</w:t>
-      </w:r>
-      <w:proofErr w:type="gramEnd"/>
-      <w:r>
-        <w:t xml:space="preserve"> we deviated from the protocol in several ways, and provide a detailed list as Supplementary material S13. Some key limitations of this pilot and therefore lessons to be learned and factored into the design of the full-scale trial include the </w:t>
-      </w:r>
-      <w:proofErr w:type="gramStart"/>
-      <w:r>
-        <w:t>lower than expected</w:t>
-      </w:r>
-      <w:proofErr w:type="gramEnd"/>
-      <w:r>
-        <w:t xml:space="preserve"> enrolment rates of some </w:t>
-      </w:r>
-      <w:proofErr w:type="spellStart"/>
-      <w:r>
-        <w:t>centres</w:t>
-      </w:r>
-      <w:proofErr w:type="spellEnd"/>
-      <w:r>
-        <w:t xml:space="preserve">, </w:t>
-      </w:r>
-      <w:proofErr w:type="spellStart"/>
-      <w:r>
-        <w:t>centre</w:t>
-      </w:r>
-      <w:proofErr w:type="spellEnd"/>
-      <w:r>
-        <w:t xml:space="preserve"> specific management routines, and difficulties in collecting data on complications and cause of death.</w:t>
+        <w:t>During the course of this pilot we deviated from the protocol in several ways, and provide a detailed list as Supplementary material S13. Some key limitations of this pilot and therefore lessons to be learned and factored into the design of the full-scale trial include the lower than expected enrolment rates of some centres, centre specific management routines, and difficulties in collecting data on complications and cause of death.</w:t>
       </w:r>
     </w:p>
     <w:p>
@@ -3304,31 +2635,7 @@
         <w:pStyle w:val="BodyText"/>
       </w:pPr>
       <w:r>
-        <w:t xml:space="preserve">We attempted to </w:t>
-      </w:r>
-      <w:proofErr w:type="spellStart"/>
-      <w:r>
-        <w:t>minimse</w:t>
-      </w:r>
-      <w:proofErr w:type="spellEnd"/>
-      <w:r>
-        <w:t xml:space="preserve"> the impact of the </w:t>
-      </w:r>
-      <w:proofErr w:type="gramStart"/>
-      <w:r>
-        <w:t>lower than expected</w:t>
-      </w:r>
-      <w:proofErr w:type="gramEnd"/>
-      <w:r>
-        <w:t xml:space="preserve"> enrolment rates by including a seventh </w:t>
-      </w:r>
-      <w:proofErr w:type="spellStart"/>
-      <w:r>
-        <w:t>centre</w:t>
-      </w:r>
-      <w:proofErr w:type="spellEnd"/>
-      <w:r>
-        <w:t>, but careful assessments of patient volumes as part of the screening process will be needed for the full-scale trial. We decided to be pragmatic in selecting which residents to train and how to structure the data collection depending on how and by whom patients were initially managed, but this flexibility will need to be built into the full-scale trial protocol. Finally, we found that data on complications and cause of death were hard to identify and therefore the full-scale trial will need to include longer training of research officers if this data is to be collected.</w:t>
+        <w:t>We attempted to minimse the impact of the lower than expected enrolment rates by including a seventh centre, but careful assessments of patient volumes as part of the screening process will be needed for the full-scale trial. We decided to be pragmatic in selecting which residents to train and how to structure the data collection depending on how and by whom patients were initially managed, but this flexibility will need to be built into the full-scale trial protocol. Finally, we found that data on complications and cause of death were hard to identify and therefore the full-scale trial will need to include longer training of research officers if this data is to be collected.</w:t>
       </w:r>
     </w:p>
     <w:p>
@@ -3354,15 +2661,7 @@
         <w:t>8</w:t>
       </w:r>
       <w:r>
-        <w:t xml:space="preserve">. Most studies have found that these </w:t>
-      </w:r>
-      <w:proofErr w:type="spellStart"/>
-      <w:r>
-        <w:t>programmes</w:t>
-      </w:r>
-      <w:proofErr w:type="spellEnd"/>
-      <w:r>
-        <w:t xml:space="preserve"> are associated with improved outcomes, although not all studies have found significant effects</w:t>
+        <w:t>. Most studies have found that these programmes are associated with improved outcomes, although not all studies have found significant effects</w:t>
       </w:r>
       <w:r>
         <w:rPr>
@@ -3371,15 +2670,7 @@
         <w:t>7,9,10,12,14–18</w:t>
       </w:r>
       <w:r>
-        <w:t xml:space="preserve">. In contrast, some studies have found that these </w:t>
-      </w:r>
-      <w:proofErr w:type="spellStart"/>
-      <w:r>
-        <w:t>programmes</w:t>
-      </w:r>
-      <w:proofErr w:type="spellEnd"/>
-      <w:r>
-        <w:t xml:space="preserve"> may be associated with increased mortality</w:t>
+        <w:t>. In contrast, some studies have found that these programmes may be associated with increased mortality</w:t>
       </w:r>
       <w:r>
         <w:rPr>
@@ -3396,15 +2687,7 @@
         <w:pStyle w:val="BodyText"/>
       </w:pPr>
       <w:r>
-        <w:t xml:space="preserve">Considering the widespread use of trauma life support training, several systematic reviews call for trials in settings where these </w:t>
-      </w:r>
-      <w:proofErr w:type="spellStart"/>
-      <w:r>
-        <w:t>programmes</w:t>
-      </w:r>
-      <w:proofErr w:type="spellEnd"/>
-      <w:r>
-        <w:t xml:space="preserve"> are not routinely implemented</w:t>
+        <w:t>Considering the widespread use of trauma life support training, several systematic reviews call for trials in settings where these programmes are not routinely implemented</w:t>
       </w:r>
       <w:r>
         <w:rPr>
@@ -3413,23 +2696,7 @@
         <w:t>2–4</w:t>
       </w:r>
       <w:r>
-        <w:t xml:space="preserve">. Our study represents the first published attempt at a controlled trial of the effect of trauma life support training </w:t>
-      </w:r>
-      <w:proofErr w:type="spellStart"/>
-      <w:r>
-        <w:t>och</w:t>
-      </w:r>
-      <w:proofErr w:type="spellEnd"/>
-      <w:r>
-        <w:t xml:space="preserve"> patient outcomes, and we conclude that conducting a full-scale cluster </w:t>
-      </w:r>
-      <w:proofErr w:type="spellStart"/>
-      <w:r>
-        <w:t>randomised</w:t>
-      </w:r>
-      <w:proofErr w:type="spellEnd"/>
-      <w:r>
-        <w:t xml:space="preserve"> trial should be feasible after incorporating the lessons of this pilot.</w:t>
+        <w:t>. Our study represents the first published attempt at a controlled trial of the effect of trauma life support training och patient outcomes, and we conclude that conducting a full-scale cluster randomised trial should be feasible after incorporating the lessons of this pilot.</w:t>
       </w:r>
     </w:p>
     <w:p>
@@ -3438,13 +2705,8 @@
       </w:pPr>
       <w:bookmarkStart w:id="48" w:name="contributorship-statement"/>
       <w:bookmarkEnd w:id="47"/>
-      <w:proofErr w:type="spellStart"/>
-      <w:r>
-        <w:t>Contributorship</w:t>
-      </w:r>
-      <w:proofErr w:type="spellEnd"/>
-      <w:r>
-        <w:t xml:space="preserve"> statement</w:t>
+      <w:r>
+        <w:t>Contributorship statement</w:t>
       </w:r>
     </w:p>
     <w:p>
@@ -3501,15 +2763,7 @@
         <w:pStyle w:val="FirstParagraph"/>
       </w:pPr>
       <w:r>
-        <w:t xml:space="preserve">Doctors for You through grants awarded to Karolinska </w:t>
-      </w:r>
-      <w:proofErr w:type="spellStart"/>
-      <w:r>
-        <w:t>Institutet</w:t>
-      </w:r>
-      <w:proofErr w:type="spellEnd"/>
-      <w:r>
-        <w:t xml:space="preserve"> by the Swedish Research Council (grant number 2020-03779) and the Laerdal Foundation (grant number 2021-0048).</w:t>
+        <w:t>Doctors for You through grants awarded to Karolinska Institutet by the Swedish Research Council (grant number 2020-03779) and the Laerdal Foundation (grant number 2021-0048).</w:t>
       </w:r>
     </w:p>
     <w:p>
@@ -3614,7 +2868,7 @@
       <w:r>
         <w:t xml:space="preserve"> </w:t>
       </w:r>
-      <w:hyperlink r:id="rId20">
+      <w:hyperlink r:id="rId22">
         <w:r>
           <w:rPr>
             <w:rStyle w:val="Hyperlink"/>
@@ -3669,7 +2923,7 @@
       <w:r>
         <w:t xml:space="preserve"> </w:t>
       </w:r>
-      <w:hyperlink r:id="rId21">
+      <w:hyperlink r:id="rId23">
         <w:r>
           <w:rPr>
             <w:rStyle w:val="Hyperlink"/>
@@ -3702,14 +2956,7 @@
       </w:r>
       <w:r>
         <w:tab/>
-      </w:r>
-      <w:proofErr w:type="spellStart"/>
-      <w:r>
-        <w:t>Kadhum</w:t>
-      </w:r>
-      <w:proofErr w:type="spellEnd"/>
-      <w:r>
-        <w:t xml:space="preserve">, M. </w:t>
+        <w:t xml:space="preserve">Kadhum, M. </w:t>
       </w:r>
       <w:r>
         <w:rPr>
@@ -3721,7 +2968,7 @@
       <w:r>
         <w:t xml:space="preserve"> </w:t>
       </w:r>
-      <w:hyperlink r:id="rId22">
+      <w:hyperlink r:id="rId24">
         <w:r>
           <w:rPr>
             <w:rStyle w:val="Hyperlink"/>
@@ -3795,59 +3042,36 @@
           <w:i/>
           <w:iCs/>
         </w:rPr>
-        <w:t xml:space="preserve">Primary trauma care course manual for trauma management in locations </w:t>
-      </w:r>
-      <w:proofErr w:type="spellStart"/>
+        <w:t>Primary trauma care course manual for trauma management in locations wih limited resources</w:t>
+      </w:r>
+      <w:r>
+        <w:t>. (Primary Trauma Care Foundation, 2018).</w:t>
+      </w:r>
+    </w:p>
+    <w:p>
+      <w:pPr>
+        <w:pStyle w:val="Bibliography"/>
+      </w:pPr>
+      <w:bookmarkStart w:id="60" w:name="ref-vestrup_impact_1988"/>
+      <w:bookmarkEnd w:id="59"/>
+      <w:r>
+        <w:t xml:space="preserve">7. </w:t>
+      </w:r>
+      <w:r>
+        <w:tab/>
+        <w:t xml:space="preserve">Vestrup, J. A. </w:t>
+      </w:r>
       <w:r>
         <w:rPr>
           <w:i/>
           <w:iCs/>
         </w:rPr>
-        <w:t>wih</w:t>
-      </w:r>
-      <w:proofErr w:type="spellEnd"/>
-      <w:r>
-        <w:rPr>
-          <w:i/>
-          <w:iCs/>
-        </w:rPr>
-        <w:t xml:space="preserve"> limited resources</w:t>
-      </w:r>
-      <w:r>
-        <w:t>. (Primary Trauma Care Foundation, 2018).</w:t>
-      </w:r>
-    </w:p>
-    <w:p>
-      <w:pPr>
-        <w:pStyle w:val="Bibliography"/>
-      </w:pPr>
-      <w:bookmarkStart w:id="60" w:name="ref-vestrup_impact_1988"/>
-      <w:bookmarkEnd w:id="59"/>
-      <w:r>
-        <w:t xml:space="preserve">7. </w:t>
-      </w:r>
-      <w:r>
-        <w:tab/>
-      </w:r>
-      <w:proofErr w:type="spellStart"/>
-      <w:r>
-        <w:t>Vestrup</w:t>
-      </w:r>
-      <w:proofErr w:type="spellEnd"/>
-      <w:r>
-        <w:t xml:space="preserve">, J. A. </w:t>
-      </w:r>
-      <w:r>
-        <w:rPr>
-          <w:i/>
-          <w:iCs/>
-        </w:rPr>
         <w:t>et al.</w:t>
       </w:r>
       <w:r>
         <w:t xml:space="preserve"> </w:t>
       </w:r>
-      <w:hyperlink r:id="rId23">
+      <w:hyperlink r:id="rId25">
         <w:r>
           <w:rPr>
             <w:rStyle w:val="Hyperlink"/>
@@ -3890,14 +3114,7 @@
       </w:r>
       <w:r>
         <w:tab/>
-      </w:r>
-      <w:proofErr w:type="spellStart"/>
-      <w:r>
-        <w:t>Ariyanayagam</w:t>
-      </w:r>
-      <w:proofErr w:type="spellEnd"/>
-      <w:r>
-        <w:t xml:space="preserve">, D. </w:t>
+        <w:t xml:space="preserve">Ariyanayagam, D. </w:t>
       </w:r>
       <w:r>
         <w:rPr>
@@ -3907,23 +3124,7 @@
         <w:t>et al.</w:t>
       </w:r>
       <w:r>
-        <w:t xml:space="preserve"> The impact of the ATLS course on traffic accident mortality in </w:t>
-      </w:r>
-      <w:proofErr w:type="spellStart"/>
-      <w:r>
-        <w:t>trinidad</w:t>
-      </w:r>
-      <w:proofErr w:type="spellEnd"/>
-      <w:r>
-        <w:t xml:space="preserve"> and </w:t>
-      </w:r>
-      <w:proofErr w:type="spellStart"/>
-      <w:r>
-        <w:t>tobago</w:t>
-      </w:r>
-      <w:proofErr w:type="spellEnd"/>
-      <w:r>
-        <w:t xml:space="preserve">. </w:t>
+        <w:t xml:space="preserve"> The impact of the ATLS course on traffic accident mortality in trinidad and tobago. </w:t>
       </w:r>
       <w:r>
         <w:rPr>
@@ -3969,7 +3170,7 @@
       <w:r>
         <w:t xml:space="preserve"> </w:t>
       </w:r>
-      <w:hyperlink r:id="rId24">
+      <w:hyperlink r:id="rId26">
         <w:r>
           <w:rPr>
             <w:rStyle w:val="Hyperlink"/>
@@ -4013,19 +3214,11 @@
       <w:r>
         <w:tab/>
       </w:r>
-      <w:proofErr w:type="spellStart"/>
       <w:r>
         <w:rPr>
           <w:lang w:val="sv-SE"/>
         </w:rPr>
-        <w:t>Olden</w:t>
-      </w:r>
-      <w:proofErr w:type="spellEnd"/>
-      <w:r>
-        <w:rPr>
-          <w:lang w:val="sv-SE"/>
-        </w:rPr>
-        <w:t xml:space="preserve">, G. D. J. van </w:t>
+        <w:t xml:space="preserve">Olden, G. D. J. van </w:t>
       </w:r>
       <w:r>
         <w:rPr>
@@ -4041,7 +3234,7 @@
         </w:rPr>
         <w:t xml:space="preserve"> </w:t>
       </w:r>
-      <w:hyperlink r:id="rId25">
+      <w:hyperlink r:id="rId27">
         <w:r>
           <w:rPr>
             <w:rStyle w:val="Hyperlink"/>
@@ -4089,21 +3282,7 @@
         <w:rPr>
           <w:lang w:val="sv-SE"/>
         </w:rPr>
-        <w:t xml:space="preserve">Van </w:t>
-      </w:r>
-      <w:proofErr w:type="spellStart"/>
-      <w:r>
-        <w:rPr>
-          <w:lang w:val="sv-SE"/>
-        </w:rPr>
-        <w:t>Heng</w:t>
-      </w:r>
-      <w:proofErr w:type="spellEnd"/>
-      <w:r>
-        <w:rPr>
-          <w:lang w:val="sv-SE"/>
-        </w:rPr>
-        <w:t xml:space="preserve">, Y. </w:t>
+        <w:t xml:space="preserve">Van Heng, Y. </w:t>
       </w:r>
       <w:r>
         <w:rPr>
@@ -4119,39 +3298,122 @@
         </w:rPr>
         <w:t xml:space="preserve"> </w:t>
       </w:r>
-      <w:hyperlink r:id="rId26">
-        <w:proofErr w:type="gramStart"/>
+      <w:hyperlink r:id="rId28">
         <w:r>
           <w:rPr>
             <w:rStyle w:val="Hyperlink"/>
           </w:rPr>
-          <w:t>Non-doctors</w:t>
+          <w:t>Non-doctors as trauma surgeons? A controlled study of trauma training for non-graduate surgeons in rural cambodia</w:t>
         </w:r>
-        <w:proofErr w:type="gramEnd"/>
+      </w:hyperlink>
+      <w:r>
+        <w:t xml:space="preserve">. </w:t>
+      </w:r>
+      <w:r>
+        <w:rPr>
+          <w:i/>
+          <w:iCs/>
+        </w:rPr>
+        <w:t>Prehospital and Disaster Medicine</w:t>
+      </w:r>
+      <w:r>
+        <w:t xml:space="preserve"> </w:t>
+      </w:r>
+      <w:r>
+        <w:rPr>
+          <w:b/>
+          <w:bCs/>
+        </w:rPr>
+        <w:t>23</w:t>
+      </w:r>
+      <w:r>
+        <w:t>, 483–489 (2008).</w:t>
+      </w:r>
+    </w:p>
+    <w:p>
+      <w:pPr>
+        <w:pStyle w:val="Bibliography"/>
+      </w:pPr>
+      <w:bookmarkStart w:id="65" w:name="ref-Wang2010"/>
+      <w:bookmarkEnd w:id="64"/>
+      <w:r>
+        <w:t xml:space="preserve">12. </w:t>
+      </w:r>
+      <w:r>
+        <w:tab/>
+        <w:t xml:space="preserve">Wang, P. </w:t>
+      </w:r>
+      <w:r>
+        <w:rPr>
+          <w:i/>
+          <w:iCs/>
+        </w:rPr>
+        <w:t>et al.</w:t>
+      </w:r>
+      <w:r>
+        <w:t xml:space="preserve"> Comparison of severe trauma care effect before and after advanced trauma life support training. </w:t>
+      </w:r>
+      <w:r>
+        <w:rPr>
+          <w:i/>
+          <w:iCs/>
+        </w:rPr>
+        <w:t>Chinese Journal of Traumatology (English Edition)</w:t>
+      </w:r>
+      <w:r>
+        <w:t xml:space="preserve"> </w:t>
+      </w:r>
+      <w:r>
+        <w:rPr>
+          <w:b/>
+          <w:bCs/>
+        </w:rPr>
+        <w:t>13</w:t>
+      </w:r>
+      <w:r>
+        <w:t>, 341–344 (2010).</w:t>
+      </w:r>
+    </w:p>
+    <w:p>
+      <w:pPr>
+        <w:pStyle w:val="Bibliography"/>
+      </w:pPr>
+      <w:bookmarkStart w:id="66" w:name="ref-drimousis_advanced_2011"/>
+      <w:bookmarkEnd w:id="65"/>
+      <w:r>
+        <w:t xml:space="preserve">13. </w:t>
+      </w:r>
+      <w:r>
+        <w:tab/>
+        <w:t xml:space="preserve">Drimousis, P. G. </w:t>
+      </w:r>
+      <w:r>
+        <w:rPr>
+          <w:i/>
+          <w:iCs/>
+        </w:rPr>
+        <w:t>et al.</w:t>
+      </w:r>
+      <w:r>
+        <w:t xml:space="preserve"> </w:t>
+      </w:r>
+      <w:hyperlink r:id="rId29">
         <w:r>
           <w:rPr>
             <w:rStyle w:val="Hyperlink"/>
           </w:rPr>
-          <w:t xml:space="preserve"> as trauma surgeons? A controlled study of trauma training for non-graduate surgeons in rural </w:t>
+          <w:t>Advanced Trauma Life Support certified physicians in a non trauma system setting: Is it enough?</w:t>
         </w:r>
-        <w:proofErr w:type="spellStart"/>
-        <w:r>
-          <w:rPr>
-            <w:rStyle w:val="Hyperlink"/>
-          </w:rPr>
-          <w:t>cambodia</w:t>
-        </w:r>
-        <w:proofErr w:type="spellEnd"/>
       </w:hyperlink>
       <w:r>
-        <w:t xml:space="preserve">. </w:t>
+        <w:t xml:space="preserve"> </w:t>
       </w:r>
       <w:r>
         <w:rPr>
           <w:i/>
           <w:iCs/>
         </w:rPr>
-        <w:t>Prehospital and Disaster Medicine</w:t>
+        <w:t>Resuscitation</w:t>
       </w:r>
       <w:r>
         <w:t xml:space="preserve"> </w:t>
@@ -4161,24 +3423,24 @@
           <w:b/>
           <w:bCs/>
         </w:rPr>
-        <w:t>23</w:t>
-      </w:r>
-      <w:r>
-        <w:t>, 483–489 (2008).</w:t>
+        <w:t>82</w:t>
+      </w:r>
+      <w:r>
+        <w:t>, 180–184 (2011).</w:t>
       </w:r>
     </w:p>
     <w:p>
       <w:pPr>
         <w:pStyle w:val="Bibliography"/>
       </w:pPr>
-      <w:bookmarkStart w:id="65" w:name="ref-Wang2010"/>
-      <w:bookmarkEnd w:id="64"/>
-      <w:r>
-        <w:t xml:space="preserve">12. </w:t>
+      <w:bookmarkStart w:id="67" w:name="ref-noordin_evolution_2011"/>
+      <w:bookmarkEnd w:id="66"/>
+      <w:r>
+        <w:t xml:space="preserve">14. </w:t>
       </w:r>
       <w:r>
         <w:tab/>
-        <w:t xml:space="preserve">Wang, P. </w:t>
+        <w:t xml:space="preserve">Noordin, S. </w:t>
       </w:r>
       <w:r>
         <w:rPr>
@@ -4188,136 +3450,9 @@
         <w:t>et al.</w:t>
       </w:r>
       <w:r>
-        <w:t xml:space="preserve"> Comparison of severe trauma care effect before and after advanced trauma life support training. </w:t>
-      </w:r>
-      <w:r>
-        <w:rPr>
-          <w:i/>
-          <w:iCs/>
-        </w:rPr>
-        <w:t>Chinese Journal of Traumatology (English Edition)</w:t>
-      </w:r>
-      <w:r>
         <w:t xml:space="preserve"> </w:t>
       </w:r>
-      <w:r>
-        <w:rPr>
-          <w:b/>
-          <w:bCs/>
-        </w:rPr>
-        <w:t>13</w:t>
-      </w:r>
-      <w:r>
-        <w:t>, 341–344 (2010).</w:t>
-      </w:r>
-    </w:p>
-    <w:p>
-      <w:pPr>
-        <w:pStyle w:val="Bibliography"/>
-      </w:pPr>
-      <w:bookmarkStart w:id="66" w:name="ref-drimousis_advanced_2011"/>
-      <w:bookmarkEnd w:id="65"/>
-      <w:r>
-        <w:t xml:space="preserve">13. </w:t>
-      </w:r>
-      <w:r>
-        <w:tab/>
-      </w:r>
-      <w:proofErr w:type="spellStart"/>
-      <w:r>
-        <w:t>Drimousis</w:t>
-      </w:r>
-      <w:proofErr w:type="spellEnd"/>
-      <w:r>
-        <w:t xml:space="preserve">, P. G. </w:t>
-      </w:r>
-      <w:r>
-        <w:rPr>
-          <w:i/>
-          <w:iCs/>
-        </w:rPr>
-        <w:t>et al.</w:t>
-      </w:r>
-      <w:r>
-        <w:t xml:space="preserve"> </w:t>
-      </w:r>
-      <w:hyperlink r:id="rId27">
-        <w:r>
-          <w:rPr>
-            <w:rStyle w:val="Hyperlink"/>
-          </w:rPr>
-          <w:t xml:space="preserve">Advanced Trauma Life Support certified physicians in a </w:t>
-        </w:r>
-        <w:proofErr w:type="spellStart"/>
-        <w:r>
-          <w:rPr>
-            <w:rStyle w:val="Hyperlink"/>
-          </w:rPr>
-          <w:t>non trauma</w:t>
-        </w:r>
-        <w:proofErr w:type="spellEnd"/>
-        <w:r>
-          <w:rPr>
-            <w:rStyle w:val="Hyperlink"/>
-          </w:rPr>
-          <w:t xml:space="preserve"> system setting: Is it enough?</w:t>
-        </w:r>
-      </w:hyperlink>
-      <w:r>
-        <w:t xml:space="preserve"> </w:t>
-      </w:r>
-      <w:r>
-        <w:rPr>
-          <w:i/>
-          <w:iCs/>
-        </w:rPr>
-        <w:t>Resuscitation</w:t>
-      </w:r>
-      <w:r>
-        <w:t xml:space="preserve"> </w:t>
-      </w:r>
-      <w:r>
-        <w:rPr>
-          <w:b/>
-          <w:bCs/>
-        </w:rPr>
-        <w:t>82</w:t>
-      </w:r>
-      <w:r>
-        <w:t>, 180–184 (2011).</w:t>
-      </w:r>
-    </w:p>
-    <w:p>
-      <w:pPr>
-        <w:pStyle w:val="Bibliography"/>
-      </w:pPr>
-      <w:bookmarkStart w:id="67" w:name="ref-noordin_evolution_2011"/>
-      <w:bookmarkEnd w:id="66"/>
-      <w:r>
-        <w:t xml:space="preserve">14. </w:t>
-      </w:r>
-      <w:r>
-        <w:tab/>
-      </w:r>
-      <w:proofErr w:type="spellStart"/>
-      <w:r>
-        <w:t>Noordin</w:t>
-      </w:r>
-      <w:proofErr w:type="spellEnd"/>
-      <w:r>
-        <w:t xml:space="preserve">, S. </w:t>
-      </w:r>
-      <w:r>
-        <w:rPr>
-          <w:i/>
-          <w:iCs/>
-        </w:rPr>
-        <w:t>et al.</w:t>
-      </w:r>
-      <w:r>
-        <w:t xml:space="preserve"> </w:t>
-      </w:r>
-      <w:hyperlink r:id="rId28">
+      <w:hyperlink r:id="rId30">
         <w:r>
           <w:rPr>
             <w:rStyle w:val="Hyperlink"/>
@@ -4372,7 +3507,7 @@
       <w:r>
         <w:t xml:space="preserve"> </w:t>
       </w:r>
-      <w:hyperlink r:id="rId29">
+      <w:hyperlink r:id="rId31">
         <w:r>
           <w:rPr>
             <w:rStyle w:val="Hyperlink"/>
@@ -4416,14 +3551,7 @@
       </w:r>
       <w:r>
         <w:tab/>
-      </w:r>
-      <w:proofErr w:type="spellStart"/>
-      <w:r>
-        <w:t>Petroze</w:t>
-      </w:r>
-      <w:proofErr w:type="spellEnd"/>
-      <w:r>
-        <w:t xml:space="preserve">, R. T. </w:t>
+        <w:t xml:space="preserve">Petroze, R. T. </w:t>
       </w:r>
       <w:r>
         <w:rPr>
@@ -4435,7 +3563,7 @@
       <w:r>
         <w:t xml:space="preserve"> </w:t>
       </w:r>
-      <w:hyperlink r:id="rId30">
+      <w:hyperlink r:id="rId32">
         <w:r>
           <w:rPr>
             <w:rStyle w:val="Hyperlink"/>
@@ -4478,14 +3606,7 @@
       </w:r>
       <w:r>
         <w:tab/>
-      </w:r>
-      <w:proofErr w:type="spellStart"/>
-      <w:r>
-        <w:t>Magnone</w:t>
-      </w:r>
-      <w:proofErr w:type="spellEnd"/>
-      <w:r>
-        <w:t xml:space="preserve">, S. </w:t>
+        <w:t xml:space="preserve">Magnone, S. </w:t>
       </w:r>
       <w:r>
         <w:rPr>
@@ -4497,7 +3618,7 @@
       <w:r>
         <w:t xml:space="preserve"> </w:t>
       </w:r>
-      <w:hyperlink r:id="rId31">
+      <w:hyperlink r:id="rId33">
         <w:r>
           <w:rPr>
             <w:rStyle w:val="Hyperlink"/>
@@ -4530,14 +3651,7 @@
       </w:r>
       <w:r>
         <w:tab/>
-      </w:r>
-      <w:proofErr w:type="spellStart"/>
-      <w:r>
-        <w:t>Bellanova</w:t>
-      </w:r>
-      <w:proofErr w:type="spellEnd"/>
-      <w:r>
-        <w:t xml:space="preserve">, G. </w:t>
+        <w:t xml:space="preserve">Bellanova, G. </w:t>
       </w:r>
       <w:r>
         <w:rPr>
@@ -4554,115 +3668,42 @@
           <w:i/>
           <w:iCs/>
         </w:rPr>
-        <w:t xml:space="preserve">Ann. Ital. </w:t>
-      </w:r>
-      <w:proofErr w:type="spellStart"/>
+        <w:t>Ann. Ital. Chir.</w:t>
+      </w:r>
+      <w:r>
+        <w:t xml:space="preserve"> (2016).</w:t>
+      </w:r>
+    </w:p>
+    <w:p>
+      <w:pPr>
+        <w:pStyle w:val="Bibliography"/>
+      </w:pPr>
+      <w:bookmarkStart w:id="72" w:name="ref-CioèPeña2016"/>
+      <w:bookmarkEnd w:id="71"/>
+      <w:r>
+        <w:t xml:space="preserve">19. </w:t>
+      </w:r>
+      <w:r>
+        <w:tab/>
+        <w:t xml:space="preserve">Cioè-Peña, E. </w:t>
+      </w:r>
       <w:r>
         <w:rPr>
           <w:i/>
           <w:iCs/>
         </w:rPr>
-        <w:t>Chir</w:t>
-      </w:r>
-      <w:proofErr w:type="spellEnd"/>
-      <w:r>
-        <w:rPr>
-          <w:i/>
-          <w:iCs/>
-        </w:rPr>
-        <w:t>.</w:t>
-      </w:r>
-      <w:r>
-        <w:t xml:space="preserve"> (2016).</w:t>
-      </w:r>
-    </w:p>
-    <w:p>
-      <w:pPr>
-        <w:pStyle w:val="Bibliography"/>
-      </w:pPr>
-      <w:bookmarkStart w:id="72" w:name="ref-CioèPeña2016"/>
-      <w:bookmarkEnd w:id="71"/>
-      <w:r>
-        <w:t xml:space="preserve">19. </w:t>
-      </w:r>
-      <w:r>
-        <w:tab/>
-      </w:r>
-      <w:proofErr w:type="spellStart"/>
-      <w:r>
-        <w:t>Cioè</w:t>
-      </w:r>
-      <w:proofErr w:type="spellEnd"/>
-      <w:r>
-        <w:t xml:space="preserve">-Peña, E. </w:t>
-      </w:r>
-      <w:r>
-        <w:rPr>
-          <w:i/>
-          <w:iCs/>
-        </w:rPr>
         <w:t>et al.</w:t>
       </w:r>
       <w:r>
         <w:t xml:space="preserve"> </w:t>
       </w:r>
-      <w:hyperlink r:id="rId32">
+      <w:hyperlink r:id="rId34">
         <w:r>
           <w:rPr>
             <w:rStyle w:val="Hyperlink"/>
           </w:rPr>
-          <w:t xml:space="preserve">Development and implementation of a hospital-based trauma response system in an urban hospital in </w:t>
+          <w:t>Development and implementation of a hospital-based trauma response system in an urban hospital in san salvador, el salvador</w:t>
         </w:r>
-        <w:proofErr w:type="spellStart"/>
-        <w:r>
-          <w:rPr>
-            <w:rStyle w:val="Hyperlink"/>
-          </w:rPr>
-          <w:t>san</w:t>
-        </w:r>
-        <w:proofErr w:type="spellEnd"/>
-        <w:r>
-          <w:rPr>
-            <w:rStyle w:val="Hyperlink"/>
-          </w:rPr>
-          <w:t xml:space="preserve"> </w:t>
-        </w:r>
-        <w:proofErr w:type="spellStart"/>
-        <w:r>
-          <w:rPr>
-            <w:rStyle w:val="Hyperlink"/>
-          </w:rPr>
-          <w:t>salvador</w:t>
-        </w:r>
-        <w:proofErr w:type="spellEnd"/>
-        <w:r>
-          <w:rPr>
-            <w:rStyle w:val="Hyperlink"/>
-          </w:rPr>
-          <w:t xml:space="preserve">, </w:t>
-        </w:r>
-        <w:proofErr w:type="spellStart"/>
-        <w:r>
-          <w:rPr>
-            <w:rStyle w:val="Hyperlink"/>
-          </w:rPr>
-          <w:t>el</w:t>
-        </w:r>
-        <w:proofErr w:type="spellEnd"/>
-        <w:r>
-          <w:rPr>
-            <w:rStyle w:val="Hyperlink"/>
-          </w:rPr>
-          <w:t xml:space="preserve"> </w:t>
-        </w:r>
-        <w:proofErr w:type="spellStart"/>
-        <w:r>
-          <w:rPr>
-            <w:rStyle w:val="Hyperlink"/>
-          </w:rPr>
-          <w:t>salvador</w:t>
-        </w:r>
-        <w:proofErr w:type="spellEnd"/>
       </w:hyperlink>
       <w:r>
         <w:t xml:space="preserve">. </w:t>
@@ -4711,7 +3752,7 @@
       <w:r>
         <w:t xml:space="preserve"> </w:t>
       </w:r>
-      <w:hyperlink r:id="rId33">
+      <w:hyperlink r:id="rId35">
         <w:r>
           <w:rPr>
             <w:rStyle w:val="Hyperlink"/>
@@ -4755,19 +3796,11 @@
       <w:r>
         <w:tab/>
       </w:r>
-      <w:proofErr w:type="spellStart"/>
       <w:r>
         <w:rPr>
           <w:lang w:val="sv-SE"/>
         </w:rPr>
-        <w:t>Putra</w:t>
-      </w:r>
-      <w:proofErr w:type="spellEnd"/>
-      <w:r>
-        <w:rPr>
-          <w:lang w:val="sv-SE"/>
-        </w:rPr>
-        <w:t xml:space="preserve">, A. B. </w:t>
+        <w:t xml:space="preserve">Putra, A. B. </w:t>
       </w:r>
       <w:r>
         <w:rPr>
@@ -4783,7 +3816,7 @@
         </w:rPr>
         <w:t xml:space="preserve"> </w:t>
       </w:r>
-      <w:hyperlink r:id="rId34">
+      <w:hyperlink r:id="rId36">
         <w:r>
           <w:rPr>
             <w:rStyle w:val="Hyperlink"/>
@@ -4799,62 +3832,46 @@
           <w:i/>
           <w:iCs/>
         </w:rPr>
-        <w:t xml:space="preserve">The New </w:t>
-      </w:r>
-      <w:proofErr w:type="spellStart"/>
+        <w:t>The New Ropanasury Journal of Surgery</w:t>
+      </w:r>
+      <w:r>
+        <w:t xml:space="preserve"> </w:t>
+      </w:r>
+      <w:r>
+        <w:rPr>
+          <w:b/>
+          <w:bCs/>
+        </w:rPr>
+        <w:t>8</w:t>
+      </w:r>
+      <w:r>
+        <w:t>, (2023).</w:t>
+      </w:r>
+    </w:p>
+    <w:p>
+      <w:pPr>
+        <w:pStyle w:val="Bibliography"/>
+      </w:pPr>
+      <w:bookmarkStart w:id="75" w:name="ref-mciver_effect_2024"/>
+      <w:bookmarkEnd w:id="74"/>
+      <w:r>
+        <w:t xml:space="preserve">22. </w:t>
+      </w:r>
+      <w:r>
+        <w:tab/>
+        <w:t xml:space="preserve">McIver, R. </w:t>
+      </w:r>
       <w:r>
         <w:rPr>
           <w:i/>
           <w:iCs/>
         </w:rPr>
-        <w:t>Ropanasury</w:t>
-      </w:r>
-      <w:proofErr w:type="spellEnd"/>
-      <w:r>
-        <w:rPr>
-          <w:i/>
-          <w:iCs/>
-        </w:rPr>
-        <w:t xml:space="preserve"> Journal of Surgery</w:t>
+        <w:t>et al.</w:t>
       </w:r>
       <w:r>
         <w:t xml:space="preserve"> </w:t>
       </w:r>
-      <w:r>
-        <w:rPr>
-          <w:b/>
-          <w:bCs/>
-        </w:rPr>
-        <w:t>8</w:t>
-      </w:r>
-      <w:r>
-        <w:t>, (2023).</w:t>
-      </w:r>
-    </w:p>
-    <w:p>
-      <w:pPr>
-        <w:pStyle w:val="Bibliography"/>
-      </w:pPr>
-      <w:bookmarkStart w:id="75" w:name="ref-mciver_effect_2024"/>
-      <w:bookmarkEnd w:id="74"/>
-      <w:r>
-        <w:t xml:space="preserve">22. </w:t>
-      </w:r>
-      <w:r>
-        <w:tab/>
-        <w:t xml:space="preserve">McIver, R. </w:t>
-      </w:r>
-      <w:r>
-        <w:rPr>
-          <w:i/>
-          <w:iCs/>
-        </w:rPr>
-        <w:t>et al.</w:t>
-      </w:r>
-      <w:r>
-        <w:t xml:space="preserve"> </w:t>
-      </w:r>
-      <w:hyperlink r:id="rId35">
+      <w:hyperlink r:id="rId37">
         <w:r>
           <w:rPr>
             <w:rStyle w:val="Hyperlink"/>
@@ -4909,7 +3926,7 @@
       <w:r>
         <w:t xml:space="preserve"> </w:t>
       </w:r>
-      <w:hyperlink r:id="rId36">
+      <w:hyperlink r:id="rId38">
         <w:r>
           <w:rPr>
             <w:rStyle w:val="Hyperlink"/>
@@ -4964,7 +3981,7 @@
       <w:r>
         <w:t xml:space="preserve"> </w:t>
       </w:r>
-      <w:hyperlink r:id="rId37">
+      <w:hyperlink r:id="rId39">
         <w:r>
           <w:rPr>
             <w:rStyle w:val="Hyperlink"/>
@@ -5019,54 +4036,12 @@
       <w:r>
         <w:t xml:space="preserve"> </w:t>
       </w:r>
-      <w:hyperlink r:id="rId38">
+      <w:hyperlink r:id="rId40">
         <w:r>
           <w:rPr>
             <w:rStyle w:val="Hyperlink"/>
           </w:rPr>
-          <w:t xml:space="preserve">A pilot </w:t>
-        </w:r>
-        <w:proofErr w:type="spellStart"/>
-        <w:r>
-          <w:rPr>
-            <w:rStyle w:val="Hyperlink"/>
-          </w:rPr>
-          <w:t>multicentre</w:t>
-        </w:r>
-        <w:proofErr w:type="spellEnd"/>
-        <w:r>
-          <w:rPr>
-            <w:rStyle w:val="Hyperlink"/>
-          </w:rPr>
-          <w:t xml:space="preserve"> cluster </w:t>
-        </w:r>
-        <w:proofErr w:type="spellStart"/>
-        <w:r>
-          <w:rPr>
-            <w:rStyle w:val="Hyperlink"/>
-          </w:rPr>
-          <w:t>randomised</w:t>
-        </w:r>
-        <w:proofErr w:type="spellEnd"/>
-        <w:r>
-          <w:rPr>
-            <w:rStyle w:val="Hyperlink"/>
-          </w:rPr>
-          <w:t xml:space="preserve"> trial to compare the effect of trauma life support training </w:t>
-        </w:r>
-        <w:proofErr w:type="spellStart"/>
-        <w:r>
-          <w:rPr>
-            <w:rStyle w:val="Hyperlink"/>
-          </w:rPr>
-          <w:t>programmes</w:t>
-        </w:r>
-        <w:proofErr w:type="spellEnd"/>
-        <w:r>
-          <w:rPr>
-            <w:rStyle w:val="Hyperlink"/>
-          </w:rPr>
-          <w:t xml:space="preserve"> on patient and provider outcomes</w:t>
+          <w:t>A pilot multicentre cluster randomised trial to compare the effect of trauma life support training programmes on patient and provider outcomes</w:t>
         </w:r>
       </w:hyperlink>
       <w:r>
@@ -5116,24 +4091,14 @@
       <w:r>
         <w:t xml:space="preserve"> </w:t>
       </w:r>
-      <w:hyperlink r:id="rId39">
-        <w:proofErr w:type="spellStart"/>
+      <w:hyperlink r:id="rId41">
         <w:r>
           <w:rPr>
             <w:rStyle w:val="Hyperlink"/>
             <w:i/>
             <w:iCs/>
           </w:rPr>
-          <w:t>Icdpicr</w:t>
-        </w:r>
-        <w:proofErr w:type="spellEnd"/>
-        <w:r>
-          <w:rPr>
-            <w:rStyle w:val="Hyperlink"/>
-            <w:i/>
-            <w:iCs/>
-          </w:rPr>
-          <w:t>: ’ICD’ programs for injury categorization in r</w:t>
+          <w:t>Icdpicr: ’ICD’ programs for injury categorization in r</w:t>
         </w:r>
       </w:hyperlink>
       <w:r>
@@ -5163,7 +4128,7 @@
       <w:r>
         <w:t xml:space="preserve"> </w:t>
       </w:r>
-      <w:hyperlink r:id="rId40">
+      <w:hyperlink r:id="rId42">
         <w:r>
           <w:rPr>
             <w:rStyle w:val="Hyperlink"/>
@@ -5188,7 +4153,7 @@
         <w:tab/>
         <w:t xml:space="preserve">R Core Team. </w:t>
       </w:r>
-      <w:hyperlink r:id="rId41">
+      <w:hyperlink r:id="rId43">
         <w:r>
           <w:rPr>
             <w:rStyle w:val="Hyperlink"/>
@@ -5225,7 +4190,7 @@
       <w:r>
         <w:t xml:space="preserve"> </w:t>
       </w:r>
-      <w:hyperlink r:id="rId42">
+      <w:hyperlink r:id="rId44">
         <w:r>
           <w:rPr>
             <w:rStyle w:val="Hyperlink"/>
@@ -5268,14 +4233,7 @@
       </w:r>
       <w:r>
         <w:tab/>
-      </w:r>
-      <w:proofErr w:type="spellStart"/>
-      <w:r>
-        <w:t>Hornor</w:t>
-      </w:r>
-      <w:proofErr w:type="spellEnd"/>
-      <w:r>
-        <w:t xml:space="preserve">, M. A. </w:t>
+        <w:t xml:space="preserve">Hornor, M. A. </w:t>
       </w:r>
       <w:r>
         <w:rPr>
@@ -5287,7 +4245,7 @@
       <w:r>
         <w:t xml:space="preserve"> </w:t>
       </w:r>
-      <w:hyperlink r:id="rId43">
+      <w:hyperlink r:id="rId45">
         <w:r>
           <w:rPr>
             <w:rStyle w:val="Hyperlink"/>
@@ -5343,102 +4301,67 @@
       <w:r>
         <w:t xml:space="preserve"> </w:t>
       </w:r>
-      <w:hyperlink r:id="rId44">
+      <w:hyperlink r:id="rId46">
         <w:r>
           <w:rPr>
             <w:rStyle w:val="Hyperlink"/>
           </w:rPr>
-          <w:t xml:space="preserve">The CRASH-2 trial: A </w:t>
+          <w:t>The CRASH-2 trial: A randomised controlled trial and economic evaluation of the effects of tranexamic acid on death, vascular occlusive events and transfusion requirement in bleeding trauma patients</w:t>
         </w:r>
-        <w:proofErr w:type="spellStart"/>
+      </w:hyperlink>
+      <w:r>
+        <w:t xml:space="preserve">. </w:t>
+      </w:r>
+      <w:r>
+        <w:rPr>
+          <w:i/>
+          <w:iCs/>
+        </w:rPr>
+        <w:t>Health Technol Assess</w:t>
+      </w:r>
+      <w:r>
+        <w:t xml:space="preserve"> </w:t>
+      </w:r>
+      <w:r>
+        <w:rPr>
+          <w:b/>
+          <w:bCs/>
+        </w:rPr>
+        <w:t>17</w:t>
+      </w:r>
+      <w:r>
+        <w:t>, (2013).</w:t>
+      </w:r>
+    </w:p>
+    <w:p>
+      <w:pPr>
+        <w:pStyle w:val="Bibliography"/>
+      </w:pPr>
+      <w:bookmarkStart w:id="85" w:name="ref-Sierink2016"/>
+      <w:bookmarkEnd w:id="84"/>
+      <w:r>
+        <w:t xml:space="preserve">32. </w:t>
+      </w:r>
+      <w:r>
+        <w:tab/>
+        <w:t xml:space="preserve">Sierink, J. C. </w:t>
+      </w:r>
+      <w:r>
+        <w:rPr>
+          <w:i/>
+          <w:iCs/>
+        </w:rPr>
+        <w:t>et al.</w:t>
+      </w:r>
+      <w:r>
+        <w:t xml:space="preserve"> </w:t>
+      </w:r>
+      <w:hyperlink r:id="rId47">
         <w:r>
           <w:rPr>
             <w:rStyle w:val="Hyperlink"/>
           </w:rPr>
-          <w:t>randomised</w:t>
-        </w:r>
-        <w:proofErr w:type="spellEnd"/>
-        <w:r>
-          <w:rPr>
-            <w:rStyle w:val="Hyperlink"/>
-          </w:rPr>
-          <w:t xml:space="preserve"> controlled trial and economic evaluation of the effects of tranexamic acid on death, vascular occlusive events and transfusion requirement in bleeding trauma patients</w:t>
-        </w:r>
-      </w:hyperlink>
-      <w:r>
-        <w:t xml:space="preserve">. </w:t>
-      </w:r>
-      <w:r>
-        <w:rPr>
-          <w:i/>
-          <w:iCs/>
-        </w:rPr>
-        <w:t>Health Technol Assess</w:t>
-      </w:r>
-      <w:r>
-        <w:t xml:space="preserve"> </w:t>
-      </w:r>
-      <w:r>
-        <w:rPr>
-          <w:b/>
-          <w:bCs/>
-        </w:rPr>
-        <w:t>17</w:t>
-      </w:r>
-      <w:r>
-        <w:t>, (2013).</w:t>
-      </w:r>
-    </w:p>
-    <w:p>
-      <w:pPr>
-        <w:pStyle w:val="Bibliography"/>
-      </w:pPr>
-      <w:bookmarkStart w:id="85" w:name="ref-Sierink2016"/>
-      <w:bookmarkEnd w:id="84"/>
-      <w:r>
-        <w:t xml:space="preserve">32. </w:t>
-      </w:r>
-      <w:r>
-        <w:tab/>
-      </w:r>
-      <w:proofErr w:type="spellStart"/>
-      <w:r>
-        <w:t>Sierink</w:t>
-      </w:r>
-      <w:proofErr w:type="spellEnd"/>
-      <w:r>
-        <w:t xml:space="preserve">, J. C. </w:t>
-      </w:r>
-      <w:r>
-        <w:rPr>
-          <w:i/>
-          <w:iCs/>
-        </w:rPr>
-        <w:t>et al.</w:t>
-      </w:r>
-      <w:r>
-        <w:t xml:space="preserve"> </w:t>
-      </w:r>
-      <w:hyperlink r:id="rId45">
-        <w:r>
-          <w:rPr>
-            <w:rStyle w:val="Hyperlink"/>
-          </w:rPr>
-          <w:t xml:space="preserve">Immediate total-body CT scanning versus conventional imaging and selective CT scanning in patients with severe trauma (REACT-2): A </w:t>
-        </w:r>
-        <w:proofErr w:type="spellStart"/>
-        <w:r>
-          <w:rPr>
-            <w:rStyle w:val="Hyperlink"/>
-          </w:rPr>
-          <w:t>randomised</w:t>
-        </w:r>
-        <w:proofErr w:type="spellEnd"/>
-        <w:r>
-          <w:rPr>
-            <w:rStyle w:val="Hyperlink"/>
-          </w:rPr>
-          <w:t xml:space="preserve"> controlled trial</w:t>
+          <w:t>Immediate total-body CT scanning versus conventional imaging and selective CT scanning in patients with severe trauma (REACT-2): A randomised controlled trial</w:t>
         </w:r>
       </w:hyperlink>
       <w:r>
@@ -10953,21 +9876,12 @@
               <w:keepNext/>
               <w:spacing w:after="60"/>
             </w:pPr>
-            <w:proofErr w:type="gramStart"/>
-            <w:r>
-              <w:rPr>
-                <w:rFonts w:ascii="Calibri" w:hAnsi="Calibri"/>
-                <w:sz w:val="20"/>
-              </w:rPr>
-              <w:t>30 day</w:t>
-            </w:r>
-            <w:proofErr w:type="gramEnd"/>
-            <w:r>
-              <w:rPr>
-                <w:rFonts w:ascii="Calibri" w:hAnsi="Calibri"/>
-                <w:sz w:val="20"/>
-              </w:rPr>
-              <w:t xml:space="preserve"> mortality</w:t>
+            <w:r>
+              <w:rPr>
+                <w:rFonts w:ascii="Calibri" w:hAnsi="Calibri"/>
+                <w:sz w:val="20"/>
+              </w:rPr>
+              <w:t>30 day mortality</w:t>
             </w:r>
           </w:p>
         </w:tc>
@@ -11661,8 +10575,8 @@
       </w:pPr>
     </w:p>
     <w:sectPr>
-      <w:footerReference w:type="even" r:id="rId46"/>
-      <w:footerReference w:type="default" r:id="rId47"/>
+      <w:footerReference w:type="even" r:id="rId48"/>
+      <w:footerReference w:type="default" r:id="rId49"/>
       <w:pgSz w:w="12240" w:h="15840"/>
       <w:pgMar w:top="1440" w:right="1440" w:bottom="1440" w:left="1440" w:header="0" w:footer="567" w:gutter="0"/>
       <w:cols w:space="720"/>

</xml_diff>

<commit_message>
Start preparing manuscript for BMJ Open
</commit_message>
<xml_diff>
--- a/manuscript.docx
+++ b/manuscript.docx
@@ -7,7 +7,15 @@
         <w:pStyle w:val="Title"/>
       </w:pPr>
       <w:r>
-        <w:t>Feasibility of a Cluster Randomised Trial on the Effect of Trauma Life Support Training: A Pilot Study</w:t>
+        <w:t xml:space="preserve">Feasibility of a Cluster </w:t>
+      </w:r>
+      <w:proofErr w:type="spellStart"/>
+      <w:r>
+        <w:t>Randomised</w:t>
+      </w:r>
+      <w:proofErr w:type="spellEnd"/>
+      <w:r>
+        <w:t xml:space="preserve"> Trial on the Effect of Trauma Life Support Training: A Pilot Study</w:t>
       </w:r>
     </w:p>
     <w:p>
@@ -48,32 +56,14 @@
     <w:p>
       <w:pPr>
         <w:pStyle w:val="Heading5"/>
-        <w:rPr>
-          <w:lang w:val="sv-SE"/>
-        </w:rPr>
-      </w:pPr>
-      <w:r>
-        <w:rPr>
-          <w:lang w:val="sv-SE"/>
-        </w:rPr>
+      </w:pPr>
+      <w:r>
         <w:t>Martin Gerdin Wärnberg (MGW)</w:t>
       </w:r>
       <w:r>
-        <w:rPr>
-          <w:lang w:val="sv-SE"/>
-        </w:rPr>
-        <w:t>, MD, P</w:t>
-      </w:r>
-      <w:r>
-        <w:rPr>
-          <w:lang w:val="sv-SE"/>
-        </w:rPr>
-        <w:t>hD</w:t>
-      </w:r>
-      <w:r>
-        <w:rPr>
-          <w:lang w:val="sv-SE"/>
-        </w:rPr>
+        <w:t>, MD, PhD</w:t>
+      </w:r>
+      <w:r>
         <w:t xml:space="preserve"> </w:t>
       </w:r>
       <w:hyperlink r:id="rId7">
@@ -134,8 +124,13 @@
       </w:r>
       <w:r>
         <w:br/>
-        <w:t>Karolinska Institutet</w:t>
-      </w:r>
+        <w:t xml:space="preserve">Karolinska </w:t>
+      </w:r>
+      <w:proofErr w:type="spellStart"/>
+      <w:r>
+        <w:t>Institutet</w:t>
+      </w:r>
+      <w:proofErr w:type="spellEnd"/>
       <w:r>
         <w:br/>
         <w:t>171 77 Stockholm</w:t>
@@ -177,8 +172,13 @@
         <w:pStyle w:val="Heading5"/>
       </w:pPr>
       <w:bookmarkStart w:id="3" w:name="debojit-basak"/>
-      <w:r>
-        <w:t>Debojit Basak</w:t>
+      <w:proofErr w:type="spellStart"/>
+      <w:r>
+        <w:t>Debojit</w:t>
+      </w:r>
+      <w:proofErr w:type="spellEnd"/>
+      <w:r>
+        <w:t xml:space="preserve"> Basak</w:t>
       </w:r>
       <w:r>
         <w:t xml:space="preserve"> (DB)</w:t>
@@ -318,7 +318,15 @@
         <w:pStyle w:val="FirstParagraph"/>
       </w:pPr>
       <w:r>
-        <w:t>Department of Global Public Health, Karolinska Institutet, Stockholm, Sweden.</w:t>
+        <w:t xml:space="preserve">Department of Global Public Health, Karolinska </w:t>
+      </w:r>
+      <w:proofErr w:type="spellStart"/>
+      <w:r>
+        <w:t>Institutet</w:t>
+      </w:r>
+      <w:proofErr w:type="spellEnd"/>
+      <w:r>
+        <w:t>, Stockholm, Sweden.</w:t>
       </w:r>
     </w:p>
     <w:p>
@@ -326,7 +334,15 @@
         <w:pStyle w:val="BodyText"/>
       </w:pPr>
       <w:r>
-        <w:t>Emergency Medicine, Department of Internal and Emergency Medicine, Skåne University Hospital, Malmö, Sweden.</w:t>
+        <w:t xml:space="preserve">Emergency Medicine, Department of Internal and Emergency Medicine, </w:t>
+      </w:r>
+      <w:proofErr w:type="spellStart"/>
+      <w:r>
+        <w:t>Skåne</w:t>
+      </w:r>
+      <w:proofErr w:type="spellEnd"/>
+      <w:r>
+        <w:t xml:space="preserve"> University Hospital, Malmö, Sweden.</w:t>
       </w:r>
     </w:p>
     <w:p>
@@ -417,12 +433,19 @@
         <w:rPr>
           <w:lang w:val="sv-SE"/>
         </w:rPr>
-        <w:t>Li Fell</w:t>
-      </w:r>
+        <w:t xml:space="preserve">Li </w:t>
+      </w:r>
+      <w:proofErr w:type="spellStart"/>
       <w:r>
         <w:rPr>
           <w:lang w:val="sv-SE"/>
         </w:rPr>
+        <w:t>Fell</w:t>
+      </w:r>
+      <w:r>
+        <w:rPr>
+          <w:lang w:val="sv-SE"/>
+        </w:rPr>
         <w:t>ä</w:t>
       </w:r>
       <w:r>
@@ -431,6 +454,7 @@
         </w:rPr>
         <w:t>nder-Tsai</w:t>
       </w:r>
+      <w:proofErr w:type="spellEnd"/>
       <w:r>
         <w:rPr>
           <w:lang w:val="sv-SE"/>
@@ -509,7 +533,23 @@
         <w:pStyle w:val="FirstParagraph"/>
       </w:pPr>
       <w:r>
-        <w:t>Division of Orthopaedics and Biotechnology, Department of Clinical Science Intervention and Technology (CLINTEC), Karolinska Institutet, Stockholm, Sweden.</w:t>
+        <w:t xml:space="preserve">Division of </w:t>
+      </w:r>
+      <w:proofErr w:type="spellStart"/>
+      <w:r>
+        <w:t>Orthopaedics</w:t>
+      </w:r>
+      <w:proofErr w:type="spellEnd"/>
+      <w:r>
+        <w:t xml:space="preserve"> and Biotechnology, Department of Clinical Science Intervention and Technology (CLINTEC), Karolinska </w:t>
+      </w:r>
+      <w:proofErr w:type="spellStart"/>
+      <w:r>
+        <w:t>Institutet</w:t>
+      </w:r>
+      <w:proofErr w:type="spellEnd"/>
+      <w:r>
+        <w:t>, Stockholm, Sweden.</w:t>
       </w:r>
     </w:p>
     <w:p>
@@ -529,13 +569,29 @@
       </w:pPr>
       <w:bookmarkStart w:id="7" w:name="geeta-ghag-gg"/>
       <w:bookmarkEnd w:id="6"/>
+      <w:proofErr w:type="spellStart"/>
       <w:r>
         <w:rPr>
           <w:lang w:val="sv-SE"/>
         </w:rPr>
         <w:lastRenderedPageBreak/>
-        <w:t>Geeta Ghag</w:t>
-      </w:r>
+        <w:t>Geeta</w:t>
+      </w:r>
+      <w:proofErr w:type="spellEnd"/>
+      <w:r>
+        <w:rPr>
+          <w:lang w:val="sv-SE"/>
+        </w:rPr>
+        <w:t xml:space="preserve"> </w:t>
+      </w:r>
+      <w:proofErr w:type="spellStart"/>
+      <w:r>
+        <w:rPr>
+          <w:lang w:val="sv-SE"/>
+        </w:rPr>
+        <w:t>Ghag</w:t>
+      </w:r>
+      <w:proofErr w:type="spellEnd"/>
       <w:r>
         <w:rPr>
           <w:lang w:val="sv-SE"/>
@@ -608,7 +664,15 @@
         <w:pStyle w:val="FirstParagraph"/>
       </w:pPr>
       <w:r>
-        <w:t>Department of Surgery, HBT Medical College And Dr. R N Cooper Municipal General Hospital, Mumbai, India.</w:t>
+        <w:t xml:space="preserve">Department of Surgery, HBT Medical College </w:t>
+      </w:r>
+      <w:proofErr w:type="gramStart"/>
+      <w:r>
+        <w:t>And</w:t>
+      </w:r>
+      <w:proofErr w:type="gramEnd"/>
+      <w:r>
+        <w:t xml:space="preserve"> Dr. R N Cooper Municipal General Hospital, Mumbai, India.</w:t>
       </w:r>
     </w:p>
     <w:p>
@@ -618,8 +682,13 @@
       <w:bookmarkStart w:id="8" w:name="monty-khajanchi-mk"/>
       <w:bookmarkEnd w:id="7"/>
       <w:r>
-        <w:t>Monty Khajanchi</w:t>
-      </w:r>
+        <w:t xml:space="preserve">Monty </w:t>
+      </w:r>
+      <w:proofErr w:type="spellStart"/>
+      <w:r>
+        <w:t>Khajanchi</w:t>
+      </w:r>
+      <w:proofErr w:type="spellEnd"/>
       <w:r>
         <w:t xml:space="preserve"> (MK)</w:t>
       </w:r>
@@ -725,8 +794,13 @@
       <w:bookmarkStart w:id="10" w:name="catherine-juillard-cj"/>
       <w:bookmarkEnd w:id="9"/>
       <w:r>
-        <w:t>Catherine Juillard</w:t>
-      </w:r>
+        <w:t xml:space="preserve">Catherine </w:t>
+      </w:r>
+      <w:proofErr w:type="spellStart"/>
+      <w:r>
+        <w:t>Juillard</w:t>
+      </w:r>
+      <w:proofErr w:type="spellEnd"/>
       <w:r>
         <w:t xml:space="preserve"> (CJ)</w:t>
       </w:r>
@@ -802,12 +876,28 @@
       </w:pPr>
       <w:bookmarkStart w:id="11" w:name="vipul-nandu"/>
       <w:bookmarkEnd w:id="10"/>
+      <w:proofErr w:type="spellStart"/>
       <w:r>
         <w:rPr>
           <w:lang w:val="sv-SE"/>
         </w:rPr>
-        <w:t>Vipul Nandu</w:t>
-      </w:r>
+        <w:t>Vipul</w:t>
+      </w:r>
+      <w:proofErr w:type="spellEnd"/>
+      <w:r>
+        <w:rPr>
+          <w:lang w:val="sv-SE"/>
+        </w:rPr>
+        <w:t xml:space="preserve"> </w:t>
+      </w:r>
+      <w:proofErr w:type="spellStart"/>
+      <w:r>
+        <w:rPr>
+          <w:lang w:val="sv-SE"/>
+        </w:rPr>
+        <w:t>Nandu</w:t>
+      </w:r>
+      <w:proofErr w:type="spellEnd"/>
       <w:r>
         <w:rPr>
           <w:lang w:val="sv-SE"/>
@@ -880,7 +970,15 @@
         <w:pStyle w:val="FirstParagraph"/>
       </w:pPr>
       <w:r>
-        <w:t>Department of Surgery, HBT Medical College And Dr. R N Cooper Municipal General Hospital, Mumbai, India.</w:t>
+        <w:t xml:space="preserve">Department of Surgery, HBT Medical College </w:t>
+      </w:r>
+      <w:proofErr w:type="gramStart"/>
+      <w:r>
+        <w:t>And</w:t>
+      </w:r>
+      <w:proofErr w:type="gramEnd"/>
+      <w:r>
+        <w:t xml:space="preserve"> Dr. R N Cooper Municipal General Hospital, Mumbai, India.</w:t>
       </w:r>
     </w:p>
     <w:p>
@@ -889,8 +987,13 @@
       </w:pPr>
       <w:bookmarkStart w:id="12" w:name="nobhojit-roy-nr"/>
       <w:bookmarkEnd w:id="11"/>
-      <w:r>
-        <w:t>Nobhojit Roy</w:t>
+      <w:proofErr w:type="spellStart"/>
+      <w:r>
+        <w:t>Nobhojit</w:t>
+      </w:r>
+      <w:proofErr w:type="spellEnd"/>
+      <w:r>
+        <w:t xml:space="preserve"> Roy</w:t>
       </w:r>
       <w:r>
         <w:t xml:space="preserve"> (NR)</w:t>
@@ -963,7 +1066,15 @@
         <w:pStyle w:val="BodyText"/>
       </w:pPr>
       <w:r>
-        <w:t>Department of Global Public Health, Karolinska Institutet, Stockholm, Sweden.</w:t>
+        <w:t xml:space="preserve">Department of Global Public Health, Karolinska </w:t>
+      </w:r>
+      <w:proofErr w:type="spellStart"/>
+      <w:r>
+        <w:t>Institutet</w:t>
+      </w:r>
+      <w:proofErr w:type="spellEnd"/>
+      <w:r>
+        <w:t>, Stockholm, Sweden.</w:t>
       </w:r>
     </w:p>
     <w:p>
@@ -1050,12 +1161,42 @@
       </w:pPr>
       <w:bookmarkStart w:id="14" w:name="kapil-dev-soni-kds"/>
       <w:bookmarkEnd w:id="13"/>
+      <w:proofErr w:type="spellStart"/>
       <w:r>
         <w:rPr>
           <w:lang w:val="sv-SE"/>
         </w:rPr>
-        <w:t>Kapil Dev Soni</w:t>
-      </w:r>
+        <w:t>Kapil</w:t>
+      </w:r>
+      <w:proofErr w:type="spellEnd"/>
+      <w:r>
+        <w:rPr>
+          <w:lang w:val="sv-SE"/>
+        </w:rPr>
+        <w:t xml:space="preserve"> </w:t>
+      </w:r>
+      <w:proofErr w:type="spellStart"/>
+      <w:r>
+        <w:rPr>
+          <w:lang w:val="sv-SE"/>
+        </w:rPr>
+        <w:t>Dev</w:t>
+      </w:r>
+      <w:proofErr w:type="spellEnd"/>
+      <w:r>
+        <w:rPr>
+          <w:lang w:val="sv-SE"/>
+        </w:rPr>
+        <w:t xml:space="preserve"> </w:t>
+      </w:r>
+      <w:proofErr w:type="spellStart"/>
+      <w:r>
+        <w:rPr>
+          <w:lang w:val="sv-SE"/>
+        </w:rPr>
+        <w:t>Soni</w:t>
+      </w:r>
+      <w:proofErr w:type="spellEnd"/>
       <w:r>
         <w:rPr>
           <w:lang w:val="sv-SE"/>
@@ -1230,7 +1371,23 @@
         <w:pStyle w:val="BodyText"/>
       </w:pPr>
       <w:r>
-        <w:t>Division of Surgery and Oncology, Department of Clinical Science, Intervention and Technology (CLINTEC),  and Department of Global Public Health, Karolinska Institutet, Stockholm, Sweden.</w:t>
+        <w:t>Division of Surgery and Oncology, Department of Clinical Science, Intervention and Technology (CLINTEC</w:t>
+      </w:r>
+      <w:proofErr w:type="gramStart"/>
+      <w:r>
+        <w:t>),  and</w:t>
+      </w:r>
+      <w:proofErr w:type="gramEnd"/>
+      <w:r>
+        <w:t xml:space="preserve"> Department of Global Public Health, Karolinska </w:t>
+      </w:r>
+      <w:proofErr w:type="spellStart"/>
+      <w:r>
+        <w:t>Institutet</w:t>
+      </w:r>
+      <w:proofErr w:type="spellEnd"/>
+      <w:r>
+        <w:t>, Stockholm, Sweden.</w:t>
       </w:r>
     </w:p>
     <w:p>
@@ -1341,7 +1498,15 @@
         <w:t xml:space="preserve"> </w:t>
       </w:r>
       <w:r>
-        <w:t>Is it feasible to conduct a cluster randomised trial comparing trauma life support training with standard care?</w:t>
+        <w:t xml:space="preserve">Is it feasible to conduct a cluster </w:t>
+      </w:r>
+      <w:proofErr w:type="spellStart"/>
+      <w:r>
+        <w:t>randomised</w:t>
+      </w:r>
+      <w:proofErr w:type="spellEnd"/>
+      <w:r>
+        <w:t xml:space="preserve"> trial comparing trauma life support training with standard care?</w:t>
       </w:r>
     </w:p>
     <w:p>
@@ -1393,7 +1558,15 @@
         <w:t xml:space="preserve"> </w:t>
       </w:r>
       <w:r>
-        <w:t>Conducting a full-scale cluster cluster trial comparing the effects of trauma life support training with standard care on patient outcomes will be feasible, especially if such a trial would use data and outcomes available in medical records.</w:t>
+        <w:t xml:space="preserve">Conducting a full-scale cluster </w:t>
+      </w:r>
+      <w:proofErr w:type="spellStart"/>
+      <w:r>
+        <w:t>cluster</w:t>
+      </w:r>
+      <w:proofErr w:type="spellEnd"/>
+      <w:r>
+        <w:t xml:space="preserve"> trial comparing the effects of trauma life support training with standard care on patient outcomes will be feasible, especially if such a trial would use data and outcomes available in medical records.</w:t>
       </w:r>
     </w:p>
     <w:p>
@@ -1408,17 +1581,43 @@
     </w:p>
     <w:p>
       <w:pPr>
-        <w:pStyle w:val="FirstParagraph"/>
+        <w:pStyle w:val="BodyText"/>
       </w:pPr>
       <w:r>
         <w:rPr>
           <w:b/>
           <w:bCs/>
         </w:rPr>
-        <w:t>Importance</w:t>
-      </w:r>
-      <w:r>
-        <w:t xml:space="preserve"> There is no high-quality evidence to show that trauma life support training programmes improve patient outcomes.</w:t>
+        <w:t>Objective</w:t>
+      </w:r>
+      <w:r>
+        <w:t xml:space="preserve"> To assess the feasibility of conducting a cluster </w:t>
+      </w:r>
+      <w:proofErr w:type="spellStart"/>
+      <w:r>
+        <w:t>randomised</w:t>
+      </w:r>
+      <w:proofErr w:type="spellEnd"/>
+      <w:r>
+        <w:t xml:space="preserve"> controlled trial comparing the effect of Advanced Trauma Life Support</w:t>
+      </w:r>
+      <w:r>
+        <w:rPr>
+          <w:vertAlign w:val="superscript"/>
+        </w:rPr>
+        <w:t>®</w:t>
+      </w:r>
+      <w:r>
+        <w:t xml:space="preserve"> (ATLS</w:t>
+      </w:r>
+      <w:r>
+        <w:rPr>
+          <w:vertAlign w:val="superscript"/>
+        </w:rPr>
+        <w:t>®</w:t>
+      </w:r>
+      <w:r>
+        <w:t>) and Primary Trauma Care (PTC) with standard care on patient outcomes, and to estimate probable effect sizes and other measures needed for the sample size calculations of a full-scale trial.</w:t>
       </w:r>
     </w:p>
     <w:p>
@@ -1430,28 +1629,26 @@
           <w:b/>
           <w:bCs/>
         </w:rPr>
-        <w:t>Objective</w:t>
-      </w:r>
-      <w:r>
-        <w:t xml:space="preserve"> To assess the feasibility of conducting a cluster randomised controlled trial comparing the effect of Advanced Trauma Life Support</w:t>
-      </w:r>
-      <w:r>
-        <w:rPr>
-          <w:vertAlign w:val="superscript"/>
-        </w:rPr>
-        <w:t>®</w:t>
-      </w:r>
-      <w:r>
-        <w:t xml:space="preserve"> (ATLS</w:t>
-      </w:r>
-      <w:r>
-        <w:rPr>
-          <w:vertAlign w:val="superscript"/>
-        </w:rPr>
-        <w:t>®</w:t>
-      </w:r>
-      <w:r>
-        <w:t>) and Primary Trauma Care (PTC) with standard care on patient outcomes, and to estimate probable effect sizes and other measures needed for the sample size calculations of a full-scale trial.</w:t>
+        <w:t>Design</w:t>
+      </w:r>
+      <w:r>
+        <w:t xml:space="preserve"> A pilot pragmatic three-armed parallel, cluster </w:t>
+      </w:r>
+      <w:proofErr w:type="spellStart"/>
+      <w:r>
+        <w:t>randomised</w:t>
+      </w:r>
+      <w:proofErr w:type="spellEnd"/>
+      <w:r>
+        <w:t xml:space="preserve">, controlled trial between April 2022 and February 2023. </w:t>
+      </w:r>
+      <w:proofErr w:type="gramStart"/>
+      <w:r>
+        <w:t>Patient</w:t>
+      </w:r>
+      <w:proofErr w:type="gramEnd"/>
+      <w:r>
+        <w:t xml:space="preserve"> follow up was 30 days.</w:t>
       </w:r>
     </w:p>
     <w:p>
@@ -1463,10 +1660,10 @@
           <w:b/>
           <w:bCs/>
         </w:rPr>
-        <w:t>Design</w:t>
-      </w:r>
-      <w:r>
-        <w:t xml:space="preserve"> A pilot pragmatic three-armed parallel, cluster randomised, controlled trial between April 2022 and February 2023. Patient follow up was 30 days.</w:t>
+        <w:t>Setting</w:t>
+      </w:r>
+      <w:r>
+        <w:t xml:space="preserve"> Tertiary care hospitals across metropolitan areas in India.</w:t>
       </w:r>
     </w:p>
     <w:p>
@@ -1478,10 +1675,10 @@
           <w:b/>
           <w:bCs/>
         </w:rPr>
-        <w:t>Setting</w:t>
-      </w:r>
-      <w:r>
-        <w:t xml:space="preserve"> Tertiary care hospitals across metropolitan areas in India.</w:t>
+        <w:t>Participants</w:t>
+      </w:r>
+      <w:r>
+        <w:t xml:space="preserve"> Adult trauma patients and residents managing these patients.</w:t>
       </w:r>
     </w:p>
     <w:p>
@@ -1493,10 +1690,19 @@
           <w:b/>
           <w:bCs/>
         </w:rPr>
-        <w:t>Participants</w:t>
-      </w:r>
-      <w:r>
-        <w:t xml:space="preserve"> Adult trauma patients and residents managing these patients.</w:t>
+        <w:t>Interventions</w:t>
+      </w:r>
+      <w:r>
+        <w:t xml:space="preserve"> ATLS</w:t>
+      </w:r>
+      <w:r>
+        <w:rPr>
+          <w:vertAlign w:val="superscript"/>
+        </w:rPr>
+        <w:t>®</w:t>
+      </w:r>
+      <w:r>
+        <w:t xml:space="preserve"> or PTC training for residents in the intervention arms.</w:t>
       </w:r>
     </w:p>
     <w:p>
@@ -1508,19 +1714,18 @@
           <w:b/>
           <w:bCs/>
         </w:rPr>
-        <w:t>Interventions</w:t>
-      </w:r>
-      <w:r>
-        <w:t xml:space="preserve"> ATLS</w:t>
-      </w:r>
-      <w:r>
-        <w:rPr>
-          <w:vertAlign w:val="superscript"/>
-        </w:rPr>
-        <w:t>®</w:t>
-      </w:r>
-      <w:r>
-        <w:t xml:space="preserve"> or PTC training for residents in the intervention arms.</w:t>
+        <w:t>Main Outcomes and Measures</w:t>
+      </w:r>
+      <w:r>
+        <w:t xml:space="preserve"> The outcomes were </w:t>
+      </w:r>
+      <w:proofErr w:type="gramStart"/>
+      <w:r>
+        <w:t>consent</w:t>
+      </w:r>
+      <w:proofErr w:type="gramEnd"/>
+      <w:r>
+        <w:t xml:space="preserve"> rate, lost to follow up rate, pass rate, missing data rates, differences in distribution between observed and data extracted from medical records as well as all cause and in-hospital mortality at 30 days from the time of arrival to the emergency department.</w:t>
       </w:r>
     </w:p>
     <w:p>
@@ -1532,14 +1737,45 @@
           <w:b/>
           <w:bCs/>
         </w:rPr>
-        <w:t>Main Outcomes and Measures</w:t>
-      </w:r>
-      <w:r>
-        <w:t xml:space="preserve"> The outcomes were consent rate, lost to follow up rate, pass rate, missing data rates, differences in distribution between observed and data </w:t>
-      </w:r>
-      <w:r>
         <w:lastRenderedPageBreak/>
-        <w:t>extracted from medical records as well as all cause and in-hospital mortality at 30 days from the time of arrival to the emergency department.</w:t>
+        <w:t>Results</w:t>
+      </w:r>
+      <w:r>
+        <w:t xml:space="preserve"> Two hospitals were </w:t>
+      </w:r>
+      <w:proofErr w:type="spellStart"/>
+      <w:r>
+        <w:t>randomised</w:t>
+      </w:r>
+      <w:proofErr w:type="spellEnd"/>
+      <w:r>
+        <w:t xml:space="preserve"> to ATLS</w:t>
+      </w:r>
+      <w:r>
+        <w:rPr>
+          <w:vertAlign w:val="superscript"/>
+        </w:rPr>
+        <w:t>®</w:t>
+      </w:r>
+      <w:r>
+        <w:t xml:space="preserve">, two to PTC, and three to standard care. We included 376 patients and 22 residents. The percentage of patients who consented to follow up was 77% and the percentage of residents who consented to training was 100%. The lost to follow up rate was 14%. The pass rate was 100%. The missing data was overall low for key variables. Data collected through observations were </w:t>
+      </w:r>
+      <w:proofErr w:type="gramStart"/>
+      <w:r>
+        <w:t>similar to</w:t>
+      </w:r>
+      <w:proofErr w:type="gramEnd"/>
+      <w:r>
+        <w:t xml:space="preserve"> data extracted from medical records, but there was more missing data in the extracted data. Twenty-two (16%) patients died within 30 days in the standard care arm, one (4%) patient in the ATLS</w:t>
+      </w:r>
+      <w:r>
+        <w:rPr>
+          <w:vertAlign w:val="superscript"/>
+        </w:rPr>
+        <w:t>®</w:t>
+      </w:r>
+      <w:r>
+        <w:t xml:space="preserve"> arm, and three (5%) patients in the PTC arm.</w:t>
       </w:r>
     </w:p>
     <w:p>
@@ -1551,10 +1787,18 @@
           <w:b/>
           <w:bCs/>
         </w:rPr>
-        <w:t>Results</w:t>
-      </w:r>
-      <w:r>
-        <w:t xml:space="preserve"> Two hospitals were randomised to ATLS</w:t>
+        <w:t>Conclusions</w:t>
+      </w:r>
+      <w:r>
+        <w:t xml:space="preserve"> Conducting a full-scale cluster </w:t>
+      </w:r>
+      <w:proofErr w:type="spellStart"/>
+      <w:r>
+        <w:t>randomised</w:t>
+      </w:r>
+      <w:proofErr w:type="spellEnd"/>
+      <w:r>
+        <w:t xml:space="preserve"> controlled trial comparing the effects of ATLS</w:t>
       </w:r>
       <w:r>
         <w:rPr>
@@ -1563,16 +1807,7 @@
         <w:t>®</w:t>
       </w:r>
       <w:r>
-        <w:t>, two to PTC, and three to standard care. We included 376 patients and 22 residents. The percentage of patients who consented to follow up was 77% and the percentage of residents who consented to training was 100%. The lost to follow up rate was 14%. The pass rate was 100%. The missing data was overall low for key variables. Data collected through observations were similar to data extracted from medical records, but there was more missing data in the extracted data. Twenty-two (16%) patients died within 30 days in the standard care arm, one (4%) patient in the ATLS</w:t>
-      </w:r>
-      <w:r>
-        <w:rPr>
-          <w:vertAlign w:val="superscript"/>
-        </w:rPr>
-        <w:t>®</w:t>
-      </w:r>
-      <w:r>
-        <w:t xml:space="preserve"> arm, and three (5%) patients in the PTC arm.</w:t>
+        <w:t>, PTC, and standard care on patient outcomes will be feasible, especially if such a trial would use data and outcomes available in medical records.</w:t>
       </w:r>
     </w:p>
     <w:p>
@@ -1584,35 +1819,105 @@
           <w:b/>
           <w:bCs/>
         </w:rPr>
-        <w:t>Conclusions and Relevance</w:t>
-      </w:r>
-      <w:r>
-        <w:t xml:space="preserve"> Conducting a full-scale cluster randomised controlled trial comparing the effects of ATLS</w:t>
-      </w:r>
-      <w:r>
-        <w:rPr>
-          <w:vertAlign w:val="superscript"/>
-        </w:rPr>
-        <w:t>®</w:t>
-      </w:r>
-      <w:r>
-        <w:t>, PTC, and standard care on patient outcomes will be feasible, especially if such a trial would use data and outcomes available in medical records.</w:t>
+        <w:t>Trial Registration</w:t>
+      </w:r>
+      <w:r>
+        <w:t xml:space="preserve"> ClinicalTrials.gov (reg. no NCT05417243)</w:t>
+      </w:r>
+    </w:p>
+    <w:p>
+      <w:pPr>
+        <w:pStyle w:val="Heading1"/>
+        <w:rPr>
+          <w:lang w:val="en-SE"/>
+        </w:rPr>
+      </w:pPr>
+      <w:r>
+        <w:rPr>
+          <w:lang w:val="en-SE"/>
+        </w:rPr>
+        <w:t>Strengths and limitations of this study</w:t>
       </w:r>
     </w:p>
     <w:p>
       <w:pPr>
         <w:pStyle w:val="BodyText"/>
-      </w:pPr>
-      <w:r>
-        <w:rPr>
-          <w:b/>
-          <w:bCs/>
-        </w:rPr>
-        <w:t>Trial Registration</w:t>
-      </w:r>
-      <w:r>
-        <w:t xml:space="preserve"> ClinicalTrials.gov (reg. no NCT05417243)</w:t>
-      </w:r>
+        <w:numPr>
+          <w:ilvl w:val="0"/>
+          <w:numId w:val="3"/>
+        </w:numPr>
+        <w:rPr>
+          <w:lang w:val="en-SE"/>
+        </w:rPr>
+      </w:pPr>
+      <w:r>
+        <w:rPr>
+          <w:lang w:val="en-SE"/>
+        </w:rPr>
+        <w:t>First attempt to conduct a cluster randomised controlled trial of the most widely used trauma life support training programmes.</w:t>
+      </w:r>
+    </w:p>
+    <w:p>
+      <w:pPr>
+        <w:pStyle w:val="BodyText"/>
+        <w:numPr>
+          <w:ilvl w:val="0"/>
+          <w:numId w:val="3"/>
+        </w:numPr>
+        <w:rPr>
+          <w:lang w:val="en-SE"/>
+        </w:rPr>
+      </w:pPr>
+      <w:r>
+        <w:rPr>
+          <w:lang w:val="en-SE"/>
+        </w:rPr>
+        <w:t>Prospective data collection with direct observations by dedicated research officers.</w:t>
+      </w:r>
+    </w:p>
+    <w:p>
+      <w:pPr>
+        <w:pStyle w:val="BodyText"/>
+        <w:numPr>
+          <w:ilvl w:val="0"/>
+          <w:numId w:val="3"/>
+        </w:numPr>
+        <w:rPr>
+          <w:lang w:val="en-SE"/>
+        </w:rPr>
+      </w:pPr>
+      <w:r>
+        <w:rPr>
+          <w:lang w:val="en-SE"/>
+        </w:rPr>
+        <w:t>Participating centers' heterogeneity may affect the study estimates and bias the results.</w:t>
+      </w:r>
+    </w:p>
+    <w:p>
+      <w:pPr>
+        <w:pStyle w:val="BodyText"/>
+        <w:numPr>
+          <w:ilvl w:val="0"/>
+          <w:numId w:val="3"/>
+        </w:numPr>
+        <w:rPr>
+          <w:lang w:val="en-SE"/>
+        </w:rPr>
+      </w:pPr>
+      <w:r>
+        <w:rPr>
+          <w:lang w:val="en-SE"/>
+        </w:rPr>
+        <w:t>Broad patient eligibility criteria may have included patients with minor injuries, making it difficult to estimate robust effect sizes.</w:t>
+      </w:r>
+    </w:p>
+    <w:p>
+      <w:pPr>
+        <w:pStyle w:val="BodyText"/>
+        <w:rPr>
+          <w:lang w:val="en-SE"/>
+        </w:rPr>
+      </w:pPr>
     </w:p>
     <w:p>
       <w:r>
@@ -1635,7 +1940,15 @@
         <w:pStyle w:val="FirstParagraph"/>
       </w:pPr>
       <w:r>
-        <w:t>Trauma, defined as the clinical entity composed of physical injury and the body’s associated response, causes 4.3 millions deaths every year</w:t>
+        <w:t xml:space="preserve">Trauma, defined as the clinical entity composed of physical injury and the body’s associated response, causes 4.3 </w:t>
+      </w:r>
+      <w:proofErr w:type="gramStart"/>
+      <w:r>
+        <w:t>millions</w:t>
+      </w:r>
+      <w:proofErr w:type="gramEnd"/>
+      <w:r>
+        <w:t xml:space="preserve"> deaths every year</w:t>
       </w:r>
       <w:r>
         <w:rPr>
@@ -1679,7 +1992,15 @@
         <w:t>®</w:t>
       </w:r>
       <w:r>
-        <w:t>) and the low-cost alternative Primary Trauma Care (PTC) are two widely established trauma life support training programmes with over a million physicians trained in over 80 countries</w:t>
+        <w:t xml:space="preserve">) and the low-cost alternative Primary Trauma Care (PTC) are two widely established trauma life support training </w:t>
+      </w:r>
+      <w:proofErr w:type="spellStart"/>
+      <w:r>
+        <w:t>programmes</w:t>
+      </w:r>
+      <w:proofErr w:type="spellEnd"/>
+      <w:r>
+        <w:t xml:space="preserve"> with over a million physicians trained in over 80 countries</w:t>
       </w:r>
       <w:r>
         <w:rPr>
@@ -1688,7 +2009,15 @@
         <w:t>5,6</w:t>
       </w:r>
       <w:r>
-        <w:t>. Observational studies indicate that these programmes may improve patient outcomes</w:t>
+        <w:t xml:space="preserve">. Observational studies indicate that these </w:t>
+      </w:r>
+      <w:proofErr w:type="spellStart"/>
+      <w:r>
+        <w:t>programmes</w:t>
+      </w:r>
+      <w:proofErr w:type="spellEnd"/>
+      <w:r>
+        <w:t xml:space="preserve"> may improve patient outcomes</w:t>
       </w:r>
       <w:r>
         <w:rPr>
@@ -1714,7 +2043,15 @@
         <w:pStyle w:val="BodyText"/>
       </w:pPr>
       <w:r>
-        <w:t>Several studies, including at least two randomised studies</w:t>
+        <w:t xml:space="preserve">Several studies, including at least two </w:t>
+      </w:r>
+      <w:proofErr w:type="spellStart"/>
+      <w:r>
+        <w:t>randomised</w:t>
+      </w:r>
+      <w:proofErr w:type="spellEnd"/>
+      <w:r>
+        <w:t xml:space="preserve"> studies</w:t>
       </w:r>
       <w:r>
         <w:rPr>
@@ -1758,7 +2095,15 @@
         <w:pStyle w:val="BodyText"/>
       </w:pPr>
       <w:r>
-        <w:t>Systematic reviews call for controlled trials in settings where these programmes are not routinely implemented</w:t>
+        <w:t xml:space="preserve">Systematic reviews call for controlled trials in settings where these </w:t>
+      </w:r>
+      <w:proofErr w:type="spellStart"/>
+      <w:r>
+        <w:t>programmes</w:t>
+      </w:r>
+      <w:proofErr w:type="spellEnd"/>
+      <w:r>
+        <w:t xml:space="preserve"> are not routinely implemented</w:t>
       </w:r>
       <w:r>
         <w:rPr>
@@ -1767,7 +2112,15 @@
         <w:t>3,4</w:t>
       </w:r>
       <w:r>
-        <w:t>, because conducting such effectiveness trials in settings where they are part of the standard of care is not possible. Many settings without routinely implemented trauma life support training are in low- and middle income countries, where trial logistics can be more challenging.</w:t>
+        <w:t xml:space="preserve">, because conducting such effectiveness trials in settings where they are part of the standard of care is not possible. Many settings without routinely implemented trauma life support training are in low- and </w:t>
+      </w:r>
+      <w:proofErr w:type="gramStart"/>
+      <w:r>
+        <w:t>middle income</w:t>
+      </w:r>
+      <w:proofErr w:type="gramEnd"/>
+      <w:r>
+        <w:t xml:space="preserve"> countries, where trial logistics can be more challenging.</w:t>
       </w:r>
     </w:p>
     <w:p>
@@ -1775,7 +2128,15 @@
         <w:pStyle w:val="BodyText"/>
       </w:pPr>
       <w:r>
-        <w:t>We therefore aimed to assess the feasibility of conducting a cluster randomised controlled trial comparing ATLS</w:t>
+        <w:t xml:space="preserve">We therefore aimed to assess the feasibility of conducting a cluster </w:t>
+      </w:r>
+      <w:proofErr w:type="spellStart"/>
+      <w:r>
+        <w:t>randomised</w:t>
+      </w:r>
+      <w:proofErr w:type="spellEnd"/>
+      <w:r>
+        <w:t xml:space="preserve"> controlled trial comparing ATLS</w:t>
       </w:r>
       <w:r>
         <w:rPr>
@@ -1811,7 +2172,15 @@
         <w:pStyle w:val="FirstParagraph"/>
       </w:pPr>
       <w:r>
-        <w:t>We piloted a three-armed cluster randomised controlled trial</w:t>
+        <w:t xml:space="preserve">We piloted a three-armed cluster </w:t>
+      </w:r>
+      <w:proofErr w:type="spellStart"/>
+      <w:r>
+        <w:t>randomised</w:t>
+      </w:r>
+      <w:proofErr w:type="spellEnd"/>
+      <w:r>
+        <w:t xml:space="preserve"> controlled trial</w:t>
       </w:r>
       <w:r>
         <w:rPr>
@@ -1829,7 +2198,15 @@
         <w:t>®</w:t>
       </w:r>
       <w:r>
-        <w:t xml:space="preserve"> and PTC training. We collected data for four months in all three arms, first during a one month observation phase and then during a three month intervention phase (or continued observation in the standard care arm). This design allowed us to assess outcomes both as final values and as change from baseline.</w:t>
+        <w:t xml:space="preserve"> and PTC training. We collected data for four months in all three arms, first during a </w:t>
+      </w:r>
+      <w:proofErr w:type="gramStart"/>
+      <w:r>
+        <w:t>one month</w:t>
+      </w:r>
+      <w:proofErr w:type="gramEnd"/>
+      <w:r>
+        <w:t xml:space="preserve"> observation phase and then during a three month intervention phase (or continued observation in the standard care arm). This design allowed us to assess outcomes both as final values and as change from baseline.</w:t>
       </w:r>
     </w:p>
     <w:p>
@@ -1875,7 +2252,15 @@
         <w:pStyle w:val="FirstParagraph"/>
       </w:pPr>
       <w:r>
-        <w:t>Standard care varies across hospitals in India, but most surgical and emergency medicine departments in India organise their physicians in units. These units include both faculty members and residents, who are assigned a specific day of the week when they are posted in the emergency department. In the emergency department, trauma patients are initially assessed by residents who also resuscitate patients, perform interventions and refer patients for imaging or other investigations. Compared with other settings where a trauma team approach is adopted, nurses and other healthcare professionals are only involved to a limited extent during the initial management.</w:t>
+        <w:t xml:space="preserve">Standard care varies across hospitals in India, but most surgical and emergency medicine departments in India </w:t>
+      </w:r>
+      <w:proofErr w:type="spellStart"/>
+      <w:r>
+        <w:t>organise</w:t>
+      </w:r>
+      <w:proofErr w:type="spellEnd"/>
+      <w:r>
+        <w:t xml:space="preserve"> their physicians in units. These units include both faculty members and residents, who are assigned a specific day of the week when they are posted in the emergency department. In the emergency department, trauma patients are initially assessed by residents who also resuscitate patients, perform interventions and refer patients for imaging or other investigations. Compared with other settings where a trauma team approach is adopted, nurses and other healthcare professionals are only involved to a limited extent during the initial management.</w:t>
       </w:r>
     </w:p>
     <w:p>
@@ -1902,7 +2287,15 @@
         <w:t>®</w:t>
       </w:r>
       <w:r>
-        <w:t xml:space="preserve"> or PTC. For the purpose of this pilot study, our target was to train a minimum of 75% of residents in each unit. We did not train the units’ faculty, because they are typically not directly involved in the initial management of trauma patients. The ATLS</w:t>
+        <w:t xml:space="preserve"> or PTC. </w:t>
+      </w:r>
+      <w:proofErr w:type="gramStart"/>
+      <w:r>
+        <w:t>For the purpose of</w:t>
+      </w:r>
+      <w:proofErr w:type="gramEnd"/>
+      <w:r>
+        <w:t xml:space="preserve"> this pilot study, our target was to train a minimum of 75% of residents in each unit. We did not train the units’ faculty, because they are typically not directly involved in the initial management of trauma patients. The ATLS</w:t>
       </w:r>
       <w:r>
         <w:rPr>
@@ -1920,7 +2313,15 @@
         <w:t>®</w:t>
       </w:r>
       <w:r>
-        <w:t xml:space="preserve"> certified training centre in Mumbai, according to the standard ATLS</w:t>
+        <w:t xml:space="preserve"> certified training </w:t>
+      </w:r>
+      <w:proofErr w:type="spellStart"/>
+      <w:r>
+        <w:t>centre</w:t>
+      </w:r>
+      <w:proofErr w:type="spellEnd"/>
+      <w:r>
+        <w:t xml:space="preserve"> in Mumbai, according to the standard ATLS</w:t>
       </w:r>
       <w:r>
         <w:rPr>
@@ -1947,7 +2348,15 @@
         <w:t>6</w:t>
       </w:r>
       <w:r>
-        <w:t>. We did not modify or adapt the delivery or content of these programmes during this pilot study.</w:t>
+        <w:t xml:space="preserve">. We did not modify or adapt the delivery or content of these </w:t>
+      </w:r>
+      <w:proofErr w:type="spellStart"/>
+      <w:r>
+        <w:t>programmes</w:t>
+      </w:r>
+      <w:proofErr w:type="spellEnd"/>
+      <w:r>
+        <w:t xml:space="preserve"> during this pilot study.</w:t>
       </w:r>
     </w:p>
     <w:p>
@@ -2001,7 +2410,15 @@
         <w:t>®</w:t>
       </w:r>
       <w:r>
-        <w:t>, PTC, or similar training programs before the start of the pilot study. Those residents who had received training in the last five years were considered as trained. The figure of 25% was decided through consensus in the research team, to balance feasibility and contamination of results. The principal investigator at each hospital selected the units for training. We randomised on the hospital level to avoid contamination between intervention arms and the standard care arms.</w:t>
+        <w:t xml:space="preserve">, PTC, or similar training programs before the start of the pilot study. Those residents who had received training in the last five years were considered as trained. The figure of 25% was decided through consensus in the research team, to balance feasibility and contamination of results. The principal investigator at each hospital selected the units for training. We </w:t>
+      </w:r>
+      <w:proofErr w:type="spellStart"/>
+      <w:r>
+        <w:t>randomised</w:t>
+      </w:r>
+      <w:proofErr w:type="spellEnd"/>
+      <w:r>
+        <w:t xml:space="preserve"> on the hospital level to avoid contamination between intervention arms and the standard care arms.</w:t>
       </w:r>
     </w:p>
     <w:p>
@@ -2019,7 +2436,15 @@
         <w:pStyle w:val="FirstParagraph"/>
       </w:pPr>
       <w:r>
-        <w:t xml:space="preserve">We trained resident doctors doing their speciality training in surgery or emergency medicine managing trauma patients in the emergency department and who were expected to remain in the participating hospitals for at least one year from the time of the training. </w:t>
+        <w:t xml:space="preserve">We trained resident doctors doing their </w:t>
+      </w:r>
+      <w:proofErr w:type="spellStart"/>
+      <w:r>
+        <w:t>speciality</w:t>
+      </w:r>
+      <w:proofErr w:type="spellEnd"/>
+      <w:r>
+        <w:t xml:space="preserve"> training in surgery or emergency medicine managing trauma patients in the emergency department and who were expected to remain in the participating hospitals for at least one year from the time of the training. </w:t>
       </w:r>
       <w:r>
         <w:lastRenderedPageBreak/>
@@ -2069,7 +2494,15 @@
         <w:pStyle w:val="FirstParagraph"/>
       </w:pPr>
       <w:r>
-        <w:t>We measured a large number of outcomes to help plan and assess the feasibility of a full scale trial. A list of outcomes is available in Supplementary Table S1. Our main outcomes were:</w:t>
+        <w:t xml:space="preserve">We measured a large number of outcomes to help plan and assess the feasibility of a </w:t>
+      </w:r>
+      <w:proofErr w:type="gramStart"/>
+      <w:r>
+        <w:t>full scale</w:t>
+      </w:r>
+      <w:proofErr w:type="gramEnd"/>
+      <w:r>
+        <w:t xml:space="preserve"> trial. A list of outcomes is available in Supplementary Table S1. Our main outcomes were:</w:t>
       </w:r>
     </w:p>
     <w:p>
@@ -2105,7 +2538,15 @@
         </w:numPr>
       </w:pPr>
       <w:r>
-        <w:t>Pass rate. This applied only to residents in the intervention arms and was equal the percentage of residents who passed the training programme, out of the total number of trained residents.</w:t>
+        <w:t xml:space="preserve">Pass rate. This applied only to residents in the intervention arms and was equal the percentage of residents who passed the training </w:t>
+      </w:r>
+      <w:proofErr w:type="spellStart"/>
+      <w:r>
+        <w:t>programme</w:t>
+      </w:r>
+      <w:proofErr w:type="spellEnd"/>
+      <w:r>
+        <w:t>, out of the total number of trained residents.</w:t>
       </w:r>
     </w:p>
     <w:p>
@@ -2190,7 +2631,15 @@
       </w:r>
       <w:r>
         <w:lastRenderedPageBreak/>
-        <w:t>hospital was randomised to either of the intervention arms. The training was conducted approximately one month after the study started in that hospital.</w:t>
+        <w:t xml:space="preserve">hospital was </w:t>
+      </w:r>
+      <w:proofErr w:type="spellStart"/>
+      <w:r>
+        <w:t>randomised</w:t>
+      </w:r>
+      <w:proofErr w:type="spellEnd"/>
+      <w:r>
+        <w:t xml:space="preserve"> to either of the intervention arms. The training was conducted approximately one month after the study started in that hospital.</w:t>
       </w:r>
     </w:p>
     <w:p>
@@ -2227,7 +2676,15 @@
         <w:pStyle w:val="FirstParagraph"/>
       </w:pPr>
       <w:r>
-        <w:t>We used simple randomisation implemented using sealed envelopes to allocate sites to trial arms. We did not blind investigators, residents or patients to the intervention.</w:t>
+        <w:t xml:space="preserve">We used simple </w:t>
+      </w:r>
+      <w:proofErr w:type="spellStart"/>
+      <w:r>
+        <w:t>randomisation</w:t>
+      </w:r>
+      <w:proofErr w:type="spellEnd"/>
+      <w:r>
+        <w:t xml:space="preserve"> implemented using sealed envelopes to allocate sites to trial arms. We did not blind investigators, residents or patients to the intervention.</w:t>
       </w:r>
     </w:p>
     <w:p>
@@ -2245,7 +2702,15 @@
         <w:pStyle w:val="FirstParagraph"/>
       </w:pPr>
       <w:r>
-        <w:t>Data was collected over a four-month period. A research officer collected data on all patients who presented on the days and shifts when participating residents were assigned to trauma care. The research officers observed care and interviewed residents and patients, and also extracted data from the hospital records. We followed up admitted patients for their complications and other in-hospital outcome measures. Patients who were not admitted or who were discharged before the end of the study were followed up telephonically for mortality outcomes and quality of life outcomes.</w:t>
+        <w:t xml:space="preserve">Data was collected over a four-month period. A research officer collected data on all patients who presented on the days and shifts when participating residents were assigned to trauma care. The research officers observed care and interviewed residents and patients, </w:t>
+      </w:r>
+      <w:proofErr w:type="gramStart"/>
+      <w:r>
+        <w:t>and also</w:t>
+      </w:r>
+      <w:proofErr w:type="gramEnd"/>
+      <w:r>
+        <w:t xml:space="preserve"> extracted data from the hospital records. We followed up admitted patients for their complications and other in-hospital outcome measures. Patients who were not admitted or who were discharged before the end of the study were followed up telephonically for mortality outcomes and quality of life outcomes.</w:t>
       </w:r>
     </w:p>
     <w:p>
@@ -2278,7 +2743,15 @@
         <w:t>26</w:t>
       </w:r>
       <w:r>
-        <w:t>. For a convenience sample of patients we also extracted data from medical records, to be able to compare the distribution of this data with the distribution of data collected through direct observations.</w:t>
+        <w:t xml:space="preserve">. For a convenience sample of </w:t>
+      </w:r>
+      <w:proofErr w:type="gramStart"/>
+      <w:r>
+        <w:t>patients</w:t>
+      </w:r>
+      <w:proofErr w:type="gramEnd"/>
+      <w:r>
+        <w:t xml:space="preserve"> we also extracted data from medical records, to be able to compare the distribution of this data with the distribution of data collected through direct observations.</w:t>
       </w:r>
     </w:p>
     <w:p>
@@ -2351,7 +2824,15 @@
         <w:t>28</w:t>
       </w:r>
       <w:r>
-        <w:t>. We analysed all data using descriptive statistics and did not perform any formal hypothesis tests</w:t>
+        <w:t xml:space="preserve">. We </w:t>
+      </w:r>
+      <w:proofErr w:type="spellStart"/>
+      <w:r>
+        <w:t>analysed</w:t>
+      </w:r>
+      <w:proofErr w:type="spellEnd"/>
+      <w:r>
+        <w:t xml:space="preserve"> all data using descriptive statistics and did not perform any formal hypothesis tests</w:t>
       </w:r>
       <w:r>
         <w:rPr>
@@ -2360,7 +2841,39 @@
         <w:t>29</w:t>
       </w:r>
       <w:r>
-        <w:t>. Quantitative variables are summarised as median and interquartile range. Qualitative variables are presented as absolute numbers and percentages. We used an empty generalised linear mixed model  to estimate the intracluster correlation coefficient.</w:t>
+        <w:t xml:space="preserve">. Quantitative variables are </w:t>
+      </w:r>
+      <w:proofErr w:type="spellStart"/>
+      <w:r>
+        <w:t>summarised</w:t>
+      </w:r>
+      <w:proofErr w:type="spellEnd"/>
+      <w:r>
+        <w:t xml:space="preserve"> as median and interquartile range. Qualitative variables are presented as absolute numbers and percentages. We used an empty </w:t>
+      </w:r>
+      <w:proofErr w:type="spellStart"/>
+      <w:r>
+        <w:t>generalised</w:t>
+      </w:r>
+      <w:proofErr w:type="spellEnd"/>
+      <w:r>
+        <w:t xml:space="preserve"> linear mixed </w:t>
+      </w:r>
+      <w:proofErr w:type="gramStart"/>
+      <w:r>
+        <w:t>model  to</w:t>
+      </w:r>
+      <w:proofErr w:type="gramEnd"/>
+      <w:r>
+        <w:t xml:space="preserve"> estimate the </w:t>
+      </w:r>
+      <w:proofErr w:type="spellStart"/>
+      <w:r>
+        <w:t>intracluster</w:t>
+      </w:r>
+      <w:proofErr w:type="spellEnd"/>
+      <w:r>
+        <w:t xml:space="preserve"> correlation coefficient.</w:t>
       </w:r>
     </w:p>
     <w:p>
@@ -2368,7 +2881,23 @@
         <w:pStyle w:val="BodyText"/>
       </w:pPr>
       <w:r>
-        <w:t>We compared patients outcomes in all possible combinations of trial arms. In each combination we compared both differences in final values and differences in change from baseline. For the intervention arms the change from baseline was calculated as the difference between the one month period of data collection before the training was undertaken and the three month period after the training. For the control arm the data collection period was four months and the difference from baseline was calculated as the difference between the first one month and the following three months.</w:t>
+        <w:t xml:space="preserve">We compared </w:t>
+      </w:r>
+      <w:proofErr w:type="gramStart"/>
+      <w:r>
+        <w:t>patients</w:t>
+      </w:r>
+      <w:proofErr w:type="gramEnd"/>
+      <w:r>
+        <w:t xml:space="preserve"> outcomes in all possible combinations of trial arms. In each combination we compared both differences in final values and differences in change from baseline. For the intervention arms the change from baseline was calculated as the difference between the </w:t>
+      </w:r>
+      <w:proofErr w:type="gramStart"/>
+      <w:r>
+        <w:t>one month</w:t>
+      </w:r>
+      <w:proofErr w:type="gramEnd"/>
+      <w:r>
+        <w:t xml:space="preserve"> period of data collection before the training was undertaken and the three month period after the training. For the control arm the data collection period was four months and the difference from baseline was calculated as the difference between the first one month and the following three months.</w:t>
       </w:r>
     </w:p>
     <w:p>
@@ -2376,7 +2905,15 @@
         <w:pStyle w:val="BodyText"/>
       </w:pPr>
       <w:r>
-        <w:t>Within each combination of trial arms we had planned to conduct subgroup analyses of men, women, blunt multisystem trauma, penetrating trauma, shock (systolic blood pressure ≤ 90 mmHg), severe traumatic brain injury, and elderly (≥65 years)</w:t>
+        <w:t xml:space="preserve">Within each combination of trial </w:t>
+      </w:r>
+      <w:proofErr w:type="gramStart"/>
+      <w:r>
+        <w:t>arms</w:t>
+      </w:r>
+      <w:proofErr w:type="gramEnd"/>
+      <w:r>
+        <w:t xml:space="preserve"> we had planned to conduct subgroup analyses of men, women, blunt multisystem trauma, penetrating trauma, shock (systolic blood pressure ≤ 90 mmHg), severe traumatic brain injury, and elderly (≥65 years)</w:t>
       </w:r>
       <w:r>
         <w:rPr>
@@ -2385,7 +2922,15 @@
         <w:t>30</w:t>
       </w:r>
       <w:r>
-        <w:t>. These subgroups were however too small to allow for meaningful analyses, and are therefore reported descriptively. We calculated both absolute and relative differences for each comparison, along with 75, 85, and 95% confidence intervals. We used an empirical bootstrap procedure with 1000 draws to estimate these confidence intervals.</w:t>
+        <w:t xml:space="preserve">. These subgroups were however too small to allow for meaningful </w:t>
+      </w:r>
+      <w:proofErr w:type="gramStart"/>
+      <w:r>
+        <w:t>analyses, and</w:t>
+      </w:r>
+      <w:proofErr w:type="gramEnd"/>
+      <w:r>
+        <w:t xml:space="preserve"> are therefore reported descriptively. We calculated both absolute and relative differences for each comparison, along with 75, 85, and 95% confidence intervals. We used an empirical bootstrap procedure with 1000 draws to estimate these confidence intervals.</w:t>
       </w:r>
     </w:p>
     <w:p>
@@ -2411,7 +2956,23 @@
         <w:pStyle w:val="FirstParagraph"/>
       </w:pPr>
       <w:r>
-        <w:t>We were granted research ethics approval from the institutional ethics committees at each participating hospital. For each participating hospital, the approvals were HBTMC/266/SURGERY for Dr R N Cooper Municipal General Hospital in Mumbai, IEC(II)/OUT/134/2022 for Seth GS Medical College and KEM Hospital in Mumbai, ICC/214/22/20/05/2022 for Lokmanya Tilak Municipal Medical College and General Hospital, CREC/2022/FEB/1(ii) for MEDICA Superspeciality Hospital in Kolkata, MC/KOL/IEC/NON-SPON/1217/11/21 for Medical College, Kolkata, NRSMC/IEC/93/2021 for Nilratan Sircar Medical College &amp; Hospital in Kolkata, and finally IEC-03/2022-2332 for the Postgraduate Institute of Medical Education and Research, Chandigarh.</w:t>
+        <w:t xml:space="preserve">We were granted research ethics approval from the institutional ethics committees at each participating hospital. For each participating hospital, the approvals were HBTMC/266/SURGERY for Dr R N Cooper Municipal General Hospital in Mumbai, IEC(II)/OUT/134/2022 for Seth GS Medical College and KEM Hospital in Mumbai, ICC/214/22/20/05/2022 for Lokmanya Tilak Municipal Medical College and General Hospital, CREC/2022/FEB/1(ii) for MEDICA </w:t>
+      </w:r>
+      <w:proofErr w:type="spellStart"/>
+      <w:r>
+        <w:t>Superspeciality</w:t>
+      </w:r>
+      <w:proofErr w:type="spellEnd"/>
+      <w:r>
+        <w:t xml:space="preserve"> Hospital in Kolkata, MC/KOL/IEC/NON-SPON/1217/11/21 for Medical College, Kolkata, NRSMC/IEC/93/2021 for </w:t>
+      </w:r>
+      <w:proofErr w:type="spellStart"/>
+      <w:r>
+        <w:t>Nilratan</w:t>
+      </w:r>
+      <w:proofErr w:type="spellEnd"/>
+      <w:r>
+        <w:t xml:space="preserve"> Sircar Medical College &amp; Hospital in Kolkata, and finally IEC-03/2022-2332 for the Postgraduate Institute of Medical Education and Research, Chandigarh.</w:t>
       </w:r>
     </w:p>
     <w:p>
@@ -2430,7 +2991,15 @@
         <w:pStyle w:val="FirstParagraph"/>
       </w:pPr>
       <w:r>
-        <w:t>We enrolled 376 trauma patients from seven participating centres between April 2022 and February 2023. The standard care arm enrolled 202 patients, the ATLS</w:t>
+        <w:t xml:space="preserve">We enrolled 376 trauma patients from seven participating </w:t>
+      </w:r>
+      <w:proofErr w:type="spellStart"/>
+      <w:r>
+        <w:t>centres</w:t>
+      </w:r>
+      <w:proofErr w:type="spellEnd"/>
+      <w:r>
+        <w:t xml:space="preserve"> between April 2022 and February 2023. The standard care arm enrolled 202 patients, the ATLS</w:t>
       </w:r>
       <w:r>
         <w:rPr>
@@ -2463,7 +3032,15 @@
         <w:t>1</w:t>
       </w:r>
       <w:r>
-        <w:t>. Overall, the number of females were 86 (23%), the median (IQR) age was 33 (24, 46) years, and the median ISS (IQR) was 4 (1, 8). A total of 32 (10%) patients died within 30 days after arrival to the emergency department, and 29 (8%) patients died in hospital. The intracluster correlation coefficients was 0.022 for 30-day mortality and 0.017 for in-hospital mortality.</w:t>
+        <w:t xml:space="preserve">. Overall, the number of females were 86 (23%), the median (IQR) age was 33 (24, 46) years, and the median ISS (IQR) was 4 (1, 8). A total of 32 (10%) patients died within 30 days after arrival to the emergency department, and 29 (8%) patients died in hospital. The </w:t>
+      </w:r>
+      <w:proofErr w:type="spellStart"/>
+      <w:r>
+        <w:t>intracluster</w:t>
+      </w:r>
+      <w:proofErr w:type="spellEnd"/>
+      <w:r>
+        <w:t xml:space="preserve"> correlation coefficients was 0.022 for 30-day mortality and 0.017 for in-hospital mortality.</w:t>
       </w:r>
       <w:bookmarkStart w:id="45" w:name="fig:flow-diagram"/>
       <w:bookmarkEnd w:id="45"/>
@@ -2502,7 +3079,15 @@
         <w:pStyle w:val="BodyText"/>
       </w:pPr>
       <w:r>
-        <w:t>After training, a total of 22 (16%) patients in the standard care arm died within 30 days, compared to 1 (4%) patients in the ATLS</w:t>
+        <w:t xml:space="preserve">After training, a total of 22 (16%) patients in the standard care arm died within 30 days, compared to 1 (4%) </w:t>
+      </w:r>
+      <w:proofErr w:type="gramStart"/>
+      <w:r>
+        <w:t>patients</w:t>
+      </w:r>
+      <w:proofErr w:type="gramEnd"/>
+      <w:r>
+        <w:t xml:space="preserve"> in the ATLS</w:t>
       </w:r>
       <w:r>
         <w:rPr>
@@ -2511,7 +3096,15 @@
         <w:t>®</w:t>
       </w:r>
       <w:r>
-        <w:t xml:space="preserve"> arm and 3 (5%) patients in the PTC arm. The corresponding figures for in-hospital mortality were 19 (12%)%, 1 (4%)%, and 3 (4%)% for the standard care, ATLS</w:t>
+        <w:t xml:space="preserve"> arm and 3 (5%) patients in the PTC arm. The corresponding figures for in-hospital mortality were 19 (12</w:t>
+      </w:r>
+      <w:proofErr w:type="gramStart"/>
+      <w:r>
+        <w:t>%)%</w:t>
+      </w:r>
+      <w:proofErr w:type="gramEnd"/>
+      <w:r>
+        <w:t>, 1 (4%)%, and 3 (4%)% for the standard care, ATLS</w:t>
       </w:r>
       <w:r>
         <w:rPr>
@@ -2528,12 +3121,14 @@
       <w:r>
         <w:t>. Overall, both in-hospital and 30-day mortality were substantially lower in the ATLS</w:t>
       </w:r>
+      <w:proofErr w:type="gramStart"/>
       <w:r>
         <w:rPr>
           <w:vertAlign w:val="superscript"/>
         </w:rPr>
         <w:t>®</w:t>
       </w:r>
+      <w:proofErr w:type="gramEnd"/>
       <w:r>
         <w:t xml:space="preserve"> and PTC arms compared to the standard care arm, but the absolute numbers of deaths in the ATLS</w:t>
       </w:r>
@@ -2572,7 +3167,15 @@
         <w:t>®</w:t>
       </w:r>
       <w:r>
-        <w:t xml:space="preserve"> with PTC and standard care. Missing data were low for key variables, including the primary outcome and many secondary outcomes. Some variables, especially the cost of treatment (reported in Supplementary Table S1-12) had very high missing data rates and may not be feasible to include in a full-scale trial, or require different data collection methods. The missing data was substantially higher when data was extracted from medical records instead of being directly observed, but the data were similarly distributed, indicating that data collected from medical records is reliable even if it is less complete.</w:t>
+        <w:t xml:space="preserve"> with PTC and standard care. Missing data were low for key variables, including the primary outcome and many secondary outcomes. Some variables, especially the cost of treatment (reported in Supplementary Table S1-12) had very high missing data rates and may not be feasible to include in a full-scale </w:t>
+      </w:r>
+      <w:proofErr w:type="gramStart"/>
+      <w:r>
+        <w:t>trial, or</w:t>
+      </w:r>
+      <w:proofErr w:type="gramEnd"/>
+      <w:r>
+        <w:t xml:space="preserve"> require different data collection methods. The missing data was substantially higher when data was extracted from medical records instead of being directly observed, but the data were similarly distributed, indicating that data collected from medical records is reliable even if it is less complete.</w:t>
       </w:r>
     </w:p>
     <w:p>
@@ -2602,7 +3205,23 @@
       </w:r>
       <w:r>
         <w:lastRenderedPageBreak/>
-        <w:t>resulted from the randomisation process with a small number of heterogeneous clusters, and this heterogeneity highlights the importance of taking varying cluster sizes into account in the design of the full scale trial.</w:t>
+        <w:t xml:space="preserve">resulted from the </w:t>
+      </w:r>
+      <w:proofErr w:type="spellStart"/>
+      <w:r>
+        <w:t>randomisation</w:t>
+      </w:r>
+      <w:proofErr w:type="spellEnd"/>
+      <w:r>
+        <w:t xml:space="preserve"> process with a small number of heterogeneous clusters, and this heterogeneity highlights the importance of taking varying cluster sizes into account in the design of the </w:t>
+      </w:r>
+      <w:proofErr w:type="gramStart"/>
+      <w:r>
+        <w:t>full scale</w:t>
+      </w:r>
+      <w:proofErr w:type="gramEnd"/>
+      <w:r>
+        <w:t xml:space="preserve"> trial.</w:t>
       </w:r>
     </w:p>
     <w:p>
@@ -2627,7 +3246,39 @@
         <w:pStyle w:val="BodyText"/>
       </w:pPr>
       <w:r>
-        <w:t>During the course of this pilot we deviated from the protocol in several ways, and provide a detailed list as Supplementary material S13. Some key limitations of this pilot and therefore lessons to be learned and factored into the design of the full-scale trial include the lower than expected enrolment rates of some centres, centre specific management routines, and difficulties in collecting data on complications and cause of death.</w:t>
+        <w:t xml:space="preserve">During the course of this </w:t>
+      </w:r>
+      <w:proofErr w:type="gramStart"/>
+      <w:r>
+        <w:t>pilot</w:t>
+      </w:r>
+      <w:proofErr w:type="gramEnd"/>
+      <w:r>
+        <w:t xml:space="preserve"> we deviated from the protocol in several ways, and provide a detailed list as Supplementary material S13. Some key limitations of this pilot and therefore lessons to be learned and factored into the design of the full-scale trial include the </w:t>
+      </w:r>
+      <w:proofErr w:type="gramStart"/>
+      <w:r>
+        <w:t>lower than expected</w:t>
+      </w:r>
+      <w:proofErr w:type="gramEnd"/>
+      <w:r>
+        <w:t xml:space="preserve"> enrolment rates of some </w:t>
+      </w:r>
+      <w:proofErr w:type="spellStart"/>
+      <w:r>
+        <w:t>centres</w:t>
+      </w:r>
+      <w:proofErr w:type="spellEnd"/>
+      <w:r>
+        <w:t xml:space="preserve">, </w:t>
+      </w:r>
+      <w:proofErr w:type="spellStart"/>
+      <w:r>
+        <w:t>centre</w:t>
+      </w:r>
+      <w:proofErr w:type="spellEnd"/>
+      <w:r>
+        <w:t xml:space="preserve"> specific management routines, and difficulties in collecting data on complications and cause of death.</w:t>
       </w:r>
     </w:p>
     <w:p>
@@ -2635,7 +3286,31 @@
         <w:pStyle w:val="BodyText"/>
       </w:pPr>
       <w:r>
-        <w:t>We attempted to minimse the impact of the lower than expected enrolment rates by including a seventh centre, but careful assessments of patient volumes as part of the screening process will be needed for the full-scale trial. We decided to be pragmatic in selecting which residents to train and how to structure the data collection depending on how and by whom patients were initially managed, but this flexibility will need to be built into the full-scale trial protocol. Finally, we found that data on complications and cause of death were hard to identify and therefore the full-scale trial will need to include longer training of research officers if this data is to be collected.</w:t>
+        <w:t xml:space="preserve">We attempted to </w:t>
+      </w:r>
+      <w:proofErr w:type="spellStart"/>
+      <w:r>
+        <w:t>minimse</w:t>
+      </w:r>
+      <w:proofErr w:type="spellEnd"/>
+      <w:r>
+        <w:t xml:space="preserve"> the impact of the </w:t>
+      </w:r>
+      <w:proofErr w:type="gramStart"/>
+      <w:r>
+        <w:t>lower than expected</w:t>
+      </w:r>
+      <w:proofErr w:type="gramEnd"/>
+      <w:r>
+        <w:t xml:space="preserve"> enrolment rates by including a seventh </w:t>
+      </w:r>
+      <w:proofErr w:type="spellStart"/>
+      <w:r>
+        <w:t>centre</w:t>
+      </w:r>
+      <w:proofErr w:type="spellEnd"/>
+      <w:r>
+        <w:t>, but careful assessments of patient volumes as part of the screening process will be needed for the full-scale trial. We decided to be pragmatic in selecting which residents to train and how to structure the data collection depending on how and by whom patients were initially managed, but this flexibility will need to be built into the full-scale trial protocol. Finally, we found that data on complications and cause of death were hard to identify and therefore the full-scale trial will need to include longer training of research officers if this data is to be collected.</w:t>
       </w:r>
     </w:p>
     <w:p>
@@ -2661,7 +3336,15 @@
         <w:t>8</w:t>
       </w:r>
       <w:r>
-        <w:t>. Most studies have found that these programmes are associated with improved outcomes, although not all studies have found significant effects</w:t>
+        <w:t xml:space="preserve">. Most studies have found that these </w:t>
+      </w:r>
+      <w:proofErr w:type="spellStart"/>
+      <w:r>
+        <w:t>programmes</w:t>
+      </w:r>
+      <w:proofErr w:type="spellEnd"/>
+      <w:r>
+        <w:t xml:space="preserve"> are associated with improved outcomes, although not all studies have found significant effects</w:t>
       </w:r>
       <w:r>
         <w:rPr>
@@ -2670,7 +3353,15 @@
         <w:t>7,9,10,12,14–18</w:t>
       </w:r>
       <w:r>
-        <w:t>. In contrast, some studies have found that these programmes may be associated with increased mortality</w:t>
+        <w:t xml:space="preserve">. In contrast, some studies have found that these </w:t>
+      </w:r>
+      <w:proofErr w:type="spellStart"/>
+      <w:r>
+        <w:t>programmes</w:t>
+      </w:r>
+      <w:proofErr w:type="spellEnd"/>
+      <w:r>
+        <w:t xml:space="preserve"> may be associated with increased mortality</w:t>
       </w:r>
       <w:r>
         <w:rPr>
@@ -2687,7 +3378,15 @@
         <w:pStyle w:val="BodyText"/>
       </w:pPr>
       <w:r>
-        <w:t>Considering the widespread use of trauma life support training, several systematic reviews call for trials in settings where these programmes are not routinely implemented</w:t>
+        <w:t xml:space="preserve">Considering the widespread use of trauma life support training, several systematic reviews call for trials in settings where these </w:t>
+      </w:r>
+      <w:proofErr w:type="spellStart"/>
+      <w:r>
+        <w:t>programmes</w:t>
+      </w:r>
+      <w:proofErr w:type="spellEnd"/>
+      <w:r>
+        <w:t xml:space="preserve"> are not routinely implemented</w:t>
       </w:r>
       <w:r>
         <w:rPr>
@@ -2696,7 +3395,23 @@
         <w:t>2–4</w:t>
       </w:r>
       <w:r>
-        <w:t>. Our study represents the first published attempt at a controlled trial of the effect of trauma life support training och patient outcomes, and we conclude that conducting a full-scale cluster randomised trial should be feasible after incorporating the lessons of this pilot.</w:t>
+        <w:t xml:space="preserve">. Our study represents the first published attempt at a controlled trial of the effect of trauma life support training </w:t>
+      </w:r>
+      <w:proofErr w:type="spellStart"/>
+      <w:r>
+        <w:t>och</w:t>
+      </w:r>
+      <w:proofErr w:type="spellEnd"/>
+      <w:r>
+        <w:t xml:space="preserve"> patient outcomes, and we conclude that conducting a full-scale cluster </w:t>
+      </w:r>
+      <w:proofErr w:type="spellStart"/>
+      <w:r>
+        <w:t>randomised</w:t>
+      </w:r>
+      <w:proofErr w:type="spellEnd"/>
+      <w:r>
+        <w:t xml:space="preserve"> trial should be feasible after incorporating the lessons of this pilot.</w:t>
       </w:r>
     </w:p>
     <w:p>
@@ -2705,8 +3420,13 @@
       </w:pPr>
       <w:bookmarkStart w:id="48" w:name="contributorship-statement"/>
       <w:bookmarkEnd w:id="47"/>
-      <w:r>
-        <w:t>Contributorship statement</w:t>
+      <w:proofErr w:type="spellStart"/>
+      <w:r>
+        <w:t>Contributorship</w:t>
+      </w:r>
+      <w:proofErr w:type="spellEnd"/>
+      <w:r>
+        <w:t xml:space="preserve"> statement</w:t>
       </w:r>
     </w:p>
     <w:p>
@@ -2763,7 +3483,15 @@
         <w:pStyle w:val="FirstParagraph"/>
       </w:pPr>
       <w:r>
-        <w:t>Doctors for You through grants awarded to Karolinska Institutet by the Swedish Research Council (grant number 2020-03779) and the Laerdal Foundation (grant number 2021-0048).</w:t>
+        <w:t xml:space="preserve">Doctors for You through grants awarded to Karolinska </w:t>
+      </w:r>
+      <w:proofErr w:type="spellStart"/>
+      <w:r>
+        <w:t>Institutet</w:t>
+      </w:r>
+      <w:proofErr w:type="spellEnd"/>
+      <w:r>
+        <w:t xml:space="preserve"> by the Swedish Research Council (grant number 2020-03779) and the Laerdal Foundation (grant number 2021-0048).</w:t>
       </w:r>
     </w:p>
     <w:p>
@@ -2956,7 +3684,14 @@
       </w:r>
       <w:r>
         <w:tab/>
-        <w:t xml:space="preserve">Kadhum, M. </w:t>
+      </w:r>
+      <w:proofErr w:type="spellStart"/>
+      <w:r>
+        <w:t>Kadhum</w:t>
+      </w:r>
+      <w:proofErr w:type="spellEnd"/>
+      <w:r>
+        <w:t xml:space="preserve">, M. </w:t>
       </w:r>
       <w:r>
         <w:rPr>
@@ -3042,7 +3777,23 @@
           <w:i/>
           <w:iCs/>
         </w:rPr>
-        <w:t>Primary trauma care course manual for trauma management in locations wih limited resources</w:t>
+        <w:t xml:space="preserve">Primary trauma care course manual for trauma management in locations </w:t>
+      </w:r>
+      <w:proofErr w:type="spellStart"/>
+      <w:r>
+        <w:rPr>
+          <w:i/>
+          <w:iCs/>
+        </w:rPr>
+        <w:t>wih</w:t>
+      </w:r>
+      <w:proofErr w:type="spellEnd"/>
+      <w:r>
+        <w:rPr>
+          <w:i/>
+          <w:iCs/>
+        </w:rPr>
+        <w:t xml:space="preserve"> limited resources</w:t>
       </w:r>
       <w:r>
         <w:t>. (Primary Trauma Care Foundation, 2018).</w:t>
@@ -3059,7 +3810,14 @@
       </w:r>
       <w:r>
         <w:tab/>
-        <w:t xml:space="preserve">Vestrup, J. A. </w:t>
+      </w:r>
+      <w:proofErr w:type="spellStart"/>
+      <w:r>
+        <w:t>Vestrup</w:t>
+      </w:r>
+      <w:proofErr w:type="spellEnd"/>
+      <w:r>
+        <w:t xml:space="preserve">, J. A. </w:t>
       </w:r>
       <w:r>
         <w:rPr>
@@ -3114,7 +3872,14 @@
       </w:r>
       <w:r>
         <w:tab/>
-        <w:t xml:space="preserve">Ariyanayagam, D. </w:t>
+      </w:r>
+      <w:proofErr w:type="spellStart"/>
+      <w:r>
+        <w:t>Ariyanayagam</w:t>
+      </w:r>
+      <w:proofErr w:type="spellEnd"/>
+      <w:r>
+        <w:t xml:space="preserve">, D. </w:t>
       </w:r>
       <w:r>
         <w:rPr>
@@ -3124,7 +3889,23 @@
         <w:t>et al.</w:t>
       </w:r>
       <w:r>
-        <w:t xml:space="preserve"> The impact of the ATLS course on traffic accident mortality in trinidad and tobago. </w:t>
+        <w:t xml:space="preserve"> The impact of the ATLS course on traffic accident mortality in </w:t>
+      </w:r>
+      <w:proofErr w:type="spellStart"/>
+      <w:r>
+        <w:t>trinidad</w:t>
+      </w:r>
+      <w:proofErr w:type="spellEnd"/>
+      <w:r>
+        <w:t xml:space="preserve"> and </w:t>
+      </w:r>
+      <w:proofErr w:type="spellStart"/>
+      <w:r>
+        <w:t>tobago</w:t>
+      </w:r>
+      <w:proofErr w:type="spellEnd"/>
+      <w:r>
+        <w:t xml:space="preserve">. </w:t>
       </w:r>
       <w:r>
         <w:rPr>
@@ -3214,11 +3995,19 @@
       <w:r>
         <w:tab/>
       </w:r>
+      <w:proofErr w:type="spellStart"/>
       <w:r>
         <w:rPr>
           <w:lang w:val="sv-SE"/>
         </w:rPr>
-        <w:t xml:space="preserve">Olden, G. D. J. van </w:t>
+        <w:t>Olden</w:t>
+      </w:r>
+      <w:proofErr w:type="spellEnd"/>
+      <w:r>
+        <w:rPr>
+          <w:lang w:val="sv-SE"/>
+        </w:rPr>
+        <w:t xml:space="preserve">, G. D. J. van </w:t>
       </w:r>
       <w:r>
         <w:rPr>
@@ -3282,7 +4071,21 @@
         <w:rPr>
           <w:lang w:val="sv-SE"/>
         </w:rPr>
-        <w:t xml:space="preserve">Van Heng, Y. </w:t>
+        <w:t xml:space="preserve">Van </w:t>
+      </w:r>
+      <w:proofErr w:type="spellStart"/>
+      <w:r>
+        <w:rPr>
+          <w:lang w:val="sv-SE"/>
+        </w:rPr>
+        <w:t>Heng</w:t>
+      </w:r>
+      <w:proofErr w:type="spellEnd"/>
+      <w:r>
+        <w:rPr>
+          <w:lang w:val="sv-SE"/>
+        </w:rPr>
+        <w:t xml:space="preserve">, Y. </w:t>
       </w:r>
       <w:r>
         <w:rPr>
@@ -3299,12 +4102,28 @@
         <w:t xml:space="preserve"> </w:t>
       </w:r>
       <w:hyperlink r:id="rId28">
+        <w:proofErr w:type="gramStart"/>
         <w:r>
           <w:rPr>
             <w:rStyle w:val="Hyperlink"/>
           </w:rPr>
-          <w:t>Non-doctors as trauma surgeons? A controlled study of trauma training for non-graduate surgeons in rural cambodia</w:t>
+          <w:t>Non-doctors</w:t>
         </w:r>
+        <w:proofErr w:type="gramEnd"/>
+        <w:r>
+          <w:rPr>
+            <w:rStyle w:val="Hyperlink"/>
+          </w:rPr>
+          <w:t xml:space="preserve"> as trauma surgeons? A controlled study of trauma training for non-graduate surgeons in rural </w:t>
+        </w:r>
+        <w:proofErr w:type="spellStart"/>
+        <w:r>
+          <w:rPr>
+            <w:rStyle w:val="Hyperlink"/>
+          </w:rPr>
+          <w:t>cambodia</w:t>
+        </w:r>
+        <w:proofErr w:type="spellEnd"/>
       </w:hyperlink>
       <w:r>
         <w:t xml:space="preserve">. </w:t>
@@ -3385,7 +4204,14 @@
       </w:r>
       <w:r>
         <w:tab/>
-        <w:t xml:space="preserve">Drimousis, P. G. </w:t>
+      </w:r>
+      <w:proofErr w:type="spellStart"/>
+      <w:r>
+        <w:t>Drimousis</w:t>
+      </w:r>
+      <w:proofErr w:type="spellEnd"/>
+      <w:r>
+        <w:t xml:space="preserve">, P. G. </w:t>
       </w:r>
       <w:r>
         <w:rPr>
@@ -3402,7 +4228,21 @@
           <w:rPr>
             <w:rStyle w:val="Hyperlink"/>
           </w:rPr>
-          <w:t>Advanced Trauma Life Support certified physicians in a non trauma system setting: Is it enough?</w:t>
+          <w:t xml:space="preserve">Advanced Trauma Life Support certified physicians in a </w:t>
+        </w:r>
+        <w:proofErr w:type="spellStart"/>
+        <w:r>
+          <w:rPr>
+            <w:rStyle w:val="Hyperlink"/>
+          </w:rPr>
+          <w:t>non trauma</w:t>
+        </w:r>
+        <w:proofErr w:type="spellEnd"/>
+        <w:r>
+          <w:rPr>
+            <w:rStyle w:val="Hyperlink"/>
+          </w:rPr>
+          <w:t xml:space="preserve"> system setting: Is it enough?</w:t>
         </w:r>
       </w:hyperlink>
       <w:r>
@@ -3440,7 +4280,14 @@
       </w:r>
       <w:r>
         <w:tab/>
-        <w:t xml:space="preserve">Noordin, S. </w:t>
+      </w:r>
+      <w:proofErr w:type="spellStart"/>
+      <w:r>
+        <w:t>Noordin</w:t>
+      </w:r>
+      <w:proofErr w:type="spellEnd"/>
+      <w:r>
+        <w:t xml:space="preserve">, S. </w:t>
       </w:r>
       <w:r>
         <w:rPr>
@@ -3551,7 +4398,14 @@
       </w:r>
       <w:r>
         <w:tab/>
-        <w:t xml:space="preserve">Petroze, R. T. </w:t>
+      </w:r>
+      <w:proofErr w:type="spellStart"/>
+      <w:r>
+        <w:t>Petroze</w:t>
+      </w:r>
+      <w:proofErr w:type="spellEnd"/>
+      <w:r>
+        <w:t xml:space="preserve">, R. T. </w:t>
       </w:r>
       <w:r>
         <w:rPr>
@@ -3606,7 +4460,14 @@
       </w:r>
       <w:r>
         <w:tab/>
-        <w:t xml:space="preserve">Magnone, S. </w:t>
+      </w:r>
+      <w:proofErr w:type="spellStart"/>
+      <w:r>
+        <w:t>Magnone</w:t>
+      </w:r>
+      <w:proofErr w:type="spellEnd"/>
+      <w:r>
+        <w:t xml:space="preserve">, S. </w:t>
       </w:r>
       <w:r>
         <w:rPr>
@@ -3651,7 +4512,14 @@
       </w:r>
       <w:r>
         <w:tab/>
-        <w:t xml:space="preserve">Bellanova, G. </w:t>
+      </w:r>
+      <w:proofErr w:type="spellStart"/>
+      <w:r>
+        <w:t>Bellanova</w:t>
+      </w:r>
+      <w:proofErr w:type="spellEnd"/>
+      <w:r>
+        <w:t xml:space="preserve">, G. </w:t>
       </w:r>
       <w:r>
         <w:rPr>
@@ -3668,7 +4536,23 @@
           <w:i/>
           <w:iCs/>
         </w:rPr>
-        <w:t>Ann. Ital. Chir.</w:t>
+        <w:t xml:space="preserve">Ann. Ital. </w:t>
+      </w:r>
+      <w:proofErr w:type="spellStart"/>
+      <w:r>
+        <w:rPr>
+          <w:i/>
+          <w:iCs/>
+        </w:rPr>
+        <w:t>Chir</w:t>
+      </w:r>
+      <w:proofErr w:type="spellEnd"/>
+      <w:r>
+        <w:rPr>
+          <w:i/>
+          <w:iCs/>
+        </w:rPr>
+        <w:t>.</w:t>
       </w:r>
       <w:r>
         <w:t xml:space="preserve"> (2016).</w:t>
@@ -3685,7 +4569,14 @@
       </w:r>
       <w:r>
         <w:tab/>
-        <w:t xml:space="preserve">Cioè-Peña, E. </w:t>
+      </w:r>
+      <w:proofErr w:type="spellStart"/>
+      <w:r>
+        <w:t>Cioè</w:t>
+      </w:r>
+      <w:proofErr w:type="spellEnd"/>
+      <w:r>
+        <w:t xml:space="preserve">-Peña, E. </w:t>
       </w:r>
       <w:r>
         <w:rPr>
@@ -3702,8 +4593,58 @@
           <w:rPr>
             <w:rStyle w:val="Hyperlink"/>
           </w:rPr>
-          <w:t>Development and implementation of a hospital-based trauma response system in an urban hospital in san salvador, el salvador</w:t>
+          <w:t xml:space="preserve">Development and implementation of a hospital-based trauma response system in an urban hospital in </w:t>
         </w:r>
+        <w:proofErr w:type="spellStart"/>
+        <w:r>
+          <w:rPr>
+            <w:rStyle w:val="Hyperlink"/>
+          </w:rPr>
+          <w:t>san</w:t>
+        </w:r>
+        <w:proofErr w:type="spellEnd"/>
+        <w:r>
+          <w:rPr>
+            <w:rStyle w:val="Hyperlink"/>
+          </w:rPr>
+          <w:t xml:space="preserve"> </w:t>
+        </w:r>
+        <w:proofErr w:type="spellStart"/>
+        <w:r>
+          <w:rPr>
+            <w:rStyle w:val="Hyperlink"/>
+          </w:rPr>
+          <w:t>salvador</w:t>
+        </w:r>
+        <w:proofErr w:type="spellEnd"/>
+        <w:r>
+          <w:rPr>
+            <w:rStyle w:val="Hyperlink"/>
+          </w:rPr>
+          <w:t xml:space="preserve">, </w:t>
+        </w:r>
+        <w:proofErr w:type="spellStart"/>
+        <w:r>
+          <w:rPr>
+            <w:rStyle w:val="Hyperlink"/>
+          </w:rPr>
+          <w:t>el</w:t>
+        </w:r>
+        <w:proofErr w:type="spellEnd"/>
+        <w:r>
+          <w:rPr>
+            <w:rStyle w:val="Hyperlink"/>
+          </w:rPr>
+          <w:t xml:space="preserve"> </w:t>
+        </w:r>
+        <w:proofErr w:type="spellStart"/>
+        <w:r>
+          <w:rPr>
+            <w:rStyle w:val="Hyperlink"/>
+          </w:rPr>
+          <w:t>salvador</w:t>
+        </w:r>
+        <w:proofErr w:type="spellEnd"/>
       </w:hyperlink>
       <w:r>
         <w:t xml:space="preserve">. </w:t>
@@ -3796,11 +4737,19 @@
       <w:r>
         <w:tab/>
       </w:r>
+      <w:proofErr w:type="spellStart"/>
       <w:r>
         <w:rPr>
           <w:lang w:val="sv-SE"/>
         </w:rPr>
-        <w:t xml:space="preserve">Putra, A. B. </w:t>
+        <w:t>Putra</w:t>
+      </w:r>
+      <w:proofErr w:type="spellEnd"/>
+      <w:r>
+        <w:rPr>
+          <w:lang w:val="sv-SE"/>
+        </w:rPr>
+        <w:t xml:space="preserve">, A. B. </w:t>
       </w:r>
       <w:r>
         <w:rPr>
@@ -3832,7 +4781,23 @@
           <w:i/>
           <w:iCs/>
         </w:rPr>
-        <w:t>The New Ropanasury Journal of Surgery</w:t>
+        <w:t xml:space="preserve">The New </w:t>
+      </w:r>
+      <w:proofErr w:type="spellStart"/>
+      <w:r>
+        <w:rPr>
+          <w:i/>
+          <w:iCs/>
+        </w:rPr>
+        <w:t>Ropanasury</w:t>
+      </w:r>
+      <w:proofErr w:type="spellEnd"/>
+      <w:r>
+        <w:rPr>
+          <w:i/>
+          <w:iCs/>
+        </w:rPr>
+        <w:t xml:space="preserve"> Journal of Surgery</w:t>
       </w:r>
       <w:r>
         <w:t xml:space="preserve"> </w:t>
@@ -4024,16 +4989,25 @@
       </w:r>
       <w:r>
         <w:tab/>
+      </w:r>
+      <w:r>
+        <w:rPr>
+          <w:lang w:val="sv-SE"/>
+        </w:rPr>
         <w:t xml:space="preserve">Gerdin Wärnberg, M. </w:t>
       </w:r>
       <w:r>
         <w:rPr>
           <w:i/>
           <w:iCs/>
+          <w:lang w:val="sv-SE"/>
         </w:rPr>
         <w:t>et al.</w:t>
       </w:r>
       <w:r>
+        <w:rPr>
+          <w:lang w:val="sv-SE"/>
+        </w:rPr>
         <w:t xml:space="preserve"> </w:t>
       </w:r>
       <w:hyperlink r:id="rId40">
@@ -4041,7 +5015,49 @@
           <w:rPr>
             <w:rStyle w:val="Hyperlink"/>
           </w:rPr>
-          <w:t>A pilot multicentre cluster randomised trial to compare the effect of trauma life support training programmes on patient and provider outcomes</w:t>
+          <w:t xml:space="preserve">A pilot </w:t>
+        </w:r>
+        <w:proofErr w:type="spellStart"/>
+        <w:r>
+          <w:rPr>
+            <w:rStyle w:val="Hyperlink"/>
+          </w:rPr>
+          <w:t>multicentre</w:t>
+        </w:r>
+        <w:proofErr w:type="spellEnd"/>
+        <w:r>
+          <w:rPr>
+            <w:rStyle w:val="Hyperlink"/>
+          </w:rPr>
+          <w:t xml:space="preserve"> cluster </w:t>
+        </w:r>
+        <w:proofErr w:type="spellStart"/>
+        <w:r>
+          <w:rPr>
+            <w:rStyle w:val="Hyperlink"/>
+          </w:rPr>
+          <w:t>randomised</w:t>
+        </w:r>
+        <w:proofErr w:type="spellEnd"/>
+        <w:r>
+          <w:rPr>
+            <w:rStyle w:val="Hyperlink"/>
+          </w:rPr>
+          <w:t xml:space="preserve"> trial to compare the effect of trauma life support training </w:t>
+        </w:r>
+        <w:proofErr w:type="spellStart"/>
+        <w:r>
+          <w:rPr>
+            <w:rStyle w:val="Hyperlink"/>
+          </w:rPr>
+          <w:t>programmes</w:t>
+        </w:r>
+        <w:proofErr w:type="spellEnd"/>
+        <w:r>
+          <w:rPr>
+            <w:rStyle w:val="Hyperlink"/>
+          </w:rPr>
+          <w:t xml:space="preserve"> on patient and provider outcomes</w:t>
         </w:r>
       </w:hyperlink>
       <w:r>
@@ -4092,13 +5108,23 @@
         <w:t xml:space="preserve"> </w:t>
       </w:r>
       <w:hyperlink r:id="rId41">
+        <w:proofErr w:type="spellStart"/>
         <w:r>
           <w:rPr>
             <w:rStyle w:val="Hyperlink"/>
             <w:i/>
             <w:iCs/>
           </w:rPr>
-          <w:t>Icdpicr: ’ICD’ programs for injury categorization in r</w:t>
+          <w:t>Icdpicr</w:t>
+        </w:r>
+        <w:proofErr w:type="spellEnd"/>
+        <w:r>
+          <w:rPr>
+            <w:rStyle w:val="Hyperlink"/>
+            <w:i/>
+            <w:iCs/>
+          </w:rPr>
+          <w:t>: ’ICD’ programs for injury categorization in r</w:t>
         </w:r>
       </w:hyperlink>
       <w:r>
@@ -4233,7 +5259,14 @@
       </w:r>
       <w:r>
         <w:tab/>
-        <w:t xml:space="preserve">Hornor, M. A. </w:t>
+      </w:r>
+      <w:proofErr w:type="spellStart"/>
+      <w:r>
+        <w:t>Hornor</w:t>
+      </w:r>
+      <w:proofErr w:type="spellEnd"/>
+      <w:r>
+        <w:t xml:space="preserve">, M. A. </w:t>
       </w:r>
       <w:r>
         <w:rPr>
@@ -4306,7 +5339,21 @@
           <w:rPr>
             <w:rStyle w:val="Hyperlink"/>
           </w:rPr>
-          <w:t>The CRASH-2 trial: A randomised controlled trial and economic evaluation of the effects of tranexamic acid on death, vascular occlusive events and transfusion requirement in bleeding trauma patients</w:t>
+          <w:t xml:space="preserve">The CRASH-2 trial: A </w:t>
+        </w:r>
+        <w:proofErr w:type="spellStart"/>
+        <w:r>
+          <w:rPr>
+            <w:rStyle w:val="Hyperlink"/>
+          </w:rPr>
+          <w:t>randomised</w:t>
+        </w:r>
+        <w:proofErr w:type="spellEnd"/>
+        <w:r>
+          <w:rPr>
+            <w:rStyle w:val="Hyperlink"/>
+          </w:rPr>
+          <w:t xml:space="preserve"> controlled trial and economic evaluation of the effects of tranexamic acid on death, vascular occlusive events and transfusion requirement in bleeding trauma patients</w:t>
         </w:r>
       </w:hyperlink>
       <w:r>
@@ -4344,16 +5391,33 @@
       </w:r>
       <w:r>
         <w:tab/>
-        <w:t xml:space="preserve">Sierink, J. C. </w:t>
+      </w:r>
+      <w:proofErr w:type="spellStart"/>
+      <w:r>
+        <w:rPr>
+          <w:lang w:val="sv-SE"/>
+        </w:rPr>
+        <w:t>Sierink</w:t>
+      </w:r>
+      <w:proofErr w:type="spellEnd"/>
+      <w:r>
+        <w:rPr>
+          <w:lang w:val="sv-SE"/>
+        </w:rPr>
+        <w:t xml:space="preserve">, J. C. </w:t>
       </w:r>
       <w:r>
         <w:rPr>
           <w:i/>
           <w:iCs/>
+          <w:lang w:val="sv-SE"/>
         </w:rPr>
         <w:t>et al.</w:t>
       </w:r>
       <w:r>
+        <w:rPr>
+          <w:lang w:val="sv-SE"/>
+        </w:rPr>
         <w:t xml:space="preserve"> </w:t>
       </w:r>
       <w:hyperlink r:id="rId47">
@@ -4361,7 +5425,21 @@
           <w:rPr>
             <w:rStyle w:val="Hyperlink"/>
           </w:rPr>
-          <w:t>Immediate total-body CT scanning versus conventional imaging and selective CT scanning in patients with severe trauma (REACT-2): A randomised controlled trial</w:t>
+          <w:t xml:space="preserve">Immediate total-body CT scanning versus conventional imaging and selective CT scanning in patients with severe trauma (REACT-2): A </w:t>
+        </w:r>
+        <w:proofErr w:type="spellStart"/>
+        <w:r>
+          <w:rPr>
+            <w:rStyle w:val="Hyperlink"/>
+          </w:rPr>
+          <w:t>randomised</w:t>
+        </w:r>
+        <w:proofErr w:type="spellEnd"/>
+        <w:r>
+          <w:rPr>
+            <w:rStyle w:val="Hyperlink"/>
+          </w:rPr>
+          <w:t xml:space="preserve"> controlled trial</w:t>
         </w:r>
       </w:hyperlink>
       <w:r>
@@ -9876,12 +10954,21 @@
               <w:keepNext/>
               <w:spacing w:after="60"/>
             </w:pPr>
-            <w:r>
-              <w:rPr>
-                <w:rFonts w:ascii="Calibri" w:hAnsi="Calibri"/>
-                <w:sz w:val="20"/>
-              </w:rPr>
-              <w:t>30 day mortality</w:t>
+            <w:proofErr w:type="gramStart"/>
+            <w:r>
+              <w:rPr>
+                <w:rFonts w:ascii="Calibri" w:hAnsi="Calibri"/>
+                <w:sz w:val="20"/>
+              </w:rPr>
+              <w:t>30 day</w:t>
+            </w:r>
+            <w:proofErr w:type="gramEnd"/>
+            <w:r>
+              <w:rPr>
+                <w:rFonts w:ascii="Calibri" w:hAnsi="Calibri"/>
+                <w:sz w:val="20"/>
+              </w:rPr>
+              <w:t xml:space="preserve"> mortality</w:t>
             </w:r>
           </w:p>
         </w:tc>
@@ -10904,11 +11991,127 @@
       </w:pPr>
     </w:lvl>
   </w:abstractNum>
+  <w:abstractNum w:abstractNumId="2" w15:restartNumberingAfterBreak="0">
+    <w:nsid w:val="1E1D785D"/>
+    <w:multiLevelType w:val="hybridMultilevel"/>
+    <w:tmpl w:val="B9AA45A0"/>
+    <w:lvl w:ilvl="0" w:tplc="08090001">
+      <w:start w:val="1"/>
+      <w:numFmt w:val="bullet"/>
+      <w:lvlText w:val=""/>
+      <w:lvlJc w:val="left"/>
+      <w:pPr>
+        <w:ind w:left="720" w:hanging="360"/>
+      </w:pPr>
+      <w:rPr>
+        <w:rFonts w:ascii="Symbol" w:hAnsi="Symbol" w:hint="default"/>
+      </w:rPr>
+    </w:lvl>
+    <w:lvl w:ilvl="1" w:tplc="08090003" w:tentative="1">
+      <w:start w:val="1"/>
+      <w:numFmt w:val="bullet"/>
+      <w:lvlText w:val="o"/>
+      <w:lvlJc w:val="left"/>
+      <w:pPr>
+        <w:ind w:left="1440" w:hanging="360"/>
+      </w:pPr>
+      <w:rPr>
+        <w:rFonts w:ascii="Courier New" w:hAnsi="Courier New" w:cs="Courier New" w:hint="default"/>
+      </w:rPr>
+    </w:lvl>
+    <w:lvl w:ilvl="2" w:tplc="08090005" w:tentative="1">
+      <w:start w:val="1"/>
+      <w:numFmt w:val="bullet"/>
+      <w:lvlText w:val=""/>
+      <w:lvlJc w:val="left"/>
+      <w:pPr>
+        <w:ind w:left="2160" w:hanging="360"/>
+      </w:pPr>
+      <w:rPr>
+        <w:rFonts w:ascii="Wingdings" w:hAnsi="Wingdings" w:hint="default"/>
+      </w:rPr>
+    </w:lvl>
+    <w:lvl w:ilvl="3" w:tplc="08090001" w:tentative="1">
+      <w:start w:val="1"/>
+      <w:numFmt w:val="bullet"/>
+      <w:lvlText w:val=""/>
+      <w:lvlJc w:val="left"/>
+      <w:pPr>
+        <w:ind w:left="2880" w:hanging="360"/>
+      </w:pPr>
+      <w:rPr>
+        <w:rFonts w:ascii="Symbol" w:hAnsi="Symbol" w:hint="default"/>
+      </w:rPr>
+    </w:lvl>
+    <w:lvl w:ilvl="4" w:tplc="08090003" w:tentative="1">
+      <w:start w:val="1"/>
+      <w:numFmt w:val="bullet"/>
+      <w:lvlText w:val="o"/>
+      <w:lvlJc w:val="left"/>
+      <w:pPr>
+        <w:ind w:left="3600" w:hanging="360"/>
+      </w:pPr>
+      <w:rPr>
+        <w:rFonts w:ascii="Courier New" w:hAnsi="Courier New" w:cs="Courier New" w:hint="default"/>
+      </w:rPr>
+    </w:lvl>
+    <w:lvl w:ilvl="5" w:tplc="08090005" w:tentative="1">
+      <w:start w:val="1"/>
+      <w:numFmt w:val="bullet"/>
+      <w:lvlText w:val=""/>
+      <w:lvlJc w:val="left"/>
+      <w:pPr>
+        <w:ind w:left="4320" w:hanging="360"/>
+      </w:pPr>
+      <w:rPr>
+        <w:rFonts w:ascii="Wingdings" w:hAnsi="Wingdings" w:hint="default"/>
+      </w:rPr>
+    </w:lvl>
+    <w:lvl w:ilvl="6" w:tplc="08090001" w:tentative="1">
+      <w:start w:val="1"/>
+      <w:numFmt w:val="bullet"/>
+      <w:lvlText w:val=""/>
+      <w:lvlJc w:val="left"/>
+      <w:pPr>
+        <w:ind w:left="5040" w:hanging="360"/>
+      </w:pPr>
+      <w:rPr>
+        <w:rFonts w:ascii="Symbol" w:hAnsi="Symbol" w:hint="default"/>
+      </w:rPr>
+    </w:lvl>
+    <w:lvl w:ilvl="7" w:tplc="08090003" w:tentative="1">
+      <w:start w:val="1"/>
+      <w:numFmt w:val="bullet"/>
+      <w:lvlText w:val="o"/>
+      <w:lvlJc w:val="left"/>
+      <w:pPr>
+        <w:ind w:left="5760" w:hanging="360"/>
+      </w:pPr>
+      <w:rPr>
+        <w:rFonts w:ascii="Courier New" w:hAnsi="Courier New" w:cs="Courier New" w:hint="default"/>
+      </w:rPr>
+    </w:lvl>
+    <w:lvl w:ilvl="8" w:tplc="08090005" w:tentative="1">
+      <w:start w:val="1"/>
+      <w:numFmt w:val="bullet"/>
+      <w:lvlText w:val=""/>
+      <w:lvlJc w:val="left"/>
+      <w:pPr>
+        <w:ind w:left="6480" w:hanging="360"/>
+      </w:pPr>
+      <w:rPr>
+        <w:rFonts w:ascii="Wingdings" w:hAnsi="Wingdings" w:hint="default"/>
+      </w:rPr>
+    </w:lvl>
+  </w:abstractNum>
   <w:num w:numId="1" w16cid:durableId="551120681">
     <w:abstractNumId w:val="0"/>
   </w:num>
   <w:num w:numId="2" w16cid:durableId="2112969581">
     <w:abstractNumId w:val="1"/>
+  </w:num>
+  <w:num w:numId="3" w16cid:durableId="363673714">
+    <w:abstractNumId w:val="2"/>
   </w:num>
 </w:numbering>
 </file>
@@ -11358,7 +12561,6 @@
   <w:style w:type="character" w:default="1" w:styleId="DefaultParagraphFont">
     <w:name w:val="Default Paragraph Font"/>
     <w:uiPriority w:val="1"/>
-    <w:semiHidden/>
     <w:unhideWhenUsed/>
   </w:style>
   <w:style w:type="table" w:default="1" w:styleId="TableNormal">

</xml_diff>

<commit_message>
Format paper for BJS submission
</commit_message>
<xml_diff>
--- a/manuscript.docx
+++ b/manuscript.docx
@@ -56,14 +56,26 @@
     <w:p>
       <w:pPr>
         <w:pStyle w:val="Heading5"/>
-      </w:pPr>
-      <w:r>
+        <w:rPr>
+          <w:lang w:val="sv-SE"/>
+        </w:rPr>
+      </w:pPr>
+      <w:r>
+        <w:rPr>
+          <w:lang w:val="sv-SE"/>
+        </w:rPr>
         <w:t>Martin Gerdin Wärnberg (MGW)</w:t>
       </w:r>
       <w:r>
+        <w:rPr>
+          <w:lang w:val="sv-SE"/>
+        </w:rPr>
         <w:t>, MD, PhD</w:t>
       </w:r>
       <w:r>
+        <w:rPr>
+          <w:lang w:val="sv-SE"/>
+        </w:rPr>
         <w:t xml:space="preserve"> </w:t>
       </w:r>
       <w:hyperlink r:id="rId7">
@@ -1403,58 +1415,257 @@
     </w:p>
     <w:p>
       <w:pPr>
+        <w:pStyle w:val="Heading5"/>
+        <w:rPr>
+          <w:lang w:val="sv-SE"/>
+        </w:rPr>
+      </w:pPr>
+      <w:proofErr w:type="spellStart"/>
+      <w:r>
+        <w:rPr>
+          <w:lang w:val="sv-SE"/>
+        </w:rPr>
+        <w:t>Anirban</w:t>
+      </w:r>
+      <w:proofErr w:type="spellEnd"/>
+      <w:r>
+        <w:rPr>
+          <w:lang w:val="sv-SE"/>
+        </w:rPr>
+        <w:t xml:space="preserve"> </w:t>
+      </w:r>
+      <w:proofErr w:type="spellStart"/>
+      <w:r>
+        <w:rPr>
+          <w:lang w:val="sv-SE"/>
+        </w:rPr>
+        <w:t>Chatterjee</w:t>
+      </w:r>
+      <w:proofErr w:type="spellEnd"/>
+    </w:p>
+    <w:p>
+      <w:pPr>
+        <w:pStyle w:val="BodyText"/>
+        <w:rPr>
+          <w:lang w:val="en-SE"/>
+        </w:rPr>
+      </w:pPr>
+      <w:r>
+        <w:rPr>
+          <w:lang w:val="en-SE"/>
+        </w:rPr>
+        <w:t>Department of Orthopaedic Sciences, Medica Superspecialty Hospital, Kolkata, India.</w:t>
+      </w:r>
+    </w:p>
+    <w:p>
+      <w:pPr>
+        <w:pStyle w:val="Heading5"/>
+        <w:rPr>
+          <w:lang w:val="en-SE"/>
+        </w:rPr>
+      </w:pPr>
+      <w:r>
+        <w:rPr>
+          <w:lang w:val="en-SE"/>
+        </w:rPr>
+        <w:lastRenderedPageBreak/>
+        <w:t>Marie Hasselberg</w:t>
+      </w:r>
+    </w:p>
+    <w:p>
+      <w:pPr>
+        <w:pStyle w:val="BodyText"/>
+        <w:rPr>
+          <w:lang w:val="en-SE"/>
+        </w:rPr>
+      </w:pPr>
+      <w:r>
+        <w:rPr>
+          <w:lang w:val="en-SE"/>
+        </w:rPr>
+        <w:t>Department of Global Public Health, Karolinska Institutet, Stockholm, Sweden.</w:t>
+      </w:r>
+    </w:p>
+    <w:p>
+      <w:pPr>
+        <w:pStyle w:val="Heading5"/>
+        <w:rPr>
+          <w:lang w:val="en-SE"/>
+        </w:rPr>
+      </w:pPr>
+      <w:r>
+        <w:rPr>
+          <w:lang w:val="en-SE"/>
+        </w:rPr>
+        <w:t>Debabrata Kundu</w:t>
+      </w:r>
+    </w:p>
+    <w:p>
+      <w:pPr>
+        <w:pStyle w:val="BodyText"/>
+        <w:rPr>
+          <w:lang w:val="en-SE"/>
+        </w:rPr>
+      </w:pPr>
+      <w:r>
+        <w:rPr>
+          <w:lang w:val="en-SE"/>
+        </w:rPr>
+        <w:t xml:space="preserve">Department of Surgery, Medical College Kolkata, Kolkata, India. </w:t>
+      </w:r>
+    </w:p>
+    <w:p>
+      <w:pPr>
+        <w:pStyle w:val="Heading5"/>
+        <w:rPr>
+          <w:lang w:val="en-SE"/>
+        </w:rPr>
+      </w:pPr>
+      <w:r>
+        <w:rPr>
+          <w:lang w:val="en-SE"/>
+        </w:rPr>
+        <w:t>Anurag Mishra</w:t>
+      </w:r>
+    </w:p>
+    <w:p>
+      <w:pPr>
+        <w:pStyle w:val="BodyText"/>
+        <w:rPr>
+          <w:lang w:val="en-SE"/>
+        </w:rPr>
+      </w:pPr>
+      <w:r>
+        <w:rPr>
+          <w:lang w:val="en-SE"/>
+        </w:rPr>
+        <w:t>Department of Surgery, Maulana Azad Medical College, New Delhi, India.</w:t>
+      </w:r>
+    </w:p>
+    <w:p>
+      <w:pPr>
+        <w:pStyle w:val="Heading5"/>
+        <w:rPr>
+          <w:lang w:val="en-SE"/>
+        </w:rPr>
+      </w:pPr>
+      <w:r>
+        <w:rPr>
+          <w:lang w:val="en-SE"/>
+        </w:rPr>
+        <w:t>Arun Prasad</w:t>
+      </w:r>
+    </w:p>
+    <w:p>
+      <w:pPr>
+        <w:pStyle w:val="BodyText"/>
+        <w:rPr>
+          <w:lang w:val="en-SE"/>
+        </w:rPr>
+      </w:pPr>
+      <w:r>
+        <w:rPr>
+          <w:lang w:val="en-SE"/>
+        </w:rPr>
+        <w:t>Department of Surgery, Indraprastha Apollo Hospitals, New Delhi</w:t>
+      </w:r>
+    </w:p>
+    <w:p>
+      <w:pPr>
+        <w:pStyle w:val="Heading5"/>
+        <w:rPr>
+          <w:lang w:val="en-SE"/>
+        </w:rPr>
+      </w:pPr>
+      <w:r>
+        <w:rPr>
+          <w:lang w:val="en-SE"/>
+        </w:rPr>
+        <w:t>Harris Solomon</w:t>
+      </w:r>
+    </w:p>
+    <w:p>
+      <w:pPr>
+        <w:pStyle w:val="BodyText"/>
+        <w:rPr>
+          <w:lang w:val="en-SE"/>
+        </w:rPr>
+      </w:pPr>
+      <w:r>
+        <w:rPr>
+          <w:lang w:val="en-SE"/>
+        </w:rPr>
+        <w:t>Department of Cultural Anthropology and the Duke Global Health Institute, Duke University, Durham, USA.</w:t>
+      </w:r>
+    </w:p>
+    <w:p>
+      <w:pPr>
+        <w:pStyle w:val="Heading5"/>
+        <w:rPr>
+          <w:lang w:val="en-SE"/>
+        </w:rPr>
+      </w:pPr>
+      <w:r>
+        <w:rPr>
+          <w:lang w:val="en-SE"/>
+        </w:rPr>
+        <w:t>Megha Tandon</w:t>
+      </w:r>
+    </w:p>
+    <w:p>
+      <w:pPr>
+        <w:pStyle w:val="BodyText"/>
+        <w:rPr>
+          <w:lang w:val="en-SE"/>
+        </w:rPr>
+      </w:pPr>
+      <w:r>
+        <w:rPr>
+          <w:lang w:val="en-SE"/>
+        </w:rPr>
+        <w:t>Department of Surgery, Vardhman Mahavir Medical College and Safdarjung Hospital, New Delhi, India.</w:t>
+      </w:r>
+    </w:p>
+    <w:p>
+      <w:pPr>
+        <w:pStyle w:val="Heading2"/>
+      </w:pPr>
+      <w:bookmarkStart w:id="17" w:name="keywords"/>
+      <w:bookmarkEnd w:id="16"/>
+      <w:r>
+        <w:t>Keywords</w:t>
+      </w:r>
+    </w:p>
+    <w:p>
+      <w:pPr>
         <w:pStyle w:val="FirstParagraph"/>
       </w:pPr>
       <w:r>
-        <w:t>Trauma life support Effectiveness Research Network (TERN) collaborators</w:t>
-      </w:r>
-      <w:r>
-        <w:t>.</w:t>
-      </w:r>
-      <w:bookmarkStart w:id="17" w:name="megha-tandon-mt"/>
+        <w:t>Trauma management, Accident and emergency medicine, Education and training.</w:t>
+      </w:r>
     </w:p>
     <w:p>
       <w:pPr>
         <w:pStyle w:val="Heading2"/>
       </w:pPr>
-      <w:bookmarkStart w:id="18" w:name="keywords"/>
-      <w:bookmarkEnd w:id="16"/>
+      <w:r>
+        <w:t>Word count</w:t>
+      </w:r>
+    </w:p>
+    <w:p>
+      <w:pPr>
+        <w:pStyle w:val="BodyText"/>
+      </w:pPr>
+      <w:r>
+        <w:t>2836</w:t>
+      </w:r>
+    </w:p>
+    <w:p>
+      <w:pPr>
+        <w:pStyle w:val="Heading2"/>
+      </w:pPr>
+      <w:bookmarkStart w:id="18" w:name="role-of-study-sponsor-and-funders"/>
       <w:bookmarkEnd w:id="17"/>
-      <w:r>
-        <w:lastRenderedPageBreak/>
-        <w:t>Keywords</w:t>
-      </w:r>
-    </w:p>
-    <w:p>
-      <w:pPr>
-        <w:pStyle w:val="FirstParagraph"/>
-      </w:pPr>
-      <w:r>
-        <w:t>Trauma management, Accident and emergency medicine, Education and training.</w:t>
-      </w:r>
-    </w:p>
-    <w:p>
-      <w:pPr>
-        <w:pStyle w:val="Heading2"/>
-      </w:pPr>
-      <w:r>
-        <w:t>Word count</w:t>
-      </w:r>
-    </w:p>
-    <w:p>
-      <w:pPr>
-        <w:pStyle w:val="BodyText"/>
-      </w:pPr>
-      <w:r>
-        <w:t>2836</w:t>
-      </w:r>
-    </w:p>
-    <w:p>
-      <w:pPr>
-        <w:pStyle w:val="Heading2"/>
-      </w:pPr>
-      <w:bookmarkStart w:id="19" w:name="role-of-study-sponsor-and-funders"/>
-      <w:bookmarkEnd w:id="18"/>
       <w:r>
         <w:t>Role of study sponsor and funders</w:t>
       </w:r>
@@ -1548,6 +1759,7 @@
           <w:b/>
           <w:bCs/>
         </w:rPr>
+        <w:lastRenderedPageBreak/>
         <w:t>Meaning</w:t>
       </w:r>
       <w:r>
@@ -1573,8 +1785,8 @@
       <w:pPr>
         <w:pStyle w:val="Heading1"/>
       </w:pPr>
-      <w:bookmarkStart w:id="20" w:name="abstract"/>
-      <w:bookmarkEnd w:id="19"/>
+      <w:bookmarkStart w:id="19" w:name="abstract"/>
+      <w:bookmarkEnd w:id="18"/>
       <w:r>
         <w:t>Abstract</w:t>
       </w:r>
@@ -1582,57 +1794,60 @@
     <w:p>
       <w:pPr>
         <w:pStyle w:val="BodyText"/>
-      </w:pPr>
-      <w:r>
         <w:rPr>
           <w:b/>
           <w:bCs/>
         </w:rPr>
-        <w:t>Objective</w:t>
-      </w:r>
-      <w:r>
-        <w:t xml:space="preserve"> To assess the feasibility of conducting a cluster </w:t>
-      </w:r>
-      <w:proofErr w:type="spellStart"/>
-      <w:r>
-        <w:t>randomised</w:t>
-      </w:r>
-      <w:proofErr w:type="spellEnd"/>
-      <w:r>
-        <w:t xml:space="preserve"> controlled trial comparing the effect of Advanced Trauma Life Support</w:t>
-      </w:r>
-      <w:r>
-        <w:rPr>
-          <w:vertAlign w:val="superscript"/>
-        </w:rPr>
-        <w:t>®</w:t>
-      </w:r>
-      <w:r>
-        <w:t xml:space="preserve"> (ATLS</w:t>
-      </w:r>
-      <w:r>
-        <w:rPr>
-          <w:vertAlign w:val="superscript"/>
-        </w:rPr>
-        <w:t>®</w:t>
-      </w:r>
-      <w:r>
-        <w:t>) and Primary Trauma Care (PTC) with standard care on patient outcomes, and to estimate probable effect sizes and other measures needed for the sample size calculations of a full-scale trial.</w:t>
-      </w:r>
-    </w:p>
-    <w:p>
-      <w:pPr>
-        <w:pStyle w:val="BodyText"/>
       </w:pPr>
       <w:r>
         <w:rPr>
           <w:b/>
           <w:bCs/>
         </w:rPr>
-        <w:t>Design</w:t>
-      </w:r>
-      <w:r>
-        <w:t xml:space="preserve"> A pilot pragmatic three-armed parallel, cluster </w:t>
+        <w:t>Background</w:t>
+      </w:r>
+    </w:p>
+    <w:p>
+      <w:pPr>
+        <w:pStyle w:val="BodyText"/>
+      </w:pPr>
+      <w:r>
+        <w:t xml:space="preserve">There is no high-quality evidence showing that </w:t>
+      </w:r>
+      <w:r>
+        <w:t>Advanced Trauma Life Support</w:t>
+      </w:r>
+      <w:r>
+        <w:rPr>
+          <w:vertAlign w:val="superscript"/>
+        </w:rPr>
+        <w:t>®</w:t>
+      </w:r>
+      <w:r>
+        <w:t xml:space="preserve"> (ATLS</w:t>
+      </w:r>
+      <w:r>
+        <w:rPr>
+          <w:vertAlign w:val="superscript"/>
+        </w:rPr>
+        <w:t>®</w:t>
+      </w:r>
+      <w:r>
+        <w:t xml:space="preserve">) and Primary Trauma Care (PTC) </w:t>
+      </w:r>
+      <w:r>
+        <w:t xml:space="preserve">improve </w:t>
+      </w:r>
+      <w:proofErr w:type="gramStart"/>
+      <w:r>
+        <w:t>patients</w:t>
+      </w:r>
+      <w:proofErr w:type="gramEnd"/>
+      <w:r>
+        <w:t xml:space="preserve"> outcomes. The aim of this pilot study was t</w:t>
+      </w:r>
+      <w:r>
+        <w:t xml:space="preserve">o assess the feasibility of conducting a cluster </w:t>
       </w:r>
       <w:proofErr w:type="spellStart"/>
       <w:r>
@@ -1640,45 +1855,116 @@
       </w:r>
       <w:proofErr w:type="spellEnd"/>
       <w:r>
-        <w:t xml:space="preserve">, controlled trial between April 2022 and February 2023. </w:t>
-      </w:r>
-      <w:proofErr w:type="gramStart"/>
-      <w:r>
-        <w:t>Patient</w:t>
-      </w:r>
-      <w:proofErr w:type="gramEnd"/>
-      <w:r>
-        <w:t xml:space="preserve"> follow up was 30 days.</w:t>
+        <w:t xml:space="preserve"> controlled trial comparing the effect of ATLS</w:t>
+      </w:r>
+      <w:r>
+        <w:rPr>
+          <w:vertAlign w:val="superscript"/>
+        </w:rPr>
+        <w:t>®</w:t>
+      </w:r>
+      <w:r>
+        <w:t xml:space="preserve"> and PTC with standard care on patient outcomes.</w:t>
       </w:r>
     </w:p>
     <w:p>
       <w:pPr>
         <w:pStyle w:val="BodyText"/>
-      </w:pPr>
-      <w:r>
         <w:rPr>
           <w:b/>
           <w:bCs/>
         </w:rPr>
-        <w:t>Setting</w:t>
-      </w:r>
-      <w:r>
-        <w:t xml:space="preserve"> Tertiary care hospitals across metropolitan areas in India.</w:t>
-      </w:r>
-    </w:p>
-    <w:p>
-      <w:pPr>
-        <w:pStyle w:val="BodyText"/>
       </w:pPr>
       <w:r>
         <w:rPr>
           <w:b/>
           <w:bCs/>
         </w:rPr>
-        <w:t>Participants</w:t>
-      </w:r>
-      <w:r>
-        <w:t xml:space="preserve"> Adult trauma patients and residents managing these patients.</w:t>
+        <w:t>Methods</w:t>
+      </w:r>
+    </w:p>
+    <w:p>
+      <w:pPr>
+        <w:pStyle w:val="BodyText"/>
+      </w:pPr>
+      <w:r>
+        <w:t xml:space="preserve">We </w:t>
+      </w:r>
+      <w:r>
+        <w:t>pilot</w:t>
+      </w:r>
+      <w:r>
+        <w:t>ed a</w:t>
+      </w:r>
+      <w:r>
+        <w:t xml:space="preserve"> cluster </w:t>
+      </w:r>
+      <w:proofErr w:type="spellStart"/>
+      <w:r>
+        <w:t>randomised</w:t>
+      </w:r>
+      <w:proofErr w:type="spellEnd"/>
+      <w:r>
+        <w:t xml:space="preserve"> trial between April 2022 and February 2023</w:t>
+      </w:r>
+      <w:r>
+        <w:t xml:space="preserve"> in seven </w:t>
+      </w:r>
+      <w:r>
+        <w:t>hospitals in India.</w:t>
+      </w:r>
+      <w:r>
+        <w:t xml:space="preserve"> </w:t>
+      </w:r>
+      <w:r>
+        <w:t>The participants were</w:t>
+      </w:r>
+      <w:r>
+        <w:t xml:space="preserve"> </w:t>
+      </w:r>
+      <w:r>
+        <w:t>a</w:t>
+      </w:r>
+      <w:r>
+        <w:t>dult trauma patients and residents managing these patients.</w:t>
+      </w:r>
+      <w:r>
+        <w:t xml:space="preserve"> The interventions were </w:t>
+      </w:r>
+      <w:r>
+        <w:t>ATLS</w:t>
+      </w:r>
+      <w:r>
+        <w:rPr>
+          <w:vertAlign w:val="superscript"/>
+        </w:rPr>
+        <w:t>®</w:t>
+      </w:r>
+      <w:r>
+        <w:t xml:space="preserve"> or PTC training.</w:t>
+      </w:r>
+      <w:r>
+        <w:t xml:space="preserve"> </w:t>
+      </w:r>
+      <w:r>
+        <w:t xml:space="preserve">The outcomes were </w:t>
+      </w:r>
+      <w:proofErr w:type="gramStart"/>
+      <w:r>
+        <w:t>consent</w:t>
+      </w:r>
+      <w:proofErr w:type="gramEnd"/>
+      <w:r>
+        <w:t xml:space="preserve"> rate, lost to follow up rate, pass rate, missing data rates, differences in distribution between observed and data extracted from medical records</w:t>
+      </w:r>
+      <w:r>
+        <w:t>, and</w:t>
+      </w:r>
+      <w:r>
+        <w:t xml:space="preserve"> mortality at 30</w:t>
+      </w:r>
+      <w:r>
+        <w:t xml:space="preserve"> days.</w:t>
       </w:r>
     </w:p>
     <w:p>
@@ -1690,10 +1976,23 @@
           <w:b/>
           <w:bCs/>
         </w:rPr>
-        <w:t>Interventions</w:t>
-      </w:r>
-      <w:r>
-        <w:t xml:space="preserve"> ATLS</w:t>
+        <w:t>Results</w:t>
+      </w:r>
+    </w:p>
+    <w:p>
+      <w:pPr>
+        <w:pStyle w:val="BodyText"/>
+      </w:pPr>
+      <w:r>
+        <w:t xml:space="preserve">Two hospitals were </w:t>
+      </w:r>
+      <w:proofErr w:type="spellStart"/>
+      <w:r>
+        <w:t>randomised</w:t>
+      </w:r>
+      <w:proofErr w:type="spellEnd"/>
+      <w:r>
+        <w:t xml:space="preserve"> to ATLS</w:t>
       </w:r>
       <w:r>
         <w:rPr>
@@ -1702,7 +2001,24 @@
         <w:t>®</w:t>
       </w:r>
       <w:r>
-        <w:t xml:space="preserve"> or PTC training for residents in the intervention arms.</w:t>
+        <w:t xml:space="preserve">, two to PTC, and three to standard care. We included 376 patients and 22 residents. The percentage of patients who consented to follow up was 77% and the percentage of residents who consented to training was 100%. The lost to follow up rate was 14%. The pass rate was 100%. The missing data was overall low for key variables. Data collected through observations were </w:t>
+      </w:r>
+      <w:proofErr w:type="gramStart"/>
+      <w:r>
+        <w:t>similar to</w:t>
+      </w:r>
+      <w:proofErr w:type="gramEnd"/>
+      <w:r>
+        <w:t xml:space="preserve"> data extracted from medical records. Twenty-two (16%) patients died within 30 days in the standard care arm, one (4%) patient in the ATLS</w:t>
+      </w:r>
+      <w:r>
+        <w:rPr>
+          <w:vertAlign w:val="superscript"/>
+        </w:rPr>
+        <w:t>®</w:t>
+      </w:r>
+      <w:r>
+        <w:t xml:space="preserve"> arm, and three (5%) patients in the PTC arm.</w:t>
       </w:r>
     </w:p>
     <w:p>
@@ -1714,18 +2030,38 @@
           <w:b/>
           <w:bCs/>
         </w:rPr>
-        <w:t>Main Outcomes and Measures</w:t>
-      </w:r>
-      <w:r>
-        <w:t xml:space="preserve"> The outcomes were </w:t>
-      </w:r>
-      <w:proofErr w:type="gramStart"/>
-      <w:r>
-        <w:t>consent</w:t>
-      </w:r>
-      <w:proofErr w:type="gramEnd"/>
-      <w:r>
-        <w:t xml:space="preserve"> rate, lost to follow up rate, pass rate, missing data rates, differences in distribution between observed and data extracted from medical records as well as all cause and in-hospital mortality at 30 days from the time of arrival to the emergency department.</w:t>
+        <w:t>Conclusions</w:t>
+      </w:r>
+    </w:p>
+    <w:p>
+      <w:pPr>
+        <w:pStyle w:val="BodyText"/>
+      </w:pPr>
+      <w:r>
+        <w:t xml:space="preserve">Conducting a full-scale cluster </w:t>
+      </w:r>
+      <w:proofErr w:type="spellStart"/>
+      <w:r>
+        <w:t>randomised</w:t>
+      </w:r>
+      <w:proofErr w:type="spellEnd"/>
+      <w:r>
+        <w:t xml:space="preserve"> controlled trial comparing the effects of ATLS</w:t>
+      </w:r>
+      <w:r>
+        <w:rPr>
+          <w:vertAlign w:val="superscript"/>
+        </w:rPr>
+        <w:t>®</w:t>
+      </w:r>
+      <w:r>
+        <w:t xml:space="preserve">, PTC, and standard care on patient outcomes </w:t>
+      </w:r>
+      <w:r>
+        <w:t>is</w:t>
+      </w:r>
+      <w:r>
+        <w:t xml:space="preserve"> feasible.</w:t>
       </w:r>
     </w:p>
     <w:p>
@@ -1737,45 +2073,7 @@
           <w:b/>
           <w:bCs/>
         </w:rPr>
-        <w:lastRenderedPageBreak/>
-        <w:t>Results</w:t>
-      </w:r>
-      <w:r>
-        <w:t xml:space="preserve"> Two hospitals were </w:t>
-      </w:r>
-      <w:proofErr w:type="spellStart"/>
-      <w:r>
-        <w:t>randomised</w:t>
-      </w:r>
-      <w:proofErr w:type="spellEnd"/>
-      <w:r>
-        <w:t xml:space="preserve"> to ATLS</w:t>
-      </w:r>
-      <w:r>
-        <w:rPr>
-          <w:vertAlign w:val="superscript"/>
-        </w:rPr>
-        <w:t>®</w:t>
-      </w:r>
-      <w:r>
-        <w:t xml:space="preserve">, two to PTC, and three to standard care. We included 376 patients and 22 residents. The percentage of patients who consented to follow up was 77% and the percentage of residents who consented to training was 100%. The lost to follow up rate was 14%. The pass rate was 100%. The missing data was overall low for key variables. Data collected through observations were </w:t>
-      </w:r>
-      <w:proofErr w:type="gramStart"/>
-      <w:r>
-        <w:t>similar to</w:t>
-      </w:r>
-      <w:proofErr w:type="gramEnd"/>
-      <w:r>
-        <w:t xml:space="preserve"> data extracted from medical records, but there was more missing data in the extracted data. Twenty-two (16%) patients died within 30 days in the standard care arm, one (4%) patient in the ATLS</w:t>
-      </w:r>
-      <w:r>
-        <w:rPr>
-          <w:vertAlign w:val="superscript"/>
-        </w:rPr>
-        <w:t>®</w:t>
-      </w:r>
-      <w:r>
-        <w:t xml:space="preserve"> arm, and three (5%) patients in the PTC arm.</w:t>
+        <w:t>Trial Registration</w:t>
       </w:r>
     </w:p>
     <w:p>
@@ -1783,46 +2081,7 @@
         <w:pStyle w:val="BodyText"/>
       </w:pPr>
       <w:r>
-        <w:rPr>
-          <w:b/>
-          <w:bCs/>
-        </w:rPr>
-        <w:t>Conclusions</w:t>
-      </w:r>
-      <w:r>
-        <w:t xml:space="preserve"> Conducting a full-scale cluster </w:t>
-      </w:r>
-      <w:proofErr w:type="spellStart"/>
-      <w:r>
-        <w:t>randomised</w:t>
-      </w:r>
-      <w:proofErr w:type="spellEnd"/>
-      <w:r>
-        <w:t xml:space="preserve"> controlled trial comparing the effects of ATLS</w:t>
-      </w:r>
-      <w:r>
-        <w:rPr>
-          <w:vertAlign w:val="superscript"/>
-        </w:rPr>
-        <w:t>®</w:t>
-      </w:r>
-      <w:r>
-        <w:t>, PTC, and standard care on patient outcomes will be feasible, especially if such a trial would use data and outcomes available in medical records.</w:t>
-      </w:r>
-    </w:p>
-    <w:p>
-      <w:pPr>
-        <w:pStyle w:val="BodyText"/>
-      </w:pPr>
-      <w:r>
-        <w:rPr>
-          <w:b/>
-          <w:bCs/>
-        </w:rPr>
-        <w:t>Trial Registration</w:t>
-      </w:r>
-      <w:r>
-        <w:t xml:space="preserve"> ClinicalTrials.gov (reg. no NCT05417243)</w:t>
+        <w:t>ClinicalTrials.gov (reg. no NCT05417243)</w:t>
       </w:r>
     </w:p>
     <w:p>
@@ -1890,6 +2149,7 @@
         <w:rPr>
           <w:lang w:val="en-SE"/>
         </w:rPr>
+        <w:lastRenderedPageBreak/>
         <w:t>Participating centers' heterogeneity may affect the study estimates and bias the results.</w:t>
       </w:r>
     </w:p>
@@ -1928,8 +2188,8 @@
       <w:pPr>
         <w:pStyle w:val="Heading1"/>
       </w:pPr>
-      <w:bookmarkStart w:id="21" w:name="introduction"/>
-      <w:bookmarkEnd w:id="20"/>
+      <w:bookmarkStart w:id="20" w:name="introduction"/>
+      <w:bookmarkEnd w:id="19"/>
       <w:r>
         <w:lastRenderedPageBreak/>
         <w:t>Introduction</w:t>
@@ -2152,8 +2412,8 @@
       <w:pPr>
         <w:pStyle w:val="Heading1"/>
       </w:pPr>
-      <w:bookmarkStart w:id="22" w:name="methods"/>
-      <w:bookmarkEnd w:id="21"/>
+      <w:bookmarkStart w:id="21" w:name="methods"/>
+      <w:bookmarkEnd w:id="20"/>
       <w:r>
         <w:t>Methods</w:t>
       </w:r>
@@ -2162,7 +2422,7 @@
       <w:pPr>
         <w:pStyle w:val="Heading2"/>
       </w:pPr>
-      <w:bookmarkStart w:id="23" w:name="trial-design"/>
+      <w:bookmarkStart w:id="22" w:name="trial-design"/>
       <w:r>
         <w:t>Trial Design</w:t>
       </w:r>
@@ -2213,35 +2473,35 @@
       <w:pPr>
         <w:pStyle w:val="Heading2"/>
       </w:pPr>
-      <w:bookmarkStart w:id="24" w:name="study-setting"/>
+      <w:bookmarkStart w:id="23" w:name="study-setting"/>
+      <w:bookmarkEnd w:id="22"/>
+      <w:r>
+        <w:t>Study Setting</w:t>
+      </w:r>
+    </w:p>
+    <w:p>
+      <w:pPr>
+        <w:pStyle w:val="FirstParagraph"/>
+      </w:pPr>
+      <w:r>
+        <w:t>We conducted this pilot study in seven tertiary hospitals across metropolitan areas in India, where neither ATLS</w:t>
+      </w:r>
+      <w:r>
+        <w:rPr>
+          <w:vertAlign w:val="superscript"/>
+        </w:rPr>
+        <w:t>®</w:t>
+      </w:r>
+      <w:r>
+        <w:t>, PTC, nor any other established trauma life support training program is routinely taught.</w:t>
+      </w:r>
+    </w:p>
+    <w:p>
+      <w:pPr>
+        <w:pStyle w:val="Heading2"/>
+      </w:pPr>
+      <w:bookmarkStart w:id="24" w:name="standard-care"/>
       <w:bookmarkEnd w:id="23"/>
-      <w:r>
-        <w:t>Study Setting</w:t>
-      </w:r>
-    </w:p>
-    <w:p>
-      <w:pPr>
-        <w:pStyle w:val="FirstParagraph"/>
-      </w:pPr>
-      <w:r>
-        <w:t>We conducted this pilot study in seven tertiary hospitals across metropolitan areas in India, where neither ATLS</w:t>
-      </w:r>
-      <w:r>
-        <w:rPr>
-          <w:vertAlign w:val="superscript"/>
-        </w:rPr>
-        <w:t>®</w:t>
-      </w:r>
-      <w:r>
-        <w:t>, PTC, nor any other established trauma life support training program is routinely taught.</w:t>
-      </w:r>
-    </w:p>
-    <w:p>
-      <w:pPr>
-        <w:pStyle w:val="Heading2"/>
-      </w:pPr>
-      <w:bookmarkStart w:id="25" w:name="standard-care"/>
-      <w:bookmarkEnd w:id="24"/>
       <w:r>
         <w:lastRenderedPageBreak/>
         <w:t>Standard Care</w:t>
@@ -2267,10 +2527,115 @@
       <w:pPr>
         <w:pStyle w:val="Heading2"/>
       </w:pPr>
-      <w:bookmarkStart w:id="26" w:name="intervention"/>
+      <w:bookmarkStart w:id="25" w:name="intervention"/>
+      <w:bookmarkEnd w:id="24"/>
+      <w:r>
+        <w:t>Intervention</w:t>
+      </w:r>
+    </w:p>
+    <w:p>
+      <w:pPr>
+        <w:pStyle w:val="FirstParagraph"/>
+      </w:pPr>
+      <w:r>
+        <w:t>In each intervention arm the residents in one or two units were trained in either ATLS</w:t>
+      </w:r>
+      <w:r>
+        <w:rPr>
+          <w:vertAlign w:val="superscript"/>
+        </w:rPr>
+        <w:t>®</w:t>
+      </w:r>
+      <w:r>
+        <w:t xml:space="preserve"> or PTC. </w:t>
+      </w:r>
+      <w:proofErr w:type="gramStart"/>
+      <w:r>
+        <w:t>For the purpose of</w:t>
+      </w:r>
+      <w:proofErr w:type="gramEnd"/>
+      <w:r>
+        <w:t xml:space="preserve"> this pilot study, our target was to train a minimum of 75% of residents in each unit. We did not train the units’ faculty, because they are typically not directly involved in the initial management of trauma patients. The ATLS</w:t>
+      </w:r>
+      <w:r>
+        <w:rPr>
+          <w:vertAlign w:val="superscript"/>
+        </w:rPr>
+        <w:t>®</w:t>
+      </w:r>
+      <w:r>
+        <w:t xml:space="preserve"> training was conducted in an ATLS</w:t>
+      </w:r>
+      <w:r>
+        <w:rPr>
+          <w:vertAlign w:val="superscript"/>
+        </w:rPr>
+        <w:t>®</w:t>
+      </w:r>
+      <w:r>
+        <w:t xml:space="preserve"> certified training </w:t>
+      </w:r>
+      <w:proofErr w:type="spellStart"/>
+      <w:r>
+        <w:t>centre</w:t>
+      </w:r>
+      <w:proofErr w:type="spellEnd"/>
+      <w:r>
+        <w:t xml:space="preserve"> in Mumbai, according to the standard ATLS</w:t>
+      </w:r>
+      <w:r>
+        <w:rPr>
+          <w:vertAlign w:val="superscript"/>
+        </w:rPr>
+        <w:t>®</w:t>
+      </w:r>
+      <w:r>
+        <w:t xml:space="preserve"> curriculum</w:t>
+      </w:r>
+      <w:r>
+        <w:rPr>
+          <w:vertAlign w:val="superscript"/>
+        </w:rPr>
+        <w:t>5</w:t>
+      </w:r>
+      <w:r>
+        <w:t>. The PTC training was conducted in New Delhi, according to the standard PTC curriculum</w:t>
+      </w:r>
+      <w:r>
+        <w:rPr>
+          <w:vertAlign w:val="superscript"/>
+        </w:rPr>
+        <w:t>6</w:t>
+      </w:r>
+      <w:r>
+        <w:t xml:space="preserve">. We did not modify or adapt the delivery or content of these </w:t>
+      </w:r>
+      <w:proofErr w:type="spellStart"/>
+      <w:r>
+        <w:t>programmes</w:t>
+      </w:r>
+      <w:proofErr w:type="spellEnd"/>
+      <w:r>
+        <w:t xml:space="preserve"> during this pilot study.</w:t>
+      </w:r>
+    </w:p>
+    <w:p>
+      <w:pPr>
+        <w:pStyle w:val="Heading2"/>
+      </w:pPr>
+      <w:bookmarkStart w:id="26" w:name="X7fa9f104419b836702429a89b65c3255ae3f510"/>
       <w:bookmarkEnd w:id="25"/>
       <w:r>
-        <w:t>Intervention</w:t>
+        <w:t>Eligibility Criteria for Cluster and Participants</w:t>
+      </w:r>
+    </w:p>
+    <w:p>
+      <w:pPr>
+        <w:pStyle w:val="Heading3"/>
+      </w:pPr>
+      <w:bookmarkStart w:id="27" w:name="hospitals"/>
+      <w:r>
+        <w:t>Hospitals</w:t>
       </w:r>
     </w:p>
     <w:p>
@@ -2278,7 +2643,25 @@
         <w:pStyle w:val="FirstParagraph"/>
       </w:pPr>
       <w:r>
-        <w:t>In each intervention arm the residents in one or two units were trained in either ATLS</w:t>
+        <w:t>We included tertiary care hospitals in metropolitan areas in India that admitted more than 400 adult patients with trauma each year, and that had operation theatres, X-ray, CT, and ultrasound facilities, and blood bank available around the clock.</w:t>
+      </w:r>
+    </w:p>
+    <w:p>
+      <w:pPr>
+        <w:pStyle w:val="Heading3"/>
+      </w:pPr>
+      <w:bookmarkStart w:id="28" w:name="clusters"/>
+      <w:bookmarkEnd w:id="27"/>
+      <w:r>
+        <w:t>Clusters</w:t>
+      </w:r>
+    </w:p>
+    <w:p>
+      <w:pPr>
+        <w:pStyle w:val="FirstParagraph"/>
+      </w:pPr>
+      <w:r>
+        <w:t>We defined a cluster as one or more units of physicians providing trauma care in the emergency department of Indian tertiary care hospitals. To be eligible, units could have no more than 25% of their physicians trained in either ATLS</w:t>
       </w:r>
       <w:r>
         <w:rPr>
@@ -2287,146 +2670,23 @@
         <w:t>®</w:t>
       </w:r>
       <w:r>
-        <w:t xml:space="preserve"> or PTC. </w:t>
-      </w:r>
-      <w:proofErr w:type="gramStart"/>
-      <w:r>
-        <w:t>For the purpose of</w:t>
-      </w:r>
-      <w:proofErr w:type="gramEnd"/>
-      <w:r>
-        <w:t xml:space="preserve"> this pilot study, our target was to train a minimum of 75% of residents in each unit. We did not train the units’ faculty, because they are typically not directly involved in the initial management of trauma patients. The ATLS</w:t>
-      </w:r>
-      <w:r>
-        <w:rPr>
-          <w:vertAlign w:val="superscript"/>
-        </w:rPr>
-        <w:t>®</w:t>
-      </w:r>
-      <w:r>
-        <w:t xml:space="preserve"> training was conducted in an ATLS</w:t>
-      </w:r>
-      <w:r>
-        <w:rPr>
-          <w:vertAlign w:val="superscript"/>
-        </w:rPr>
-        <w:t>®</w:t>
-      </w:r>
-      <w:r>
-        <w:t xml:space="preserve"> certified training </w:t>
+        <w:t xml:space="preserve">, PTC, or similar training programs before the start of the pilot study. Those residents who had received training in the last five years were considered as trained. The figure of 25% was decided through consensus in the research team, to balance feasibility and contamination of results. The principal investigator at each hospital selected the units for training. We </w:t>
       </w:r>
       <w:proofErr w:type="spellStart"/>
       <w:r>
-        <w:t>centre</w:t>
+        <w:t>randomised</w:t>
       </w:r>
       <w:proofErr w:type="spellEnd"/>
       <w:r>
-        <w:t xml:space="preserve"> in Mumbai, according to the standard ATLS</w:t>
-      </w:r>
-      <w:r>
-        <w:rPr>
-          <w:vertAlign w:val="superscript"/>
-        </w:rPr>
-        <w:t>®</w:t>
-      </w:r>
-      <w:r>
-        <w:t xml:space="preserve"> curriculum</w:t>
-      </w:r>
-      <w:r>
-        <w:rPr>
-          <w:vertAlign w:val="superscript"/>
-        </w:rPr>
-        <w:t>5</w:t>
-      </w:r>
-      <w:r>
-        <w:t>. The PTC training was conducted in New Delhi, according to the standard PTC curriculum</w:t>
-      </w:r>
-      <w:r>
-        <w:rPr>
-          <w:vertAlign w:val="superscript"/>
-        </w:rPr>
-        <w:t>6</w:t>
-      </w:r>
-      <w:r>
-        <w:t xml:space="preserve">. We did not modify or adapt the delivery or content of these </w:t>
-      </w:r>
-      <w:proofErr w:type="spellStart"/>
-      <w:r>
-        <w:t>programmes</w:t>
-      </w:r>
-      <w:proofErr w:type="spellEnd"/>
-      <w:r>
-        <w:t xml:space="preserve"> during this pilot study.</w:t>
-      </w:r>
-    </w:p>
-    <w:p>
-      <w:pPr>
-        <w:pStyle w:val="Heading2"/>
-      </w:pPr>
-      <w:bookmarkStart w:id="27" w:name="X7fa9f104419b836702429a89b65c3255ae3f510"/>
-      <w:bookmarkEnd w:id="26"/>
-      <w:r>
-        <w:t>Eligibility Criteria for Cluster and Participants</w:t>
+        <w:t xml:space="preserve"> on the hospital level to avoid contamination between intervention arms and the standard care arms.</w:t>
       </w:r>
     </w:p>
     <w:p>
       <w:pPr>
         <w:pStyle w:val="Heading3"/>
       </w:pPr>
-      <w:bookmarkStart w:id="28" w:name="hospitals"/>
-      <w:r>
-        <w:t>Hospitals</w:t>
-      </w:r>
-    </w:p>
-    <w:p>
-      <w:pPr>
-        <w:pStyle w:val="FirstParagraph"/>
-      </w:pPr>
-      <w:r>
-        <w:t>We included tertiary care hospitals in metropolitan areas in India that admitted more than 400 adult patients with trauma each year, and that had operation theatres, X-ray, CT, and ultrasound facilities, and blood bank available around the clock.</w:t>
-      </w:r>
-    </w:p>
-    <w:p>
-      <w:pPr>
-        <w:pStyle w:val="Heading3"/>
-      </w:pPr>
-      <w:bookmarkStart w:id="29" w:name="clusters"/>
+      <w:bookmarkStart w:id="29" w:name="residents"/>
       <w:bookmarkEnd w:id="28"/>
-      <w:r>
-        <w:t>Clusters</w:t>
-      </w:r>
-    </w:p>
-    <w:p>
-      <w:pPr>
-        <w:pStyle w:val="FirstParagraph"/>
-      </w:pPr>
-      <w:r>
-        <w:t>We defined a cluster as one or more units of physicians providing trauma care in the emergency department of Indian tertiary care hospitals. To be eligible, units could have no more than 25% of their physicians trained in either ATLS</w:t>
-      </w:r>
-      <w:r>
-        <w:rPr>
-          <w:vertAlign w:val="superscript"/>
-        </w:rPr>
-        <w:t>®</w:t>
-      </w:r>
-      <w:r>
-        <w:t xml:space="preserve">, PTC, or similar training programs before the start of the pilot study. Those residents who had received training in the last five years were considered as trained. The figure of 25% was decided through consensus in the research team, to balance feasibility and contamination of results. The principal investigator at each hospital selected the units for training. We </w:t>
-      </w:r>
-      <w:proofErr w:type="spellStart"/>
-      <w:r>
-        <w:t>randomised</w:t>
-      </w:r>
-      <w:proofErr w:type="spellEnd"/>
-      <w:r>
-        <w:t xml:space="preserve"> on the hospital level to avoid contamination between intervention arms and the standard care arms.</w:t>
-      </w:r>
-    </w:p>
-    <w:p>
-      <w:pPr>
-        <w:pStyle w:val="Heading3"/>
-      </w:pPr>
-      <w:bookmarkStart w:id="30" w:name="residents"/>
-      <w:bookmarkEnd w:id="29"/>
       <w:r>
         <w:t>Residents</w:t>
       </w:r>
@@ -2464,27 +2724,27 @@
       <w:pPr>
         <w:pStyle w:val="Heading3"/>
       </w:pPr>
-      <w:bookmarkStart w:id="31" w:name="patients"/>
+      <w:bookmarkStart w:id="30" w:name="patients"/>
+      <w:bookmarkEnd w:id="29"/>
+      <w:r>
+        <w:t>Patients</w:t>
+      </w:r>
+    </w:p>
+    <w:p>
+      <w:pPr>
+        <w:pStyle w:val="FirstParagraph"/>
+      </w:pPr>
+      <w:r>
+        <w:t>We included persons who were 15 years or older and presented to the emergency department at participating hospitals with a history of trauma when a designated unit was on duty. History of trauma was defined as having any of the external causes of morbidity and mortality listed in block V01-Y36, chapter 20 of the International Classification of Disease version 10 (ICD-10) codebook as reason for presenting.</w:t>
+      </w:r>
+    </w:p>
+    <w:p>
+      <w:pPr>
+        <w:pStyle w:val="Heading2"/>
+      </w:pPr>
+      <w:bookmarkStart w:id="31" w:name="outcomes"/>
+      <w:bookmarkEnd w:id="26"/>
       <w:bookmarkEnd w:id="30"/>
-      <w:r>
-        <w:t>Patients</w:t>
-      </w:r>
-    </w:p>
-    <w:p>
-      <w:pPr>
-        <w:pStyle w:val="FirstParagraph"/>
-      </w:pPr>
-      <w:r>
-        <w:t>We included persons who were 15 years or older and presented to the emergency department at participating hospitals with a history of trauma when a designated unit was on duty. History of trauma was defined as having any of the external causes of morbidity and mortality listed in block V01-Y36, chapter 20 of the International Classification of Disease version 10 (ICD-10) codebook as reason for presenting.</w:t>
-      </w:r>
-    </w:p>
-    <w:p>
-      <w:pPr>
-        <w:pStyle w:val="Heading2"/>
-      </w:pPr>
-      <w:bookmarkStart w:id="32" w:name="outcomes"/>
-      <w:bookmarkEnd w:id="27"/>
-      <w:bookmarkEnd w:id="31"/>
       <w:r>
         <w:t>Outcomes</w:t>
       </w:r>
@@ -2589,8 +2849,8 @@
       <w:pPr>
         <w:pStyle w:val="Heading2"/>
       </w:pPr>
-      <w:bookmarkStart w:id="33" w:name="participant-timeline-and-inclusion"/>
-      <w:bookmarkEnd w:id="32"/>
+      <w:bookmarkStart w:id="32" w:name="participant-timeline-and-inclusion"/>
+      <w:bookmarkEnd w:id="31"/>
       <w:r>
         <w:t>Participant Timeline and Inclusion</w:t>
       </w:r>
@@ -2599,7 +2859,7 @@
       <w:pPr>
         <w:pStyle w:val="Heading3"/>
       </w:pPr>
-      <w:bookmarkStart w:id="34" w:name="patients-1"/>
+      <w:bookmarkStart w:id="33" w:name="patients-1"/>
       <w:r>
         <w:t>Patients</w:t>
       </w:r>
@@ -2616,8 +2876,8 @@
       <w:pPr>
         <w:pStyle w:val="Heading3"/>
       </w:pPr>
-      <w:bookmarkStart w:id="35" w:name="residents-1"/>
-      <w:bookmarkEnd w:id="34"/>
+      <w:bookmarkStart w:id="34" w:name="residents-1"/>
+      <w:bookmarkEnd w:id="33"/>
       <w:r>
         <w:t>Residents</w:t>
       </w:r>
@@ -2646,11 +2906,29 @@
       <w:pPr>
         <w:pStyle w:val="Heading2"/>
       </w:pPr>
-      <w:bookmarkStart w:id="36" w:name="sample-size"/>
-      <w:bookmarkEnd w:id="33"/>
+      <w:bookmarkStart w:id="35" w:name="sample-size"/>
+      <w:bookmarkEnd w:id="32"/>
+      <w:bookmarkEnd w:id="34"/>
+      <w:r>
+        <w:t>Sample size</w:t>
+      </w:r>
+    </w:p>
+    <w:p>
+      <w:pPr>
+        <w:pStyle w:val="FirstParagraph"/>
+      </w:pPr>
+      <w:r>
+        <w:t xml:space="preserve">We did not conduct a formal power calculation for this pilot study, as the purpose was to assess the feasibility of the trial logistics and research methods. </w:t>
+      </w:r>
+    </w:p>
+    <w:p>
+      <w:pPr>
+        <w:pStyle w:val="Heading2"/>
+      </w:pPr>
+      <w:bookmarkStart w:id="36" w:name="allocation-and-blinding"/>
       <w:bookmarkEnd w:id="35"/>
       <w:r>
-        <w:t>Sample size</w:t>
+        <w:t>Allocation and blinding</w:t>
       </w:r>
     </w:p>
     <w:p>
@@ -2658,17 +2936,25 @@
         <w:pStyle w:val="FirstParagraph"/>
       </w:pPr>
       <w:r>
-        <w:t xml:space="preserve">We did not conduct a formal power calculation for this pilot study, as the purpose was to assess the feasibility of the trial logistics and research methods. </w:t>
+        <w:t xml:space="preserve">We used simple </w:t>
+      </w:r>
+      <w:proofErr w:type="spellStart"/>
+      <w:r>
+        <w:t>randomisation</w:t>
+      </w:r>
+      <w:proofErr w:type="spellEnd"/>
+      <w:r>
+        <w:t xml:space="preserve"> implemented using sealed envelopes to allocate sites to trial arms. We did not blind investigators, residents or patients to the intervention.</w:t>
       </w:r>
     </w:p>
     <w:p>
       <w:pPr>
         <w:pStyle w:val="Heading2"/>
       </w:pPr>
-      <w:bookmarkStart w:id="37" w:name="allocation-and-blinding"/>
+      <w:bookmarkStart w:id="37" w:name="data-collection"/>
       <w:bookmarkEnd w:id="36"/>
       <w:r>
-        <w:t>Allocation and blinding</w:t>
+        <w:t>Data Collection</w:t>
       </w:r>
     </w:p>
     <w:p>
@@ -2676,25 +2962,25 @@
         <w:pStyle w:val="FirstParagraph"/>
       </w:pPr>
       <w:r>
-        <w:t xml:space="preserve">We used simple </w:t>
-      </w:r>
-      <w:proofErr w:type="spellStart"/>
-      <w:r>
-        <w:t>randomisation</w:t>
-      </w:r>
-      <w:proofErr w:type="spellEnd"/>
-      <w:r>
-        <w:t xml:space="preserve"> implemented using sealed envelopes to allocate sites to trial arms. We did not blind investigators, residents or patients to the intervention.</w:t>
+        <w:t xml:space="preserve">Data was collected over a four-month period. A research officer collected data on all patients who presented on the days and shifts when participating residents were assigned to trauma care. The research officers observed care and interviewed residents and </w:t>
+      </w:r>
+      <w:proofErr w:type="gramStart"/>
+      <w:r>
+        <w:t>patients, and</w:t>
+      </w:r>
+      <w:proofErr w:type="gramEnd"/>
+      <w:r>
+        <w:t xml:space="preserve"> also extracted data from the hospital records. We followed up admitted patients for their complications and other in-hospital outcome measures. Patients who were not admitted or who were discharged before the end of the study were followed up telephonically for mortality outcomes and quality of life outcomes.</w:t>
       </w:r>
     </w:p>
     <w:p>
       <w:pPr>
         <w:pStyle w:val="Heading2"/>
       </w:pPr>
-      <w:bookmarkStart w:id="38" w:name="data-collection"/>
+      <w:bookmarkStart w:id="38" w:name="variables"/>
       <w:bookmarkEnd w:id="37"/>
       <w:r>
-        <w:t>Data Collection</w:t>
+        <w:t>Variables</w:t>
       </w:r>
     </w:p>
     <w:p>
@@ -2702,25 +2988,40 @@
         <w:pStyle w:val="FirstParagraph"/>
       </w:pPr>
       <w:r>
-        <w:t xml:space="preserve">Data was collected over a four-month period. A research officer collected data on all patients who presented on the days and shifts when participating residents were assigned to trauma care. The research officers observed care and interviewed residents and patients, </w:t>
+        <w:t xml:space="preserve">The research officers collected data on demographics, vital signs, management details including imaging and surgery, and details of any injury sustained. All injuries were coded according to the International Classification of Diseases version 10 (ICD-10). Based on these ICD-10 codes, we calculated the Injury Severity Score using the R package </w:t>
+      </w:r>
+      <w:r>
+        <w:rPr>
+          <w:rStyle w:val="VerbatimChar"/>
+        </w:rPr>
+        <w:t>icdpicr</w:t>
+      </w:r>
+      <w:r>
+        <w:rPr>
+          <w:vertAlign w:val="superscript"/>
+        </w:rPr>
+        <w:t>26</w:t>
+      </w:r>
+      <w:r>
+        <w:t xml:space="preserve">. For a convenience sample of </w:t>
       </w:r>
       <w:proofErr w:type="gramStart"/>
       <w:r>
-        <w:t>and also</w:t>
+        <w:t>patients</w:t>
       </w:r>
       <w:proofErr w:type="gramEnd"/>
       <w:r>
-        <w:t xml:space="preserve"> extracted data from the hospital records. We followed up admitted patients for their complications and other in-hospital outcome measures. Patients who were not admitted or who were discharged before the end of the study were followed up telephonically for mortality outcomes and quality of life outcomes.</w:t>
+        <w:t xml:space="preserve"> we also extracted data from medical records, to be able to compare the distribution of this data with the distribution of data collected through direct observations.</w:t>
       </w:r>
     </w:p>
     <w:p>
       <w:pPr>
         <w:pStyle w:val="Heading2"/>
       </w:pPr>
-      <w:bookmarkStart w:id="39" w:name="variables"/>
+      <w:bookmarkStart w:id="39" w:name="patient-and-public-involvement"/>
       <w:bookmarkEnd w:id="38"/>
       <w:r>
-        <w:t>Variables</w:t>
+        <w:t>Patient and public involvement</w:t>
       </w:r>
     </w:p>
     <w:p>
@@ -2728,40 +3029,26 @@
         <w:pStyle w:val="FirstParagraph"/>
       </w:pPr>
       <w:r>
-        <w:t xml:space="preserve">The research officers collected data on demographics, vital signs, management details including imaging and surgery, and details of any injury sustained. All injuries were coded according to the International Classification of Diseases version 10 (ICD-10). Based on these ICD-10 codes, we calculated the Injury Severity Score using the R package </w:t>
-      </w:r>
-      <w:r>
-        <w:rPr>
-          <w:rStyle w:val="VerbatimChar"/>
-        </w:rPr>
-        <w:t>icdpicr</w:t>
+        <w:t>We conducted community consultations to collect inputs from patients, their caregivers, patient groups, and resident doctors to be used in the selection of outcome measures and implementation of the full-scale trial. The results of these consultations are published separately</w:t>
       </w:r>
       <w:r>
         <w:rPr>
           <w:vertAlign w:val="superscript"/>
         </w:rPr>
-        <w:t>26</w:t>
-      </w:r>
-      <w:r>
-        <w:t xml:space="preserve">. For a convenience sample of </w:t>
-      </w:r>
-      <w:proofErr w:type="gramStart"/>
-      <w:r>
-        <w:t>patients</w:t>
-      </w:r>
-      <w:proofErr w:type="gramEnd"/>
-      <w:r>
-        <w:t xml:space="preserve"> we also extracted data from medical records, to be able to compare the distribution of this data with the distribution of data collected through direct observations.</w:t>
+        <w:t>27</w:t>
+      </w:r>
+      <w:r>
+        <w:t>.</w:t>
       </w:r>
     </w:p>
     <w:p>
       <w:pPr>
         <w:pStyle w:val="Heading2"/>
       </w:pPr>
-      <w:bookmarkStart w:id="40" w:name="patient-and-public-involvement"/>
+      <w:bookmarkStart w:id="40" w:name="data-monitoring"/>
       <w:bookmarkEnd w:id="39"/>
       <w:r>
-        <w:t>Patient and public involvement</w:t>
+        <w:t>Data monitoring</w:t>
       </w:r>
     </w:p>
     <w:p>
@@ -2769,42 +3056,15 @@
         <w:pStyle w:val="FirstParagraph"/>
       </w:pPr>
       <w:r>
-        <w:t>We conducted community consultations to collect inputs from patients, their caregivers, patient groups, and resident doctors to be used in the selection of outcome measures and implementation of the full-scale trial. The results of these consultations are published separately</w:t>
-      </w:r>
-      <w:r>
-        <w:rPr>
-          <w:vertAlign w:val="superscript"/>
-        </w:rPr>
-        <w:t>27</w:t>
-      </w:r>
-      <w:r>
-        <w:t>.</w:t>
+        <w:t>We conducted weekly online meetings to monitor the study and data collection. We conducted one interim analysis approximately halfway through the study, and decided to complete the study as residents and patients were consenting to be included in the study and key variables including mortality outcomes could be collected. We did not use a data monitoring committee.</w:t>
       </w:r>
     </w:p>
     <w:p>
       <w:pPr>
         <w:pStyle w:val="Heading2"/>
       </w:pPr>
-      <w:bookmarkStart w:id="41" w:name="data-monitoring"/>
+      <w:bookmarkStart w:id="41" w:name="statistical-methods"/>
       <w:bookmarkEnd w:id="40"/>
-      <w:r>
-        <w:t>Data monitoring</w:t>
-      </w:r>
-    </w:p>
-    <w:p>
-      <w:pPr>
-        <w:pStyle w:val="FirstParagraph"/>
-      </w:pPr>
-      <w:r>
-        <w:t>We conducted weekly online meetings to monitor the study and data collection. We conducted one interim analysis approximately halfway through the study, and decided to complete the study as residents and patients were consenting to be included in the study and key variables including mortality outcomes could be collected. We did not use a data monitoring committee.</w:t>
-      </w:r>
-    </w:p>
-    <w:p>
-      <w:pPr>
-        <w:pStyle w:val="Heading2"/>
-      </w:pPr>
-      <w:bookmarkStart w:id="42" w:name="statistical-methods"/>
-      <w:bookmarkEnd w:id="41"/>
       <w:r>
         <w:lastRenderedPageBreak/>
         <w:t>Statistical Methods</w:t>
@@ -2945,43 +3205,43 @@
       <w:pPr>
         <w:pStyle w:val="Heading2"/>
       </w:pPr>
-      <w:bookmarkStart w:id="43" w:name="ethics-and-dissemination"/>
+      <w:bookmarkStart w:id="42" w:name="ethics-and-dissemination"/>
+      <w:bookmarkEnd w:id="41"/>
+      <w:r>
+        <w:t>Ethics and Dissemination</w:t>
+      </w:r>
+    </w:p>
+    <w:p>
+      <w:pPr>
+        <w:pStyle w:val="FirstParagraph"/>
+      </w:pPr>
+      <w:r>
+        <w:t xml:space="preserve">We were granted research ethics approval from the institutional ethics committees at each participating hospital. For each participating hospital, the approvals were HBTMC/266/SURGERY for Dr R N Cooper Municipal General Hospital in Mumbai, IEC(II)/OUT/134/2022 for Seth GS Medical College and KEM Hospital in Mumbai, ICC/214/22/20/05/2022 for Lokmanya Tilak Municipal Medical College and General Hospital, CREC/2022/FEB/1(ii) for MEDICA </w:t>
+      </w:r>
+      <w:proofErr w:type="spellStart"/>
+      <w:r>
+        <w:t>Superspeciality</w:t>
+      </w:r>
+      <w:proofErr w:type="spellEnd"/>
+      <w:r>
+        <w:t xml:space="preserve"> Hospital in Kolkata, MC/KOL/IEC/NON-SPON/1217/11/21 for Medical College, Kolkata, NRSMC/IEC/93/2021 for </w:t>
+      </w:r>
+      <w:proofErr w:type="spellStart"/>
+      <w:r>
+        <w:t>Nilratan</w:t>
+      </w:r>
+      <w:proofErr w:type="spellEnd"/>
+      <w:r>
+        <w:t xml:space="preserve"> Sircar Medical College &amp; Hospital in Kolkata, and finally IEC-03/2022-2332 for the Postgraduate Institute of Medical Education and Research, Chandigarh.</w:t>
+      </w:r>
+    </w:p>
+    <w:p>
+      <w:pPr>
+        <w:pStyle w:val="Heading1"/>
+      </w:pPr>
+      <w:bookmarkStart w:id="43" w:name="results"/>
+      <w:bookmarkEnd w:id="21"/>
       <w:bookmarkEnd w:id="42"/>
-      <w:r>
-        <w:t>Ethics and Dissemination</w:t>
-      </w:r>
-    </w:p>
-    <w:p>
-      <w:pPr>
-        <w:pStyle w:val="FirstParagraph"/>
-      </w:pPr>
-      <w:r>
-        <w:t xml:space="preserve">We were granted research ethics approval from the institutional ethics committees at each participating hospital. For each participating hospital, the approvals were HBTMC/266/SURGERY for Dr R N Cooper Municipal General Hospital in Mumbai, IEC(II)/OUT/134/2022 for Seth GS Medical College and KEM Hospital in Mumbai, ICC/214/22/20/05/2022 for Lokmanya Tilak Municipal Medical College and General Hospital, CREC/2022/FEB/1(ii) for MEDICA </w:t>
-      </w:r>
-      <w:proofErr w:type="spellStart"/>
-      <w:r>
-        <w:t>Superspeciality</w:t>
-      </w:r>
-      <w:proofErr w:type="spellEnd"/>
-      <w:r>
-        <w:t xml:space="preserve"> Hospital in Kolkata, MC/KOL/IEC/NON-SPON/1217/11/21 for Medical College, Kolkata, NRSMC/IEC/93/2021 for </w:t>
-      </w:r>
-      <w:proofErr w:type="spellStart"/>
-      <w:r>
-        <w:t>Nilratan</w:t>
-      </w:r>
-      <w:proofErr w:type="spellEnd"/>
-      <w:r>
-        <w:t xml:space="preserve"> Sircar Medical College &amp; Hospital in Kolkata, and finally IEC-03/2022-2332 for the Postgraduate Institute of Medical Education and Research, Chandigarh.</w:t>
-      </w:r>
-    </w:p>
-    <w:p>
-      <w:pPr>
-        <w:pStyle w:val="Heading1"/>
-      </w:pPr>
-      <w:bookmarkStart w:id="44" w:name="results"/>
-      <w:bookmarkEnd w:id="22"/>
-      <w:bookmarkEnd w:id="43"/>
       <w:r>
         <w:t>Results</w:t>
       </w:r>
@@ -3042,113 +3302,113 @@
       <w:r>
         <w:t xml:space="preserve"> correlation coefficients was 0.022 for 30-day mortality and 0.017 for in-hospital mortality.</w:t>
       </w:r>
-      <w:bookmarkStart w:id="45" w:name="fig:flow-diagram"/>
+      <w:bookmarkStart w:id="44" w:name="fig:flow-diagram"/>
+      <w:bookmarkEnd w:id="44"/>
+    </w:p>
+    <w:p>
+      <w:pPr>
+        <w:pStyle w:val="Heading2"/>
+      </w:pPr>
+      <w:bookmarkStart w:id="45" w:name="outcomes-1"/>
+      <w:r>
+        <w:t>Outcomes</w:t>
+      </w:r>
+    </w:p>
+    <w:p>
+      <w:pPr>
+        <w:pStyle w:val="FirstParagraph"/>
+      </w:pPr>
+      <w:r>
+        <w:t xml:space="preserve">The percentage of patients who consented to follow up was 77% and the percentage of residents who consented to training was 100%. Among patients, the lost to follow up rate was 14%. Among residents, the pass rate was 100%. The missing data rate ranged from 0 to 50%, with details for selected variables shown in Table </w:t>
+      </w:r>
+      <w:r>
+        <w:t>1</w:t>
+      </w:r>
+      <w:r>
+        <w:t xml:space="preserve"> and in Supplementary Table S1. The variables with the maximum amount of missing data were in the cost of treatment, reported in Supplementary Tables S1-12. The differences in distributions between observed data and data extracted from medical records, for selected variables that were collected through observation or interview, are shown in Table </w:t>
+      </w:r>
+      <w:r>
+        <w:t>2</w:t>
+      </w:r>
+      <w:r>
+        <w:t>. Overall, the data were similarly distributed, but there were considerably more missing values in the extracted data compared to the observed data.</w:t>
+      </w:r>
+    </w:p>
+    <w:p>
+      <w:pPr>
+        <w:pStyle w:val="BodyText"/>
+      </w:pPr>
+      <w:r>
+        <w:t xml:space="preserve">After training, a total of 22 (16%) patients in the standard care arm died within 30 days, compared to 1 (4%) </w:t>
+      </w:r>
+      <w:proofErr w:type="gramStart"/>
+      <w:r>
+        <w:t>patients</w:t>
+      </w:r>
+      <w:proofErr w:type="gramEnd"/>
+      <w:r>
+        <w:t xml:space="preserve"> in the ATLS</w:t>
+      </w:r>
+      <w:r>
+        <w:rPr>
+          <w:vertAlign w:val="superscript"/>
+        </w:rPr>
+        <w:t>®</w:t>
+      </w:r>
+      <w:r>
+        <w:t xml:space="preserve"> arm and 3 (5%) patients in the PTC arm. The corresponding figures for in-hospital mortality were 19 (12</w:t>
+      </w:r>
+      <w:proofErr w:type="gramStart"/>
+      <w:r>
+        <w:t>%)%</w:t>
+      </w:r>
+      <w:proofErr w:type="gramEnd"/>
+      <w:r>
+        <w:t>, 1 (4%)%, and 3 (4%)% for the standard care, ATLS</w:t>
+      </w:r>
+      <w:r>
+        <w:rPr>
+          <w:vertAlign w:val="superscript"/>
+        </w:rPr>
+        <w:t>®</w:t>
+      </w:r>
+      <w:r>
+        <w:t xml:space="preserve"> and PTC arms respectively, as shown in Table </w:t>
+      </w:r>
+      <w:r>
+        <w:t>3</w:t>
+      </w:r>
+      <w:r>
+        <w:t>. Overall, both in-hospital and 30-day mortality were substantially lower in the ATLS</w:t>
+      </w:r>
+      <w:proofErr w:type="gramStart"/>
+      <w:r>
+        <w:rPr>
+          <w:vertAlign w:val="superscript"/>
+        </w:rPr>
+        <w:t>®</w:t>
+      </w:r>
+      <w:proofErr w:type="gramEnd"/>
+      <w:r>
+        <w:t xml:space="preserve"> and PTC arms compared to the standard care arm, but the absolute numbers of deaths in the ATLS</w:t>
+      </w:r>
+      <w:r>
+        <w:rPr>
+          <w:vertAlign w:val="superscript"/>
+        </w:rPr>
+        <w:t>®</w:t>
+      </w:r>
+      <w:r>
+        <w:t xml:space="preserve"> and PTC arms were very small. The results for all other outcomes are shown in Supplementary Tables S1-12.</w:t>
+      </w:r>
+    </w:p>
+    <w:p>
+      <w:pPr>
+        <w:pStyle w:val="Heading1"/>
+      </w:pPr>
+      <w:bookmarkStart w:id="46" w:name="discussion"/>
+      <w:bookmarkEnd w:id="43"/>
       <w:bookmarkEnd w:id="45"/>
-    </w:p>
-    <w:p>
-      <w:pPr>
-        <w:pStyle w:val="Heading2"/>
-      </w:pPr>
-      <w:bookmarkStart w:id="46" w:name="outcomes-1"/>
-      <w:r>
-        <w:t>Outcomes</w:t>
-      </w:r>
-    </w:p>
-    <w:p>
-      <w:pPr>
-        <w:pStyle w:val="FirstParagraph"/>
-      </w:pPr>
-      <w:r>
-        <w:t xml:space="preserve">The percentage of patients who consented to follow up was 77% and the percentage of residents who consented to training was 100%. Among patients, the lost to follow up rate was 14%. Among residents, the pass rate was 100%. The missing data rate ranged from 0 to 50%, with details for selected variables shown in Table </w:t>
-      </w:r>
-      <w:r>
-        <w:t>1</w:t>
-      </w:r>
-      <w:r>
-        <w:t xml:space="preserve"> and in Supplementary Table S1. The variables with the maximum amount of missing data were in the cost of treatment, reported in Supplementary Tables S1-12. The differences in distributions between observed data and data extracted from medical records, for selected variables that were collected through observation or interview, are shown in Table </w:t>
-      </w:r>
-      <w:r>
-        <w:t>2</w:t>
-      </w:r>
-      <w:r>
-        <w:t>. Overall, the data were similarly distributed, but there were considerably more missing values in the extracted data compared to the observed data.</w:t>
-      </w:r>
-    </w:p>
-    <w:p>
-      <w:pPr>
-        <w:pStyle w:val="BodyText"/>
-      </w:pPr>
-      <w:r>
-        <w:t xml:space="preserve">After training, a total of 22 (16%) patients in the standard care arm died within 30 days, compared to 1 (4%) </w:t>
-      </w:r>
-      <w:proofErr w:type="gramStart"/>
-      <w:r>
-        <w:t>patients</w:t>
-      </w:r>
-      <w:proofErr w:type="gramEnd"/>
-      <w:r>
-        <w:t xml:space="preserve"> in the ATLS</w:t>
-      </w:r>
-      <w:r>
-        <w:rPr>
-          <w:vertAlign w:val="superscript"/>
-        </w:rPr>
-        <w:t>®</w:t>
-      </w:r>
-      <w:r>
-        <w:t xml:space="preserve"> arm and 3 (5%) patients in the PTC arm. The corresponding figures for in-hospital mortality were 19 (12</w:t>
-      </w:r>
-      <w:proofErr w:type="gramStart"/>
-      <w:r>
-        <w:t>%)%</w:t>
-      </w:r>
-      <w:proofErr w:type="gramEnd"/>
-      <w:r>
-        <w:t>, 1 (4%)%, and 3 (4%)% for the standard care, ATLS</w:t>
-      </w:r>
-      <w:r>
-        <w:rPr>
-          <w:vertAlign w:val="superscript"/>
-        </w:rPr>
-        <w:t>®</w:t>
-      </w:r>
-      <w:r>
-        <w:t xml:space="preserve"> and PTC arms respectively, as shown in Table </w:t>
-      </w:r>
-      <w:r>
-        <w:t>3</w:t>
-      </w:r>
-      <w:r>
-        <w:t>. Overall, both in-hospital and 30-day mortality were substantially lower in the ATLS</w:t>
-      </w:r>
-      <w:proofErr w:type="gramStart"/>
-      <w:r>
-        <w:rPr>
-          <w:vertAlign w:val="superscript"/>
-        </w:rPr>
-        <w:t>®</w:t>
-      </w:r>
-      <w:proofErr w:type="gramEnd"/>
-      <w:r>
-        <w:t xml:space="preserve"> and PTC arms compared to the standard care arm, but the absolute numbers of deaths in the ATLS</w:t>
-      </w:r>
-      <w:r>
-        <w:rPr>
-          <w:vertAlign w:val="superscript"/>
-        </w:rPr>
-        <w:t>®</w:t>
-      </w:r>
-      <w:r>
-        <w:t xml:space="preserve"> and PTC arms were very small. The results for all other outcomes are shown in Supplementary Tables S1-12.</w:t>
-      </w:r>
-    </w:p>
-    <w:p>
-      <w:pPr>
-        <w:pStyle w:val="Heading1"/>
-      </w:pPr>
-      <w:bookmarkStart w:id="47" w:name="discussion"/>
-      <w:bookmarkEnd w:id="44"/>
-      <w:bookmarkEnd w:id="46"/>
       <w:r>
         <w:t>Discussion</w:t>
       </w:r>
@@ -3418,8 +3678,8 @@
       <w:pPr>
         <w:pStyle w:val="Heading1"/>
       </w:pPr>
-      <w:bookmarkStart w:id="48" w:name="contributorship-statement"/>
-      <w:bookmarkEnd w:id="47"/>
+      <w:bookmarkStart w:id="47" w:name="contributorship-statement"/>
+      <w:bookmarkEnd w:id="46"/>
       <w:proofErr w:type="spellStart"/>
       <w:r>
         <w:t>Contributorship</w:t>
@@ -3445,10 +3705,37 @@
       <w:pPr>
         <w:pStyle w:val="Heading1"/>
       </w:pPr>
-      <w:bookmarkStart w:id="49" w:name="competing-interests"/>
+      <w:bookmarkStart w:id="48" w:name="competing-interests"/>
+      <w:bookmarkEnd w:id="47"/>
+      <w:r>
+        <w:t>Competing Interests</w:t>
+      </w:r>
+    </w:p>
+    <w:p>
+      <w:pPr>
+        <w:pStyle w:val="FirstParagraph"/>
+      </w:pPr>
+      <w:r>
+        <w:t>Several authors are ATLS</w:t>
+      </w:r>
+      <w:r>
+        <w:rPr>
+          <w:vertAlign w:val="superscript"/>
+        </w:rPr>
+        <w:t>®</w:t>
+      </w:r>
+      <w:r>
+        <w:t xml:space="preserve"> and/or PTC instructors.</w:t>
+      </w:r>
+    </w:p>
+    <w:p>
+      <w:pPr>
+        <w:pStyle w:val="Heading1"/>
+      </w:pPr>
+      <w:bookmarkStart w:id="49" w:name="funding"/>
       <w:bookmarkEnd w:id="48"/>
       <w:r>
-        <w:t>Competing Interests</w:t>
+        <w:t>Funding</w:t>
       </w:r>
     </w:p>
     <w:p>
@@ -3456,26 +3743,25 @@
         <w:pStyle w:val="FirstParagraph"/>
       </w:pPr>
       <w:r>
-        <w:t>Several authors are ATLS</w:t>
-      </w:r>
-      <w:r>
-        <w:rPr>
-          <w:vertAlign w:val="superscript"/>
-        </w:rPr>
-        <w:t>®</w:t>
-      </w:r>
-      <w:r>
-        <w:t xml:space="preserve"> and/or PTC instructors.</w:t>
+        <w:t xml:space="preserve">Doctors for You through grants awarded to Karolinska </w:t>
+      </w:r>
+      <w:proofErr w:type="spellStart"/>
+      <w:r>
+        <w:t>Institutet</w:t>
+      </w:r>
+      <w:proofErr w:type="spellEnd"/>
+      <w:r>
+        <w:t xml:space="preserve"> by the Swedish Research Council (grant number 2020-03779) and the Laerdal Foundation (grant number 2021-0048).</w:t>
       </w:r>
     </w:p>
     <w:p>
       <w:pPr>
         <w:pStyle w:val="Heading1"/>
       </w:pPr>
-      <w:bookmarkStart w:id="50" w:name="funding"/>
+      <w:bookmarkStart w:id="50" w:name="data-sharing-statement"/>
       <w:bookmarkEnd w:id="49"/>
       <w:r>
-        <w:t>Funding</w:t>
+        <w:t>Data Sharing Statement</w:t>
       </w:r>
     </w:p>
     <w:p>
@@ -3483,46 +3769,20 @@
         <w:pStyle w:val="FirstParagraph"/>
       </w:pPr>
       <w:r>
-        <w:t xml:space="preserve">Doctors for You through grants awarded to Karolinska </w:t>
-      </w:r>
-      <w:proofErr w:type="spellStart"/>
-      <w:r>
-        <w:t>Institutet</w:t>
-      </w:r>
-      <w:proofErr w:type="spellEnd"/>
-      <w:r>
-        <w:t xml:space="preserve"> by the Swedish Research Council (grant number 2020-03779) and the Laerdal Foundation (grant number 2021-0048).</w:t>
+        <w:t>The code for analysis is released publicly. The final anonymized dataset is available from the corresponding author on request.</w:t>
+      </w:r>
+    </w:p>
+    <w:p>
+      <w:r>
+        <w:br w:type="page"/>
       </w:r>
     </w:p>
     <w:p>
       <w:pPr>
         <w:pStyle w:val="Heading1"/>
       </w:pPr>
-      <w:bookmarkStart w:id="51" w:name="data-sharing-statement"/>
+      <w:bookmarkStart w:id="51" w:name="references"/>
       <w:bookmarkEnd w:id="50"/>
-      <w:r>
-        <w:t>Data Sharing Statement</w:t>
-      </w:r>
-    </w:p>
-    <w:p>
-      <w:pPr>
-        <w:pStyle w:val="FirstParagraph"/>
-      </w:pPr>
-      <w:r>
-        <w:t>The code for analysis is released publicly. The final anonymized dataset is available from the corresponding author on request.</w:t>
-      </w:r>
-    </w:p>
-    <w:p>
-      <w:r>
-        <w:br w:type="page"/>
-      </w:r>
-    </w:p>
-    <w:p>
-      <w:pPr>
-        <w:pStyle w:val="Heading1"/>
-      </w:pPr>
-      <w:bookmarkStart w:id="52" w:name="references"/>
-      <w:bookmarkEnd w:id="51"/>
       <w:r>
         <w:lastRenderedPageBreak/>
         <w:t>References</w:t>
@@ -3532,8 +3792,8 @@
       <w:pPr>
         <w:pStyle w:val="Bibliography"/>
       </w:pPr>
-      <w:bookmarkStart w:id="53" w:name="ref-injuries2020"/>
-      <w:bookmarkStart w:id="54" w:name="refs"/>
+      <w:bookmarkStart w:id="52" w:name="ref-injuries2020"/>
+      <w:bookmarkStart w:id="53" w:name="refs"/>
       <w:r>
         <w:t xml:space="preserve">1. </w:t>
       </w:r>
@@ -3577,8 +3837,8 @@
       <w:pPr>
         <w:pStyle w:val="Bibliography"/>
       </w:pPr>
-      <w:bookmarkStart w:id="55" w:name="ref-Mohammad2013"/>
-      <w:bookmarkEnd w:id="53"/>
+      <w:bookmarkStart w:id="54" w:name="ref-Mohammad2013"/>
+      <w:bookmarkEnd w:id="52"/>
       <w:r>
         <w:t xml:space="preserve">2. </w:t>
       </w:r>
@@ -3632,8 +3892,8 @@
       <w:pPr>
         <w:pStyle w:val="Bibliography"/>
       </w:pPr>
-      <w:bookmarkStart w:id="56" w:name="ref-Jayaraman2014"/>
-      <w:bookmarkEnd w:id="55"/>
+      <w:bookmarkStart w:id="55" w:name="ref-Jayaraman2014"/>
+      <w:bookmarkEnd w:id="54"/>
       <w:r>
         <w:t xml:space="preserve">3. </w:t>
       </w:r>
@@ -3677,8 +3937,8 @@
       <w:pPr>
         <w:pStyle w:val="Bibliography"/>
       </w:pPr>
-      <w:bookmarkStart w:id="57" w:name="ref-Kadhum2020"/>
-      <w:bookmarkEnd w:id="56"/>
+      <w:bookmarkStart w:id="56" w:name="ref-Kadhum2020"/>
+      <w:bookmarkEnd w:id="55"/>
       <w:r>
         <w:t xml:space="preserve">4. </w:t>
       </w:r>
@@ -3739,8 +3999,8 @@
       <w:pPr>
         <w:pStyle w:val="Bibliography"/>
       </w:pPr>
-      <w:bookmarkStart w:id="58" w:name="ref-acsAtls2018"/>
-      <w:bookmarkEnd w:id="57"/>
+      <w:bookmarkStart w:id="57" w:name="ref-acsAtls2018"/>
+      <w:bookmarkEnd w:id="56"/>
       <w:r>
         <w:t xml:space="preserve">5. </w:t>
       </w:r>
@@ -3763,8 +4023,8 @@
       <w:pPr>
         <w:pStyle w:val="Bibliography"/>
       </w:pPr>
-      <w:bookmarkStart w:id="59" w:name="ref-ptcfPtc2018"/>
-      <w:bookmarkEnd w:id="58"/>
+      <w:bookmarkStart w:id="58" w:name="ref-ptcfPtc2018"/>
+      <w:bookmarkEnd w:id="57"/>
       <w:r>
         <w:t xml:space="preserve">6. </w:t>
       </w:r>
@@ -3803,8 +4063,8 @@
       <w:pPr>
         <w:pStyle w:val="Bibliography"/>
       </w:pPr>
-      <w:bookmarkStart w:id="60" w:name="ref-vestrup_impact_1988"/>
-      <w:bookmarkEnd w:id="59"/>
+      <w:bookmarkStart w:id="59" w:name="ref-vestrup_impact_1988"/>
+      <w:bookmarkEnd w:id="58"/>
       <w:r>
         <w:t xml:space="preserve">7. </w:t>
       </w:r>
@@ -3865,8 +4125,8 @@
       <w:pPr>
         <w:pStyle w:val="Bibliography"/>
       </w:pPr>
-      <w:bookmarkStart w:id="61" w:name="ref-Ariyanayagam1992"/>
-      <w:bookmarkEnd w:id="60"/>
+      <w:bookmarkStart w:id="60" w:name="ref-Ariyanayagam1992"/>
+      <w:bookmarkEnd w:id="59"/>
       <w:r>
         <w:t xml:space="preserve">8. </w:t>
       </w:r>
@@ -3932,8 +4192,8 @@
       <w:pPr>
         <w:pStyle w:val="Bibliography"/>
       </w:pPr>
-      <w:bookmarkStart w:id="62" w:name="ref-ali_trauma_1993"/>
-      <w:bookmarkEnd w:id="61"/>
+      <w:bookmarkStart w:id="61" w:name="ref-ali_trauma_1993"/>
+      <w:bookmarkEnd w:id="60"/>
       <w:r>
         <w:t xml:space="preserve">9. </w:t>
       </w:r>
@@ -3987,40 +4247,25 @@
       <w:pPr>
         <w:pStyle w:val="Bibliography"/>
       </w:pPr>
-      <w:bookmarkStart w:id="63" w:name="ref-van_olden_clinical_2004"/>
-      <w:bookmarkEnd w:id="62"/>
+      <w:bookmarkStart w:id="62" w:name="ref-van_olden_clinical_2004"/>
+      <w:bookmarkEnd w:id="61"/>
       <w:r>
         <w:t xml:space="preserve">10. </w:t>
       </w:r>
       <w:r>
         <w:tab/>
       </w:r>
-      <w:proofErr w:type="spellStart"/>
-      <w:r>
-        <w:rPr>
-          <w:lang w:val="sv-SE"/>
-        </w:rPr>
-        <w:t>Olden</w:t>
-      </w:r>
-      <w:proofErr w:type="spellEnd"/>
-      <w:r>
-        <w:rPr>
-          <w:lang w:val="sv-SE"/>
-        </w:rPr>
-        <w:t xml:space="preserve">, G. D. J. van </w:t>
+      <w:r>
+        <w:t xml:space="preserve">Olden, G. D. J. van </w:t>
       </w:r>
       <w:r>
         <w:rPr>
           <w:i/>
           <w:iCs/>
-          <w:lang w:val="sv-SE"/>
         </w:rPr>
         <w:t>et al.</w:t>
       </w:r>
       <w:r>
-        <w:rPr>
-          <w:lang w:val="sv-SE"/>
-        </w:rPr>
         <w:t xml:space="preserve"> </w:t>
       </w:r>
       <w:hyperlink r:id="rId27">
@@ -4059,12 +4304,18 @@
       <w:pPr>
         <w:pStyle w:val="Bibliography"/>
       </w:pPr>
-      <w:bookmarkStart w:id="64" w:name="ref-VanHeng2008"/>
-      <w:bookmarkEnd w:id="63"/>
-      <w:r>
+      <w:bookmarkStart w:id="63" w:name="ref-VanHeng2008"/>
+      <w:bookmarkEnd w:id="62"/>
+      <w:r>
+        <w:rPr>
+          <w:lang w:val="sv-SE"/>
+        </w:rPr>
         <w:t xml:space="preserve">11. </w:t>
       </w:r>
       <w:r>
+        <w:rPr>
+          <w:lang w:val="sv-SE"/>
+        </w:rPr>
         <w:tab/>
       </w:r>
       <w:r>
@@ -4102,19 +4353,11 @@
         <w:t xml:space="preserve"> </w:t>
       </w:r>
       <w:hyperlink r:id="rId28">
-        <w:proofErr w:type="gramStart"/>
         <w:r>
           <w:rPr>
             <w:rStyle w:val="Hyperlink"/>
           </w:rPr>
-          <w:t>Non-doctors</w:t>
-        </w:r>
-        <w:proofErr w:type="gramEnd"/>
-        <w:r>
-          <w:rPr>
-            <w:rStyle w:val="Hyperlink"/>
-          </w:rPr>
-          <w:t xml:space="preserve"> as trauma surgeons? A controlled study of trauma training for non-graduate surgeons in rural </w:t>
+          <w:t xml:space="preserve">Non-doctors as trauma surgeons? A controlled study of trauma training for non-graduate surgeons in rural </w:t>
         </w:r>
         <w:proofErr w:type="spellStart"/>
         <w:r>
@@ -4153,8 +4396,8 @@
       <w:pPr>
         <w:pStyle w:val="Bibliography"/>
       </w:pPr>
-      <w:bookmarkStart w:id="65" w:name="ref-Wang2010"/>
-      <w:bookmarkEnd w:id="64"/>
+      <w:bookmarkStart w:id="64" w:name="ref-Wang2010"/>
+      <w:bookmarkEnd w:id="63"/>
       <w:r>
         <w:t xml:space="preserve">12. </w:t>
       </w:r>
@@ -4197,8 +4440,8 @@
       <w:pPr>
         <w:pStyle w:val="Bibliography"/>
       </w:pPr>
-      <w:bookmarkStart w:id="66" w:name="ref-drimousis_advanced_2011"/>
-      <w:bookmarkEnd w:id="65"/>
+      <w:bookmarkStart w:id="65" w:name="ref-drimousis_advanced_2011"/>
+      <w:bookmarkEnd w:id="64"/>
       <w:r>
         <w:t xml:space="preserve">13. </w:t>
       </w:r>
@@ -4273,8 +4516,8 @@
       <w:pPr>
         <w:pStyle w:val="Bibliography"/>
       </w:pPr>
-      <w:bookmarkStart w:id="67" w:name="ref-noordin_evolution_2011"/>
-      <w:bookmarkEnd w:id="66"/>
+      <w:bookmarkStart w:id="66" w:name="ref-noordin_evolution_2011"/>
+      <w:bookmarkEnd w:id="65"/>
       <w:r>
         <w:t xml:space="preserve">14. </w:t>
       </w:r>
@@ -4335,8 +4578,8 @@
       <w:pPr>
         <w:pStyle w:val="Bibliography"/>
       </w:pPr>
-      <w:bookmarkStart w:id="68" w:name="ref-hashmi_hospital-based_2013"/>
-      <w:bookmarkEnd w:id="67"/>
+      <w:bookmarkStart w:id="67" w:name="ref-hashmi_hospital-based_2013"/>
+      <w:bookmarkEnd w:id="66"/>
       <w:r>
         <w:t xml:space="preserve">15. </w:t>
       </w:r>
@@ -4390,8 +4633,8 @@
       <w:pPr>
         <w:pStyle w:val="Bibliography"/>
       </w:pPr>
-      <w:bookmarkStart w:id="69" w:name="ref-Petroze2014"/>
-      <w:bookmarkEnd w:id="68"/>
+      <w:bookmarkStart w:id="68" w:name="ref-Petroze2014"/>
+      <w:bookmarkEnd w:id="67"/>
       <w:r>
         <w:lastRenderedPageBreak/>
         <w:t xml:space="preserve">16. </w:t>
@@ -4453,8 +4696,8 @@
       <w:pPr>
         <w:pStyle w:val="Bibliography"/>
       </w:pPr>
-      <w:bookmarkStart w:id="70" w:name="ref-magnone_impact_2015"/>
-      <w:bookmarkEnd w:id="69"/>
+      <w:bookmarkStart w:id="69" w:name="ref-magnone_impact_2015"/>
+      <w:bookmarkEnd w:id="68"/>
       <w:r>
         <w:t xml:space="preserve">17. </w:t>
       </w:r>
@@ -4505,8 +4748,8 @@
       <w:pPr>
         <w:pStyle w:val="Bibliography"/>
       </w:pPr>
-      <w:bookmarkStart w:id="71" w:name="ref-bellanova_mountain_2016"/>
-      <w:bookmarkEnd w:id="70"/>
+      <w:bookmarkStart w:id="70" w:name="ref-bellanova_mountain_2016"/>
+      <w:bookmarkEnd w:id="69"/>
       <w:r>
         <w:t xml:space="preserve">18. </w:t>
       </w:r>
@@ -4562,8 +4805,8 @@
       <w:pPr>
         <w:pStyle w:val="Bibliography"/>
       </w:pPr>
-      <w:bookmarkStart w:id="72" w:name="ref-CioèPeña2016"/>
-      <w:bookmarkEnd w:id="71"/>
+      <w:bookmarkStart w:id="71" w:name="ref-CioèPeña2016"/>
+      <w:bookmarkEnd w:id="70"/>
       <w:r>
         <w:t xml:space="preserve">19. </w:t>
       </w:r>
@@ -4674,8 +4917,8 @@
       <w:pPr>
         <w:pStyle w:val="Bibliography"/>
       </w:pPr>
-      <w:bookmarkStart w:id="73" w:name="ref-Jin2021"/>
-      <w:bookmarkEnd w:id="72"/>
+      <w:bookmarkStart w:id="72" w:name="ref-Jin2021"/>
+      <w:bookmarkEnd w:id="71"/>
       <w:r>
         <w:t xml:space="preserve">20. </w:t>
       </w:r>
@@ -4729,40 +4972,25 @@
       <w:pPr>
         <w:pStyle w:val="Bibliography"/>
       </w:pPr>
-      <w:bookmarkStart w:id="74" w:name="ref-putra_impact_2023"/>
-      <w:bookmarkEnd w:id="73"/>
+      <w:bookmarkStart w:id="73" w:name="ref-putra_impact_2023"/>
+      <w:bookmarkEnd w:id="72"/>
       <w:r>
         <w:t xml:space="preserve">21. </w:t>
       </w:r>
       <w:r>
         <w:tab/>
       </w:r>
-      <w:proofErr w:type="spellStart"/>
-      <w:r>
-        <w:rPr>
-          <w:lang w:val="sv-SE"/>
-        </w:rPr>
-        <w:t>Putra</w:t>
-      </w:r>
-      <w:proofErr w:type="spellEnd"/>
-      <w:r>
-        <w:rPr>
-          <w:lang w:val="sv-SE"/>
-        </w:rPr>
-        <w:t xml:space="preserve">, A. B. </w:t>
+      <w:r>
+        <w:t xml:space="preserve">Putra, A. B. </w:t>
       </w:r>
       <w:r>
         <w:rPr>
           <w:i/>
           <w:iCs/>
-          <w:lang w:val="sv-SE"/>
         </w:rPr>
         <w:t>et al.</w:t>
       </w:r>
       <w:r>
-        <w:rPr>
-          <w:lang w:val="sv-SE"/>
-        </w:rPr>
         <w:t xml:space="preserve"> </w:t>
       </w:r>
       <w:hyperlink r:id="rId36">
@@ -4817,8 +5045,8 @@
       <w:pPr>
         <w:pStyle w:val="Bibliography"/>
       </w:pPr>
-      <w:bookmarkStart w:id="75" w:name="ref-mciver_effect_2024"/>
-      <w:bookmarkEnd w:id="74"/>
+      <w:bookmarkStart w:id="74" w:name="ref-mciver_effect_2024"/>
+      <w:bookmarkEnd w:id="73"/>
       <w:r>
         <w:t xml:space="preserve">22. </w:t>
       </w:r>
@@ -4872,8 +5100,8 @@
       <w:pPr>
         <w:pStyle w:val="Bibliography"/>
       </w:pPr>
-      <w:bookmarkStart w:id="76" w:name="ref-Ali1996"/>
-      <w:bookmarkEnd w:id="75"/>
+      <w:bookmarkStart w:id="75" w:name="ref-Ali1996"/>
+      <w:bookmarkEnd w:id="74"/>
       <w:r>
         <w:t xml:space="preserve">23. </w:t>
       </w:r>
@@ -4927,8 +5155,8 @@
       <w:pPr>
         <w:pStyle w:val="Bibliography"/>
       </w:pPr>
-      <w:bookmarkStart w:id="77" w:name="ref-Ali1999"/>
-      <w:bookmarkEnd w:id="76"/>
+      <w:bookmarkStart w:id="76" w:name="ref-Ali1999"/>
+      <w:bookmarkEnd w:id="75"/>
       <w:r>
         <w:t xml:space="preserve">24. </w:t>
       </w:r>
@@ -4982,8 +5210,8 @@
       <w:pPr>
         <w:pStyle w:val="Bibliography"/>
       </w:pPr>
-      <w:bookmarkStart w:id="78" w:name="ref-GerdinWärnberg2022"/>
-      <w:bookmarkEnd w:id="77"/>
+      <w:bookmarkStart w:id="77" w:name="ref-GerdinWärnberg2022"/>
+      <w:bookmarkEnd w:id="76"/>
       <w:r>
         <w:t xml:space="preserve">25. </w:t>
       </w:r>
@@ -4991,23 +5219,16 @@
         <w:tab/>
       </w:r>
       <w:r>
-        <w:rPr>
-          <w:lang w:val="sv-SE"/>
-        </w:rPr>
         <w:t xml:space="preserve">Gerdin Wärnberg, M. </w:t>
       </w:r>
       <w:r>
         <w:rPr>
           <w:i/>
           <w:iCs/>
-          <w:lang w:val="sv-SE"/>
         </w:rPr>
         <w:t>et al.</w:t>
       </w:r>
       <w:r>
-        <w:rPr>
-          <w:lang w:val="sv-SE"/>
-        </w:rPr>
         <w:t xml:space="preserve"> </w:t>
       </w:r>
       <w:hyperlink r:id="rId40">
@@ -5088,8 +5309,8 @@
       <w:pPr>
         <w:pStyle w:val="Bibliography"/>
       </w:pPr>
-      <w:bookmarkStart w:id="79" w:name="ref-icdpicr_2022"/>
-      <w:bookmarkEnd w:id="78"/>
+      <w:bookmarkStart w:id="78" w:name="ref-icdpicr_2022"/>
+      <w:bookmarkEnd w:id="77"/>
       <w:r>
         <w:t xml:space="preserve">26. </w:t>
       </w:r>
@@ -5135,8 +5356,8 @@
       <w:pPr>
         <w:pStyle w:val="Bibliography"/>
       </w:pPr>
-      <w:bookmarkStart w:id="80" w:name="ref-david_patient-reported_2024"/>
-      <w:bookmarkEnd w:id="79"/>
+      <w:bookmarkStart w:id="79" w:name="ref-david_patient-reported_2024"/>
+      <w:bookmarkEnd w:id="78"/>
       <w:r>
         <w:t xml:space="preserve">27. </w:t>
       </w:r>
@@ -5170,8 +5391,8 @@
       <w:pPr>
         <w:pStyle w:val="Bibliography"/>
       </w:pPr>
-      <w:bookmarkStart w:id="81" w:name="ref-R_2024"/>
-      <w:bookmarkEnd w:id="80"/>
+      <w:bookmarkStart w:id="80" w:name="ref-R_2024"/>
+      <w:bookmarkEnd w:id="79"/>
       <w:r>
         <w:t xml:space="preserve">28. </w:t>
       </w:r>
@@ -5197,8 +5418,8 @@
       <w:pPr>
         <w:pStyle w:val="Bibliography"/>
       </w:pPr>
-      <w:bookmarkStart w:id="82" w:name="ref-Lee2014"/>
-      <w:bookmarkEnd w:id="81"/>
+      <w:bookmarkStart w:id="81" w:name="ref-Lee2014"/>
+      <w:bookmarkEnd w:id="80"/>
       <w:r>
         <w:t xml:space="preserve">29. </w:t>
       </w:r>
@@ -5252,8 +5473,8 @@
       <w:pPr>
         <w:pStyle w:val="Bibliography"/>
       </w:pPr>
-      <w:bookmarkStart w:id="83" w:name="ref-hornor_quality_2018"/>
-      <w:bookmarkEnd w:id="82"/>
+      <w:bookmarkStart w:id="82" w:name="ref-hornor_quality_2018"/>
+      <w:bookmarkEnd w:id="81"/>
       <w:r>
         <w:t xml:space="preserve">30. </w:t>
       </w:r>
@@ -5314,8 +5535,8 @@
       <w:pPr>
         <w:pStyle w:val="Bibliography"/>
       </w:pPr>
-      <w:bookmarkStart w:id="84" w:name="ref-Roberts2013"/>
-      <w:bookmarkEnd w:id="83"/>
+      <w:bookmarkStart w:id="83" w:name="ref-Roberts2013"/>
+      <w:bookmarkEnd w:id="82"/>
       <w:r>
         <w:lastRenderedPageBreak/>
         <w:t xml:space="preserve">31. </w:t>
@@ -5384,8 +5605,8 @@
       <w:pPr>
         <w:pStyle w:val="Bibliography"/>
       </w:pPr>
-      <w:bookmarkStart w:id="85" w:name="ref-Sierink2016"/>
-      <w:bookmarkEnd w:id="84"/>
+      <w:bookmarkStart w:id="84" w:name="ref-Sierink2016"/>
+      <w:bookmarkEnd w:id="83"/>
       <w:r>
         <w:t xml:space="preserve">32. </w:t>
       </w:r>
@@ -5394,30 +5615,20 @@
       </w:r>
       <w:proofErr w:type="spellStart"/>
       <w:r>
-        <w:rPr>
-          <w:lang w:val="sv-SE"/>
-        </w:rPr>
         <w:t>Sierink</w:t>
       </w:r>
       <w:proofErr w:type="spellEnd"/>
       <w:r>
-        <w:rPr>
-          <w:lang w:val="sv-SE"/>
-        </w:rPr>
         <w:t xml:space="preserve">, J. C. </w:t>
       </w:r>
       <w:r>
         <w:rPr>
           <w:i/>
           <w:iCs/>
-          <w:lang w:val="sv-SE"/>
         </w:rPr>
         <w:t>et al.</w:t>
       </w:r>
       <w:r>
-        <w:rPr>
-          <w:lang w:val="sv-SE"/>
-        </w:rPr>
         <w:t xml:space="preserve"> </w:t>
       </w:r>
       <w:hyperlink r:id="rId47">
@@ -5465,9 +5676,9 @@
       <w:r>
         <w:t>, 673–683 (2016).</w:t>
       </w:r>
-      <w:bookmarkEnd w:id="52"/>
-      <w:bookmarkEnd w:id="54"/>
-      <w:bookmarkEnd w:id="85"/>
+      <w:bookmarkEnd w:id="51"/>
+      <w:bookmarkEnd w:id="53"/>
+      <w:bookmarkEnd w:id="84"/>
     </w:p>
     <w:p>
       <w:pPr>

</xml_diff>

<commit_message>
Restore directory state to BMJ Open version
</commit_message>
<xml_diff>
--- a/manuscript.docx
+++ b/manuscript.docx
@@ -56,26 +56,14 @@
     <w:p>
       <w:pPr>
         <w:pStyle w:val="Heading5"/>
-        <w:rPr>
-          <w:lang w:val="sv-SE"/>
-        </w:rPr>
-      </w:pPr>
-      <w:r>
-        <w:rPr>
-          <w:lang w:val="sv-SE"/>
-        </w:rPr>
+      </w:pPr>
+      <w:r>
         <w:t>Martin Gerdin Wärnberg (MGW)</w:t>
       </w:r>
       <w:r>
-        <w:rPr>
-          <w:lang w:val="sv-SE"/>
-        </w:rPr>
         <w:t>, MD, PhD</w:t>
       </w:r>
       <w:r>
-        <w:rPr>
-          <w:lang w:val="sv-SE"/>
-        </w:rPr>
         <w:t xml:space="preserve"> </w:t>
       </w:r>
       <w:hyperlink r:id="rId7">
@@ -1415,257 +1403,58 @@
     </w:p>
     <w:p>
       <w:pPr>
-        <w:pStyle w:val="Heading5"/>
-        <w:rPr>
-          <w:lang w:val="sv-SE"/>
-        </w:rPr>
-      </w:pPr>
-      <w:proofErr w:type="spellStart"/>
-      <w:r>
-        <w:rPr>
-          <w:lang w:val="sv-SE"/>
-        </w:rPr>
-        <w:t>Anirban</w:t>
-      </w:r>
-      <w:proofErr w:type="spellEnd"/>
-      <w:r>
-        <w:rPr>
-          <w:lang w:val="sv-SE"/>
-        </w:rPr>
-        <w:t xml:space="preserve"> </w:t>
-      </w:r>
-      <w:proofErr w:type="spellStart"/>
-      <w:r>
-        <w:rPr>
-          <w:lang w:val="sv-SE"/>
-        </w:rPr>
-        <w:t>Chatterjee</w:t>
-      </w:r>
-      <w:proofErr w:type="spellEnd"/>
+        <w:pStyle w:val="FirstParagraph"/>
+      </w:pPr>
+      <w:r>
+        <w:t>Trauma life support Effectiveness Research Network (TERN) collaborators</w:t>
+      </w:r>
+      <w:r>
+        <w:t>.</w:t>
+      </w:r>
+      <w:bookmarkStart w:id="17" w:name="megha-tandon-mt"/>
+    </w:p>
+    <w:p>
+      <w:pPr>
+        <w:pStyle w:val="Heading2"/>
+      </w:pPr>
+      <w:bookmarkStart w:id="18" w:name="keywords"/>
+      <w:bookmarkEnd w:id="16"/>
+      <w:bookmarkEnd w:id="17"/>
+      <w:r>
+        <w:lastRenderedPageBreak/>
+        <w:t>Keywords</w:t>
+      </w:r>
+    </w:p>
+    <w:p>
+      <w:pPr>
+        <w:pStyle w:val="FirstParagraph"/>
+      </w:pPr>
+      <w:r>
+        <w:t>Trauma management, Accident and emergency medicine, Education and training.</w:t>
+      </w:r>
+    </w:p>
+    <w:p>
+      <w:pPr>
+        <w:pStyle w:val="Heading2"/>
+      </w:pPr>
+      <w:r>
+        <w:t>Word count</w:t>
+      </w:r>
     </w:p>
     <w:p>
       <w:pPr>
         <w:pStyle w:val="BodyText"/>
-        <w:rPr>
-          <w:lang w:val="en-SE"/>
-        </w:rPr>
-      </w:pPr>
-      <w:r>
-        <w:rPr>
-          <w:lang w:val="en-SE"/>
-        </w:rPr>
-        <w:t>Department of Orthopaedic Sciences, Medica Superspecialty Hospital, Kolkata, India.</w:t>
-      </w:r>
-    </w:p>
-    <w:p>
-      <w:pPr>
-        <w:pStyle w:val="Heading5"/>
-        <w:rPr>
-          <w:lang w:val="en-SE"/>
-        </w:rPr>
-      </w:pPr>
-      <w:r>
-        <w:rPr>
-          <w:lang w:val="en-SE"/>
-        </w:rPr>
-        <w:lastRenderedPageBreak/>
-        <w:t>Marie Hasselberg</w:t>
-      </w:r>
-    </w:p>
-    <w:p>
-      <w:pPr>
-        <w:pStyle w:val="BodyText"/>
-        <w:rPr>
-          <w:lang w:val="en-SE"/>
-        </w:rPr>
-      </w:pPr>
-      <w:r>
-        <w:rPr>
-          <w:lang w:val="en-SE"/>
-        </w:rPr>
-        <w:t>Department of Global Public Health, Karolinska Institutet, Stockholm, Sweden.</w:t>
-      </w:r>
-    </w:p>
-    <w:p>
-      <w:pPr>
-        <w:pStyle w:val="Heading5"/>
-        <w:rPr>
-          <w:lang w:val="en-SE"/>
-        </w:rPr>
-      </w:pPr>
-      <w:r>
-        <w:rPr>
-          <w:lang w:val="en-SE"/>
-        </w:rPr>
-        <w:t>Debabrata Kundu</w:t>
-      </w:r>
-    </w:p>
-    <w:p>
-      <w:pPr>
-        <w:pStyle w:val="BodyText"/>
-        <w:rPr>
-          <w:lang w:val="en-SE"/>
-        </w:rPr>
-      </w:pPr>
-      <w:r>
-        <w:rPr>
-          <w:lang w:val="en-SE"/>
-        </w:rPr>
-        <w:t xml:space="preserve">Department of Surgery, Medical College Kolkata, Kolkata, India. </w:t>
-      </w:r>
-    </w:p>
-    <w:p>
-      <w:pPr>
-        <w:pStyle w:val="Heading5"/>
-        <w:rPr>
-          <w:lang w:val="en-SE"/>
-        </w:rPr>
-      </w:pPr>
-      <w:r>
-        <w:rPr>
-          <w:lang w:val="en-SE"/>
-        </w:rPr>
-        <w:t>Anurag Mishra</w:t>
-      </w:r>
-    </w:p>
-    <w:p>
-      <w:pPr>
-        <w:pStyle w:val="BodyText"/>
-        <w:rPr>
-          <w:lang w:val="en-SE"/>
-        </w:rPr>
-      </w:pPr>
-      <w:r>
-        <w:rPr>
-          <w:lang w:val="en-SE"/>
-        </w:rPr>
-        <w:t>Department of Surgery, Maulana Azad Medical College, New Delhi, India.</w:t>
-      </w:r>
-    </w:p>
-    <w:p>
-      <w:pPr>
-        <w:pStyle w:val="Heading5"/>
-        <w:rPr>
-          <w:lang w:val="en-SE"/>
-        </w:rPr>
-      </w:pPr>
-      <w:r>
-        <w:rPr>
-          <w:lang w:val="en-SE"/>
-        </w:rPr>
-        <w:t>Arun Prasad</w:t>
-      </w:r>
-    </w:p>
-    <w:p>
-      <w:pPr>
-        <w:pStyle w:val="BodyText"/>
-        <w:rPr>
-          <w:lang w:val="en-SE"/>
-        </w:rPr>
-      </w:pPr>
-      <w:r>
-        <w:rPr>
-          <w:lang w:val="en-SE"/>
-        </w:rPr>
-        <w:t>Department of Surgery, Indraprastha Apollo Hospitals, New Delhi</w:t>
-      </w:r>
-    </w:p>
-    <w:p>
-      <w:pPr>
-        <w:pStyle w:val="Heading5"/>
-        <w:rPr>
-          <w:lang w:val="en-SE"/>
-        </w:rPr>
-      </w:pPr>
-      <w:r>
-        <w:rPr>
-          <w:lang w:val="en-SE"/>
-        </w:rPr>
-        <w:t>Harris Solomon</w:t>
-      </w:r>
-    </w:p>
-    <w:p>
-      <w:pPr>
-        <w:pStyle w:val="BodyText"/>
-        <w:rPr>
-          <w:lang w:val="en-SE"/>
-        </w:rPr>
-      </w:pPr>
-      <w:r>
-        <w:rPr>
-          <w:lang w:val="en-SE"/>
-        </w:rPr>
-        <w:t>Department of Cultural Anthropology and the Duke Global Health Institute, Duke University, Durham, USA.</w:t>
-      </w:r>
-    </w:p>
-    <w:p>
-      <w:pPr>
-        <w:pStyle w:val="Heading5"/>
-        <w:rPr>
-          <w:lang w:val="en-SE"/>
-        </w:rPr>
-      </w:pPr>
-      <w:r>
-        <w:rPr>
-          <w:lang w:val="en-SE"/>
-        </w:rPr>
-        <w:t>Megha Tandon</w:t>
-      </w:r>
-    </w:p>
-    <w:p>
-      <w:pPr>
-        <w:pStyle w:val="BodyText"/>
-        <w:rPr>
-          <w:lang w:val="en-SE"/>
-        </w:rPr>
-      </w:pPr>
-      <w:r>
-        <w:rPr>
-          <w:lang w:val="en-SE"/>
-        </w:rPr>
-        <w:t>Department of Surgery, Vardhman Mahavir Medical College and Safdarjung Hospital, New Delhi, India.</w:t>
+      </w:pPr>
+      <w:r>
+        <w:t>2836</w:t>
       </w:r>
     </w:p>
     <w:p>
       <w:pPr>
         <w:pStyle w:val="Heading2"/>
       </w:pPr>
-      <w:bookmarkStart w:id="17" w:name="keywords"/>
-      <w:bookmarkEnd w:id="16"/>
-      <w:r>
-        <w:t>Keywords</w:t>
-      </w:r>
-    </w:p>
-    <w:p>
-      <w:pPr>
-        <w:pStyle w:val="FirstParagraph"/>
-      </w:pPr>
-      <w:r>
-        <w:t>Trauma management, Accident and emergency medicine, Education and training.</w:t>
-      </w:r>
-    </w:p>
-    <w:p>
-      <w:pPr>
-        <w:pStyle w:val="Heading2"/>
-      </w:pPr>
-      <w:r>
-        <w:t>Word count</w:t>
-      </w:r>
-    </w:p>
-    <w:p>
-      <w:pPr>
-        <w:pStyle w:val="BodyText"/>
-      </w:pPr>
-      <w:r>
-        <w:t>2836</w:t>
-      </w:r>
-    </w:p>
-    <w:p>
-      <w:pPr>
-        <w:pStyle w:val="Heading2"/>
-      </w:pPr>
-      <w:bookmarkStart w:id="18" w:name="role-of-study-sponsor-and-funders"/>
-      <w:bookmarkEnd w:id="17"/>
+      <w:bookmarkStart w:id="19" w:name="role-of-study-sponsor-and-funders"/>
+      <w:bookmarkEnd w:id="18"/>
       <w:r>
         <w:t>Role of study sponsor and funders</w:t>
       </w:r>
@@ -1759,7 +1548,6 @@
           <w:b/>
           <w:bCs/>
         </w:rPr>
-        <w:lastRenderedPageBreak/>
         <w:t>Meaning</w:t>
       </w:r>
       <w:r>
@@ -1785,8 +1573,8 @@
       <w:pPr>
         <w:pStyle w:val="Heading1"/>
       </w:pPr>
-      <w:bookmarkStart w:id="19" w:name="abstract"/>
-      <w:bookmarkEnd w:id="18"/>
+      <w:bookmarkStart w:id="20" w:name="abstract"/>
+      <w:bookmarkEnd w:id="19"/>
       <w:r>
         <w:t>Abstract</w:t>
       </w:r>
@@ -1794,17 +1582,73 @@
     <w:p>
       <w:pPr>
         <w:pStyle w:val="BodyText"/>
+      </w:pPr>
+      <w:r>
         <w:rPr>
           <w:b/>
           <w:bCs/>
         </w:rPr>
+        <w:t>Objective</w:t>
+      </w:r>
+      <w:r>
+        <w:t xml:space="preserve"> To assess the feasibility of conducting a cluster </w:t>
+      </w:r>
+      <w:proofErr w:type="spellStart"/>
+      <w:r>
+        <w:t>randomised</w:t>
+      </w:r>
+      <w:proofErr w:type="spellEnd"/>
+      <w:r>
+        <w:t xml:space="preserve"> controlled trial comparing the effect of Advanced Trauma Life Support</w:t>
+      </w:r>
+      <w:r>
+        <w:rPr>
+          <w:vertAlign w:val="superscript"/>
+        </w:rPr>
+        <w:t>®</w:t>
+      </w:r>
+      <w:r>
+        <w:t xml:space="preserve"> (ATLS</w:t>
+      </w:r>
+      <w:r>
+        <w:rPr>
+          <w:vertAlign w:val="superscript"/>
+        </w:rPr>
+        <w:t>®</w:t>
+      </w:r>
+      <w:r>
+        <w:t>) and Primary Trauma Care (PTC) with standard care on patient outcomes, and to estimate probable effect sizes and other measures needed for the sample size calculations of a full-scale trial.</w:t>
+      </w:r>
+    </w:p>
+    <w:p>
+      <w:pPr>
+        <w:pStyle w:val="BodyText"/>
       </w:pPr>
       <w:r>
         <w:rPr>
           <w:b/>
           <w:bCs/>
         </w:rPr>
-        <w:t>Background</w:t>
+        <w:t>Design</w:t>
+      </w:r>
+      <w:r>
+        <w:t xml:space="preserve"> A pilot pragmatic three-armed parallel, cluster </w:t>
+      </w:r>
+      <w:proofErr w:type="spellStart"/>
+      <w:r>
+        <w:t>randomised</w:t>
+      </w:r>
+      <w:proofErr w:type="spellEnd"/>
+      <w:r>
+        <w:t xml:space="preserve">, controlled trial between April 2022 and February 2023. </w:t>
+      </w:r>
+      <w:proofErr w:type="gramStart"/>
+      <w:r>
+        <w:t>Patient</w:t>
+      </w:r>
+      <w:proofErr w:type="gramEnd"/>
+      <w:r>
+        <w:t xml:space="preserve"> follow up was 30 days.</w:t>
       </w:r>
     </w:p>
     <w:p>
@@ -1812,159 +1656,29 @@
         <w:pStyle w:val="BodyText"/>
       </w:pPr>
       <w:r>
-        <w:t xml:space="preserve">There is no high-quality evidence showing that </w:t>
-      </w:r>
-      <w:r>
-        <w:t>Advanced Trauma Life Support</w:t>
-      </w:r>
-      <w:r>
-        <w:rPr>
-          <w:vertAlign w:val="superscript"/>
-        </w:rPr>
-        <w:t>®</w:t>
-      </w:r>
-      <w:r>
-        <w:t xml:space="preserve"> (ATLS</w:t>
-      </w:r>
-      <w:r>
-        <w:rPr>
-          <w:vertAlign w:val="superscript"/>
-        </w:rPr>
-        <w:t>®</w:t>
-      </w:r>
-      <w:r>
-        <w:t xml:space="preserve">) and Primary Trauma Care (PTC) </w:t>
-      </w:r>
-      <w:r>
-        <w:t xml:space="preserve">improve </w:t>
-      </w:r>
-      <w:proofErr w:type="gramStart"/>
-      <w:r>
-        <w:t>patients</w:t>
-      </w:r>
-      <w:proofErr w:type="gramEnd"/>
-      <w:r>
-        <w:t xml:space="preserve"> outcomes. The aim of this pilot study was t</w:t>
-      </w:r>
-      <w:r>
-        <w:t xml:space="preserve">o assess the feasibility of conducting a cluster </w:t>
-      </w:r>
-      <w:proofErr w:type="spellStart"/>
-      <w:r>
-        <w:t>randomised</w:t>
-      </w:r>
-      <w:proofErr w:type="spellEnd"/>
-      <w:r>
-        <w:t xml:space="preserve"> controlled trial comparing the effect of ATLS</w:t>
-      </w:r>
-      <w:r>
-        <w:rPr>
-          <w:vertAlign w:val="superscript"/>
-        </w:rPr>
-        <w:t>®</w:t>
-      </w:r>
-      <w:r>
-        <w:t xml:space="preserve"> and PTC with standard care on patient outcomes.</w:t>
-      </w:r>
-    </w:p>
-    <w:p>
-      <w:pPr>
-        <w:pStyle w:val="BodyText"/>
         <w:rPr>
           <w:b/>
           <w:bCs/>
         </w:rPr>
+        <w:t>Setting</w:t>
+      </w:r>
+      <w:r>
+        <w:t xml:space="preserve"> Tertiary care hospitals across metropolitan areas in India.</w:t>
+      </w:r>
+    </w:p>
+    <w:p>
+      <w:pPr>
+        <w:pStyle w:val="BodyText"/>
       </w:pPr>
       <w:r>
         <w:rPr>
           <w:b/>
           <w:bCs/>
         </w:rPr>
-        <w:t>Methods</w:t>
-      </w:r>
-    </w:p>
-    <w:p>
-      <w:pPr>
-        <w:pStyle w:val="BodyText"/>
-      </w:pPr>
-      <w:r>
-        <w:t xml:space="preserve">We </w:t>
-      </w:r>
-      <w:r>
-        <w:t>pilot</w:t>
-      </w:r>
-      <w:r>
-        <w:t>ed a</w:t>
-      </w:r>
-      <w:r>
-        <w:t xml:space="preserve"> cluster </w:t>
-      </w:r>
-      <w:proofErr w:type="spellStart"/>
-      <w:r>
-        <w:t>randomised</w:t>
-      </w:r>
-      <w:proofErr w:type="spellEnd"/>
-      <w:r>
-        <w:t xml:space="preserve"> trial between April 2022 and February 2023</w:t>
-      </w:r>
-      <w:r>
-        <w:t xml:space="preserve"> in seven </w:t>
-      </w:r>
-      <w:r>
-        <w:t>hospitals in India.</w:t>
-      </w:r>
-      <w:r>
-        <w:t xml:space="preserve"> </w:t>
-      </w:r>
-      <w:r>
-        <w:t>The participants were</w:t>
-      </w:r>
-      <w:r>
-        <w:t xml:space="preserve"> </w:t>
-      </w:r>
-      <w:r>
-        <w:t>a</w:t>
-      </w:r>
-      <w:r>
-        <w:t>dult trauma patients and residents managing these patients.</w:t>
-      </w:r>
-      <w:r>
-        <w:t xml:space="preserve"> The interventions were </w:t>
-      </w:r>
-      <w:r>
-        <w:t>ATLS</w:t>
-      </w:r>
-      <w:r>
-        <w:rPr>
-          <w:vertAlign w:val="superscript"/>
-        </w:rPr>
-        <w:t>®</w:t>
-      </w:r>
-      <w:r>
-        <w:t xml:space="preserve"> or PTC training.</w:t>
-      </w:r>
-      <w:r>
-        <w:t xml:space="preserve"> </w:t>
-      </w:r>
-      <w:r>
-        <w:t xml:space="preserve">The outcomes were </w:t>
-      </w:r>
-      <w:proofErr w:type="gramStart"/>
-      <w:r>
-        <w:t>consent</w:t>
-      </w:r>
-      <w:proofErr w:type="gramEnd"/>
-      <w:r>
-        <w:t xml:space="preserve"> rate, lost to follow up rate, pass rate, missing data rates, differences in distribution between observed and data extracted from medical records</w:t>
-      </w:r>
-      <w:r>
-        <w:t>, and</w:t>
-      </w:r>
-      <w:r>
-        <w:t xml:space="preserve"> mortality at 30</w:t>
-      </w:r>
-      <w:r>
-        <w:t xml:space="preserve"> days.</w:t>
+        <w:t>Participants</w:t>
+      </w:r>
+      <w:r>
+        <w:t xml:space="preserve"> Adult trauma patients and residents managing these patients.</w:t>
       </w:r>
     </w:p>
     <w:p>
@@ -1976,23 +1690,10 @@
           <w:b/>
           <w:bCs/>
         </w:rPr>
-        <w:t>Results</w:t>
-      </w:r>
-    </w:p>
-    <w:p>
-      <w:pPr>
-        <w:pStyle w:val="BodyText"/>
-      </w:pPr>
-      <w:r>
-        <w:t xml:space="preserve">Two hospitals were </w:t>
-      </w:r>
-      <w:proofErr w:type="spellStart"/>
-      <w:r>
-        <w:t>randomised</w:t>
-      </w:r>
-      <w:proofErr w:type="spellEnd"/>
-      <w:r>
-        <w:t xml:space="preserve"> to ATLS</w:t>
+        <w:t>Interventions</w:t>
+      </w:r>
+      <w:r>
+        <w:t xml:space="preserve"> ATLS</w:t>
       </w:r>
       <w:r>
         <w:rPr>
@@ -2001,24 +1702,7 @@
         <w:t>®</w:t>
       </w:r>
       <w:r>
-        <w:t xml:space="preserve">, two to PTC, and three to standard care. We included 376 patients and 22 residents. The percentage of patients who consented to follow up was 77% and the percentage of residents who consented to training was 100%. The lost to follow up rate was 14%. The pass rate was 100%. The missing data was overall low for key variables. Data collected through observations were </w:t>
-      </w:r>
-      <w:proofErr w:type="gramStart"/>
-      <w:r>
-        <w:t>similar to</w:t>
-      </w:r>
-      <w:proofErr w:type="gramEnd"/>
-      <w:r>
-        <w:t xml:space="preserve"> data extracted from medical records. Twenty-two (16%) patients died within 30 days in the standard care arm, one (4%) patient in the ATLS</w:t>
-      </w:r>
-      <w:r>
-        <w:rPr>
-          <w:vertAlign w:val="superscript"/>
-        </w:rPr>
-        <w:t>®</w:t>
-      </w:r>
-      <w:r>
-        <w:t xml:space="preserve"> arm, and three (5%) patients in the PTC arm.</w:t>
+        <w:t xml:space="preserve"> or PTC training for residents in the intervention arms.</w:t>
       </w:r>
     </w:p>
     <w:p>
@@ -2030,38 +1714,18 @@
           <w:b/>
           <w:bCs/>
         </w:rPr>
-        <w:t>Conclusions</w:t>
-      </w:r>
-    </w:p>
-    <w:p>
-      <w:pPr>
-        <w:pStyle w:val="BodyText"/>
-      </w:pPr>
-      <w:r>
-        <w:t xml:space="preserve">Conducting a full-scale cluster </w:t>
-      </w:r>
-      <w:proofErr w:type="spellStart"/>
-      <w:r>
-        <w:t>randomised</w:t>
-      </w:r>
-      <w:proofErr w:type="spellEnd"/>
-      <w:r>
-        <w:t xml:space="preserve"> controlled trial comparing the effects of ATLS</w:t>
-      </w:r>
-      <w:r>
-        <w:rPr>
-          <w:vertAlign w:val="superscript"/>
-        </w:rPr>
-        <w:t>®</w:t>
-      </w:r>
-      <w:r>
-        <w:t xml:space="preserve">, PTC, and standard care on patient outcomes </w:t>
-      </w:r>
-      <w:r>
-        <w:t>is</w:t>
-      </w:r>
-      <w:r>
-        <w:t xml:space="preserve"> feasible.</w:t>
+        <w:t>Main Outcomes and Measures</w:t>
+      </w:r>
+      <w:r>
+        <w:t xml:space="preserve"> The outcomes were </w:t>
+      </w:r>
+      <w:proofErr w:type="gramStart"/>
+      <w:r>
+        <w:t>consent</w:t>
+      </w:r>
+      <w:proofErr w:type="gramEnd"/>
+      <w:r>
+        <w:t xml:space="preserve"> rate, lost to follow up rate, pass rate, missing data rates, differences in distribution between observed and data extracted from medical records as well as all cause and in-hospital mortality at 30 days from the time of arrival to the emergency department.</w:t>
       </w:r>
     </w:p>
     <w:p>
@@ -2073,15 +1737,92 @@
           <w:b/>
           <w:bCs/>
         </w:rPr>
+        <w:lastRenderedPageBreak/>
+        <w:t>Results</w:t>
+      </w:r>
+      <w:r>
+        <w:t xml:space="preserve"> Two hospitals were </w:t>
+      </w:r>
+      <w:proofErr w:type="spellStart"/>
+      <w:r>
+        <w:t>randomised</w:t>
+      </w:r>
+      <w:proofErr w:type="spellEnd"/>
+      <w:r>
+        <w:t xml:space="preserve"> to ATLS</w:t>
+      </w:r>
+      <w:r>
+        <w:rPr>
+          <w:vertAlign w:val="superscript"/>
+        </w:rPr>
+        <w:t>®</w:t>
+      </w:r>
+      <w:r>
+        <w:t xml:space="preserve">, two to PTC, and three to standard care. We included 376 patients and 22 residents. The percentage of patients who consented to follow up was 77% and the percentage of residents who consented to training was 100%. The lost to follow up rate was 14%. The pass rate was 100%. The missing data was overall low for key variables. Data collected through observations were </w:t>
+      </w:r>
+      <w:proofErr w:type="gramStart"/>
+      <w:r>
+        <w:t>similar to</w:t>
+      </w:r>
+      <w:proofErr w:type="gramEnd"/>
+      <w:r>
+        <w:t xml:space="preserve"> data extracted from medical records, but there was more missing data in the extracted data. Twenty-two (16%) patients died within 30 days in the standard care arm, one (4%) patient in the ATLS</w:t>
+      </w:r>
+      <w:r>
+        <w:rPr>
+          <w:vertAlign w:val="superscript"/>
+        </w:rPr>
+        <w:t>®</w:t>
+      </w:r>
+      <w:r>
+        <w:t xml:space="preserve"> arm, and three (5%) patients in the PTC arm.</w:t>
+      </w:r>
+    </w:p>
+    <w:p>
+      <w:pPr>
+        <w:pStyle w:val="BodyText"/>
+      </w:pPr>
+      <w:r>
+        <w:rPr>
+          <w:b/>
+          <w:bCs/>
+        </w:rPr>
+        <w:t>Conclusions</w:t>
+      </w:r>
+      <w:r>
+        <w:t xml:space="preserve"> Conducting a full-scale cluster </w:t>
+      </w:r>
+      <w:proofErr w:type="spellStart"/>
+      <w:r>
+        <w:t>randomised</w:t>
+      </w:r>
+      <w:proofErr w:type="spellEnd"/>
+      <w:r>
+        <w:t xml:space="preserve"> controlled trial comparing the effects of ATLS</w:t>
+      </w:r>
+      <w:r>
+        <w:rPr>
+          <w:vertAlign w:val="superscript"/>
+        </w:rPr>
+        <w:t>®</w:t>
+      </w:r>
+      <w:r>
+        <w:t>, PTC, and standard care on patient outcomes will be feasible, especially if such a trial would use data and outcomes available in medical records.</w:t>
+      </w:r>
+    </w:p>
+    <w:p>
+      <w:pPr>
+        <w:pStyle w:val="BodyText"/>
+      </w:pPr>
+      <w:r>
+        <w:rPr>
+          <w:b/>
+          <w:bCs/>
+        </w:rPr>
         <w:t>Trial Registration</w:t>
       </w:r>
-    </w:p>
-    <w:p>
-      <w:pPr>
-        <w:pStyle w:val="BodyText"/>
-      </w:pPr>
-      <w:r>
-        <w:t>ClinicalTrials.gov (reg. no NCT05417243)</w:t>
+      <w:r>
+        <w:t xml:space="preserve"> ClinicalTrials.gov (reg. no NCT05417243)</w:t>
       </w:r>
     </w:p>
     <w:p>
@@ -2149,7 +1890,6 @@
         <w:rPr>
           <w:lang w:val="en-SE"/>
         </w:rPr>
-        <w:lastRenderedPageBreak/>
         <w:t>Participating centers' heterogeneity may affect the study estimates and bias the results.</w:t>
       </w:r>
     </w:p>
@@ -2188,8 +1928,8 @@
       <w:pPr>
         <w:pStyle w:val="Heading1"/>
       </w:pPr>
-      <w:bookmarkStart w:id="20" w:name="introduction"/>
-      <w:bookmarkEnd w:id="19"/>
+      <w:bookmarkStart w:id="21" w:name="introduction"/>
+      <w:bookmarkEnd w:id="20"/>
       <w:r>
         <w:lastRenderedPageBreak/>
         <w:t>Introduction</w:t>
@@ -2412,8 +2152,8 @@
       <w:pPr>
         <w:pStyle w:val="Heading1"/>
       </w:pPr>
-      <w:bookmarkStart w:id="21" w:name="methods"/>
-      <w:bookmarkEnd w:id="20"/>
+      <w:bookmarkStart w:id="22" w:name="methods"/>
+      <w:bookmarkEnd w:id="21"/>
       <w:r>
         <w:t>Methods</w:t>
       </w:r>
@@ -2422,7 +2162,7 @@
       <w:pPr>
         <w:pStyle w:val="Heading2"/>
       </w:pPr>
-      <w:bookmarkStart w:id="22" w:name="trial-design"/>
+      <w:bookmarkStart w:id="23" w:name="trial-design"/>
       <w:r>
         <w:t>Trial Design</w:t>
       </w:r>
@@ -2473,8 +2213,8 @@
       <w:pPr>
         <w:pStyle w:val="Heading2"/>
       </w:pPr>
-      <w:bookmarkStart w:id="23" w:name="study-setting"/>
-      <w:bookmarkEnd w:id="22"/>
+      <w:bookmarkStart w:id="24" w:name="study-setting"/>
+      <w:bookmarkEnd w:id="23"/>
       <w:r>
         <w:t>Study Setting</w:t>
       </w:r>
@@ -2500,8 +2240,8 @@
       <w:pPr>
         <w:pStyle w:val="Heading2"/>
       </w:pPr>
-      <w:bookmarkStart w:id="24" w:name="standard-care"/>
-      <w:bookmarkEnd w:id="23"/>
+      <w:bookmarkStart w:id="25" w:name="standard-care"/>
+      <w:bookmarkEnd w:id="24"/>
       <w:r>
         <w:lastRenderedPageBreak/>
         <w:t>Standard Care</w:t>
@@ -2527,8 +2267,8 @@
       <w:pPr>
         <w:pStyle w:val="Heading2"/>
       </w:pPr>
-      <w:bookmarkStart w:id="25" w:name="intervention"/>
-      <w:bookmarkEnd w:id="24"/>
+      <w:bookmarkStart w:id="26" w:name="intervention"/>
+      <w:bookmarkEnd w:id="25"/>
       <w:r>
         <w:t>Intervention</w:t>
       </w:r>
@@ -2623,8 +2363,8 @@
       <w:pPr>
         <w:pStyle w:val="Heading2"/>
       </w:pPr>
-      <w:bookmarkStart w:id="26" w:name="X7fa9f104419b836702429a89b65c3255ae3f510"/>
-      <w:bookmarkEnd w:id="25"/>
+      <w:bookmarkStart w:id="27" w:name="X7fa9f104419b836702429a89b65c3255ae3f510"/>
+      <w:bookmarkEnd w:id="26"/>
       <w:r>
         <w:t>Eligibility Criteria for Cluster and Participants</w:t>
       </w:r>
@@ -2633,7 +2373,7 @@
       <w:pPr>
         <w:pStyle w:val="Heading3"/>
       </w:pPr>
-      <w:bookmarkStart w:id="27" w:name="hospitals"/>
+      <w:bookmarkStart w:id="28" w:name="hospitals"/>
       <w:r>
         <w:t>Hospitals</w:t>
       </w:r>
@@ -2650,8 +2390,8 @@
       <w:pPr>
         <w:pStyle w:val="Heading3"/>
       </w:pPr>
-      <w:bookmarkStart w:id="28" w:name="clusters"/>
-      <w:bookmarkEnd w:id="27"/>
+      <w:bookmarkStart w:id="29" w:name="clusters"/>
+      <w:bookmarkEnd w:id="28"/>
       <w:r>
         <w:t>Clusters</w:t>
       </w:r>
@@ -2685,8 +2425,8 @@
       <w:pPr>
         <w:pStyle w:val="Heading3"/>
       </w:pPr>
-      <w:bookmarkStart w:id="29" w:name="residents"/>
-      <w:bookmarkEnd w:id="28"/>
+      <w:bookmarkStart w:id="30" w:name="residents"/>
+      <w:bookmarkEnd w:id="29"/>
       <w:r>
         <w:t>Residents</w:t>
       </w:r>
@@ -2724,8 +2464,8 @@
       <w:pPr>
         <w:pStyle w:val="Heading3"/>
       </w:pPr>
-      <w:bookmarkStart w:id="30" w:name="patients"/>
-      <w:bookmarkEnd w:id="29"/>
+      <w:bookmarkStart w:id="31" w:name="patients"/>
+      <w:bookmarkEnd w:id="30"/>
       <w:r>
         <w:t>Patients</w:t>
       </w:r>
@@ -2742,9 +2482,9 @@
       <w:pPr>
         <w:pStyle w:val="Heading2"/>
       </w:pPr>
-      <w:bookmarkStart w:id="31" w:name="outcomes"/>
-      <w:bookmarkEnd w:id="26"/>
-      <w:bookmarkEnd w:id="30"/>
+      <w:bookmarkStart w:id="32" w:name="outcomes"/>
+      <w:bookmarkEnd w:id="27"/>
+      <w:bookmarkEnd w:id="31"/>
       <w:r>
         <w:t>Outcomes</w:t>
       </w:r>
@@ -2849,8 +2589,8 @@
       <w:pPr>
         <w:pStyle w:val="Heading2"/>
       </w:pPr>
-      <w:bookmarkStart w:id="32" w:name="participant-timeline-and-inclusion"/>
-      <w:bookmarkEnd w:id="31"/>
+      <w:bookmarkStart w:id="33" w:name="participant-timeline-and-inclusion"/>
+      <w:bookmarkEnd w:id="32"/>
       <w:r>
         <w:t>Participant Timeline and Inclusion</w:t>
       </w:r>
@@ -2859,7 +2599,7 @@
       <w:pPr>
         <w:pStyle w:val="Heading3"/>
       </w:pPr>
-      <w:bookmarkStart w:id="33" w:name="patients-1"/>
+      <w:bookmarkStart w:id="34" w:name="patients-1"/>
       <w:r>
         <w:t>Patients</w:t>
       </w:r>
@@ -2876,8 +2616,8 @@
       <w:pPr>
         <w:pStyle w:val="Heading3"/>
       </w:pPr>
-      <w:bookmarkStart w:id="34" w:name="residents-1"/>
-      <w:bookmarkEnd w:id="33"/>
+      <w:bookmarkStart w:id="35" w:name="residents-1"/>
+      <w:bookmarkEnd w:id="34"/>
       <w:r>
         <w:t>Residents</w:t>
       </w:r>
@@ -2906,9 +2646,9 @@
       <w:pPr>
         <w:pStyle w:val="Heading2"/>
       </w:pPr>
-      <w:bookmarkStart w:id="35" w:name="sample-size"/>
-      <w:bookmarkEnd w:id="32"/>
-      <w:bookmarkEnd w:id="34"/>
+      <w:bookmarkStart w:id="36" w:name="sample-size"/>
+      <w:bookmarkEnd w:id="33"/>
+      <w:bookmarkEnd w:id="35"/>
       <w:r>
         <w:t>Sample size</w:t>
       </w:r>
@@ -2925,8 +2665,8 @@
       <w:pPr>
         <w:pStyle w:val="Heading2"/>
       </w:pPr>
-      <w:bookmarkStart w:id="36" w:name="allocation-and-blinding"/>
-      <w:bookmarkEnd w:id="35"/>
+      <w:bookmarkStart w:id="37" w:name="allocation-and-blinding"/>
+      <w:bookmarkEnd w:id="36"/>
       <w:r>
         <w:t>Allocation and blinding</w:t>
       </w:r>
@@ -2951,8 +2691,8 @@
       <w:pPr>
         <w:pStyle w:val="Heading2"/>
       </w:pPr>
-      <w:bookmarkStart w:id="37" w:name="data-collection"/>
-      <w:bookmarkEnd w:id="36"/>
+      <w:bookmarkStart w:id="38" w:name="data-collection"/>
+      <w:bookmarkEnd w:id="37"/>
       <w:r>
         <w:t>Data Collection</w:t>
       </w:r>
@@ -2962,23 +2702,23 @@
         <w:pStyle w:val="FirstParagraph"/>
       </w:pPr>
       <w:r>
-        <w:t xml:space="preserve">Data was collected over a four-month period. A research officer collected data on all patients who presented on the days and shifts when participating residents were assigned to trauma care. The research officers observed care and interviewed residents and </w:t>
+        <w:t xml:space="preserve">Data was collected over a four-month period. A research officer collected data on all patients who presented on the days and shifts when participating residents were assigned to trauma care. The research officers observed care and interviewed residents and patients, </w:t>
       </w:r>
       <w:proofErr w:type="gramStart"/>
       <w:r>
-        <w:t>patients, and</w:t>
+        <w:t>and also</w:t>
       </w:r>
       <w:proofErr w:type="gramEnd"/>
       <w:r>
-        <w:t xml:space="preserve"> also extracted data from the hospital records. We followed up admitted patients for their complications and other in-hospital outcome measures. Patients who were not admitted or who were discharged before the end of the study were followed up telephonically for mortality outcomes and quality of life outcomes.</w:t>
+        <w:t xml:space="preserve"> extracted data from the hospital records. We followed up admitted patients for their complications and other in-hospital outcome measures. Patients who were not admitted or who were discharged before the end of the study were followed up telephonically for mortality outcomes and quality of life outcomes.</w:t>
       </w:r>
     </w:p>
     <w:p>
       <w:pPr>
         <w:pStyle w:val="Heading2"/>
       </w:pPr>
-      <w:bookmarkStart w:id="38" w:name="variables"/>
-      <w:bookmarkEnd w:id="37"/>
+      <w:bookmarkStart w:id="39" w:name="variables"/>
+      <w:bookmarkEnd w:id="38"/>
       <w:r>
         <w:t>Variables</w:t>
       </w:r>
@@ -3018,8 +2758,8 @@
       <w:pPr>
         <w:pStyle w:val="Heading2"/>
       </w:pPr>
-      <w:bookmarkStart w:id="39" w:name="patient-and-public-involvement"/>
-      <w:bookmarkEnd w:id="38"/>
+      <w:bookmarkStart w:id="40" w:name="patient-and-public-involvement"/>
+      <w:bookmarkEnd w:id="39"/>
       <w:r>
         <w:t>Patient and public involvement</w:t>
       </w:r>
@@ -3045,8 +2785,8 @@
       <w:pPr>
         <w:pStyle w:val="Heading2"/>
       </w:pPr>
-      <w:bookmarkStart w:id="40" w:name="data-monitoring"/>
-      <w:bookmarkEnd w:id="39"/>
+      <w:bookmarkStart w:id="41" w:name="data-monitoring"/>
+      <w:bookmarkEnd w:id="40"/>
       <w:r>
         <w:t>Data monitoring</w:t>
       </w:r>
@@ -3063,8 +2803,8 @@
       <w:pPr>
         <w:pStyle w:val="Heading2"/>
       </w:pPr>
-      <w:bookmarkStart w:id="41" w:name="statistical-methods"/>
-      <w:bookmarkEnd w:id="40"/>
+      <w:bookmarkStart w:id="42" w:name="statistical-methods"/>
+      <w:bookmarkEnd w:id="41"/>
       <w:r>
         <w:lastRenderedPageBreak/>
         <w:t>Statistical Methods</w:t>
@@ -3205,8 +2945,8 @@
       <w:pPr>
         <w:pStyle w:val="Heading2"/>
       </w:pPr>
-      <w:bookmarkStart w:id="42" w:name="ethics-and-dissemination"/>
-      <w:bookmarkEnd w:id="41"/>
+      <w:bookmarkStart w:id="43" w:name="ethics-and-dissemination"/>
+      <w:bookmarkEnd w:id="42"/>
       <w:r>
         <w:t>Ethics and Dissemination</w:t>
       </w:r>
@@ -3239,9 +2979,9 @@
       <w:pPr>
         <w:pStyle w:val="Heading1"/>
       </w:pPr>
-      <w:bookmarkStart w:id="43" w:name="results"/>
-      <w:bookmarkEnd w:id="21"/>
-      <w:bookmarkEnd w:id="42"/>
+      <w:bookmarkStart w:id="44" w:name="results"/>
+      <w:bookmarkEnd w:id="22"/>
+      <w:bookmarkEnd w:id="43"/>
       <w:r>
         <w:t>Results</w:t>
       </w:r>
@@ -3302,113 +3042,113 @@
       <w:r>
         <w:t xml:space="preserve"> correlation coefficients was 0.022 for 30-day mortality and 0.017 for in-hospital mortality.</w:t>
       </w:r>
-      <w:bookmarkStart w:id="44" w:name="fig:flow-diagram"/>
+      <w:bookmarkStart w:id="45" w:name="fig:flow-diagram"/>
+      <w:bookmarkEnd w:id="45"/>
+    </w:p>
+    <w:p>
+      <w:pPr>
+        <w:pStyle w:val="Heading2"/>
+      </w:pPr>
+      <w:bookmarkStart w:id="46" w:name="outcomes-1"/>
+      <w:r>
+        <w:t>Outcomes</w:t>
+      </w:r>
+    </w:p>
+    <w:p>
+      <w:pPr>
+        <w:pStyle w:val="FirstParagraph"/>
+      </w:pPr>
+      <w:r>
+        <w:t xml:space="preserve">The percentage of patients who consented to follow up was 77% and the percentage of residents who consented to training was 100%. Among patients, the lost to follow up rate was 14%. Among residents, the pass rate was 100%. The missing data rate ranged from 0 to 50%, with details for selected variables shown in Table </w:t>
+      </w:r>
+      <w:r>
+        <w:t>1</w:t>
+      </w:r>
+      <w:r>
+        <w:t xml:space="preserve"> and in Supplementary Table S1. The variables with the maximum amount of missing data were in the cost of treatment, reported in Supplementary Tables S1-12. The differences in distributions between observed data and data extracted from medical records, for selected variables that were collected through observation or interview, are shown in Table </w:t>
+      </w:r>
+      <w:r>
+        <w:t>2</w:t>
+      </w:r>
+      <w:r>
+        <w:t>. Overall, the data were similarly distributed, but there were considerably more missing values in the extracted data compared to the observed data.</w:t>
+      </w:r>
+    </w:p>
+    <w:p>
+      <w:pPr>
+        <w:pStyle w:val="BodyText"/>
+      </w:pPr>
+      <w:r>
+        <w:t xml:space="preserve">After training, a total of 22 (16%) patients in the standard care arm died within 30 days, compared to 1 (4%) </w:t>
+      </w:r>
+      <w:proofErr w:type="gramStart"/>
+      <w:r>
+        <w:t>patients</w:t>
+      </w:r>
+      <w:proofErr w:type="gramEnd"/>
+      <w:r>
+        <w:t xml:space="preserve"> in the ATLS</w:t>
+      </w:r>
+      <w:r>
+        <w:rPr>
+          <w:vertAlign w:val="superscript"/>
+        </w:rPr>
+        <w:t>®</w:t>
+      </w:r>
+      <w:r>
+        <w:t xml:space="preserve"> arm and 3 (5%) patients in the PTC arm. The corresponding figures for in-hospital mortality were 19 (12</w:t>
+      </w:r>
+      <w:proofErr w:type="gramStart"/>
+      <w:r>
+        <w:t>%)%</w:t>
+      </w:r>
+      <w:proofErr w:type="gramEnd"/>
+      <w:r>
+        <w:t>, 1 (4%)%, and 3 (4%)% for the standard care, ATLS</w:t>
+      </w:r>
+      <w:r>
+        <w:rPr>
+          <w:vertAlign w:val="superscript"/>
+        </w:rPr>
+        <w:t>®</w:t>
+      </w:r>
+      <w:r>
+        <w:t xml:space="preserve"> and PTC arms respectively, as shown in Table </w:t>
+      </w:r>
+      <w:r>
+        <w:t>3</w:t>
+      </w:r>
+      <w:r>
+        <w:t>. Overall, both in-hospital and 30-day mortality were substantially lower in the ATLS</w:t>
+      </w:r>
+      <w:proofErr w:type="gramStart"/>
+      <w:r>
+        <w:rPr>
+          <w:vertAlign w:val="superscript"/>
+        </w:rPr>
+        <w:t>®</w:t>
+      </w:r>
+      <w:proofErr w:type="gramEnd"/>
+      <w:r>
+        <w:t xml:space="preserve"> and PTC arms compared to the standard care arm, but the absolute numbers of deaths in the ATLS</w:t>
+      </w:r>
+      <w:r>
+        <w:rPr>
+          <w:vertAlign w:val="superscript"/>
+        </w:rPr>
+        <w:t>®</w:t>
+      </w:r>
+      <w:r>
+        <w:t xml:space="preserve"> and PTC arms were very small. The results for all other outcomes are shown in Supplementary Tables S1-12.</w:t>
+      </w:r>
+    </w:p>
+    <w:p>
+      <w:pPr>
+        <w:pStyle w:val="Heading1"/>
+      </w:pPr>
+      <w:bookmarkStart w:id="47" w:name="discussion"/>
       <w:bookmarkEnd w:id="44"/>
-    </w:p>
-    <w:p>
-      <w:pPr>
-        <w:pStyle w:val="Heading2"/>
-      </w:pPr>
-      <w:bookmarkStart w:id="45" w:name="outcomes-1"/>
-      <w:r>
-        <w:t>Outcomes</w:t>
-      </w:r>
-    </w:p>
-    <w:p>
-      <w:pPr>
-        <w:pStyle w:val="FirstParagraph"/>
-      </w:pPr>
-      <w:r>
-        <w:t xml:space="preserve">The percentage of patients who consented to follow up was 77% and the percentage of residents who consented to training was 100%. Among patients, the lost to follow up rate was 14%. Among residents, the pass rate was 100%. The missing data rate ranged from 0 to 50%, with details for selected variables shown in Table </w:t>
-      </w:r>
-      <w:r>
-        <w:t>1</w:t>
-      </w:r>
-      <w:r>
-        <w:t xml:space="preserve"> and in Supplementary Table S1. The variables with the maximum amount of missing data were in the cost of treatment, reported in Supplementary Tables S1-12. The differences in distributions between observed data and data extracted from medical records, for selected variables that were collected through observation or interview, are shown in Table </w:t>
-      </w:r>
-      <w:r>
-        <w:t>2</w:t>
-      </w:r>
-      <w:r>
-        <w:t>. Overall, the data were similarly distributed, but there were considerably more missing values in the extracted data compared to the observed data.</w:t>
-      </w:r>
-    </w:p>
-    <w:p>
-      <w:pPr>
-        <w:pStyle w:val="BodyText"/>
-      </w:pPr>
-      <w:r>
-        <w:t xml:space="preserve">After training, a total of 22 (16%) patients in the standard care arm died within 30 days, compared to 1 (4%) </w:t>
-      </w:r>
-      <w:proofErr w:type="gramStart"/>
-      <w:r>
-        <w:t>patients</w:t>
-      </w:r>
-      <w:proofErr w:type="gramEnd"/>
-      <w:r>
-        <w:t xml:space="preserve"> in the ATLS</w:t>
-      </w:r>
-      <w:r>
-        <w:rPr>
-          <w:vertAlign w:val="superscript"/>
-        </w:rPr>
-        <w:t>®</w:t>
-      </w:r>
-      <w:r>
-        <w:t xml:space="preserve"> arm and 3 (5%) patients in the PTC arm. The corresponding figures for in-hospital mortality were 19 (12</w:t>
-      </w:r>
-      <w:proofErr w:type="gramStart"/>
-      <w:r>
-        <w:t>%)%</w:t>
-      </w:r>
-      <w:proofErr w:type="gramEnd"/>
-      <w:r>
-        <w:t>, 1 (4%)%, and 3 (4%)% for the standard care, ATLS</w:t>
-      </w:r>
-      <w:r>
-        <w:rPr>
-          <w:vertAlign w:val="superscript"/>
-        </w:rPr>
-        <w:t>®</w:t>
-      </w:r>
-      <w:r>
-        <w:t xml:space="preserve"> and PTC arms respectively, as shown in Table </w:t>
-      </w:r>
-      <w:r>
-        <w:t>3</w:t>
-      </w:r>
-      <w:r>
-        <w:t>. Overall, both in-hospital and 30-day mortality were substantially lower in the ATLS</w:t>
-      </w:r>
-      <w:proofErr w:type="gramStart"/>
-      <w:r>
-        <w:rPr>
-          <w:vertAlign w:val="superscript"/>
-        </w:rPr>
-        <w:t>®</w:t>
-      </w:r>
-      <w:proofErr w:type="gramEnd"/>
-      <w:r>
-        <w:t xml:space="preserve"> and PTC arms compared to the standard care arm, but the absolute numbers of deaths in the ATLS</w:t>
-      </w:r>
-      <w:r>
-        <w:rPr>
-          <w:vertAlign w:val="superscript"/>
-        </w:rPr>
-        <w:t>®</w:t>
-      </w:r>
-      <w:r>
-        <w:t xml:space="preserve"> and PTC arms were very small. The results for all other outcomes are shown in Supplementary Tables S1-12.</w:t>
-      </w:r>
-    </w:p>
-    <w:p>
-      <w:pPr>
-        <w:pStyle w:val="Heading1"/>
-      </w:pPr>
-      <w:bookmarkStart w:id="46" w:name="discussion"/>
-      <w:bookmarkEnd w:id="43"/>
-      <w:bookmarkEnd w:id="45"/>
+      <w:bookmarkEnd w:id="46"/>
       <w:r>
         <w:t>Discussion</w:t>
       </w:r>
@@ -3678,8 +3418,8 @@
       <w:pPr>
         <w:pStyle w:val="Heading1"/>
       </w:pPr>
-      <w:bookmarkStart w:id="47" w:name="contributorship-statement"/>
-      <w:bookmarkEnd w:id="46"/>
+      <w:bookmarkStart w:id="48" w:name="contributorship-statement"/>
+      <w:bookmarkEnd w:id="47"/>
       <w:proofErr w:type="spellStart"/>
       <w:r>
         <w:t>Contributorship</w:t>
@@ -3705,8 +3445,8 @@
       <w:pPr>
         <w:pStyle w:val="Heading1"/>
       </w:pPr>
-      <w:bookmarkStart w:id="48" w:name="competing-interests"/>
-      <w:bookmarkEnd w:id="47"/>
+      <w:bookmarkStart w:id="49" w:name="competing-interests"/>
+      <w:bookmarkEnd w:id="48"/>
       <w:r>
         <w:t>Competing Interests</w:t>
       </w:r>
@@ -3732,8 +3472,8 @@
       <w:pPr>
         <w:pStyle w:val="Heading1"/>
       </w:pPr>
-      <w:bookmarkStart w:id="49" w:name="funding"/>
-      <w:bookmarkEnd w:id="48"/>
+      <w:bookmarkStart w:id="50" w:name="funding"/>
+      <w:bookmarkEnd w:id="49"/>
       <w:r>
         <w:t>Funding</w:t>
       </w:r>
@@ -3758,8 +3498,8 @@
       <w:pPr>
         <w:pStyle w:val="Heading1"/>
       </w:pPr>
-      <w:bookmarkStart w:id="50" w:name="data-sharing-statement"/>
-      <w:bookmarkEnd w:id="49"/>
+      <w:bookmarkStart w:id="51" w:name="data-sharing-statement"/>
+      <w:bookmarkEnd w:id="50"/>
       <w:r>
         <w:t>Data Sharing Statement</w:t>
       </w:r>
@@ -3781,8 +3521,8 @@
       <w:pPr>
         <w:pStyle w:val="Heading1"/>
       </w:pPr>
-      <w:bookmarkStart w:id="51" w:name="references"/>
-      <w:bookmarkEnd w:id="50"/>
+      <w:bookmarkStart w:id="52" w:name="references"/>
+      <w:bookmarkEnd w:id="51"/>
       <w:r>
         <w:lastRenderedPageBreak/>
         <w:t>References</w:t>
@@ -3792,8 +3532,8 @@
       <w:pPr>
         <w:pStyle w:val="Bibliography"/>
       </w:pPr>
-      <w:bookmarkStart w:id="52" w:name="ref-injuries2020"/>
-      <w:bookmarkStart w:id="53" w:name="refs"/>
+      <w:bookmarkStart w:id="53" w:name="ref-injuries2020"/>
+      <w:bookmarkStart w:id="54" w:name="refs"/>
       <w:r>
         <w:t xml:space="preserve">1. </w:t>
       </w:r>
@@ -3837,8 +3577,8 @@
       <w:pPr>
         <w:pStyle w:val="Bibliography"/>
       </w:pPr>
-      <w:bookmarkStart w:id="54" w:name="ref-Mohammad2013"/>
-      <w:bookmarkEnd w:id="52"/>
+      <w:bookmarkStart w:id="55" w:name="ref-Mohammad2013"/>
+      <w:bookmarkEnd w:id="53"/>
       <w:r>
         <w:t xml:space="preserve">2. </w:t>
       </w:r>
@@ -3892,8 +3632,8 @@
       <w:pPr>
         <w:pStyle w:val="Bibliography"/>
       </w:pPr>
-      <w:bookmarkStart w:id="55" w:name="ref-Jayaraman2014"/>
-      <w:bookmarkEnd w:id="54"/>
+      <w:bookmarkStart w:id="56" w:name="ref-Jayaraman2014"/>
+      <w:bookmarkEnd w:id="55"/>
       <w:r>
         <w:t xml:space="preserve">3. </w:t>
       </w:r>
@@ -3937,8 +3677,8 @@
       <w:pPr>
         <w:pStyle w:val="Bibliography"/>
       </w:pPr>
-      <w:bookmarkStart w:id="56" w:name="ref-Kadhum2020"/>
-      <w:bookmarkEnd w:id="55"/>
+      <w:bookmarkStart w:id="57" w:name="ref-Kadhum2020"/>
+      <w:bookmarkEnd w:id="56"/>
       <w:r>
         <w:t xml:space="preserve">4. </w:t>
       </w:r>
@@ -3999,8 +3739,8 @@
       <w:pPr>
         <w:pStyle w:val="Bibliography"/>
       </w:pPr>
-      <w:bookmarkStart w:id="57" w:name="ref-acsAtls2018"/>
-      <w:bookmarkEnd w:id="56"/>
+      <w:bookmarkStart w:id="58" w:name="ref-acsAtls2018"/>
+      <w:bookmarkEnd w:id="57"/>
       <w:r>
         <w:t xml:space="preserve">5. </w:t>
       </w:r>
@@ -4023,8 +3763,8 @@
       <w:pPr>
         <w:pStyle w:val="Bibliography"/>
       </w:pPr>
-      <w:bookmarkStart w:id="58" w:name="ref-ptcfPtc2018"/>
-      <w:bookmarkEnd w:id="57"/>
+      <w:bookmarkStart w:id="59" w:name="ref-ptcfPtc2018"/>
+      <w:bookmarkEnd w:id="58"/>
       <w:r>
         <w:t xml:space="preserve">6. </w:t>
       </w:r>
@@ -4063,8 +3803,8 @@
       <w:pPr>
         <w:pStyle w:val="Bibliography"/>
       </w:pPr>
-      <w:bookmarkStart w:id="59" w:name="ref-vestrup_impact_1988"/>
-      <w:bookmarkEnd w:id="58"/>
+      <w:bookmarkStart w:id="60" w:name="ref-vestrup_impact_1988"/>
+      <w:bookmarkEnd w:id="59"/>
       <w:r>
         <w:t xml:space="preserve">7. </w:t>
       </w:r>
@@ -4125,8 +3865,8 @@
       <w:pPr>
         <w:pStyle w:val="Bibliography"/>
       </w:pPr>
-      <w:bookmarkStart w:id="60" w:name="ref-Ariyanayagam1992"/>
-      <w:bookmarkEnd w:id="59"/>
+      <w:bookmarkStart w:id="61" w:name="ref-Ariyanayagam1992"/>
+      <w:bookmarkEnd w:id="60"/>
       <w:r>
         <w:t xml:space="preserve">8. </w:t>
       </w:r>
@@ -4192,8 +3932,8 @@
       <w:pPr>
         <w:pStyle w:val="Bibliography"/>
       </w:pPr>
-      <w:bookmarkStart w:id="61" w:name="ref-ali_trauma_1993"/>
-      <w:bookmarkEnd w:id="60"/>
+      <w:bookmarkStart w:id="62" w:name="ref-ali_trauma_1993"/>
+      <w:bookmarkEnd w:id="61"/>
       <w:r>
         <w:t xml:space="preserve">9. </w:t>
       </w:r>
@@ -4247,25 +3987,40 @@
       <w:pPr>
         <w:pStyle w:val="Bibliography"/>
       </w:pPr>
-      <w:bookmarkStart w:id="62" w:name="ref-van_olden_clinical_2004"/>
-      <w:bookmarkEnd w:id="61"/>
+      <w:bookmarkStart w:id="63" w:name="ref-van_olden_clinical_2004"/>
+      <w:bookmarkEnd w:id="62"/>
       <w:r>
         <w:t xml:space="preserve">10. </w:t>
       </w:r>
       <w:r>
         <w:tab/>
       </w:r>
-      <w:r>
-        <w:t xml:space="preserve">Olden, G. D. J. van </w:t>
+      <w:proofErr w:type="spellStart"/>
+      <w:r>
+        <w:rPr>
+          <w:lang w:val="sv-SE"/>
+        </w:rPr>
+        <w:t>Olden</w:t>
+      </w:r>
+      <w:proofErr w:type="spellEnd"/>
+      <w:r>
+        <w:rPr>
+          <w:lang w:val="sv-SE"/>
+        </w:rPr>
+        <w:t xml:space="preserve">, G. D. J. van </w:t>
       </w:r>
       <w:r>
         <w:rPr>
           <w:i/>
           <w:iCs/>
+          <w:lang w:val="sv-SE"/>
         </w:rPr>
         <w:t>et al.</w:t>
       </w:r>
       <w:r>
+        <w:rPr>
+          <w:lang w:val="sv-SE"/>
+        </w:rPr>
         <w:t xml:space="preserve"> </w:t>
       </w:r>
       <w:hyperlink r:id="rId27">
@@ -4304,18 +4059,12 @@
       <w:pPr>
         <w:pStyle w:val="Bibliography"/>
       </w:pPr>
-      <w:bookmarkStart w:id="63" w:name="ref-VanHeng2008"/>
-      <w:bookmarkEnd w:id="62"/>
-      <w:r>
-        <w:rPr>
-          <w:lang w:val="sv-SE"/>
-        </w:rPr>
+      <w:bookmarkStart w:id="64" w:name="ref-VanHeng2008"/>
+      <w:bookmarkEnd w:id="63"/>
+      <w:r>
         <w:t xml:space="preserve">11. </w:t>
       </w:r>
       <w:r>
-        <w:rPr>
-          <w:lang w:val="sv-SE"/>
-        </w:rPr>
         <w:tab/>
       </w:r>
       <w:r>
@@ -4353,11 +4102,19 @@
         <w:t xml:space="preserve"> </w:t>
       </w:r>
       <w:hyperlink r:id="rId28">
+        <w:proofErr w:type="gramStart"/>
         <w:r>
           <w:rPr>
             <w:rStyle w:val="Hyperlink"/>
           </w:rPr>
-          <w:t xml:space="preserve">Non-doctors as trauma surgeons? A controlled study of trauma training for non-graduate surgeons in rural </w:t>
+          <w:t>Non-doctors</w:t>
+        </w:r>
+        <w:proofErr w:type="gramEnd"/>
+        <w:r>
+          <w:rPr>
+            <w:rStyle w:val="Hyperlink"/>
+          </w:rPr>
+          <w:t xml:space="preserve"> as trauma surgeons? A controlled study of trauma training for non-graduate surgeons in rural </w:t>
         </w:r>
         <w:proofErr w:type="spellStart"/>
         <w:r>
@@ -4396,8 +4153,8 @@
       <w:pPr>
         <w:pStyle w:val="Bibliography"/>
       </w:pPr>
-      <w:bookmarkStart w:id="64" w:name="ref-Wang2010"/>
-      <w:bookmarkEnd w:id="63"/>
+      <w:bookmarkStart w:id="65" w:name="ref-Wang2010"/>
+      <w:bookmarkEnd w:id="64"/>
       <w:r>
         <w:t xml:space="preserve">12. </w:t>
       </w:r>
@@ -4440,8 +4197,8 @@
       <w:pPr>
         <w:pStyle w:val="Bibliography"/>
       </w:pPr>
-      <w:bookmarkStart w:id="65" w:name="ref-drimousis_advanced_2011"/>
-      <w:bookmarkEnd w:id="64"/>
+      <w:bookmarkStart w:id="66" w:name="ref-drimousis_advanced_2011"/>
+      <w:bookmarkEnd w:id="65"/>
       <w:r>
         <w:t xml:space="preserve">13. </w:t>
       </w:r>
@@ -4516,8 +4273,8 @@
       <w:pPr>
         <w:pStyle w:val="Bibliography"/>
       </w:pPr>
-      <w:bookmarkStart w:id="66" w:name="ref-noordin_evolution_2011"/>
-      <w:bookmarkEnd w:id="65"/>
+      <w:bookmarkStart w:id="67" w:name="ref-noordin_evolution_2011"/>
+      <w:bookmarkEnd w:id="66"/>
       <w:r>
         <w:t xml:space="preserve">14. </w:t>
       </w:r>
@@ -4578,8 +4335,8 @@
       <w:pPr>
         <w:pStyle w:val="Bibliography"/>
       </w:pPr>
-      <w:bookmarkStart w:id="67" w:name="ref-hashmi_hospital-based_2013"/>
-      <w:bookmarkEnd w:id="66"/>
+      <w:bookmarkStart w:id="68" w:name="ref-hashmi_hospital-based_2013"/>
+      <w:bookmarkEnd w:id="67"/>
       <w:r>
         <w:t xml:space="preserve">15. </w:t>
       </w:r>
@@ -4633,8 +4390,8 @@
       <w:pPr>
         <w:pStyle w:val="Bibliography"/>
       </w:pPr>
-      <w:bookmarkStart w:id="68" w:name="ref-Petroze2014"/>
-      <w:bookmarkEnd w:id="67"/>
+      <w:bookmarkStart w:id="69" w:name="ref-Petroze2014"/>
+      <w:bookmarkEnd w:id="68"/>
       <w:r>
         <w:lastRenderedPageBreak/>
         <w:t xml:space="preserve">16. </w:t>
@@ -4696,8 +4453,8 @@
       <w:pPr>
         <w:pStyle w:val="Bibliography"/>
       </w:pPr>
-      <w:bookmarkStart w:id="69" w:name="ref-magnone_impact_2015"/>
-      <w:bookmarkEnd w:id="68"/>
+      <w:bookmarkStart w:id="70" w:name="ref-magnone_impact_2015"/>
+      <w:bookmarkEnd w:id="69"/>
       <w:r>
         <w:t xml:space="preserve">17. </w:t>
       </w:r>
@@ -4748,8 +4505,8 @@
       <w:pPr>
         <w:pStyle w:val="Bibliography"/>
       </w:pPr>
-      <w:bookmarkStart w:id="70" w:name="ref-bellanova_mountain_2016"/>
-      <w:bookmarkEnd w:id="69"/>
+      <w:bookmarkStart w:id="71" w:name="ref-bellanova_mountain_2016"/>
+      <w:bookmarkEnd w:id="70"/>
       <w:r>
         <w:t xml:space="preserve">18. </w:t>
       </w:r>
@@ -4805,8 +4562,8 @@
       <w:pPr>
         <w:pStyle w:val="Bibliography"/>
       </w:pPr>
-      <w:bookmarkStart w:id="71" w:name="ref-CioèPeña2016"/>
-      <w:bookmarkEnd w:id="70"/>
+      <w:bookmarkStart w:id="72" w:name="ref-CioèPeña2016"/>
+      <w:bookmarkEnd w:id="71"/>
       <w:r>
         <w:t xml:space="preserve">19. </w:t>
       </w:r>
@@ -4917,8 +4674,8 @@
       <w:pPr>
         <w:pStyle w:val="Bibliography"/>
       </w:pPr>
-      <w:bookmarkStart w:id="72" w:name="ref-Jin2021"/>
-      <w:bookmarkEnd w:id="71"/>
+      <w:bookmarkStart w:id="73" w:name="ref-Jin2021"/>
+      <w:bookmarkEnd w:id="72"/>
       <w:r>
         <w:t xml:space="preserve">20. </w:t>
       </w:r>
@@ -4972,25 +4729,40 @@
       <w:pPr>
         <w:pStyle w:val="Bibliography"/>
       </w:pPr>
-      <w:bookmarkStart w:id="73" w:name="ref-putra_impact_2023"/>
-      <w:bookmarkEnd w:id="72"/>
+      <w:bookmarkStart w:id="74" w:name="ref-putra_impact_2023"/>
+      <w:bookmarkEnd w:id="73"/>
       <w:r>
         <w:t xml:space="preserve">21. </w:t>
       </w:r>
       <w:r>
         <w:tab/>
       </w:r>
-      <w:r>
-        <w:t xml:space="preserve">Putra, A. B. </w:t>
+      <w:proofErr w:type="spellStart"/>
+      <w:r>
+        <w:rPr>
+          <w:lang w:val="sv-SE"/>
+        </w:rPr>
+        <w:t>Putra</w:t>
+      </w:r>
+      <w:proofErr w:type="spellEnd"/>
+      <w:r>
+        <w:rPr>
+          <w:lang w:val="sv-SE"/>
+        </w:rPr>
+        <w:t xml:space="preserve">, A. B. </w:t>
       </w:r>
       <w:r>
         <w:rPr>
           <w:i/>
           <w:iCs/>
+          <w:lang w:val="sv-SE"/>
         </w:rPr>
         <w:t>et al.</w:t>
       </w:r>
       <w:r>
+        <w:rPr>
+          <w:lang w:val="sv-SE"/>
+        </w:rPr>
         <w:t xml:space="preserve"> </w:t>
       </w:r>
       <w:hyperlink r:id="rId36">
@@ -5045,8 +4817,8 @@
       <w:pPr>
         <w:pStyle w:val="Bibliography"/>
       </w:pPr>
-      <w:bookmarkStart w:id="74" w:name="ref-mciver_effect_2024"/>
-      <w:bookmarkEnd w:id="73"/>
+      <w:bookmarkStart w:id="75" w:name="ref-mciver_effect_2024"/>
+      <w:bookmarkEnd w:id="74"/>
       <w:r>
         <w:t xml:space="preserve">22. </w:t>
       </w:r>
@@ -5100,8 +4872,8 @@
       <w:pPr>
         <w:pStyle w:val="Bibliography"/>
       </w:pPr>
-      <w:bookmarkStart w:id="75" w:name="ref-Ali1996"/>
-      <w:bookmarkEnd w:id="74"/>
+      <w:bookmarkStart w:id="76" w:name="ref-Ali1996"/>
+      <w:bookmarkEnd w:id="75"/>
       <w:r>
         <w:t xml:space="preserve">23. </w:t>
       </w:r>
@@ -5155,8 +4927,8 @@
       <w:pPr>
         <w:pStyle w:val="Bibliography"/>
       </w:pPr>
-      <w:bookmarkStart w:id="76" w:name="ref-Ali1999"/>
-      <w:bookmarkEnd w:id="75"/>
+      <w:bookmarkStart w:id="77" w:name="ref-Ali1999"/>
+      <w:bookmarkEnd w:id="76"/>
       <w:r>
         <w:t xml:space="preserve">24. </w:t>
       </w:r>
@@ -5210,8 +4982,8 @@
       <w:pPr>
         <w:pStyle w:val="Bibliography"/>
       </w:pPr>
-      <w:bookmarkStart w:id="77" w:name="ref-GerdinWärnberg2022"/>
-      <w:bookmarkEnd w:id="76"/>
+      <w:bookmarkStart w:id="78" w:name="ref-GerdinWärnberg2022"/>
+      <w:bookmarkEnd w:id="77"/>
       <w:r>
         <w:t xml:space="preserve">25. </w:t>
       </w:r>
@@ -5219,16 +4991,23 @@
         <w:tab/>
       </w:r>
       <w:r>
+        <w:rPr>
+          <w:lang w:val="sv-SE"/>
+        </w:rPr>
         <w:t xml:space="preserve">Gerdin Wärnberg, M. </w:t>
       </w:r>
       <w:r>
         <w:rPr>
           <w:i/>
           <w:iCs/>
+          <w:lang w:val="sv-SE"/>
         </w:rPr>
         <w:t>et al.</w:t>
       </w:r>
       <w:r>
+        <w:rPr>
+          <w:lang w:val="sv-SE"/>
+        </w:rPr>
         <w:t xml:space="preserve"> </w:t>
       </w:r>
       <w:hyperlink r:id="rId40">
@@ -5309,8 +5088,8 @@
       <w:pPr>
         <w:pStyle w:val="Bibliography"/>
       </w:pPr>
-      <w:bookmarkStart w:id="78" w:name="ref-icdpicr_2022"/>
-      <w:bookmarkEnd w:id="77"/>
+      <w:bookmarkStart w:id="79" w:name="ref-icdpicr_2022"/>
+      <w:bookmarkEnd w:id="78"/>
       <w:r>
         <w:t xml:space="preserve">26. </w:t>
       </w:r>
@@ -5356,8 +5135,8 @@
       <w:pPr>
         <w:pStyle w:val="Bibliography"/>
       </w:pPr>
-      <w:bookmarkStart w:id="79" w:name="ref-david_patient-reported_2024"/>
-      <w:bookmarkEnd w:id="78"/>
+      <w:bookmarkStart w:id="80" w:name="ref-david_patient-reported_2024"/>
+      <w:bookmarkEnd w:id="79"/>
       <w:r>
         <w:t xml:space="preserve">27. </w:t>
       </w:r>
@@ -5391,8 +5170,8 @@
       <w:pPr>
         <w:pStyle w:val="Bibliography"/>
       </w:pPr>
-      <w:bookmarkStart w:id="80" w:name="ref-R_2024"/>
-      <w:bookmarkEnd w:id="79"/>
+      <w:bookmarkStart w:id="81" w:name="ref-R_2024"/>
+      <w:bookmarkEnd w:id="80"/>
       <w:r>
         <w:t xml:space="preserve">28. </w:t>
       </w:r>
@@ -5418,8 +5197,8 @@
       <w:pPr>
         <w:pStyle w:val="Bibliography"/>
       </w:pPr>
-      <w:bookmarkStart w:id="81" w:name="ref-Lee2014"/>
-      <w:bookmarkEnd w:id="80"/>
+      <w:bookmarkStart w:id="82" w:name="ref-Lee2014"/>
+      <w:bookmarkEnd w:id="81"/>
       <w:r>
         <w:t xml:space="preserve">29. </w:t>
       </w:r>
@@ -5473,8 +5252,8 @@
       <w:pPr>
         <w:pStyle w:val="Bibliography"/>
       </w:pPr>
-      <w:bookmarkStart w:id="82" w:name="ref-hornor_quality_2018"/>
-      <w:bookmarkEnd w:id="81"/>
+      <w:bookmarkStart w:id="83" w:name="ref-hornor_quality_2018"/>
+      <w:bookmarkEnd w:id="82"/>
       <w:r>
         <w:t xml:space="preserve">30. </w:t>
       </w:r>
@@ -5535,8 +5314,8 @@
       <w:pPr>
         <w:pStyle w:val="Bibliography"/>
       </w:pPr>
-      <w:bookmarkStart w:id="83" w:name="ref-Roberts2013"/>
-      <w:bookmarkEnd w:id="82"/>
+      <w:bookmarkStart w:id="84" w:name="ref-Roberts2013"/>
+      <w:bookmarkEnd w:id="83"/>
       <w:r>
         <w:lastRenderedPageBreak/>
         <w:t xml:space="preserve">31. </w:t>
@@ -5605,8 +5384,8 @@
       <w:pPr>
         <w:pStyle w:val="Bibliography"/>
       </w:pPr>
-      <w:bookmarkStart w:id="84" w:name="ref-Sierink2016"/>
-      <w:bookmarkEnd w:id="83"/>
+      <w:bookmarkStart w:id="85" w:name="ref-Sierink2016"/>
+      <w:bookmarkEnd w:id="84"/>
       <w:r>
         <w:t xml:space="preserve">32. </w:t>
       </w:r>
@@ -5615,20 +5394,30 @@
       </w:r>
       <w:proofErr w:type="spellStart"/>
       <w:r>
+        <w:rPr>
+          <w:lang w:val="sv-SE"/>
+        </w:rPr>
         <w:t>Sierink</w:t>
       </w:r>
       <w:proofErr w:type="spellEnd"/>
       <w:r>
+        <w:rPr>
+          <w:lang w:val="sv-SE"/>
+        </w:rPr>
         <w:t xml:space="preserve">, J. C. </w:t>
       </w:r>
       <w:r>
         <w:rPr>
           <w:i/>
           <w:iCs/>
+          <w:lang w:val="sv-SE"/>
         </w:rPr>
         <w:t>et al.</w:t>
       </w:r>
       <w:r>
+        <w:rPr>
+          <w:lang w:val="sv-SE"/>
+        </w:rPr>
         <w:t xml:space="preserve"> </w:t>
       </w:r>
       <w:hyperlink r:id="rId47">
@@ -5676,9 +5465,9 @@
       <w:r>
         <w:t>, 673–683 (2016).</w:t>
       </w:r>
-      <w:bookmarkEnd w:id="51"/>
-      <w:bookmarkEnd w:id="53"/>
-      <w:bookmarkEnd w:id="84"/>
+      <w:bookmarkEnd w:id="52"/>
+      <w:bookmarkEnd w:id="54"/>
+      <w:bookmarkEnd w:id="85"/>
     </w:p>
     <w:p>
       <w:pPr>

</xml_diff>

<commit_message>
Add non-author contributors to manuscript word version
</commit_message>
<xml_diff>
--- a/manuscript.docx
+++ b/manuscript.docx
@@ -7,15 +7,7 @@
         <w:pStyle w:val="Title"/>
       </w:pPr>
       <w:r>
-        <w:t xml:space="preserve">Feasibility of a Cluster </w:t>
-      </w:r>
-      <w:proofErr w:type="spellStart"/>
-      <w:r>
-        <w:t>Randomised</w:t>
-      </w:r>
-      <w:proofErr w:type="spellEnd"/>
-      <w:r>
-        <w:t xml:space="preserve"> Trial on the Effect of Trauma Life Support Training: A Pilot Study</w:t>
+        <w:t>Feasibility of a Cluster Randomised Trial on the Effect of Trauma Life Support Training: A Pilot Study</w:t>
       </w:r>
     </w:p>
     <w:p>
@@ -56,14 +48,26 @@
     <w:p>
       <w:pPr>
         <w:pStyle w:val="Heading5"/>
-      </w:pPr>
-      <w:r>
+        <w:rPr>
+          <w:lang w:val="sv-SE"/>
+        </w:rPr>
+      </w:pPr>
+      <w:r>
+        <w:rPr>
+          <w:lang w:val="sv-SE"/>
+        </w:rPr>
         <w:t>Martin Gerdin Wärnberg (MGW)</w:t>
       </w:r>
       <w:r>
+        <w:rPr>
+          <w:lang w:val="sv-SE"/>
+        </w:rPr>
         <w:t>, MD, PhD</w:t>
       </w:r>
       <w:r>
+        <w:rPr>
+          <w:lang w:val="sv-SE"/>
+        </w:rPr>
         <w:t xml:space="preserve"> </w:t>
       </w:r>
       <w:hyperlink r:id="rId7">
@@ -124,13 +128,8 @@
       </w:r>
       <w:r>
         <w:br/>
-        <w:t xml:space="preserve">Karolinska </w:t>
-      </w:r>
-      <w:proofErr w:type="spellStart"/>
-      <w:r>
-        <w:t>Institutet</w:t>
-      </w:r>
-      <w:proofErr w:type="spellEnd"/>
+        <w:t>Karolinska Institutet</w:t>
+      </w:r>
       <w:r>
         <w:br/>
         <w:t>171 77 Stockholm</w:t>
@@ -172,13 +171,8 @@
         <w:pStyle w:val="Heading5"/>
       </w:pPr>
       <w:bookmarkStart w:id="3" w:name="debojit-basak"/>
-      <w:proofErr w:type="spellStart"/>
-      <w:r>
-        <w:t>Debojit</w:t>
-      </w:r>
-      <w:proofErr w:type="spellEnd"/>
-      <w:r>
-        <w:t xml:space="preserve"> Basak</w:t>
+      <w:r>
+        <w:t>Debojit Basak</w:t>
       </w:r>
       <w:r>
         <w:t xml:space="preserve"> (DB)</w:t>
@@ -318,15 +312,7 @@
         <w:pStyle w:val="FirstParagraph"/>
       </w:pPr>
       <w:r>
-        <w:t xml:space="preserve">Department of Global Public Health, Karolinska </w:t>
-      </w:r>
-      <w:proofErr w:type="spellStart"/>
-      <w:r>
-        <w:t>Institutet</w:t>
-      </w:r>
-      <w:proofErr w:type="spellEnd"/>
-      <w:r>
-        <w:t>, Stockholm, Sweden.</w:t>
+        <w:t>Department of Global Public Health, Karolinska Institutet, Stockholm, Sweden.</w:t>
       </w:r>
     </w:p>
     <w:p>
@@ -334,15 +320,7 @@
         <w:pStyle w:val="BodyText"/>
       </w:pPr>
       <w:r>
-        <w:t xml:space="preserve">Emergency Medicine, Department of Internal and Emergency Medicine, </w:t>
-      </w:r>
-      <w:proofErr w:type="spellStart"/>
-      <w:r>
-        <w:t>Skåne</w:t>
-      </w:r>
-      <w:proofErr w:type="spellEnd"/>
-      <w:r>
-        <w:t xml:space="preserve"> University Hospital, Malmö, Sweden.</w:t>
+        <w:t>Emergency Medicine, Department of Internal and Emergency Medicine, Skåne University Hospital, Malmö, Sweden.</w:t>
       </w:r>
     </w:p>
     <w:p>
@@ -433,28 +411,20 @@
         <w:rPr>
           <w:lang w:val="sv-SE"/>
         </w:rPr>
-        <w:t xml:space="preserve">Li </w:t>
-      </w:r>
-      <w:proofErr w:type="spellStart"/>
+        <w:t>Li Fell</w:t>
+      </w:r>
       <w:r>
         <w:rPr>
           <w:lang w:val="sv-SE"/>
         </w:rPr>
-        <w:t>Fell</w:t>
+        <w:t>ä</w:t>
       </w:r>
       <w:r>
         <w:rPr>
           <w:lang w:val="sv-SE"/>
         </w:rPr>
-        <w:t>ä</w:t>
-      </w:r>
-      <w:r>
-        <w:rPr>
-          <w:lang w:val="sv-SE"/>
-        </w:rPr>
         <w:t>nder-Tsai</w:t>
       </w:r>
-      <w:proofErr w:type="spellEnd"/>
       <w:r>
         <w:rPr>
           <w:lang w:val="sv-SE"/>
@@ -533,23 +503,7 @@
         <w:pStyle w:val="FirstParagraph"/>
       </w:pPr>
       <w:r>
-        <w:t xml:space="preserve">Division of </w:t>
-      </w:r>
-      <w:proofErr w:type="spellStart"/>
-      <w:r>
-        <w:t>Orthopaedics</w:t>
-      </w:r>
-      <w:proofErr w:type="spellEnd"/>
-      <w:r>
-        <w:t xml:space="preserve"> and Biotechnology, Department of Clinical Science Intervention and Technology (CLINTEC), Karolinska </w:t>
-      </w:r>
-      <w:proofErr w:type="spellStart"/>
-      <w:r>
-        <w:t>Institutet</w:t>
-      </w:r>
-      <w:proofErr w:type="spellEnd"/>
-      <w:r>
-        <w:t>, Stockholm, Sweden.</w:t>
+        <w:t>Division of Orthopaedics and Biotechnology, Department of Clinical Science Intervention and Technology (CLINTEC), Karolinska Institutet, Stockholm, Sweden.</w:t>
       </w:r>
     </w:p>
     <w:p>
@@ -569,29 +523,13 @@
       </w:pPr>
       <w:bookmarkStart w:id="7" w:name="geeta-ghag-gg"/>
       <w:bookmarkEnd w:id="6"/>
-      <w:proofErr w:type="spellStart"/>
       <w:r>
         <w:rPr>
           <w:lang w:val="sv-SE"/>
         </w:rPr>
         <w:lastRenderedPageBreak/>
-        <w:t>Geeta</w:t>
-      </w:r>
-      <w:proofErr w:type="spellEnd"/>
-      <w:r>
-        <w:rPr>
-          <w:lang w:val="sv-SE"/>
-        </w:rPr>
-        <w:t xml:space="preserve"> </w:t>
-      </w:r>
-      <w:proofErr w:type="spellStart"/>
-      <w:r>
-        <w:rPr>
-          <w:lang w:val="sv-SE"/>
-        </w:rPr>
-        <w:t>Ghag</w:t>
-      </w:r>
-      <w:proofErr w:type="spellEnd"/>
+        <w:t>Geeta Ghag</w:t>
+      </w:r>
       <w:r>
         <w:rPr>
           <w:lang w:val="sv-SE"/>
@@ -664,15 +602,7 @@
         <w:pStyle w:val="FirstParagraph"/>
       </w:pPr>
       <w:r>
-        <w:t xml:space="preserve">Department of Surgery, HBT Medical College </w:t>
-      </w:r>
-      <w:proofErr w:type="gramStart"/>
-      <w:r>
-        <w:t>And</w:t>
-      </w:r>
-      <w:proofErr w:type="gramEnd"/>
-      <w:r>
-        <w:t xml:space="preserve"> Dr. R N Cooper Municipal General Hospital, Mumbai, India.</w:t>
+        <w:t>Department of Surgery, HBT Medical College And Dr. R N Cooper Municipal General Hospital, Mumbai, India.</w:t>
       </w:r>
     </w:p>
     <w:p>
@@ -682,13 +612,8 @@
       <w:bookmarkStart w:id="8" w:name="monty-khajanchi-mk"/>
       <w:bookmarkEnd w:id="7"/>
       <w:r>
-        <w:t xml:space="preserve">Monty </w:t>
-      </w:r>
-      <w:proofErr w:type="spellStart"/>
-      <w:r>
-        <w:t>Khajanchi</w:t>
-      </w:r>
-      <w:proofErr w:type="spellEnd"/>
+        <w:t>Monty Khajanchi</w:t>
+      </w:r>
       <w:r>
         <w:t xml:space="preserve"> (MK)</w:t>
       </w:r>
@@ -794,13 +719,8 @@
       <w:bookmarkStart w:id="10" w:name="catherine-juillard-cj"/>
       <w:bookmarkEnd w:id="9"/>
       <w:r>
-        <w:t xml:space="preserve">Catherine </w:t>
-      </w:r>
-      <w:proofErr w:type="spellStart"/>
-      <w:r>
-        <w:t>Juillard</w:t>
-      </w:r>
-      <w:proofErr w:type="spellEnd"/>
+        <w:t>Catherine Juillard</w:t>
+      </w:r>
       <w:r>
         <w:t xml:space="preserve"> (CJ)</w:t>
       </w:r>
@@ -876,28 +796,12 @@
       </w:pPr>
       <w:bookmarkStart w:id="11" w:name="vipul-nandu"/>
       <w:bookmarkEnd w:id="10"/>
-      <w:proofErr w:type="spellStart"/>
       <w:r>
         <w:rPr>
           <w:lang w:val="sv-SE"/>
         </w:rPr>
-        <w:t>Vipul</w:t>
-      </w:r>
-      <w:proofErr w:type="spellEnd"/>
-      <w:r>
-        <w:rPr>
-          <w:lang w:val="sv-SE"/>
-        </w:rPr>
-        <w:t xml:space="preserve"> </w:t>
-      </w:r>
-      <w:proofErr w:type="spellStart"/>
-      <w:r>
-        <w:rPr>
-          <w:lang w:val="sv-SE"/>
-        </w:rPr>
-        <w:t>Nandu</w:t>
-      </w:r>
-      <w:proofErr w:type="spellEnd"/>
+        <w:t>Vipul Nandu</w:t>
+      </w:r>
       <w:r>
         <w:rPr>
           <w:lang w:val="sv-SE"/>
@@ -970,15 +874,7 @@
         <w:pStyle w:val="FirstParagraph"/>
       </w:pPr>
       <w:r>
-        <w:t xml:space="preserve">Department of Surgery, HBT Medical College </w:t>
-      </w:r>
-      <w:proofErr w:type="gramStart"/>
-      <w:r>
-        <w:t>And</w:t>
-      </w:r>
-      <w:proofErr w:type="gramEnd"/>
-      <w:r>
-        <w:t xml:space="preserve"> Dr. R N Cooper Municipal General Hospital, Mumbai, India.</w:t>
+        <w:t>Department of Surgery, HBT Medical College And Dr. R N Cooper Municipal General Hospital, Mumbai, India.</w:t>
       </w:r>
     </w:p>
     <w:p>
@@ -987,13 +883,8 @@
       </w:pPr>
       <w:bookmarkStart w:id="12" w:name="nobhojit-roy-nr"/>
       <w:bookmarkEnd w:id="11"/>
-      <w:proofErr w:type="spellStart"/>
-      <w:r>
-        <w:t>Nobhojit</w:t>
-      </w:r>
-      <w:proofErr w:type="spellEnd"/>
-      <w:r>
-        <w:t xml:space="preserve"> Roy</w:t>
+      <w:r>
+        <w:t>Nobhojit Roy</w:t>
       </w:r>
       <w:r>
         <w:t xml:space="preserve"> (NR)</w:t>
@@ -1066,15 +957,7 @@
         <w:pStyle w:val="BodyText"/>
       </w:pPr>
       <w:r>
-        <w:t xml:space="preserve">Department of Global Public Health, Karolinska </w:t>
-      </w:r>
-      <w:proofErr w:type="spellStart"/>
-      <w:r>
-        <w:t>Institutet</w:t>
-      </w:r>
-      <w:proofErr w:type="spellEnd"/>
-      <w:r>
-        <w:t>, Stockholm, Sweden.</w:t>
+        <w:t>Department of Global Public Health, Karolinska Institutet, Stockholm, Sweden.</w:t>
       </w:r>
     </w:p>
     <w:p>
@@ -1161,42 +1044,12 @@
       </w:pPr>
       <w:bookmarkStart w:id="14" w:name="kapil-dev-soni-kds"/>
       <w:bookmarkEnd w:id="13"/>
-      <w:proofErr w:type="spellStart"/>
       <w:r>
         <w:rPr>
           <w:lang w:val="sv-SE"/>
         </w:rPr>
-        <w:t>Kapil</w:t>
-      </w:r>
-      <w:proofErr w:type="spellEnd"/>
-      <w:r>
-        <w:rPr>
-          <w:lang w:val="sv-SE"/>
-        </w:rPr>
-        <w:t xml:space="preserve"> </w:t>
-      </w:r>
-      <w:proofErr w:type="spellStart"/>
-      <w:r>
-        <w:rPr>
-          <w:lang w:val="sv-SE"/>
-        </w:rPr>
-        <w:t>Dev</w:t>
-      </w:r>
-      <w:proofErr w:type="spellEnd"/>
-      <w:r>
-        <w:rPr>
-          <w:lang w:val="sv-SE"/>
-        </w:rPr>
-        <w:t xml:space="preserve"> </w:t>
-      </w:r>
-      <w:proofErr w:type="spellStart"/>
-      <w:r>
-        <w:rPr>
-          <w:lang w:val="sv-SE"/>
-        </w:rPr>
-        <w:t>Soni</w:t>
-      </w:r>
-      <w:proofErr w:type="spellEnd"/>
+        <w:t>Kapil Dev Soni</w:t>
+      </w:r>
       <w:r>
         <w:rPr>
           <w:lang w:val="sv-SE"/>
@@ -1371,23 +1224,7 @@
         <w:pStyle w:val="BodyText"/>
       </w:pPr>
       <w:r>
-        <w:t>Division of Surgery and Oncology, Department of Clinical Science, Intervention and Technology (CLINTEC</w:t>
-      </w:r>
-      <w:proofErr w:type="gramStart"/>
-      <w:r>
-        <w:t>),  and</w:t>
-      </w:r>
-      <w:proofErr w:type="gramEnd"/>
-      <w:r>
-        <w:t xml:space="preserve"> Department of Global Public Health, Karolinska </w:t>
-      </w:r>
-      <w:proofErr w:type="spellStart"/>
-      <w:r>
-        <w:t>Institutet</w:t>
-      </w:r>
-      <w:proofErr w:type="spellEnd"/>
-      <w:r>
-        <w:t>, Stockholm, Sweden.</w:t>
+        <w:t>Division of Surgery and Oncology, Department of Clinical Science, Intervention and Technology (CLINTEC),  and Department of Global Public Health, Karolinska Institutet, Stockholm, Sweden.</w:t>
       </w:r>
     </w:p>
     <w:p>
@@ -1403,58 +1240,235 @@
     </w:p>
     <w:p>
       <w:pPr>
+        <w:pStyle w:val="Heading5"/>
+      </w:pPr>
+      <w:bookmarkStart w:id="17" w:name="keywords"/>
+      <w:bookmarkEnd w:id="16"/>
+      <w:r>
+        <w:t>Anirban Chatterjee</w:t>
+      </w:r>
+    </w:p>
+    <w:p>
+      <w:pPr>
+        <w:pStyle w:val="BodyText"/>
+        <w:rPr>
+          <w:lang w:val="en-SE"/>
+        </w:rPr>
+      </w:pPr>
+      <w:r>
+        <w:rPr>
+          <w:lang w:val="en-SE"/>
+        </w:rPr>
+        <w:t>Department of Orthopaedic Sciences, Medica Superspecialty Hospital, Kolkata, India.</w:t>
+      </w:r>
+    </w:p>
+    <w:p>
+      <w:pPr>
+        <w:pStyle w:val="Heading5"/>
+        <w:rPr>
+          <w:lang w:val="en-SE"/>
+        </w:rPr>
+      </w:pPr>
+      <w:r>
+        <w:rPr>
+          <w:lang w:val="en-SE"/>
+        </w:rPr>
+        <w:lastRenderedPageBreak/>
+        <w:t>Marie Hasselberg</w:t>
+      </w:r>
+    </w:p>
+    <w:p>
+      <w:pPr>
+        <w:pStyle w:val="BodyText"/>
+        <w:rPr>
+          <w:lang w:val="en-SE"/>
+        </w:rPr>
+      </w:pPr>
+      <w:r>
+        <w:rPr>
+          <w:lang w:val="en-SE"/>
+        </w:rPr>
+        <w:t>Department of Global Public Health, Karolinska Institutet, Stockholm, Sweden.</w:t>
+      </w:r>
+    </w:p>
+    <w:p>
+      <w:pPr>
+        <w:pStyle w:val="Heading5"/>
+        <w:rPr>
+          <w:lang w:val="en-SE"/>
+        </w:rPr>
+      </w:pPr>
+      <w:r>
+        <w:rPr>
+          <w:lang w:val="en-SE"/>
+        </w:rPr>
+        <w:t>Debabrata Kundu</w:t>
+      </w:r>
+    </w:p>
+    <w:p>
+      <w:pPr>
+        <w:pStyle w:val="BodyText"/>
+        <w:rPr>
+          <w:lang w:val="en-SE"/>
+        </w:rPr>
+      </w:pPr>
+      <w:r>
+        <w:rPr>
+          <w:lang w:val="en-SE"/>
+        </w:rPr>
+        <w:t xml:space="preserve">Department of Surgery, Medical College Kolkata, Kolkata, India. </w:t>
+      </w:r>
+    </w:p>
+    <w:p>
+      <w:pPr>
+        <w:pStyle w:val="Heading5"/>
+        <w:rPr>
+          <w:lang w:val="en-SE"/>
+        </w:rPr>
+      </w:pPr>
+      <w:r>
+        <w:rPr>
+          <w:lang w:val="en-SE"/>
+        </w:rPr>
+        <w:t>Anurag Mishra</w:t>
+      </w:r>
+    </w:p>
+    <w:p>
+      <w:pPr>
+        <w:pStyle w:val="BodyText"/>
+        <w:rPr>
+          <w:lang w:val="en-SE"/>
+        </w:rPr>
+      </w:pPr>
+      <w:r>
+        <w:rPr>
+          <w:lang w:val="en-SE"/>
+        </w:rPr>
+        <w:t>Department of Surgery, Maulana Azad Medical College, New Delhi, India.</w:t>
+      </w:r>
+    </w:p>
+    <w:p>
+      <w:pPr>
+        <w:pStyle w:val="Heading5"/>
+        <w:rPr>
+          <w:lang w:val="en-SE"/>
+        </w:rPr>
+      </w:pPr>
+      <w:r>
+        <w:rPr>
+          <w:lang w:val="en-SE"/>
+        </w:rPr>
+        <w:t>Arun Prasad</w:t>
+      </w:r>
+    </w:p>
+    <w:p>
+      <w:pPr>
+        <w:pStyle w:val="BodyText"/>
+        <w:rPr>
+          <w:lang w:val="en-SE"/>
+        </w:rPr>
+      </w:pPr>
+      <w:r>
+        <w:rPr>
+          <w:lang w:val="en-SE"/>
+        </w:rPr>
+        <w:t>Department of Surgery, Indraprastha Apollo Hospitals, New Delhi</w:t>
+      </w:r>
+    </w:p>
+    <w:p>
+      <w:pPr>
+        <w:pStyle w:val="Heading5"/>
+        <w:rPr>
+          <w:lang w:val="en-SE"/>
+        </w:rPr>
+      </w:pPr>
+      <w:r>
+        <w:rPr>
+          <w:lang w:val="en-SE"/>
+        </w:rPr>
+        <w:t>Harris Solomon</w:t>
+      </w:r>
+    </w:p>
+    <w:p>
+      <w:pPr>
+        <w:pStyle w:val="BodyText"/>
+        <w:rPr>
+          <w:lang w:val="en-SE"/>
+        </w:rPr>
+      </w:pPr>
+      <w:r>
+        <w:rPr>
+          <w:lang w:val="en-SE"/>
+        </w:rPr>
+        <w:t>Department of Cultural Anthropology and the Duke Global Health Institute, Duke University, Durham, USA.</w:t>
+      </w:r>
+    </w:p>
+    <w:p>
+      <w:pPr>
+        <w:pStyle w:val="Heading5"/>
+        <w:rPr>
+          <w:lang w:val="en-SE"/>
+        </w:rPr>
+      </w:pPr>
+      <w:r>
+        <w:rPr>
+          <w:lang w:val="en-SE"/>
+        </w:rPr>
+        <w:t>Megha Tandon</w:t>
+      </w:r>
+    </w:p>
+    <w:p>
+      <w:pPr>
+        <w:pStyle w:val="BodyText"/>
+        <w:rPr>
+          <w:lang w:val="en-SE"/>
+        </w:rPr>
+      </w:pPr>
+      <w:r>
+        <w:rPr>
+          <w:lang w:val="en-SE"/>
+        </w:rPr>
+        <w:t>Department of Surgery, Vardhman Mahavir Medical College and Safdarjung Hospital, New Delhi, India.</w:t>
+      </w:r>
+    </w:p>
+    <w:p>
+      <w:pPr>
+        <w:pStyle w:val="Heading2"/>
+      </w:pPr>
+      <w:r>
+        <w:t>Keywords</w:t>
+      </w:r>
+    </w:p>
+    <w:p>
+      <w:pPr>
         <w:pStyle w:val="FirstParagraph"/>
       </w:pPr>
       <w:r>
-        <w:t>Trauma life support Effectiveness Research Network (TERN) collaborators</w:t>
-      </w:r>
-      <w:r>
-        <w:t>.</w:t>
-      </w:r>
-      <w:bookmarkStart w:id="17" w:name="megha-tandon-mt"/>
+        <w:t>Trauma management, Accident and emergency medicine, Education and training.</w:t>
+      </w:r>
     </w:p>
     <w:p>
       <w:pPr>
         <w:pStyle w:val="Heading2"/>
       </w:pPr>
-      <w:bookmarkStart w:id="18" w:name="keywords"/>
-      <w:bookmarkEnd w:id="16"/>
+      <w:r>
+        <w:t>Word count</w:t>
+      </w:r>
+    </w:p>
+    <w:p>
+      <w:pPr>
+        <w:pStyle w:val="BodyText"/>
+      </w:pPr>
+      <w:r>
+        <w:t>2836</w:t>
+      </w:r>
+    </w:p>
+    <w:p>
+      <w:pPr>
+        <w:pStyle w:val="Heading2"/>
+      </w:pPr>
+      <w:bookmarkStart w:id="18" w:name="role-of-study-sponsor-and-funders"/>
       <w:bookmarkEnd w:id="17"/>
-      <w:r>
-        <w:lastRenderedPageBreak/>
-        <w:t>Keywords</w:t>
-      </w:r>
-    </w:p>
-    <w:p>
-      <w:pPr>
-        <w:pStyle w:val="FirstParagraph"/>
-      </w:pPr>
-      <w:r>
-        <w:t>Trauma management, Accident and emergency medicine, Education and training.</w:t>
-      </w:r>
-    </w:p>
-    <w:p>
-      <w:pPr>
-        <w:pStyle w:val="Heading2"/>
-      </w:pPr>
-      <w:r>
-        <w:t>Word count</w:t>
-      </w:r>
-    </w:p>
-    <w:p>
-      <w:pPr>
-        <w:pStyle w:val="BodyText"/>
-      </w:pPr>
-      <w:r>
-        <w:t>2836</w:t>
-      </w:r>
-    </w:p>
-    <w:p>
-      <w:pPr>
-        <w:pStyle w:val="Heading2"/>
-      </w:pPr>
-      <w:bookmarkStart w:id="19" w:name="role-of-study-sponsor-and-funders"/>
-      <w:bookmarkEnd w:id="18"/>
       <w:r>
         <w:t>Role of study sponsor and funders</w:t>
       </w:r>
@@ -1498,15 +1512,7 @@
         <w:t xml:space="preserve"> </w:t>
       </w:r>
       <w:r>
-        <w:t xml:space="preserve">Is it feasible to conduct a cluster </w:t>
-      </w:r>
-      <w:proofErr w:type="spellStart"/>
-      <w:r>
-        <w:t>randomised</w:t>
-      </w:r>
-      <w:proofErr w:type="spellEnd"/>
-      <w:r>
-        <w:t xml:space="preserve"> trial comparing trauma life support training with standard care?</w:t>
+        <w:t>Is it feasible to conduct a cluster randomised trial comparing trauma life support training with standard care?</w:t>
       </w:r>
     </w:p>
     <w:p>
@@ -1548,6 +1554,7 @@
           <w:b/>
           <w:bCs/>
         </w:rPr>
+        <w:lastRenderedPageBreak/>
         <w:t>Meaning</w:t>
       </w:r>
       <w:r>
@@ -1558,23 +1565,15 @@
         <w:t xml:space="preserve"> </w:t>
       </w:r>
       <w:r>
-        <w:t xml:space="preserve">Conducting a full-scale cluster </w:t>
-      </w:r>
-      <w:proofErr w:type="spellStart"/>
-      <w:r>
-        <w:t>cluster</w:t>
-      </w:r>
-      <w:proofErr w:type="spellEnd"/>
-      <w:r>
-        <w:t xml:space="preserve"> trial comparing the effects of trauma life support training with standard care on patient outcomes will be feasible, especially if such a trial would use data and outcomes available in medical records.</w:t>
+        <w:t>Conducting a full-scale cluster cluster trial comparing the effects of trauma life support training with standard care on patient outcomes will be feasible, especially if such a trial would use data and outcomes available in medical records.</w:t>
       </w:r>
     </w:p>
     <w:p>
       <w:pPr>
         <w:pStyle w:val="Heading1"/>
       </w:pPr>
-      <w:bookmarkStart w:id="20" w:name="abstract"/>
-      <w:bookmarkEnd w:id="19"/>
+      <w:bookmarkStart w:id="19" w:name="abstract"/>
+      <w:bookmarkEnd w:id="18"/>
       <w:r>
         <w:t>Abstract</w:t>
       </w:r>
@@ -1591,15 +1590,7 @@
         <w:t>Objective</w:t>
       </w:r>
       <w:r>
-        <w:t xml:space="preserve"> To assess the feasibility of conducting a cluster </w:t>
-      </w:r>
-      <w:proofErr w:type="spellStart"/>
-      <w:r>
-        <w:t>randomised</w:t>
-      </w:r>
-      <w:proofErr w:type="spellEnd"/>
-      <w:r>
-        <w:t xml:space="preserve"> controlled trial comparing the effect of Advanced Trauma Life Support</w:t>
+        <w:t xml:space="preserve"> To assess the feasibility of conducting a cluster randomised controlled trial comparing the effect of Advanced Trauma Life Support</w:t>
       </w:r>
       <w:r>
         <w:rPr>
@@ -1632,23 +1623,7 @@
         <w:t>Design</w:t>
       </w:r>
       <w:r>
-        <w:t xml:space="preserve"> A pilot pragmatic three-armed parallel, cluster </w:t>
-      </w:r>
-      <w:proofErr w:type="spellStart"/>
-      <w:r>
-        <w:t>randomised</w:t>
-      </w:r>
-      <w:proofErr w:type="spellEnd"/>
-      <w:r>
-        <w:t xml:space="preserve">, controlled trial between April 2022 and February 2023. </w:t>
-      </w:r>
-      <w:proofErr w:type="gramStart"/>
-      <w:r>
-        <w:t>Patient</w:t>
-      </w:r>
-      <w:proofErr w:type="gramEnd"/>
-      <w:r>
-        <w:t xml:space="preserve"> follow up was 30 days.</w:t>
+        <w:t xml:space="preserve"> A pilot pragmatic three-armed parallel, cluster randomised, controlled trial between April 2022 and February 2023. Patient follow up was 30 days.</w:t>
       </w:r>
     </w:p>
     <w:p>
@@ -1717,15 +1692,7 @@
         <w:t>Main Outcomes and Measures</w:t>
       </w:r>
       <w:r>
-        <w:t xml:space="preserve"> The outcomes were </w:t>
-      </w:r>
-      <w:proofErr w:type="gramStart"/>
-      <w:r>
-        <w:t>consent</w:t>
-      </w:r>
-      <w:proofErr w:type="gramEnd"/>
-      <w:r>
-        <w:t xml:space="preserve"> rate, lost to follow up rate, pass rate, missing data rates, differences in distribution between observed and data extracted from medical records as well as all cause and in-hospital mortality at 30 days from the time of arrival to the emergency department.</w:t>
+        <w:t xml:space="preserve"> The outcomes were consent rate, lost to follow up rate, pass rate, missing data rates, differences in distribution between observed and data extracted from medical records as well as all cause and in-hospital mortality at 30 days from the time of arrival to the emergency department.</w:t>
       </w:r>
     </w:p>
     <w:p>
@@ -1737,19 +1704,10 @@
           <w:b/>
           <w:bCs/>
         </w:rPr>
-        <w:lastRenderedPageBreak/>
         <w:t>Results</w:t>
       </w:r>
       <w:r>
-        <w:t xml:space="preserve"> Two hospitals were </w:t>
-      </w:r>
-      <w:proofErr w:type="spellStart"/>
-      <w:r>
-        <w:t>randomised</w:t>
-      </w:r>
-      <w:proofErr w:type="spellEnd"/>
-      <w:r>
-        <w:t xml:space="preserve"> to ATLS</w:t>
+        <w:t xml:space="preserve"> Two hospitals were randomised to ATLS</w:t>
       </w:r>
       <w:r>
         <w:rPr>
@@ -1758,15 +1716,7 @@
         <w:t>®</w:t>
       </w:r>
       <w:r>
-        <w:t xml:space="preserve">, two to PTC, and three to standard care. We included 376 patients and 22 residents. The percentage of patients who consented to follow up was 77% and the percentage of residents who consented to training was 100%. The lost to follow up rate was 14%. The pass rate was 100%. The missing data was overall low for key variables. Data collected through observations were </w:t>
-      </w:r>
-      <w:proofErr w:type="gramStart"/>
-      <w:r>
-        <w:t>similar to</w:t>
-      </w:r>
-      <w:proofErr w:type="gramEnd"/>
-      <w:r>
-        <w:t xml:space="preserve"> data extracted from medical records, but there was more missing data in the extracted data. Twenty-two (16%) patients died within 30 days in the standard care arm, one (4%) patient in the ATLS</w:t>
+        <w:t>, two to PTC, and three to standard care. We included 376 patients and 22 residents. The percentage of patients who consented to follow up was 77% and the percentage of residents who consented to training was 100%. The lost to follow up rate was 14%. The pass rate was 100%. The missing data was overall low for key variables. Data collected through observations were similar to data extracted from medical records, but there was more missing data in the extracted data. Twenty-two (16%) patients died within 30 days in the standard care arm, one (4%) patient in the ATLS</w:t>
       </w:r>
       <w:r>
         <w:rPr>
@@ -1790,15 +1740,7 @@
         <w:t>Conclusions</w:t>
       </w:r>
       <w:r>
-        <w:t xml:space="preserve"> Conducting a full-scale cluster </w:t>
-      </w:r>
-      <w:proofErr w:type="spellStart"/>
-      <w:r>
-        <w:t>randomised</w:t>
-      </w:r>
-      <w:proofErr w:type="spellEnd"/>
-      <w:r>
-        <w:t xml:space="preserve"> controlled trial comparing the effects of ATLS</w:t>
+        <w:t xml:space="preserve"> Conducting a full-scale cluster randomised controlled trial comparing the effects of ATLS</w:t>
       </w:r>
       <w:r>
         <w:rPr>
@@ -1890,6 +1832,7 @@
         <w:rPr>
           <w:lang w:val="en-SE"/>
         </w:rPr>
+        <w:lastRenderedPageBreak/>
         <w:t>Participating centers' heterogeneity may affect the study estimates and bias the results.</w:t>
       </w:r>
     </w:p>
@@ -1928,8 +1871,8 @@
       <w:pPr>
         <w:pStyle w:val="Heading1"/>
       </w:pPr>
-      <w:bookmarkStart w:id="21" w:name="introduction"/>
-      <w:bookmarkEnd w:id="20"/>
+      <w:bookmarkStart w:id="20" w:name="introduction"/>
+      <w:bookmarkEnd w:id="19"/>
       <w:r>
         <w:lastRenderedPageBreak/>
         <w:t>Introduction</w:t>
@@ -1940,15 +1883,7 @@
         <w:pStyle w:val="FirstParagraph"/>
       </w:pPr>
       <w:r>
-        <w:t xml:space="preserve">Trauma, defined as the clinical entity composed of physical injury and the body’s associated response, causes 4.3 </w:t>
-      </w:r>
-      <w:proofErr w:type="gramStart"/>
-      <w:r>
-        <w:t>millions</w:t>
-      </w:r>
-      <w:proofErr w:type="gramEnd"/>
-      <w:r>
-        <w:t xml:space="preserve"> deaths every year</w:t>
+        <w:t>Trauma, defined as the clinical entity composed of physical injury and the body’s associated response, causes 4.3 millions deaths every year</w:t>
       </w:r>
       <w:r>
         <w:rPr>
@@ -1992,15 +1927,7 @@
         <w:t>®</w:t>
       </w:r>
       <w:r>
-        <w:t xml:space="preserve">) and the low-cost alternative Primary Trauma Care (PTC) are two widely established trauma life support training </w:t>
-      </w:r>
-      <w:proofErr w:type="spellStart"/>
-      <w:r>
-        <w:t>programmes</w:t>
-      </w:r>
-      <w:proofErr w:type="spellEnd"/>
-      <w:r>
-        <w:t xml:space="preserve"> with over a million physicians trained in over 80 countries</w:t>
+        <w:t>) and the low-cost alternative Primary Trauma Care (PTC) are two widely established trauma life support training programmes with over a million physicians trained in over 80 countries</w:t>
       </w:r>
       <w:r>
         <w:rPr>
@@ -2009,15 +1936,7 @@
         <w:t>5,6</w:t>
       </w:r>
       <w:r>
-        <w:t xml:space="preserve">. Observational studies indicate that these </w:t>
-      </w:r>
-      <w:proofErr w:type="spellStart"/>
-      <w:r>
-        <w:t>programmes</w:t>
-      </w:r>
-      <w:proofErr w:type="spellEnd"/>
-      <w:r>
-        <w:t xml:space="preserve"> may improve patient outcomes</w:t>
+        <w:t>. Observational studies indicate that these programmes may improve patient outcomes</w:t>
       </w:r>
       <w:r>
         <w:rPr>
@@ -2043,15 +1962,7 @@
         <w:pStyle w:val="BodyText"/>
       </w:pPr>
       <w:r>
-        <w:t xml:space="preserve">Several studies, including at least two </w:t>
-      </w:r>
-      <w:proofErr w:type="spellStart"/>
-      <w:r>
-        <w:t>randomised</w:t>
-      </w:r>
-      <w:proofErr w:type="spellEnd"/>
-      <w:r>
-        <w:t xml:space="preserve"> studies</w:t>
+        <w:t>Several studies, including at least two randomised studies</w:t>
       </w:r>
       <w:r>
         <w:rPr>
@@ -2095,15 +2006,7 @@
         <w:pStyle w:val="BodyText"/>
       </w:pPr>
       <w:r>
-        <w:t xml:space="preserve">Systematic reviews call for controlled trials in settings where these </w:t>
-      </w:r>
-      <w:proofErr w:type="spellStart"/>
-      <w:r>
-        <w:t>programmes</w:t>
-      </w:r>
-      <w:proofErr w:type="spellEnd"/>
-      <w:r>
-        <w:t xml:space="preserve"> are not routinely implemented</w:t>
+        <w:t>Systematic reviews call for controlled trials in settings where these programmes are not routinely implemented</w:t>
       </w:r>
       <w:r>
         <w:rPr>
@@ -2112,15 +2015,7 @@
         <w:t>3,4</w:t>
       </w:r>
       <w:r>
-        <w:t xml:space="preserve">, because conducting such effectiveness trials in settings where they are part of the standard of care is not possible. Many settings without routinely implemented trauma life support training are in low- and </w:t>
-      </w:r>
-      <w:proofErr w:type="gramStart"/>
-      <w:r>
-        <w:t>middle income</w:t>
-      </w:r>
-      <w:proofErr w:type="gramEnd"/>
-      <w:r>
-        <w:t xml:space="preserve"> countries, where trial logistics can be more challenging.</w:t>
+        <w:t>, because conducting such effectiveness trials in settings where they are part of the standard of care is not possible. Many settings without routinely implemented trauma life support training are in low- and middle income countries, where trial logistics can be more challenging.</w:t>
       </w:r>
     </w:p>
     <w:p>
@@ -2128,15 +2023,7 @@
         <w:pStyle w:val="BodyText"/>
       </w:pPr>
       <w:r>
-        <w:t xml:space="preserve">We therefore aimed to assess the feasibility of conducting a cluster </w:t>
-      </w:r>
-      <w:proofErr w:type="spellStart"/>
-      <w:r>
-        <w:t>randomised</w:t>
-      </w:r>
-      <w:proofErr w:type="spellEnd"/>
-      <w:r>
-        <w:t xml:space="preserve"> controlled trial comparing ATLS</w:t>
+        <w:t>We therefore aimed to assess the feasibility of conducting a cluster randomised controlled trial comparing ATLS</w:t>
       </w:r>
       <w:r>
         <w:rPr>
@@ -2152,8 +2039,8 @@
       <w:pPr>
         <w:pStyle w:val="Heading1"/>
       </w:pPr>
-      <w:bookmarkStart w:id="22" w:name="methods"/>
-      <w:bookmarkEnd w:id="21"/>
+      <w:bookmarkStart w:id="21" w:name="methods"/>
+      <w:bookmarkEnd w:id="20"/>
       <w:r>
         <w:t>Methods</w:t>
       </w:r>
@@ -2162,7 +2049,7 @@
       <w:pPr>
         <w:pStyle w:val="Heading2"/>
       </w:pPr>
-      <w:bookmarkStart w:id="23" w:name="trial-design"/>
+      <w:bookmarkStart w:id="22" w:name="trial-design"/>
       <w:r>
         <w:t>Trial Design</w:t>
       </w:r>
@@ -2172,15 +2059,7 @@
         <w:pStyle w:val="FirstParagraph"/>
       </w:pPr>
       <w:r>
-        <w:t xml:space="preserve">We piloted a three-armed cluster </w:t>
-      </w:r>
-      <w:proofErr w:type="spellStart"/>
-      <w:r>
-        <w:t>randomised</w:t>
-      </w:r>
-      <w:proofErr w:type="spellEnd"/>
-      <w:r>
-        <w:t xml:space="preserve"> controlled trial</w:t>
+        <w:t>We piloted a three-armed cluster randomised controlled trial</w:t>
       </w:r>
       <w:r>
         <w:rPr>
@@ -2198,50 +2077,42 @@
         <w:t>®</w:t>
       </w:r>
       <w:r>
-        <w:t xml:space="preserve"> and PTC training. We collected data for four months in all three arms, first during a </w:t>
-      </w:r>
-      <w:proofErr w:type="gramStart"/>
-      <w:r>
-        <w:t>one month</w:t>
-      </w:r>
-      <w:proofErr w:type="gramEnd"/>
-      <w:r>
-        <w:t xml:space="preserve"> observation phase and then during a three month intervention phase (or continued observation in the standard care arm). This design allowed us to assess outcomes both as final values and as change from baseline.</w:t>
+        <w:t xml:space="preserve"> and PTC training. We collected data for four months in all three arms, first during a one month observation phase and then during a three month intervention phase (or continued observation in the standard care arm). This design allowed us to assess outcomes both as final values and as change from baseline.</w:t>
       </w:r>
     </w:p>
     <w:p>
       <w:pPr>
         <w:pStyle w:val="Heading2"/>
       </w:pPr>
-      <w:bookmarkStart w:id="24" w:name="study-setting"/>
+      <w:bookmarkStart w:id="23" w:name="study-setting"/>
+      <w:bookmarkEnd w:id="22"/>
+      <w:r>
+        <w:t>Study Setting</w:t>
+      </w:r>
+    </w:p>
+    <w:p>
+      <w:pPr>
+        <w:pStyle w:val="FirstParagraph"/>
+      </w:pPr>
+      <w:r>
+        <w:t>We conducted this pilot study in seven tertiary hospitals across metropolitan areas in India, where neither ATLS</w:t>
+      </w:r>
+      <w:r>
+        <w:rPr>
+          <w:vertAlign w:val="superscript"/>
+        </w:rPr>
+        <w:t>®</w:t>
+      </w:r>
+      <w:r>
+        <w:t>, PTC, nor any other established trauma life support training program is routinely taught.</w:t>
+      </w:r>
+    </w:p>
+    <w:p>
+      <w:pPr>
+        <w:pStyle w:val="Heading2"/>
+      </w:pPr>
+      <w:bookmarkStart w:id="24" w:name="standard-care"/>
       <w:bookmarkEnd w:id="23"/>
-      <w:r>
-        <w:t>Study Setting</w:t>
-      </w:r>
-    </w:p>
-    <w:p>
-      <w:pPr>
-        <w:pStyle w:val="FirstParagraph"/>
-      </w:pPr>
-      <w:r>
-        <w:t>We conducted this pilot study in seven tertiary hospitals across metropolitan areas in India, where neither ATLS</w:t>
-      </w:r>
-      <w:r>
-        <w:rPr>
-          <w:vertAlign w:val="superscript"/>
-        </w:rPr>
-        <w:t>®</w:t>
-      </w:r>
-      <w:r>
-        <w:t>, PTC, nor any other established trauma life support training program is routinely taught.</w:t>
-      </w:r>
-    </w:p>
-    <w:p>
-      <w:pPr>
-        <w:pStyle w:val="Heading2"/>
-      </w:pPr>
-      <w:bookmarkStart w:id="25" w:name="standard-care"/>
-      <w:bookmarkEnd w:id="24"/>
       <w:r>
         <w:lastRenderedPageBreak/>
         <w:t>Standard Care</w:t>
@@ -2252,25 +2123,98 @@
         <w:pStyle w:val="FirstParagraph"/>
       </w:pPr>
       <w:r>
-        <w:t xml:space="preserve">Standard care varies across hospitals in India, but most surgical and emergency medicine departments in India </w:t>
-      </w:r>
-      <w:proofErr w:type="spellStart"/>
-      <w:r>
-        <w:t>organise</w:t>
-      </w:r>
-      <w:proofErr w:type="spellEnd"/>
-      <w:r>
-        <w:t xml:space="preserve"> their physicians in units. These units include both faculty members and residents, who are assigned a specific day of the week when they are posted in the emergency department. In the emergency department, trauma patients are initially assessed by residents who also resuscitate patients, perform interventions and refer patients for imaging or other investigations. Compared with other settings where a trauma team approach is adopted, nurses and other healthcare professionals are only involved to a limited extent during the initial management.</w:t>
+        <w:t>Standard care varies across hospitals in India, but most surgical and emergency medicine departments in India organise their physicians in units. These units include both faculty members and residents, who are assigned a specific day of the week when they are posted in the emergency department. In the emergency department, trauma patients are initially assessed by residents who also resuscitate patients, perform interventions and refer patients for imaging or other investigations. Compared with other settings where a trauma team approach is adopted, nurses and other healthcare professionals are only involved to a limited extent during the initial management.</w:t>
       </w:r>
     </w:p>
     <w:p>
       <w:pPr>
         <w:pStyle w:val="Heading2"/>
       </w:pPr>
-      <w:bookmarkStart w:id="26" w:name="intervention"/>
+      <w:bookmarkStart w:id="25" w:name="intervention"/>
+      <w:bookmarkEnd w:id="24"/>
+      <w:r>
+        <w:t>Intervention</w:t>
+      </w:r>
+    </w:p>
+    <w:p>
+      <w:pPr>
+        <w:pStyle w:val="FirstParagraph"/>
+      </w:pPr>
+      <w:r>
+        <w:t>In each intervention arm the residents in one or two units were trained in either ATLS</w:t>
+      </w:r>
+      <w:r>
+        <w:rPr>
+          <w:vertAlign w:val="superscript"/>
+        </w:rPr>
+        <w:t>®</w:t>
+      </w:r>
+      <w:r>
+        <w:t xml:space="preserve"> or PTC. For the purpose of this pilot study, our target was to train a minimum of 75% of residents in each unit. We did not train the units’ faculty, because they are typically not directly involved in the initial management of trauma patients. The ATLS</w:t>
+      </w:r>
+      <w:r>
+        <w:rPr>
+          <w:vertAlign w:val="superscript"/>
+        </w:rPr>
+        <w:t>®</w:t>
+      </w:r>
+      <w:r>
+        <w:t xml:space="preserve"> training was conducted in an ATLS</w:t>
+      </w:r>
+      <w:r>
+        <w:rPr>
+          <w:vertAlign w:val="superscript"/>
+        </w:rPr>
+        <w:t>®</w:t>
+      </w:r>
+      <w:r>
+        <w:t xml:space="preserve"> certified training centre in Mumbai, according to the standard ATLS</w:t>
+      </w:r>
+      <w:r>
+        <w:rPr>
+          <w:vertAlign w:val="superscript"/>
+        </w:rPr>
+        <w:t>®</w:t>
+      </w:r>
+      <w:r>
+        <w:t xml:space="preserve"> curriculum</w:t>
+      </w:r>
+      <w:r>
+        <w:rPr>
+          <w:vertAlign w:val="superscript"/>
+        </w:rPr>
+        <w:t>5</w:t>
+      </w:r>
+      <w:r>
+        <w:t>. The PTC training was conducted in New Delhi, according to the standard PTC curriculum</w:t>
+      </w:r>
+      <w:r>
+        <w:rPr>
+          <w:vertAlign w:val="superscript"/>
+        </w:rPr>
+        <w:t>6</w:t>
+      </w:r>
+      <w:r>
+        <w:t>. We did not modify or adapt the delivery or content of these programmes during this pilot study.</w:t>
+      </w:r>
+    </w:p>
+    <w:p>
+      <w:pPr>
+        <w:pStyle w:val="Heading2"/>
+      </w:pPr>
+      <w:bookmarkStart w:id="26" w:name="X7fa9f104419b836702429a89b65c3255ae3f510"/>
       <w:bookmarkEnd w:id="25"/>
       <w:r>
-        <w:t>Intervention</w:t>
+        <w:t>Eligibility Criteria for Cluster and Participants</w:t>
+      </w:r>
+    </w:p>
+    <w:p>
+      <w:pPr>
+        <w:pStyle w:val="Heading3"/>
+      </w:pPr>
+      <w:bookmarkStart w:id="27" w:name="hospitals"/>
+      <w:r>
+        <w:t>Hospitals</w:t>
       </w:r>
     </w:p>
     <w:p>
@@ -2278,7 +2222,25 @@
         <w:pStyle w:val="FirstParagraph"/>
       </w:pPr>
       <w:r>
-        <w:t>In each intervention arm the residents in one or two units were trained in either ATLS</w:t>
+        <w:t>We included tertiary care hospitals in metropolitan areas in India that admitted more than 400 adult patients with trauma each year, and that had operation theatres, X-ray, CT, and ultrasound facilities, and blood bank available around the clock.</w:t>
+      </w:r>
+    </w:p>
+    <w:p>
+      <w:pPr>
+        <w:pStyle w:val="Heading3"/>
+      </w:pPr>
+      <w:bookmarkStart w:id="28" w:name="clusters"/>
+      <w:bookmarkEnd w:id="27"/>
+      <w:r>
+        <w:t>Clusters</w:t>
+      </w:r>
+    </w:p>
+    <w:p>
+      <w:pPr>
+        <w:pStyle w:val="FirstParagraph"/>
+      </w:pPr>
+      <w:r>
+        <w:t>We defined a cluster as one or more units of physicians providing trauma care in the emergency department of Indian tertiary care hospitals. To be eligible, units could have no more than 25% of their physicians trained in either ATLS</w:t>
       </w:r>
       <w:r>
         <w:rPr>
@@ -2287,95 +2249,17 @@
         <w:t>®</w:t>
       </w:r>
       <w:r>
-        <w:t xml:space="preserve"> or PTC. </w:t>
-      </w:r>
-      <w:proofErr w:type="gramStart"/>
-      <w:r>
-        <w:t>For the purpose of</w:t>
-      </w:r>
-      <w:proofErr w:type="gramEnd"/>
-      <w:r>
-        <w:t xml:space="preserve"> this pilot study, our target was to train a minimum of 75% of residents in each unit. We did not train the units’ faculty, because they are typically not directly involved in the initial management of trauma patients. The ATLS</w:t>
-      </w:r>
-      <w:r>
-        <w:rPr>
-          <w:vertAlign w:val="superscript"/>
-        </w:rPr>
-        <w:t>®</w:t>
-      </w:r>
-      <w:r>
-        <w:t xml:space="preserve"> training was conducted in an ATLS</w:t>
-      </w:r>
-      <w:r>
-        <w:rPr>
-          <w:vertAlign w:val="superscript"/>
-        </w:rPr>
-        <w:t>®</w:t>
-      </w:r>
-      <w:r>
-        <w:t xml:space="preserve"> certified training </w:t>
-      </w:r>
-      <w:proofErr w:type="spellStart"/>
-      <w:r>
-        <w:t>centre</w:t>
-      </w:r>
-      <w:proofErr w:type="spellEnd"/>
-      <w:r>
-        <w:t xml:space="preserve"> in Mumbai, according to the standard ATLS</w:t>
-      </w:r>
-      <w:r>
-        <w:rPr>
-          <w:vertAlign w:val="superscript"/>
-        </w:rPr>
-        <w:t>®</w:t>
-      </w:r>
-      <w:r>
-        <w:t xml:space="preserve"> curriculum</w:t>
-      </w:r>
-      <w:r>
-        <w:rPr>
-          <w:vertAlign w:val="superscript"/>
-        </w:rPr>
-        <w:t>5</w:t>
-      </w:r>
-      <w:r>
-        <w:t>. The PTC training was conducted in New Delhi, according to the standard PTC curriculum</w:t>
-      </w:r>
-      <w:r>
-        <w:rPr>
-          <w:vertAlign w:val="superscript"/>
-        </w:rPr>
-        <w:t>6</w:t>
-      </w:r>
-      <w:r>
-        <w:t xml:space="preserve">. We did not modify or adapt the delivery or content of these </w:t>
-      </w:r>
-      <w:proofErr w:type="spellStart"/>
-      <w:r>
-        <w:t>programmes</w:t>
-      </w:r>
-      <w:proofErr w:type="spellEnd"/>
-      <w:r>
-        <w:t xml:space="preserve"> during this pilot study.</w:t>
-      </w:r>
-    </w:p>
-    <w:p>
-      <w:pPr>
-        <w:pStyle w:val="Heading2"/>
-      </w:pPr>
-      <w:bookmarkStart w:id="27" w:name="X7fa9f104419b836702429a89b65c3255ae3f510"/>
-      <w:bookmarkEnd w:id="26"/>
-      <w:r>
-        <w:t>Eligibility Criteria for Cluster and Participants</w:t>
+        <w:t>, PTC, or similar training programs before the start of the pilot study. Those residents who had received training in the last five years were considered as trained. The figure of 25% was decided through consensus in the research team, to balance feasibility and contamination of results. The principal investigator at each hospital selected the units for training. We randomised on the hospital level to avoid contamination between intervention arms and the standard care arms.</w:t>
       </w:r>
     </w:p>
     <w:p>
       <w:pPr>
         <w:pStyle w:val="Heading3"/>
       </w:pPr>
-      <w:bookmarkStart w:id="28" w:name="hospitals"/>
-      <w:r>
-        <w:t>Hospitals</w:t>
+      <w:bookmarkStart w:id="29" w:name="residents"/>
+      <w:bookmarkEnd w:id="28"/>
+      <w:r>
+        <w:t>Residents</w:t>
       </w:r>
     </w:p>
     <w:p>
@@ -2383,68 +2267,7 @@
         <w:pStyle w:val="FirstParagraph"/>
       </w:pPr>
       <w:r>
-        <w:t>We included tertiary care hospitals in metropolitan areas in India that admitted more than 400 adult patients with trauma each year, and that had operation theatres, X-ray, CT, and ultrasound facilities, and blood bank available around the clock.</w:t>
-      </w:r>
-    </w:p>
-    <w:p>
-      <w:pPr>
-        <w:pStyle w:val="Heading3"/>
-      </w:pPr>
-      <w:bookmarkStart w:id="29" w:name="clusters"/>
-      <w:bookmarkEnd w:id="28"/>
-      <w:r>
-        <w:t>Clusters</w:t>
-      </w:r>
-    </w:p>
-    <w:p>
-      <w:pPr>
-        <w:pStyle w:val="FirstParagraph"/>
-      </w:pPr>
-      <w:r>
-        <w:t>We defined a cluster as one or more units of physicians providing trauma care in the emergency department of Indian tertiary care hospitals. To be eligible, units could have no more than 25% of their physicians trained in either ATLS</w:t>
-      </w:r>
-      <w:r>
-        <w:rPr>
-          <w:vertAlign w:val="superscript"/>
-        </w:rPr>
-        <w:t>®</w:t>
-      </w:r>
-      <w:r>
-        <w:t xml:space="preserve">, PTC, or similar training programs before the start of the pilot study. Those residents who had received training in the last five years were considered as trained. The figure of 25% was decided through consensus in the research team, to balance feasibility and contamination of results. The principal investigator at each hospital selected the units for training. We </w:t>
-      </w:r>
-      <w:proofErr w:type="spellStart"/>
-      <w:r>
-        <w:t>randomised</w:t>
-      </w:r>
-      <w:proofErr w:type="spellEnd"/>
-      <w:r>
-        <w:t xml:space="preserve"> on the hospital level to avoid contamination between intervention arms and the standard care arms.</w:t>
-      </w:r>
-    </w:p>
-    <w:p>
-      <w:pPr>
-        <w:pStyle w:val="Heading3"/>
-      </w:pPr>
-      <w:bookmarkStart w:id="30" w:name="residents"/>
-      <w:bookmarkEnd w:id="29"/>
-      <w:r>
-        <w:t>Residents</w:t>
-      </w:r>
-    </w:p>
-    <w:p>
-      <w:pPr>
-        <w:pStyle w:val="FirstParagraph"/>
-      </w:pPr>
-      <w:r>
-        <w:t xml:space="preserve">We trained resident doctors doing their </w:t>
-      </w:r>
-      <w:proofErr w:type="spellStart"/>
-      <w:r>
-        <w:t>speciality</w:t>
-      </w:r>
-      <w:proofErr w:type="spellEnd"/>
-      <w:r>
-        <w:t xml:space="preserve"> training in surgery or emergency medicine managing trauma patients in the emergency department and who were expected to remain in the participating hospitals for at least one year from the time of the training. </w:t>
+        <w:t xml:space="preserve">We trained resident doctors doing their speciality training in surgery or emergency medicine managing trauma patients in the emergency department and who were expected to remain in the participating hospitals for at least one year from the time of the training. </w:t>
       </w:r>
       <w:r>
         <w:lastRenderedPageBreak/>
@@ -2464,10 +2287,29 @@
       <w:pPr>
         <w:pStyle w:val="Heading3"/>
       </w:pPr>
-      <w:bookmarkStart w:id="31" w:name="patients"/>
+      <w:bookmarkStart w:id="30" w:name="patients"/>
+      <w:bookmarkEnd w:id="29"/>
+      <w:r>
+        <w:t>Patients</w:t>
+      </w:r>
+    </w:p>
+    <w:p>
+      <w:pPr>
+        <w:pStyle w:val="FirstParagraph"/>
+      </w:pPr>
+      <w:r>
+        <w:t>We included persons who were 15 years or older and presented to the emergency department at participating hospitals with a history of trauma when a designated unit was on duty. History of trauma was defined as having any of the external causes of morbidity and mortality listed in block V01-Y36, chapter 20 of the International Classification of Disease version 10 (ICD-10) codebook as reason for presenting.</w:t>
+      </w:r>
+    </w:p>
+    <w:p>
+      <w:pPr>
+        <w:pStyle w:val="Heading2"/>
+      </w:pPr>
+      <w:bookmarkStart w:id="31" w:name="outcomes"/>
+      <w:bookmarkEnd w:id="26"/>
       <w:bookmarkEnd w:id="30"/>
       <w:r>
-        <w:t>Patients</w:t>
+        <w:t>Outcomes</w:t>
       </w:r>
     </w:p>
     <w:p>
@@ -2475,34 +2317,7 @@
         <w:pStyle w:val="FirstParagraph"/>
       </w:pPr>
       <w:r>
-        <w:t>We included persons who were 15 years or older and presented to the emergency department at participating hospitals with a history of trauma when a designated unit was on duty. History of trauma was defined as having any of the external causes of morbidity and mortality listed in block V01-Y36, chapter 20 of the International Classification of Disease version 10 (ICD-10) codebook as reason for presenting.</w:t>
-      </w:r>
-    </w:p>
-    <w:p>
-      <w:pPr>
-        <w:pStyle w:val="Heading2"/>
-      </w:pPr>
-      <w:bookmarkStart w:id="32" w:name="outcomes"/>
-      <w:bookmarkEnd w:id="27"/>
-      <w:bookmarkEnd w:id="31"/>
-      <w:r>
-        <w:t>Outcomes</w:t>
-      </w:r>
-    </w:p>
-    <w:p>
-      <w:pPr>
-        <w:pStyle w:val="FirstParagraph"/>
-      </w:pPr>
-      <w:r>
-        <w:t xml:space="preserve">We measured a large number of outcomes to help plan and assess the feasibility of a </w:t>
-      </w:r>
-      <w:proofErr w:type="gramStart"/>
-      <w:r>
-        <w:t>full scale</w:t>
-      </w:r>
-      <w:proofErr w:type="gramEnd"/>
-      <w:r>
-        <w:t xml:space="preserve"> trial. A list of outcomes is available in Supplementary Table S1. Our main outcomes were:</w:t>
+        <w:t>We measured a large number of outcomes to help plan and assess the feasibility of a full scale trial. A list of outcomes is available in Supplementary Table S1. Our main outcomes were:</w:t>
       </w:r>
     </w:p>
     <w:p>
@@ -2538,15 +2353,7 @@
         </w:numPr>
       </w:pPr>
       <w:r>
-        <w:t xml:space="preserve">Pass rate. This applied only to residents in the intervention arms and was equal the percentage of residents who passed the training </w:t>
-      </w:r>
-      <w:proofErr w:type="spellStart"/>
-      <w:r>
-        <w:t>programme</w:t>
-      </w:r>
-      <w:proofErr w:type="spellEnd"/>
-      <w:r>
-        <w:t>, out of the total number of trained residents.</w:t>
+        <w:t>Pass rate. This applied only to residents in the intervention arms and was equal the percentage of residents who passed the training programme, out of the total number of trained residents.</w:t>
       </w:r>
     </w:p>
     <w:p>
@@ -2589,19 +2396,60 @@
       <w:pPr>
         <w:pStyle w:val="Heading2"/>
       </w:pPr>
-      <w:bookmarkStart w:id="33" w:name="participant-timeline-and-inclusion"/>
+      <w:bookmarkStart w:id="32" w:name="participant-timeline-and-inclusion"/>
+      <w:bookmarkEnd w:id="31"/>
+      <w:r>
+        <w:t>Participant Timeline and Inclusion</w:t>
+      </w:r>
+    </w:p>
+    <w:p>
+      <w:pPr>
+        <w:pStyle w:val="Heading3"/>
+      </w:pPr>
+      <w:bookmarkStart w:id="33" w:name="patients-1"/>
+      <w:r>
+        <w:t>Patients</w:t>
+      </w:r>
+    </w:p>
+    <w:p>
+      <w:pPr>
+        <w:pStyle w:val="FirstParagraph"/>
+      </w:pPr>
+      <w:r>
+        <w:t>Arriving patients were screened for eligibility and consented, if conscious. Unconscious patients were consented by the patient’s representative. This proxy consent was reaffirmed by the patient, on regaining consciousness. We followed up patients at 24 hours after arrival at the emergency department, and up to 30 days after arrival at the emergency department.</w:t>
+      </w:r>
+    </w:p>
+    <w:p>
+      <w:pPr>
+        <w:pStyle w:val="Heading3"/>
+      </w:pPr>
+      <w:bookmarkStart w:id="34" w:name="residents-1"/>
+      <w:bookmarkEnd w:id="33"/>
+      <w:r>
+        <w:t>Residents</w:t>
+      </w:r>
+    </w:p>
+    <w:p>
+      <w:pPr>
+        <w:pStyle w:val="FirstParagraph"/>
+      </w:pPr>
+      <w:r>
+        <w:t xml:space="preserve">Participating units were screened for eligibility once hospitals confirmed their participation. All residents in these units were approached to consent to training if their </w:t>
+      </w:r>
+      <w:r>
+        <w:lastRenderedPageBreak/>
+        <w:t>hospital was randomised to either of the intervention arms. The training was conducted approximately one month after the study started in that hospital.</w:t>
+      </w:r>
+    </w:p>
+    <w:p>
+      <w:pPr>
+        <w:pStyle w:val="Heading2"/>
+      </w:pPr>
+      <w:bookmarkStart w:id="35" w:name="sample-size"/>
       <w:bookmarkEnd w:id="32"/>
-      <w:r>
-        <w:t>Participant Timeline and Inclusion</w:t>
-      </w:r>
-    </w:p>
-    <w:p>
-      <w:pPr>
-        <w:pStyle w:val="Heading3"/>
-      </w:pPr>
-      <w:bookmarkStart w:id="34" w:name="patients-1"/>
-      <w:r>
-        <w:t>Patients</w:t>
+      <w:bookmarkEnd w:id="34"/>
+      <w:r>
+        <w:t>Sample size</w:t>
       </w:r>
     </w:p>
     <w:p>
@@ -2609,17 +2457,17 @@
         <w:pStyle w:val="FirstParagraph"/>
       </w:pPr>
       <w:r>
-        <w:t>Arriving patients were screened for eligibility and consented, if conscious. Unconscious patients were consented by the patient’s representative. This proxy consent was reaffirmed by the patient, on regaining consciousness. We followed up patients at 24 hours after arrival at the emergency department, and up to 30 days after arrival at the emergency department.</w:t>
-      </w:r>
-    </w:p>
-    <w:p>
-      <w:pPr>
-        <w:pStyle w:val="Heading3"/>
-      </w:pPr>
-      <w:bookmarkStart w:id="35" w:name="residents-1"/>
-      <w:bookmarkEnd w:id="34"/>
-      <w:r>
-        <w:t>Residents</w:t>
+        <w:t xml:space="preserve">We did not conduct a formal power calculation for this pilot study, as the purpose was to assess the feasibility of the trial logistics and research methods. </w:t>
+      </w:r>
+    </w:p>
+    <w:p>
+      <w:pPr>
+        <w:pStyle w:val="Heading2"/>
+      </w:pPr>
+      <w:bookmarkStart w:id="36" w:name="allocation-and-blinding"/>
+      <w:bookmarkEnd w:id="35"/>
+      <w:r>
+        <w:t>Allocation and blinding</w:t>
       </w:r>
     </w:p>
     <w:p>
@@ -2627,30 +2475,17 @@
         <w:pStyle w:val="FirstParagraph"/>
       </w:pPr>
       <w:r>
-        <w:t xml:space="preserve">Participating units were screened for eligibility once hospitals confirmed their participation. All residents in these units were approached to consent to training if their </w:t>
-      </w:r>
-      <w:r>
-        <w:lastRenderedPageBreak/>
-        <w:t xml:space="preserve">hospital was </w:t>
-      </w:r>
-      <w:proofErr w:type="spellStart"/>
-      <w:r>
-        <w:t>randomised</w:t>
-      </w:r>
-      <w:proofErr w:type="spellEnd"/>
-      <w:r>
-        <w:t xml:space="preserve"> to either of the intervention arms. The training was conducted approximately one month after the study started in that hospital.</w:t>
+        <w:t>We used simple randomisation implemented using sealed envelopes to allocate sites to trial arms. We did not blind investigators, residents or patients to the intervention.</w:t>
       </w:r>
     </w:p>
     <w:p>
       <w:pPr>
         <w:pStyle w:val="Heading2"/>
       </w:pPr>
-      <w:bookmarkStart w:id="36" w:name="sample-size"/>
-      <w:bookmarkEnd w:id="33"/>
-      <w:bookmarkEnd w:id="35"/>
-      <w:r>
-        <w:t>Sample size</w:t>
+      <w:bookmarkStart w:id="37" w:name="data-collection"/>
+      <w:bookmarkEnd w:id="36"/>
+      <w:r>
+        <w:t>Data Collection</w:t>
       </w:r>
     </w:p>
     <w:p>
@@ -2658,17 +2493,17 @@
         <w:pStyle w:val="FirstParagraph"/>
       </w:pPr>
       <w:r>
-        <w:t xml:space="preserve">We did not conduct a formal power calculation for this pilot study, as the purpose was to assess the feasibility of the trial logistics and research methods. </w:t>
+        <w:t>Data was collected over a four-month period. A research officer collected data on all patients who presented on the days and shifts when participating residents were assigned to trauma care. The research officers observed care and interviewed residents and patients, and also extracted data from the hospital records. We followed up admitted patients for their complications and other in-hospital outcome measures. Patients who were not admitted or who were discharged before the end of the study were followed up telephonically for mortality outcomes and quality of life outcomes.</w:t>
       </w:r>
     </w:p>
     <w:p>
       <w:pPr>
         <w:pStyle w:val="Heading2"/>
       </w:pPr>
-      <w:bookmarkStart w:id="37" w:name="allocation-and-blinding"/>
-      <w:bookmarkEnd w:id="36"/>
-      <w:r>
-        <w:t>Allocation and blinding</w:t>
+      <w:bookmarkStart w:id="38" w:name="variables"/>
+      <w:bookmarkEnd w:id="37"/>
+      <w:r>
+        <w:t>Variables</w:t>
       </w:r>
     </w:p>
     <w:p>
@@ -2676,25 +2511,32 @@
         <w:pStyle w:val="FirstParagraph"/>
       </w:pPr>
       <w:r>
-        <w:t xml:space="preserve">We used simple </w:t>
-      </w:r>
-      <w:proofErr w:type="spellStart"/>
-      <w:r>
-        <w:t>randomisation</w:t>
-      </w:r>
-      <w:proofErr w:type="spellEnd"/>
-      <w:r>
-        <w:t xml:space="preserve"> implemented using sealed envelopes to allocate sites to trial arms. We did not blind investigators, residents or patients to the intervention.</w:t>
+        <w:t xml:space="preserve">The research officers collected data on demographics, vital signs, management details including imaging and surgery, and details of any injury sustained. All injuries were coded according to the International Classification of Diseases version 10 (ICD-10). Based on these ICD-10 codes, we calculated the Injury Severity Score using the R package </w:t>
+      </w:r>
+      <w:r>
+        <w:rPr>
+          <w:rStyle w:val="VerbatimChar"/>
+        </w:rPr>
+        <w:t>icdpicr</w:t>
+      </w:r>
+      <w:r>
+        <w:rPr>
+          <w:vertAlign w:val="superscript"/>
+        </w:rPr>
+        <w:t>26</w:t>
+      </w:r>
+      <w:r>
+        <w:t>. For a convenience sample of patients we also extracted data from medical records, to be able to compare the distribution of this data with the distribution of data collected through direct observations.</w:t>
       </w:r>
     </w:p>
     <w:p>
       <w:pPr>
         <w:pStyle w:val="Heading2"/>
       </w:pPr>
-      <w:bookmarkStart w:id="38" w:name="data-collection"/>
-      <w:bookmarkEnd w:id="37"/>
-      <w:r>
-        <w:t>Data Collection</w:t>
+      <w:bookmarkStart w:id="39" w:name="patient-and-public-involvement"/>
+      <w:bookmarkEnd w:id="38"/>
+      <w:r>
+        <w:t>Patient and public involvement</w:t>
       </w:r>
     </w:p>
     <w:p>
@@ -2702,25 +2544,26 @@
         <w:pStyle w:val="FirstParagraph"/>
       </w:pPr>
       <w:r>
-        <w:t xml:space="preserve">Data was collected over a four-month period. A research officer collected data on all patients who presented on the days and shifts when participating residents were assigned to trauma care. The research officers observed care and interviewed residents and patients, </w:t>
-      </w:r>
-      <w:proofErr w:type="gramStart"/>
-      <w:r>
-        <w:t>and also</w:t>
-      </w:r>
-      <w:proofErr w:type="gramEnd"/>
-      <w:r>
-        <w:t xml:space="preserve"> extracted data from the hospital records. We followed up admitted patients for their complications and other in-hospital outcome measures. Patients who were not admitted or who were discharged before the end of the study were followed up telephonically for mortality outcomes and quality of life outcomes.</w:t>
+        <w:t>We conducted community consultations to collect inputs from patients, their caregivers, patient groups, and resident doctors to be used in the selection of outcome measures and implementation of the full-scale trial. The results of these consultations are published separately</w:t>
+      </w:r>
+      <w:r>
+        <w:rPr>
+          <w:vertAlign w:val="superscript"/>
+        </w:rPr>
+        <w:t>27</w:t>
+      </w:r>
+      <w:r>
+        <w:t>.</w:t>
       </w:r>
     </w:p>
     <w:p>
       <w:pPr>
         <w:pStyle w:val="Heading2"/>
       </w:pPr>
-      <w:bookmarkStart w:id="39" w:name="variables"/>
-      <w:bookmarkEnd w:id="38"/>
-      <w:r>
-        <w:t>Variables</w:t>
+      <w:bookmarkStart w:id="40" w:name="data-monitoring"/>
+      <w:bookmarkEnd w:id="39"/>
+      <w:r>
+        <w:t>Data monitoring</w:t>
       </w:r>
     </w:p>
     <w:p>
@@ -2728,83 +2571,15 @@
         <w:pStyle w:val="FirstParagraph"/>
       </w:pPr>
       <w:r>
-        <w:t xml:space="preserve">The research officers collected data on demographics, vital signs, management details including imaging and surgery, and details of any injury sustained. All injuries were coded according to the International Classification of Diseases version 10 (ICD-10). Based on these ICD-10 codes, we calculated the Injury Severity Score using the R package </w:t>
-      </w:r>
-      <w:r>
-        <w:rPr>
-          <w:rStyle w:val="VerbatimChar"/>
-        </w:rPr>
-        <w:t>icdpicr</w:t>
-      </w:r>
-      <w:r>
-        <w:rPr>
-          <w:vertAlign w:val="superscript"/>
-        </w:rPr>
-        <w:t>26</w:t>
-      </w:r>
-      <w:r>
-        <w:t xml:space="preserve">. For a convenience sample of </w:t>
-      </w:r>
-      <w:proofErr w:type="gramStart"/>
-      <w:r>
-        <w:t>patients</w:t>
-      </w:r>
-      <w:proofErr w:type="gramEnd"/>
-      <w:r>
-        <w:t xml:space="preserve"> we also extracted data from medical records, to be able to compare the distribution of this data with the distribution of data collected through direct observations.</w:t>
+        <w:t>We conducted weekly online meetings to monitor the study and data collection. We conducted one interim analysis approximately halfway through the study, and decided to complete the study as residents and patients were consenting to be included in the study and key variables including mortality outcomes could be collected. We did not use a data monitoring committee.</w:t>
       </w:r>
     </w:p>
     <w:p>
       <w:pPr>
         <w:pStyle w:val="Heading2"/>
       </w:pPr>
-      <w:bookmarkStart w:id="40" w:name="patient-and-public-involvement"/>
-      <w:bookmarkEnd w:id="39"/>
-      <w:r>
-        <w:t>Patient and public involvement</w:t>
-      </w:r>
-    </w:p>
-    <w:p>
-      <w:pPr>
-        <w:pStyle w:val="FirstParagraph"/>
-      </w:pPr>
-      <w:r>
-        <w:t>We conducted community consultations to collect inputs from patients, their caregivers, patient groups, and resident doctors to be used in the selection of outcome measures and implementation of the full-scale trial. The results of these consultations are published separately</w:t>
-      </w:r>
-      <w:r>
-        <w:rPr>
-          <w:vertAlign w:val="superscript"/>
-        </w:rPr>
-        <w:t>27</w:t>
-      </w:r>
-      <w:r>
-        <w:t>.</w:t>
-      </w:r>
-    </w:p>
-    <w:p>
-      <w:pPr>
-        <w:pStyle w:val="Heading2"/>
-      </w:pPr>
-      <w:bookmarkStart w:id="41" w:name="data-monitoring"/>
+      <w:bookmarkStart w:id="41" w:name="statistical-methods"/>
       <w:bookmarkEnd w:id="40"/>
-      <w:r>
-        <w:t>Data monitoring</w:t>
-      </w:r>
-    </w:p>
-    <w:p>
-      <w:pPr>
-        <w:pStyle w:val="FirstParagraph"/>
-      </w:pPr>
-      <w:r>
-        <w:t>We conducted weekly online meetings to monitor the study and data collection. We conducted one interim analysis approximately halfway through the study, and decided to complete the study as residents and patients were consenting to be included in the study and key variables including mortality outcomes could be collected. We did not use a data monitoring committee.</w:t>
-      </w:r>
-    </w:p>
-    <w:p>
-      <w:pPr>
-        <w:pStyle w:val="Heading2"/>
-      </w:pPr>
-      <w:bookmarkStart w:id="42" w:name="statistical-methods"/>
-      <w:bookmarkEnd w:id="41"/>
       <w:r>
         <w:lastRenderedPageBreak/>
         <w:t>Statistical Methods</w:t>
@@ -2824,15 +2599,7 @@
         <w:t>28</w:t>
       </w:r>
       <w:r>
-        <w:t xml:space="preserve">. We </w:t>
-      </w:r>
-      <w:proofErr w:type="spellStart"/>
-      <w:r>
-        <w:t>analysed</w:t>
-      </w:r>
-      <w:proofErr w:type="spellEnd"/>
-      <w:r>
-        <w:t xml:space="preserve"> all data using descriptive statistics and did not perform any formal hypothesis tests</w:t>
+        <w:t>. We analysed all data using descriptive statistics and did not perform any formal hypothesis tests</w:t>
       </w:r>
       <w:r>
         <w:rPr>
@@ -2841,39 +2608,7 @@
         <w:t>29</w:t>
       </w:r>
       <w:r>
-        <w:t xml:space="preserve">. Quantitative variables are </w:t>
-      </w:r>
-      <w:proofErr w:type="spellStart"/>
-      <w:r>
-        <w:t>summarised</w:t>
-      </w:r>
-      <w:proofErr w:type="spellEnd"/>
-      <w:r>
-        <w:t xml:space="preserve"> as median and interquartile range. Qualitative variables are presented as absolute numbers and percentages. We used an empty </w:t>
-      </w:r>
-      <w:proofErr w:type="spellStart"/>
-      <w:r>
-        <w:t>generalised</w:t>
-      </w:r>
-      <w:proofErr w:type="spellEnd"/>
-      <w:r>
-        <w:t xml:space="preserve"> linear mixed </w:t>
-      </w:r>
-      <w:proofErr w:type="gramStart"/>
-      <w:r>
-        <w:t>model  to</w:t>
-      </w:r>
-      <w:proofErr w:type="gramEnd"/>
-      <w:r>
-        <w:t xml:space="preserve"> estimate the </w:t>
-      </w:r>
-      <w:proofErr w:type="spellStart"/>
-      <w:r>
-        <w:t>intracluster</w:t>
-      </w:r>
-      <w:proofErr w:type="spellEnd"/>
-      <w:r>
-        <w:t xml:space="preserve"> correlation coefficient.</w:t>
+        <w:t>. Quantitative variables are summarised as median and interquartile range. Qualitative variables are presented as absolute numbers and percentages. We used an empty generalised linear mixed model  to estimate the intracluster correlation coefficient.</w:t>
       </w:r>
     </w:p>
     <w:p>
@@ -2881,23 +2616,7 @@
         <w:pStyle w:val="BodyText"/>
       </w:pPr>
       <w:r>
-        <w:t xml:space="preserve">We compared </w:t>
-      </w:r>
-      <w:proofErr w:type="gramStart"/>
-      <w:r>
-        <w:t>patients</w:t>
-      </w:r>
-      <w:proofErr w:type="gramEnd"/>
-      <w:r>
-        <w:t xml:space="preserve"> outcomes in all possible combinations of trial arms. In each combination we compared both differences in final values and differences in change from baseline. For the intervention arms the change from baseline was calculated as the difference between the </w:t>
-      </w:r>
-      <w:proofErr w:type="gramStart"/>
-      <w:r>
-        <w:t>one month</w:t>
-      </w:r>
-      <w:proofErr w:type="gramEnd"/>
-      <w:r>
-        <w:t xml:space="preserve"> period of data collection before the training was undertaken and the three month period after the training. For the control arm the data collection period was four months and the difference from baseline was calculated as the difference between the first one month and the following three months.</w:t>
+        <w:t>We compared patients outcomes in all possible combinations of trial arms. In each combination we compared both differences in final values and differences in change from baseline. For the intervention arms the change from baseline was calculated as the difference between the one month period of data collection before the training was undertaken and the three month period after the training. For the control arm the data collection period was four months and the difference from baseline was calculated as the difference between the first one month and the following three months.</w:t>
       </w:r>
     </w:p>
     <w:p>
@@ -2905,15 +2624,7 @@
         <w:pStyle w:val="BodyText"/>
       </w:pPr>
       <w:r>
-        <w:t xml:space="preserve">Within each combination of trial </w:t>
-      </w:r>
-      <w:proofErr w:type="gramStart"/>
-      <w:r>
-        <w:t>arms</w:t>
-      </w:r>
-      <w:proofErr w:type="gramEnd"/>
-      <w:r>
-        <w:t xml:space="preserve"> we had planned to conduct subgroup analyses of men, women, blunt multisystem trauma, penetrating trauma, shock (systolic blood pressure ≤ 90 mmHg), severe traumatic brain injury, and elderly (≥65 years)</w:t>
+        <w:t>Within each combination of trial arms we had planned to conduct subgroup analyses of men, women, blunt multisystem trauma, penetrating trauma, shock (systolic blood pressure ≤ 90 mmHg), severe traumatic brain injury, and elderly (≥65 years)</w:t>
       </w:r>
       <w:r>
         <w:rPr>
@@ -2922,15 +2633,7 @@
         <w:t>30</w:t>
       </w:r>
       <w:r>
-        <w:t xml:space="preserve">. These subgroups were however too small to allow for meaningful </w:t>
-      </w:r>
-      <w:proofErr w:type="gramStart"/>
-      <w:r>
-        <w:t>analyses, and</w:t>
-      </w:r>
-      <w:proofErr w:type="gramEnd"/>
-      <w:r>
-        <w:t xml:space="preserve"> are therefore reported descriptively. We calculated both absolute and relative differences for each comparison, along with 75, 85, and 95% confidence intervals. We used an empirical bootstrap procedure with 1000 draws to estimate these confidence intervals.</w:t>
+        <w:t>. These subgroups were however too small to allow for meaningful analyses, and are therefore reported descriptively. We calculated both absolute and relative differences for each comparison, along with 75, 85, and 95% confidence intervals. We used an empirical bootstrap procedure with 1000 draws to estimate these confidence intervals.</w:t>
       </w:r>
     </w:p>
     <w:p>
@@ -2945,10 +2648,29 @@
       <w:pPr>
         <w:pStyle w:val="Heading2"/>
       </w:pPr>
-      <w:bookmarkStart w:id="43" w:name="ethics-and-dissemination"/>
+      <w:bookmarkStart w:id="42" w:name="ethics-and-dissemination"/>
+      <w:bookmarkEnd w:id="41"/>
+      <w:r>
+        <w:t>Ethics and Dissemination</w:t>
+      </w:r>
+    </w:p>
+    <w:p>
+      <w:pPr>
+        <w:pStyle w:val="FirstParagraph"/>
+      </w:pPr>
+      <w:r>
+        <w:t>We were granted research ethics approval from the institutional ethics committees at each participating hospital. For each participating hospital, the approvals were HBTMC/266/SURGERY for Dr R N Cooper Municipal General Hospital in Mumbai, IEC(II)/OUT/134/2022 for Seth GS Medical College and KEM Hospital in Mumbai, ICC/214/22/20/05/2022 for Lokmanya Tilak Municipal Medical College and General Hospital, CREC/2022/FEB/1(ii) for MEDICA Superspeciality Hospital in Kolkata, MC/KOL/IEC/NON-SPON/1217/11/21 for Medical College, Kolkata, NRSMC/IEC/93/2021 for Nilratan Sircar Medical College &amp; Hospital in Kolkata, and finally IEC-03/2022-2332 for the Postgraduate Institute of Medical Education and Research, Chandigarh.</w:t>
+      </w:r>
+    </w:p>
+    <w:p>
+      <w:pPr>
+        <w:pStyle w:val="Heading1"/>
+      </w:pPr>
+      <w:bookmarkStart w:id="43" w:name="results"/>
+      <w:bookmarkEnd w:id="21"/>
       <w:bookmarkEnd w:id="42"/>
       <w:r>
-        <w:t>Ethics and Dissemination</w:t>
+        <w:t>Results</w:t>
       </w:r>
     </w:p>
     <w:p>
@@ -2956,50 +2678,7 @@
         <w:pStyle w:val="FirstParagraph"/>
       </w:pPr>
       <w:r>
-        <w:t xml:space="preserve">We were granted research ethics approval from the institutional ethics committees at each participating hospital. For each participating hospital, the approvals were HBTMC/266/SURGERY for Dr R N Cooper Municipal General Hospital in Mumbai, IEC(II)/OUT/134/2022 for Seth GS Medical College and KEM Hospital in Mumbai, ICC/214/22/20/05/2022 for Lokmanya Tilak Municipal Medical College and General Hospital, CREC/2022/FEB/1(ii) for MEDICA </w:t>
-      </w:r>
-      <w:proofErr w:type="spellStart"/>
-      <w:r>
-        <w:t>Superspeciality</w:t>
-      </w:r>
-      <w:proofErr w:type="spellEnd"/>
-      <w:r>
-        <w:t xml:space="preserve"> Hospital in Kolkata, MC/KOL/IEC/NON-SPON/1217/11/21 for Medical College, Kolkata, NRSMC/IEC/93/2021 for </w:t>
-      </w:r>
-      <w:proofErr w:type="spellStart"/>
-      <w:r>
-        <w:t>Nilratan</w:t>
-      </w:r>
-      <w:proofErr w:type="spellEnd"/>
-      <w:r>
-        <w:t xml:space="preserve"> Sircar Medical College &amp; Hospital in Kolkata, and finally IEC-03/2022-2332 for the Postgraduate Institute of Medical Education and Research, Chandigarh.</w:t>
-      </w:r>
-    </w:p>
-    <w:p>
-      <w:pPr>
-        <w:pStyle w:val="Heading1"/>
-      </w:pPr>
-      <w:bookmarkStart w:id="44" w:name="results"/>
-      <w:bookmarkEnd w:id="22"/>
-      <w:bookmarkEnd w:id="43"/>
-      <w:r>
-        <w:t>Results</w:t>
-      </w:r>
-    </w:p>
-    <w:p>
-      <w:pPr>
-        <w:pStyle w:val="FirstParagraph"/>
-      </w:pPr>
-      <w:r>
-        <w:t xml:space="preserve">We enrolled 376 trauma patients from seven participating </w:t>
-      </w:r>
-      <w:proofErr w:type="spellStart"/>
-      <w:r>
-        <w:t>centres</w:t>
-      </w:r>
-      <w:proofErr w:type="spellEnd"/>
-      <w:r>
-        <w:t xml:space="preserve"> between April 2022 and February 2023. The standard care arm enrolled 202 patients, the ATLS</w:t>
+        <w:t>We enrolled 376 trauma patients from seven participating centres between April 2022 and February 2023. The standard care arm enrolled 202 patients, the ATLS</w:t>
       </w:r>
       <w:r>
         <w:rPr>
@@ -3032,26 +2711,99 @@
         <w:t>1</w:t>
       </w:r>
       <w:r>
-        <w:t xml:space="preserve">. Overall, the number of females were 86 (23%), the median (IQR) age was 33 (24, 46) years, and the median ISS (IQR) was 4 (1, 8). A total of 32 (10%) patients died within 30 days after arrival to the emergency department, and 29 (8%) patients died in hospital. The </w:t>
-      </w:r>
-      <w:proofErr w:type="spellStart"/>
-      <w:r>
-        <w:t>intracluster</w:t>
-      </w:r>
-      <w:proofErr w:type="spellEnd"/>
-      <w:r>
-        <w:t xml:space="preserve"> correlation coefficients was 0.022 for 30-day mortality and 0.017 for in-hospital mortality.</w:t>
-      </w:r>
-      <w:bookmarkStart w:id="45" w:name="fig:flow-diagram"/>
+        <w:t>. Overall, the number of females were 86 (23%), the median (IQR) age was 33 (24, 46) years, and the median ISS (IQR) was 4 (1, 8). A total of 32 (10%) patients died within 30 days after arrival to the emergency department, and 29 (8%) patients died in hospital. The intracluster correlation coefficients was 0.022 for 30-day mortality and 0.017 for in-hospital mortality.</w:t>
+      </w:r>
+      <w:bookmarkStart w:id="44" w:name="fig:flow-diagram"/>
+      <w:bookmarkEnd w:id="44"/>
+    </w:p>
+    <w:p>
+      <w:pPr>
+        <w:pStyle w:val="Heading2"/>
+      </w:pPr>
+      <w:bookmarkStart w:id="45" w:name="outcomes-1"/>
+      <w:r>
+        <w:t>Outcomes</w:t>
+      </w:r>
+    </w:p>
+    <w:p>
+      <w:pPr>
+        <w:pStyle w:val="FirstParagraph"/>
+      </w:pPr>
+      <w:r>
+        <w:t xml:space="preserve">The percentage of patients who consented to follow up was 77% and the percentage of residents who consented to training was 100%. Among patients, the lost to follow up rate was 14%. Among residents, the pass rate was 100%. The missing data rate ranged from 0 to 50%, with details for selected variables shown in Table </w:t>
+      </w:r>
+      <w:r>
+        <w:t>1</w:t>
+      </w:r>
+      <w:r>
+        <w:t xml:space="preserve"> and in Supplementary Table S1. The variables with the maximum amount of missing data were in the cost of treatment, reported in Supplementary Tables S1-12. The differences in distributions between observed data and data extracted from medical records, for selected variables that were collected through observation or interview, are shown in Table </w:t>
+      </w:r>
+      <w:r>
+        <w:t>2</w:t>
+      </w:r>
+      <w:r>
+        <w:t>. Overall, the data were similarly distributed, but there were considerably more missing values in the extracted data compared to the observed data.</w:t>
+      </w:r>
+    </w:p>
+    <w:p>
+      <w:pPr>
+        <w:pStyle w:val="BodyText"/>
+      </w:pPr>
+      <w:r>
+        <w:t>After training, a total of 22 (16%) patients in the standard care arm died within 30 days, compared to 1 (4%) patients in the ATLS</w:t>
+      </w:r>
+      <w:r>
+        <w:rPr>
+          <w:vertAlign w:val="superscript"/>
+        </w:rPr>
+        <w:t>®</w:t>
+      </w:r>
+      <w:r>
+        <w:t xml:space="preserve"> arm and 3 (5%) patients in the PTC arm. The corresponding figures for in-hospital mortality were 19 (12%)%, 1 (4%)%, and 3 (4%)% for the standard care, ATLS</w:t>
+      </w:r>
+      <w:r>
+        <w:rPr>
+          <w:vertAlign w:val="superscript"/>
+        </w:rPr>
+        <w:t>®</w:t>
+      </w:r>
+      <w:r>
+        <w:t xml:space="preserve"> and PTC arms respectively, as shown in Table </w:t>
+      </w:r>
+      <w:r>
+        <w:t>3</w:t>
+      </w:r>
+      <w:r>
+        <w:t>. Overall, both in-hospital and 30-day mortality were substantially lower in the ATLS</w:t>
+      </w:r>
+      <w:r>
+        <w:rPr>
+          <w:vertAlign w:val="superscript"/>
+        </w:rPr>
+        <w:t>®</w:t>
+      </w:r>
+      <w:r>
+        <w:t xml:space="preserve"> and PTC arms compared to the standard care arm, but the absolute numbers of deaths in the ATLS</w:t>
+      </w:r>
+      <w:r>
+        <w:rPr>
+          <w:vertAlign w:val="superscript"/>
+        </w:rPr>
+        <w:t>®</w:t>
+      </w:r>
+      <w:r>
+        <w:t xml:space="preserve"> and PTC arms were very small. The results for all other outcomes are shown in Supplementary Tables S1-12.</w:t>
+      </w:r>
+    </w:p>
+    <w:p>
+      <w:pPr>
+        <w:pStyle w:val="Heading1"/>
+      </w:pPr>
+      <w:bookmarkStart w:id="46" w:name="discussion"/>
+      <w:bookmarkEnd w:id="43"/>
       <w:bookmarkEnd w:id="45"/>
-    </w:p>
-    <w:p>
-      <w:pPr>
-        <w:pStyle w:val="Heading2"/>
-      </w:pPr>
-      <w:bookmarkStart w:id="46" w:name="outcomes-1"/>
-      <w:r>
-        <w:t>Outcomes</w:t>
+      <w:r>
+        <w:t>Discussion</w:t>
       </w:r>
     </w:p>
     <w:p>
@@ -3059,19 +2811,16 @@
         <w:pStyle w:val="FirstParagraph"/>
       </w:pPr>
       <w:r>
-        <w:t xml:space="preserve">The percentage of patients who consented to follow up was 77% and the percentage of residents who consented to training was 100%. Among patients, the lost to follow up rate was 14%. Among residents, the pass rate was 100%. The missing data rate ranged from 0 to 50%, with details for selected variables shown in Table </w:t>
-      </w:r>
-      <w:r>
-        <w:t>1</w:t>
-      </w:r>
-      <w:r>
-        <w:t xml:space="preserve"> and in Supplementary Table S1. The variables with the maximum amount of missing data were in the cost of treatment, reported in Supplementary Tables S1-12. The differences in distributions between observed data and data extracted from medical records, for selected variables that were collected through observation or interview, are shown in Table </w:t>
-      </w:r>
-      <w:r>
-        <w:t>2</w:t>
-      </w:r>
-      <w:r>
-        <w:t>. Overall, the data were similarly distributed, but there were considerably more missing values in the extracted data compared to the observed data.</w:t>
+        <w:t>We show that it is feasible to conduct and collect data for a cluster randomized controlled trial comparing ATLS</w:t>
+      </w:r>
+      <w:r>
+        <w:rPr>
+          <w:vertAlign w:val="superscript"/>
+        </w:rPr>
+        <w:t>®</w:t>
+      </w:r>
+      <w:r>
+        <w:t xml:space="preserve"> with PTC and standard care. Missing data were low for key variables, including the primary outcome and many secondary outcomes. Some variables, especially the cost of treatment (reported in Supplementary Table S1-12) had very high missing data rates and may not be feasible to include in a full-scale trial, or require different data collection methods. The missing data was substantially higher when data was extracted from medical records instead of being directly observed, but the data were similarly distributed, indicating that data collected from medical records is reliable even if it is less complete.</w:t>
       </w:r>
     </w:p>
     <w:p>
@@ -3079,15 +2828,7 @@
         <w:pStyle w:val="BodyText"/>
       </w:pPr>
       <w:r>
-        <w:t xml:space="preserve">After training, a total of 22 (16%) patients in the standard care arm died within 30 days, compared to 1 (4%) </w:t>
-      </w:r>
-      <w:proofErr w:type="gramStart"/>
-      <w:r>
-        <w:t>patients</w:t>
-      </w:r>
-      <w:proofErr w:type="gramEnd"/>
-      <w:r>
-        <w:t xml:space="preserve"> in the ATLS</w:t>
+        <w:t>We found that the ATLS</w:t>
       </w:r>
       <w:r>
         <w:rPr>
@@ -3096,15 +2837,7 @@
         <w:t>®</w:t>
       </w:r>
       <w:r>
-        <w:t xml:space="preserve"> arm and 3 (5%) patients in the PTC arm. The corresponding figures for in-hospital mortality were 19 (12</w:t>
-      </w:r>
-      <w:proofErr w:type="gramStart"/>
-      <w:r>
-        <w:t>%)%</w:t>
-      </w:r>
-      <w:proofErr w:type="gramEnd"/>
-      <w:r>
-        <w:t>, 1 (4%)%, and 3 (4%)% for the standard care, ATLS</w:t>
+        <w:t xml:space="preserve"> and PTC arms had lower 30-day mortality compared to the PTC and standard care arms. This finding could hint towards a potential effect of training physicians in trauma life support, but it is important to note that this pilot study was not powered to detect any differences in outcomes. The arms differed considerably in sample size, with the ATLS</w:t>
       </w:r>
       <w:r>
         <w:rPr>
@@ -3113,320 +2846,115 @@
         <w:t>®</w:t>
       </w:r>
       <w:r>
-        <w:t xml:space="preserve"> and PTC arms respectively, as shown in Table </w:t>
-      </w:r>
-      <w:r>
-        <w:t>3</w:t>
-      </w:r>
-      <w:r>
-        <w:t>. Overall, both in-hospital and 30-day mortality were substantially lower in the ATLS</w:t>
-      </w:r>
-      <w:proofErr w:type="gramStart"/>
+        <w:t xml:space="preserve"> arm having the smallest sample size. This difference most likely </w:t>
+      </w:r>
+      <w:r>
+        <w:lastRenderedPageBreak/>
+        <w:t>resulted from the randomisation process with a small number of heterogeneous clusters, and this heterogeneity highlights the importance of taking varying cluster sizes into account in the design of the full scale trial.</w:t>
+      </w:r>
+    </w:p>
+    <w:p>
+      <w:pPr>
+        <w:pStyle w:val="BodyText"/>
+      </w:pPr>
+      <w:r>
+        <w:t>All-cause 30-day mortality was missing in 14% of patients. This may appear high, especially compared to for example the CRASH-2 and REACT-2 trials, which report missing primary outcome in less than 0.01% of patients</w:t>
+      </w:r>
       <w:r>
         <w:rPr>
           <w:vertAlign w:val="superscript"/>
         </w:rPr>
+        <w:t>31,32</w:t>
+      </w:r>
+      <w:r>
+        <w:t>. Like many other trauma trials, both CRASH-2 and REACT-2 used in-hospital mortality as their primary outcome measure, whereas we attempted to follow up patients after discharge. Our missing data rate for in-hospital mortality was only 1%, which is comparable to previous trials.</w:t>
+      </w:r>
+    </w:p>
+    <w:p>
+      <w:pPr>
+        <w:pStyle w:val="BodyText"/>
+      </w:pPr>
+      <w:r>
+        <w:t>During the course of this pilot we deviated from the protocol in several ways, and provide a detailed list as Supplementary material S13. Some key limitations of this pilot and therefore lessons to be learned and factored into the design of the full-scale trial include the lower than expected enrolment rates of some centres, centre specific management routines, and difficulties in collecting data on complications and cause of death.</w:t>
+      </w:r>
+    </w:p>
+    <w:p>
+      <w:pPr>
+        <w:pStyle w:val="BodyText"/>
+      </w:pPr>
+      <w:r>
+        <w:t>We attempted to minimse the impact of the lower than expected enrolment rates by including a seventh centre, but careful assessments of patient volumes as part of the screening process will be needed for the full-scale trial. We decided to be pragmatic in selecting which residents to train and how to structure the data collection depending on how and by whom patients were initially managed, but this flexibility will need to be built into the full-scale trial protocol. Finally, we found that data on complications and cause of death were hard to identify and therefore the full-scale trial will need to include longer training of research officers if this data is to be collected.</w:t>
+      </w:r>
+    </w:p>
+    <w:p>
+      <w:pPr>
+        <w:pStyle w:val="BodyText"/>
+      </w:pPr>
+      <w:r>
+        <w:t>Previous studies on the effect of ATLS</w:t>
+      </w:r>
+      <w:r>
+        <w:rPr>
+          <w:vertAlign w:val="superscript"/>
+        </w:rPr>
         <w:t>®</w:t>
       </w:r>
-      <w:proofErr w:type="gramEnd"/>
-      <w:r>
-        <w:t xml:space="preserve"> and PTC arms compared to the standard care arm, but the absolute numbers of deaths in the ATLS</w:t>
+      <w:r>
+        <w:t xml:space="preserve"> or PTC training on patient outcomes are observational or quasi-experimental without a control group, with heterogeneous results</w:t>
       </w:r>
       <w:r>
         <w:rPr>
           <w:vertAlign w:val="superscript"/>
         </w:rPr>
-        <w:t>®</w:t>
-      </w:r>
-      <w:r>
-        <w:t xml:space="preserve"> and PTC arms were very small. The results for all other outcomes are shown in Supplementary Tables S1-12.</w:t>
+        <w:t>8</w:t>
+      </w:r>
+      <w:r>
+        <w:t>. Most studies have found that these programmes are associated with improved outcomes, although not all studies have found significant effects</w:t>
+      </w:r>
+      <w:r>
+        <w:rPr>
+          <w:vertAlign w:val="superscript"/>
+        </w:rPr>
+        <w:t>7,9,10,12,14–18</w:t>
+      </w:r>
+      <w:r>
+        <w:t>. In contrast, some studies have found that these programmes may be associated with increased mortality</w:t>
+      </w:r>
+      <w:r>
+        <w:rPr>
+          <w:vertAlign w:val="superscript"/>
+        </w:rPr>
+        <w:t>13,19</w:t>
+      </w:r>
+      <w:r>
+        <w:t>.</w:t>
+      </w:r>
+    </w:p>
+    <w:p>
+      <w:pPr>
+        <w:pStyle w:val="BodyText"/>
+      </w:pPr>
+      <w:r>
+        <w:t>Considering the widespread use of trauma life support training, several systematic reviews call for trials in settings where these programmes are not routinely implemented</w:t>
+      </w:r>
+      <w:r>
+        <w:rPr>
+          <w:vertAlign w:val="superscript"/>
+        </w:rPr>
+        <w:t>2–4</w:t>
+      </w:r>
+      <w:r>
+        <w:t>. Our study represents the first published attempt at a controlled trial of the effect of trauma life support training och patient outcomes, and we conclude that conducting a full-scale cluster randomised trial should be feasible after incorporating the lessons of this pilot.</w:t>
       </w:r>
     </w:p>
     <w:p>
       <w:pPr>
         <w:pStyle w:val="Heading1"/>
       </w:pPr>
-      <w:bookmarkStart w:id="47" w:name="discussion"/>
-      <w:bookmarkEnd w:id="44"/>
+      <w:bookmarkStart w:id="47" w:name="contributorship-statement"/>
       <w:bookmarkEnd w:id="46"/>
       <w:r>
-        <w:t>Discussion</w:t>
-      </w:r>
-    </w:p>
-    <w:p>
-      <w:pPr>
-        <w:pStyle w:val="FirstParagraph"/>
-      </w:pPr>
-      <w:r>
-        <w:t>We show that it is feasible to conduct and collect data for a cluster randomized controlled trial comparing ATLS</w:t>
-      </w:r>
-      <w:r>
-        <w:rPr>
-          <w:vertAlign w:val="superscript"/>
-        </w:rPr>
-        <w:t>®</w:t>
-      </w:r>
-      <w:r>
-        <w:t xml:space="preserve"> with PTC and standard care. Missing data were low for key variables, including the primary outcome and many secondary outcomes. Some variables, especially the cost of treatment (reported in Supplementary Table S1-12) had very high missing data rates and may not be feasible to include in a full-scale </w:t>
-      </w:r>
-      <w:proofErr w:type="gramStart"/>
-      <w:r>
-        <w:t>trial, or</w:t>
-      </w:r>
-      <w:proofErr w:type="gramEnd"/>
-      <w:r>
-        <w:t xml:space="preserve"> require different data collection methods. The missing data was substantially higher when data was extracted from medical records instead of being directly observed, but the data were similarly distributed, indicating that data collected from medical records is reliable even if it is less complete.</w:t>
-      </w:r>
-    </w:p>
-    <w:p>
-      <w:pPr>
-        <w:pStyle w:val="BodyText"/>
-      </w:pPr>
-      <w:r>
-        <w:t>We found that the ATLS</w:t>
-      </w:r>
-      <w:r>
-        <w:rPr>
-          <w:vertAlign w:val="superscript"/>
-        </w:rPr>
-        <w:t>®</w:t>
-      </w:r>
-      <w:r>
-        <w:t xml:space="preserve"> and PTC arms had lower 30-day mortality compared to the PTC and standard care arms. This finding could hint towards a potential effect of training physicians in trauma life support, but it is important to note that this pilot study was not powered to detect any differences in outcomes. The arms differed considerably in sample size, with the ATLS</w:t>
-      </w:r>
-      <w:r>
-        <w:rPr>
-          <w:vertAlign w:val="superscript"/>
-        </w:rPr>
-        <w:t>®</w:t>
-      </w:r>
-      <w:r>
-        <w:t xml:space="preserve"> arm having the smallest sample size. This difference most likely </w:t>
-      </w:r>
-      <w:r>
-        <w:lastRenderedPageBreak/>
-        <w:t xml:space="preserve">resulted from the </w:t>
-      </w:r>
-      <w:proofErr w:type="spellStart"/>
-      <w:r>
-        <w:t>randomisation</w:t>
-      </w:r>
-      <w:proofErr w:type="spellEnd"/>
-      <w:r>
-        <w:t xml:space="preserve"> process with a small number of heterogeneous clusters, and this heterogeneity highlights the importance of taking varying cluster sizes into account in the design of the </w:t>
-      </w:r>
-      <w:proofErr w:type="gramStart"/>
-      <w:r>
-        <w:t>full scale</w:t>
-      </w:r>
-      <w:proofErr w:type="gramEnd"/>
-      <w:r>
-        <w:t xml:space="preserve"> trial.</w:t>
-      </w:r>
-    </w:p>
-    <w:p>
-      <w:pPr>
-        <w:pStyle w:val="BodyText"/>
-      </w:pPr>
-      <w:r>
-        <w:t>All-cause 30-day mortality was missing in 14% of patients. This may appear high, especially compared to for example the CRASH-2 and REACT-2 trials, which report missing primary outcome in less than 0.01% of patients</w:t>
-      </w:r>
-      <w:r>
-        <w:rPr>
-          <w:vertAlign w:val="superscript"/>
-        </w:rPr>
-        <w:t>31,32</w:t>
-      </w:r>
-      <w:r>
-        <w:t>. Like many other trauma trials, both CRASH-2 and REACT-2 used in-hospital mortality as their primary outcome measure, whereas we attempted to follow up patients after discharge. Our missing data rate for in-hospital mortality was only 1%, which is comparable to previous trials.</w:t>
-      </w:r>
-    </w:p>
-    <w:p>
-      <w:pPr>
-        <w:pStyle w:val="BodyText"/>
-      </w:pPr>
-      <w:r>
-        <w:t xml:space="preserve">During the course of this </w:t>
-      </w:r>
-      <w:proofErr w:type="gramStart"/>
-      <w:r>
-        <w:t>pilot</w:t>
-      </w:r>
-      <w:proofErr w:type="gramEnd"/>
-      <w:r>
-        <w:t xml:space="preserve"> we deviated from the protocol in several ways, and provide a detailed list as Supplementary material S13. Some key limitations of this pilot and therefore lessons to be learned and factored into the design of the full-scale trial include the </w:t>
-      </w:r>
-      <w:proofErr w:type="gramStart"/>
-      <w:r>
-        <w:t>lower than expected</w:t>
-      </w:r>
-      <w:proofErr w:type="gramEnd"/>
-      <w:r>
-        <w:t xml:space="preserve"> enrolment rates of some </w:t>
-      </w:r>
-      <w:proofErr w:type="spellStart"/>
-      <w:r>
-        <w:t>centres</w:t>
-      </w:r>
-      <w:proofErr w:type="spellEnd"/>
-      <w:r>
-        <w:t xml:space="preserve">, </w:t>
-      </w:r>
-      <w:proofErr w:type="spellStart"/>
-      <w:r>
-        <w:t>centre</w:t>
-      </w:r>
-      <w:proofErr w:type="spellEnd"/>
-      <w:r>
-        <w:t xml:space="preserve"> specific management routines, and difficulties in collecting data on complications and cause of death.</w:t>
-      </w:r>
-    </w:p>
-    <w:p>
-      <w:pPr>
-        <w:pStyle w:val="BodyText"/>
-      </w:pPr>
-      <w:r>
-        <w:t xml:space="preserve">We attempted to </w:t>
-      </w:r>
-      <w:proofErr w:type="spellStart"/>
-      <w:r>
-        <w:t>minimse</w:t>
-      </w:r>
-      <w:proofErr w:type="spellEnd"/>
-      <w:r>
-        <w:t xml:space="preserve"> the impact of the </w:t>
-      </w:r>
-      <w:proofErr w:type="gramStart"/>
-      <w:r>
-        <w:t>lower than expected</w:t>
-      </w:r>
-      <w:proofErr w:type="gramEnd"/>
-      <w:r>
-        <w:t xml:space="preserve"> enrolment rates by including a seventh </w:t>
-      </w:r>
-      <w:proofErr w:type="spellStart"/>
-      <w:r>
-        <w:t>centre</w:t>
-      </w:r>
-      <w:proofErr w:type="spellEnd"/>
-      <w:r>
-        <w:t>, but careful assessments of patient volumes as part of the screening process will be needed for the full-scale trial. We decided to be pragmatic in selecting which residents to train and how to structure the data collection depending on how and by whom patients were initially managed, but this flexibility will need to be built into the full-scale trial protocol. Finally, we found that data on complications and cause of death were hard to identify and therefore the full-scale trial will need to include longer training of research officers if this data is to be collected.</w:t>
-      </w:r>
-    </w:p>
-    <w:p>
-      <w:pPr>
-        <w:pStyle w:val="BodyText"/>
-      </w:pPr>
-      <w:r>
-        <w:t>Previous studies on the effect of ATLS</w:t>
-      </w:r>
-      <w:r>
-        <w:rPr>
-          <w:vertAlign w:val="superscript"/>
-        </w:rPr>
-        <w:t>®</w:t>
-      </w:r>
-      <w:r>
-        <w:t xml:space="preserve"> or PTC training on patient outcomes are observational or quasi-experimental without a control group, with heterogeneous results</w:t>
-      </w:r>
-      <w:r>
-        <w:rPr>
-          <w:vertAlign w:val="superscript"/>
-        </w:rPr>
-        <w:t>8</w:t>
-      </w:r>
-      <w:r>
-        <w:t xml:space="preserve">. Most studies have found that these </w:t>
-      </w:r>
-      <w:proofErr w:type="spellStart"/>
-      <w:r>
-        <w:t>programmes</w:t>
-      </w:r>
-      <w:proofErr w:type="spellEnd"/>
-      <w:r>
-        <w:t xml:space="preserve"> are associated with improved outcomes, although not all studies have found significant effects</w:t>
-      </w:r>
-      <w:r>
-        <w:rPr>
-          <w:vertAlign w:val="superscript"/>
-        </w:rPr>
-        <w:t>7,9,10,12,14–18</w:t>
-      </w:r>
-      <w:r>
-        <w:t xml:space="preserve">. In contrast, some studies have found that these </w:t>
-      </w:r>
-      <w:proofErr w:type="spellStart"/>
-      <w:r>
-        <w:t>programmes</w:t>
-      </w:r>
-      <w:proofErr w:type="spellEnd"/>
-      <w:r>
-        <w:t xml:space="preserve"> may be associated with increased mortality</w:t>
-      </w:r>
-      <w:r>
-        <w:rPr>
-          <w:vertAlign w:val="superscript"/>
-        </w:rPr>
-        <w:t>13,19</w:t>
-      </w:r>
-      <w:r>
-        <w:t>.</w:t>
-      </w:r>
-    </w:p>
-    <w:p>
-      <w:pPr>
-        <w:pStyle w:val="BodyText"/>
-      </w:pPr>
-      <w:r>
-        <w:t xml:space="preserve">Considering the widespread use of trauma life support training, several systematic reviews call for trials in settings where these </w:t>
-      </w:r>
-      <w:proofErr w:type="spellStart"/>
-      <w:r>
-        <w:t>programmes</w:t>
-      </w:r>
-      <w:proofErr w:type="spellEnd"/>
-      <w:r>
-        <w:t xml:space="preserve"> are not routinely implemented</w:t>
-      </w:r>
-      <w:r>
-        <w:rPr>
-          <w:vertAlign w:val="superscript"/>
-        </w:rPr>
-        <w:t>2–4</w:t>
-      </w:r>
-      <w:r>
-        <w:t xml:space="preserve">. Our study represents the first published attempt at a controlled trial of the effect of trauma life support training </w:t>
-      </w:r>
-      <w:proofErr w:type="spellStart"/>
-      <w:r>
-        <w:t>och</w:t>
-      </w:r>
-      <w:proofErr w:type="spellEnd"/>
-      <w:r>
-        <w:t xml:space="preserve"> patient outcomes, and we conclude that conducting a full-scale cluster </w:t>
-      </w:r>
-      <w:proofErr w:type="spellStart"/>
-      <w:r>
-        <w:t>randomised</w:t>
-      </w:r>
-      <w:proofErr w:type="spellEnd"/>
-      <w:r>
-        <w:t xml:space="preserve"> trial should be feasible after incorporating the lessons of this pilot.</w:t>
-      </w:r>
-    </w:p>
-    <w:p>
-      <w:pPr>
-        <w:pStyle w:val="Heading1"/>
-      </w:pPr>
-      <w:bookmarkStart w:id="48" w:name="contributorship-statement"/>
-      <w:bookmarkEnd w:id="47"/>
-      <w:proofErr w:type="spellStart"/>
-      <w:r>
-        <w:t>Contributorship</w:t>
-      </w:r>
-      <w:proofErr w:type="spellEnd"/>
-      <w:r>
-        <w:t xml:space="preserve"> statement</w:t>
+        <w:t>Contributorship statement</w:t>
       </w:r>
     </w:p>
     <w:p>
@@ -3445,10 +2973,37 @@
       <w:pPr>
         <w:pStyle w:val="Heading1"/>
       </w:pPr>
-      <w:bookmarkStart w:id="49" w:name="competing-interests"/>
+      <w:bookmarkStart w:id="48" w:name="competing-interests"/>
+      <w:bookmarkEnd w:id="47"/>
+      <w:r>
+        <w:t>Competing Interests</w:t>
+      </w:r>
+    </w:p>
+    <w:p>
+      <w:pPr>
+        <w:pStyle w:val="FirstParagraph"/>
+      </w:pPr>
+      <w:r>
+        <w:t>Several authors are ATLS</w:t>
+      </w:r>
+      <w:r>
+        <w:rPr>
+          <w:vertAlign w:val="superscript"/>
+        </w:rPr>
+        <w:t>®</w:t>
+      </w:r>
+      <w:r>
+        <w:t xml:space="preserve"> and/or PTC instructors.</w:t>
+      </w:r>
+    </w:p>
+    <w:p>
+      <w:pPr>
+        <w:pStyle w:val="Heading1"/>
+      </w:pPr>
+      <w:bookmarkStart w:id="49" w:name="funding"/>
       <w:bookmarkEnd w:id="48"/>
       <w:r>
-        <w:t>Competing Interests</w:t>
+        <w:t>Funding</w:t>
       </w:r>
     </w:p>
     <w:p>
@@ -3456,26 +3011,17 @@
         <w:pStyle w:val="FirstParagraph"/>
       </w:pPr>
       <w:r>
-        <w:t>Several authors are ATLS</w:t>
-      </w:r>
-      <w:r>
-        <w:rPr>
-          <w:vertAlign w:val="superscript"/>
-        </w:rPr>
-        <w:t>®</w:t>
-      </w:r>
-      <w:r>
-        <w:t xml:space="preserve"> and/or PTC instructors.</w:t>
+        <w:t>Doctors for You through grants awarded to Karolinska Institutet by the Swedish Research Council (grant number 2020-03779) and the Laerdal Foundation (grant number 2021-0048).</w:t>
       </w:r>
     </w:p>
     <w:p>
       <w:pPr>
         <w:pStyle w:val="Heading1"/>
       </w:pPr>
-      <w:bookmarkStart w:id="50" w:name="funding"/>
+      <w:bookmarkStart w:id="50" w:name="data-sharing-statement"/>
       <w:bookmarkEnd w:id="49"/>
       <w:r>
-        <w:t>Funding</w:t>
+        <w:t>Data Sharing Statement</w:t>
       </w:r>
     </w:p>
     <w:p>
@@ -3483,46 +3029,20 @@
         <w:pStyle w:val="FirstParagraph"/>
       </w:pPr>
       <w:r>
-        <w:t xml:space="preserve">Doctors for You through grants awarded to Karolinska </w:t>
-      </w:r>
-      <w:proofErr w:type="spellStart"/>
-      <w:r>
-        <w:t>Institutet</w:t>
-      </w:r>
-      <w:proofErr w:type="spellEnd"/>
-      <w:r>
-        <w:t xml:space="preserve"> by the Swedish Research Council (grant number 2020-03779) and the Laerdal Foundation (grant number 2021-0048).</w:t>
+        <w:t>The code for analysis is released publicly. The final anonymized dataset is available from the corresponding author on request.</w:t>
+      </w:r>
+    </w:p>
+    <w:p>
+      <w:r>
+        <w:br w:type="page"/>
       </w:r>
     </w:p>
     <w:p>
       <w:pPr>
         <w:pStyle w:val="Heading1"/>
       </w:pPr>
-      <w:bookmarkStart w:id="51" w:name="data-sharing-statement"/>
+      <w:bookmarkStart w:id="51" w:name="references"/>
       <w:bookmarkEnd w:id="50"/>
-      <w:r>
-        <w:t>Data Sharing Statement</w:t>
-      </w:r>
-    </w:p>
-    <w:p>
-      <w:pPr>
-        <w:pStyle w:val="FirstParagraph"/>
-      </w:pPr>
-      <w:r>
-        <w:t>The code for analysis is released publicly. The final anonymized dataset is available from the corresponding author on request.</w:t>
-      </w:r>
-    </w:p>
-    <w:p>
-      <w:r>
-        <w:br w:type="page"/>
-      </w:r>
-    </w:p>
-    <w:p>
-      <w:pPr>
-        <w:pStyle w:val="Heading1"/>
-      </w:pPr>
-      <w:bookmarkStart w:id="52" w:name="references"/>
-      <w:bookmarkEnd w:id="51"/>
       <w:r>
         <w:lastRenderedPageBreak/>
         <w:t>References</w:t>
@@ -3532,8 +3052,8 @@
       <w:pPr>
         <w:pStyle w:val="Bibliography"/>
       </w:pPr>
-      <w:bookmarkStart w:id="53" w:name="ref-injuries2020"/>
-      <w:bookmarkStart w:id="54" w:name="refs"/>
+      <w:bookmarkStart w:id="52" w:name="ref-injuries2020"/>
+      <w:bookmarkStart w:id="53" w:name="refs"/>
       <w:r>
         <w:t xml:space="preserve">1. </w:t>
       </w:r>
@@ -3577,8 +3097,8 @@
       <w:pPr>
         <w:pStyle w:val="Bibliography"/>
       </w:pPr>
-      <w:bookmarkStart w:id="55" w:name="ref-Mohammad2013"/>
-      <w:bookmarkEnd w:id="53"/>
+      <w:bookmarkStart w:id="54" w:name="ref-Mohammad2013"/>
+      <w:bookmarkEnd w:id="52"/>
       <w:r>
         <w:t xml:space="preserve">2. </w:t>
       </w:r>
@@ -3632,8 +3152,8 @@
       <w:pPr>
         <w:pStyle w:val="Bibliography"/>
       </w:pPr>
-      <w:bookmarkStart w:id="56" w:name="ref-Jayaraman2014"/>
-      <w:bookmarkEnd w:id="55"/>
+      <w:bookmarkStart w:id="55" w:name="ref-Jayaraman2014"/>
+      <w:bookmarkEnd w:id="54"/>
       <w:r>
         <w:t xml:space="preserve">3. </w:t>
       </w:r>
@@ -3677,21 +3197,14 @@
       <w:pPr>
         <w:pStyle w:val="Bibliography"/>
       </w:pPr>
-      <w:bookmarkStart w:id="57" w:name="ref-Kadhum2020"/>
-      <w:bookmarkEnd w:id="56"/>
+      <w:bookmarkStart w:id="56" w:name="ref-Kadhum2020"/>
+      <w:bookmarkEnd w:id="55"/>
       <w:r>
         <w:t xml:space="preserve">4. </w:t>
       </w:r>
       <w:r>
         <w:tab/>
-      </w:r>
-      <w:proofErr w:type="spellStart"/>
-      <w:r>
-        <w:t>Kadhum</w:t>
-      </w:r>
-      <w:proofErr w:type="spellEnd"/>
-      <w:r>
-        <w:t xml:space="preserve">, M. </w:t>
+        <w:t xml:space="preserve">Kadhum, M. </w:t>
       </w:r>
       <w:r>
         <w:rPr>
@@ -3739,8 +3252,8 @@
       <w:pPr>
         <w:pStyle w:val="Bibliography"/>
       </w:pPr>
-      <w:bookmarkStart w:id="58" w:name="ref-acsAtls2018"/>
-      <w:bookmarkEnd w:id="57"/>
+      <w:bookmarkStart w:id="57" w:name="ref-acsAtls2018"/>
+      <w:bookmarkEnd w:id="56"/>
       <w:r>
         <w:t xml:space="preserve">5. </w:t>
       </w:r>
@@ -3763,8 +3276,8 @@
       <w:pPr>
         <w:pStyle w:val="Bibliography"/>
       </w:pPr>
-      <w:bookmarkStart w:id="59" w:name="ref-ptcfPtc2018"/>
-      <w:bookmarkEnd w:id="58"/>
+      <w:bookmarkStart w:id="58" w:name="ref-ptcfPtc2018"/>
+      <w:bookmarkEnd w:id="57"/>
       <w:r>
         <w:t xml:space="preserve">6. </w:t>
       </w:r>
@@ -3777,23 +3290,7 @@
           <w:i/>
           <w:iCs/>
         </w:rPr>
-        <w:t xml:space="preserve">Primary trauma care course manual for trauma management in locations </w:t>
-      </w:r>
-      <w:proofErr w:type="spellStart"/>
-      <w:r>
-        <w:rPr>
-          <w:i/>
-          <w:iCs/>
-        </w:rPr>
-        <w:t>wih</w:t>
-      </w:r>
-      <w:proofErr w:type="spellEnd"/>
-      <w:r>
-        <w:rPr>
-          <w:i/>
-          <w:iCs/>
-        </w:rPr>
-        <w:t xml:space="preserve"> limited resources</w:t>
+        <w:t>Primary trauma care course manual for trauma management in locations wih limited resources</w:t>
       </w:r>
       <w:r>
         <w:t>. (Primary Trauma Care Foundation, 2018).</w:t>
@@ -3803,21 +3300,14 @@
       <w:pPr>
         <w:pStyle w:val="Bibliography"/>
       </w:pPr>
-      <w:bookmarkStart w:id="60" w:name="ref-vestrup_impact_1988"/>
-      <w:bookmarkEnd w:id="59"/>
+      <w:bookmarkStart w:id="59" w:name="ref-vestrup_impact_1988"/>
+      <w:bookmarkEnd w:id="58"/>
       <w:r>
         <w:t xml:space="preserve">7. </w:t>
       </w:r>
       <w:r>
         <w:tab/>
-      </w:r>
-      <w:proofErr w:type="spellStart"/>
-      <w:r>
-        <w:t>Vestrup</w:t>
-      </w:r>
-      <w:proofErr w:type="spellEnd"/>
-      <w:r>
-        <w:t xml:space="preserve">, J. A. </w:t>
+        <w:t xml:space="preserve">Vestrup, J. A. </w:t>
       </w:r>
       <w:r>
         <w:rPr>
@@ -3865,21 +3355,14 @@
       <w:pPr>
         <w:pStyle w:val="Bibliography"/>
       </w:pPr>
-      <w:bookmarkStart w:id="61" w:name="ref-Ariyanayagam1992"/>
-      <w:bookmarkEnd w:id="60"/>
+      <w:bookmarkStart w:id="60" w:name="ref-Ariyanayagam1992"/>
+      <w:bookmarkEnd w:id="59"/>
       <w:r>
         <w:t xml:space="preserve">8. </w:t>
       </w:r>
       <w:r>
         <w:tab/>
-      </w:r>
-      <w:proofErr w:type="spellStart"/>
-      <w:r>
-        <w:t>Ariyanayagam</w:t>
-      </w:r>
-      <w:proofErr w:type="spellEnd"/>
-      <w:r>
-        <w:t xml:space="preserve">, D. </w:t>
+        <w:t xml:space="preserve">Ariyanayagam, D. </w:t>
       </w:r>
       <w:r>
         <w:rPr>
@@ -3889,23 +3372,7 @@
         <w:t>et al.</w:t>
       </w:r>
       <w:r>
-        <w:t xml:space="preserve"> The impact of the ATLS course on traffic accident mortality in </w:t>
-      </w:r>
-      <w:proofErr w:type="spellStart"/>
-      <w:r>
-        <w:t>trinidad</w:t>
-      </w:r>
-      <w:proofErr w:type="spellEnd"/>
-      <w:r>
-        <w:t xml:space="preserve"> and </w:t>
-      </w:r>
-      <w:proofErr w:type="spellStart"/>
-      <w:r>
-        <w:t>tobago</w:t>
-      </w:r>
-      <w:proofErr w:type="spellEnd"/>
-      <w:r>
-        <w:t xml:space="preserve">. </w:t>
+        <w:t xml:space="preserve"> The impact of the ATLS course on traffic accident mortality in trinidad and tobago. </w:t>
       </w:r>
       <w:r>
         <w:rPr>
@@ -3932,8 +3399,8 @@
       <w:pPr>
         <w:pStyle w:val="Bibliography"/>
       </w:pPr>
-      <w:bookmarkStart w:id="62" w:name="ref-ali_trauma_1993"/>
-      <w:bookmarkEnd w:id="61"/>
+      <w:bookmarkStart w:id="61" w:name="ref-ali_trauma_1993"/>
+      <w:bookmarkEnd w:id="60"/>
       <w:r>
         <w:t xml:space="preserve">9. </w:t>
       </w:r>
@@ -3987,27 +3454,19 @@
       <w:pPr>
         <w:pStyle w:val="Bibliography"/>
       </w:pPr>
-      <w:bookmarkStart w:id="63" w:name="ref-van_olden_clinical_2004"/>
-      <w:bookmarkEnd w:id="62"/>
+      <w:bookmarkStart w:id="62" w:name="ref-van_olden_clinical_2004"/>
+      <w:bookmarkEnd w:id="61"/>
       <w:r>
         <w:t xml:space="preserve">10. </w:t>
       </w:r>
       <w:r>
         <w:tab/>
       </w:r>
-      <w:proofErr w:type="spellStart"/>
       <w:r>
         <w:rPr>
           <w:lang w:val="sv-SE"/>
         </w:rPr>
-        <w:t>Olden</w:t>
-      </w:r>
-      <w:proofErr w:type="spellEnd"/>
-      <w:r>
-        <w:rPr>
-          <w:lang w:val="sv-SE"/>
-        </w:rPr>
-        <w:t xml:space="preserve">, G. D. J. van </w:t>
+        <w:t xml:space="preserve">Olden, G. D. J. van </w:t>
       </w:r>
       <w:r>
         <w:rPr>
@@ -4059,8 +3518,8 @@
       <w:pPr>
         <w:pStyle w:val="Bibliography"/>
       </w:pPr>
-      <w:bookmarkStart w:id="64" w:name="ref-VanHeng2008"/>
-      <w:bookmarkEnd w:id="63"/>
+      <w:bookmarkStart w:id="63" w:name="ref-VanHeng2008"/>
+      <w:bookmarkEnd w:id="62"/>
       <w:r>
         <w:t xml:space="preserve">11. </w:t>
       </w:r>
@@ -4071,21 +3530,7 @@
         <w:rPr>
           <w:lang w:val="sv-SE"/>
         </w:rPr>
-        <w:t xml:space="preserve">Van </w:t>
-      </w:r>
-      <w:proofErr w:type="spellStart"/>
-      <w:r>
-        <w:rPr>
-          <w:lang w:val="sv-SE"/>
-        </w:rPr>
-        <w:t>Heng</w:t>
-      </w:r>
-      <w:proofErr w:type="spellEnd"/>
-      <w:r>
-        <w:rPr>
-          <w:lang w:val="sv-SE"/>
-        </w:rPr>
-        <w:t xml:space="preserve">, Y. </w:t>
+        <w:t xml:space="preserve">Van Heng, Y. </w:t>
       </w:r>
       <w:r>
         <w:rPr>
@@ -4102,28 +3547,12 @@
         <w:t xml:space="preserve"> </w:t>
       </w:r>
       <w:hyperlink r:id="rId28">
-        <w:proofErr w:type="gramStart"/>
         <w:r>
           <w:rPr>
             <w:rStyle w:val="Hyperlink"/>
           </w:rPr>
-          <w:t>Non-doctors</w:t>
+          <w:t>Non-doctors as trauma surgeons? A controlled study of trauma training for non-graduate surgeons in rural cambodia</w:t>
         </w:r>
-        <w:proofErr w:type="gramEnd"/>
-        <w:r>
-          <w:rPr>
-            <w:rStyle w:val="Hyperlink"/>
-          </w:rPr>
-          <w:t xml:space="preserve"> as trauma surgeons? A controlled study of trauma training for non-graduate surgeons in rural </w:t>
-        </w:r>
-        <w:proofErr w:type="spellStart"/>
-        <w:r>
-          <w:rPr>
-            <w:rStyle w:val="Hyperlink"/>
-          </w:rPr>
-          <w:t>cambodia</w:t>
-        </w:r>
-        <w:proofErr w:type="spellEnd"/>
       </w:hyperlink>
       <w:r>
         <w:t xml:space="preserve">. </w:t>
@@ -4153,8 +3582,8 @@
       <w:pPr>
         <w:pStyle w:val="Bibliography"/>
       </w:pPr>
-      <w:bookmarkStart w:id="65" w:name="ref-Wang2010"/>
-      <w:bookmarkEnd w:id="64"/>
+      <w:bookmarkStart w:id="64" w:name="ref-Wang2010"/>
+      <w:bookmarkEnd w:id="63"/>
       <w:r>
         <w:t xml:space="preserve">12. </w:t>
       </w:r>
@@ -4197,21 +3626,14 @@
       <w:pPr>
         <w:pStyle w:val="Bibliography"/>
       </w:pPr>
-      <w:bookmarkStart w:id="66" w:name="ref-drimousis_advanced_2011"/>
-      <w:bookmarkEnd w:id="65"/>
+      <w:bookmarkStart w:id="65" w:name="ref-drimousis_advanced_2011"/>
+      <w:bookmarkEnd w:id="64"/>
       <w:r>
         <w:t xml:space="preserve">13. </w:t>
       </w:r>
       <w:r>
         <w:tab/>
-      </w:r>
-      <w:proofErr w:type="spellStart"/>
-      <w:r>
-        <w:t>Drimousis</w:t>
-      </w:r>
-      <w:proofErr w:type="spellEnd"/>
-      <w:r>
-        <w:t xml:space="preserve">, P. G. </w:t>
+        <w:t xml:space="preserve">Drimousis, P. G. </w:t>
       </w:r>
       <w:r>
         <w:rPr>
@@ -4228,21 +3650,7 @@
           <w:rPr>
             <w:rStyle w:val="Hyperlink"/>
           </w:rPr>
-          <w:t xml:space="preserve">Advanced Trauma Life Support certified physicians in a </w:t>
-        </w:r>
-        <w:proofErr w:type="spellStart"/>
-        <w:r>
-          <w:rPr>
-            <w:rStyle w:val="Hyperlink"/>
-          </w:rPr>
-          <w:t>non trauma</w:t>
-        </w:r>
-        <w:proofErr w:type="spellEnd"/>
-        <w:r>
-          <w:rPr>
-            <w:rStyle w:val="Hyperlink"/>
-          </w:rPr>
-          <w:t xml:space="preserve"> system setting: Is it enough?</w:t>
+          <w:t>Advanced Trauma Life Support certified physicians in a non trauma system setting: Is it enough?</w:t>
         </w:r>
       </w:hyperlink>
       <w:r>
@@ -4273,21 +3681,14 @@
       <w:pPr>
         <w:pStyle w:val="Bibliography"/>
       </w:pPr>
-      <w:bookmarkStart w:id="67" w:name="ref-noordin_evolution_2011"/>
-      <w:bookmarkEnd w:id="66"/>
+      <w:bookmarkStart w:id="66" w:name="ref-noordin_evolution_2011"/>
+      <w:bookmarkEnd w:id="65"/>
       <w:r>
         <w:t xml:space="preserve">14. </w:t>
       </w:r>
       <w:r>
         <w:tab/>
-      </w:r>
-      <w:proofErr w:type="spellStart"/>
-      <w:r>
-        <w:t>Noordin</w:t>
-      </w:r>
-      <w:proofErr w:type="spellEnd"/>
-      <w:r>
-        <w:t xml:space="preserve">, S. </w:t>
+        <w:t xml:space="preserve">Noordin, S. </w:t>
       </w:r>
       <w:r>
         <w:rPr>
@@ -4335,8 +3736,8 @@
       <w:pPr>
         <w:pStyle w:val="Bibliography"/>
       </w:pPr>
-      <w:bookmarkStart w:id="68" w:name="ref-hashmi_hospital-based_2013"/>
-      <w:bookmarkEnd w:id="67"/>
+      <w:bookmarkStart w:id="67" w:name="ref-hashmi_hospital-based_2013"/>
+      <w:bookmarkEnd w:id="66"/>
       <w:r>
         <w:t xml:space="preserve">15. </w:t>
       </w:r>
@@ -4390,22 +3791,15 @@
       <w:pPr>
         <w:pStyle w:val="Bibliography"/>
       </w:pPr>
-      <w:bookmarkStart w:id="69" w:name="ref-Petroze2014"/>
-      <w:bookmarkEnd w:id="68"/>
+      <w:bookmarkStart w:id="68" w:name="ref-Petroze2014"/>
+      <w:bookmarkEnd w:id="67"/>
       <w:r>
         <w:lastRenderedPageBreak/>
         <w:t xml:space="preserve">16. </w:t>
       </w:r>
       <w:r>
         <w:tab/>
-      </w:r>
-      <w:proofErr w:type="spellStart"/>
-      <w:r>
-        <w:t>Petroze</w:t>
-      </w:r>
-      <w:proofErr w:type="spellEnd"/>
-      <w:r>
-        <w:t xml:space="preserve">, R. T. </w:t>
+        <w:t xml:space="preserve">Petroze, R. T. </w:t>
       </w:r>
       <w:r>
         <w:rPr>
@@ -4453,21 +3847,14 @@
       <w:pPr>
         <w:pStyle w:val="Bibliography"/>
       </w:pPr>
-      <w:bookmarkStart w:id="70" w:name="ref-magnone_impact_2015"/>
-      <w:bookmarkEnd w:id="69"/>
+      <w:bookmarkStart w:id="69" w:name="ref-magnone_impact_2015"/>
+      <w:bookmarkEnd w:id="68"/>
       <w:r>
         <w:t xml:space="preserve">17. </w:t>
       </w:r>
       <w:r>
         <w:tab/>
-      </w:r>
-      <w:proofErr w:type="spellStart"/>
-      <w:r>
-        <w:t>Magnone</w:t>
-      </w:r>
-      <w:proofErr w:type="spellEnd"/>
-      <w:r>
-        <w:t xml:space="preserve">, S. </w:t>
+        <w:t xml:space="preserve">Magnone, S. </w:t>
       </w:r>
       <w:r>
         <w:rPr>
@@ -4505,21 +3892,14 @@
       <w:pPr>
         <w:pStyle w:val="Bibliography"/>
       </w:pPr>
-      <w:bookmarkStart w:id="71" w:name="ref-bellanova_mountain_2016"/>
-      <w:bookmarkEnd w:id="70"/>
+      <w:bookmarkStart w:id="70" w:name="ref-bellanova_mountain_2016"/>
+      <w:bookmarkEnd w:id="69"/>
       <w:r>
         <w:t xml:space="preserve">18. </w:t>
       </w:r>
       <w:r>
         <w:tab/>
-      </w:r>
-      <w:proofErr w:type="spellStart"/>
-      <w:r>
-        <w:t>Bellanova</w:t>
-      </w:r>
-      <w:proofErr w:type="spellEnd"/>
-      <w:r>
-        <w:t xml:space="preserve">, G. </w:t>
+        <w:t xml:space="preserve">Bellanova, G. </w:t>
       </w:r>
       <w:r>
         <w:rPr>
@@ -4536,23 +3916,7 @@
           <w:i/>
           <w:iCs/>
         </w:rPr>
-        <w:t xml:space="preserve">Ann. Ital. </w:t>
-      </w:r>
-      <w:proofErr w:type="spellStart"/>
-      <w:r>
-        <w:rPr>
-          <w:i/>
-          <w:iCs/>
-        </w:rPr>
-        <w:t>Chir</w:t>
-      </w:r>
-      <w:proofErr w:type="spellEnd"/>
-      <w:r>
-        <w:rPr>
-          <w:i/>
-          <w:iCs/>
-        </w:rPr>
-        <w:t>.</w:t>
+        <w:t>Ann. Ital. Chir.</w:t>
       </w:r>
       <w:r>
         <w:t xml:space="preserve"> (2016).</w:t>
@@ -4562,21 +3926,14 @@
       <w:pPr>
         <w:pStyle w:val="Bibliography"/>
       </w:pPr>
-      <w:bookmarkStart w:id="72" w:name="ref-CioèPeña2016"/>
-      <w:bookmarkEnd w:id="71"/>
+      <w:bookmarkStart w:id="71" w:name="ref-CioèPeña2016"/>
+      <w:bookmarkEnd w:id="70"/>
       <w:r>
         <w:t xml:space="preserve">19. </w:t>
       </w:r>
       <w:r>
         <w:tab/>
-      </w:r>
-      <w:proofErr w:type="spellStart"/>
-      <w:r>
-        <w:t>Cioè</w:t>
-      </w:r>
-      <w:proofErr w:type="spellEnd"/>
-      <w:r>
-        <w:t xml:space="preserve">-Peña, E. </w:t>
+        <w:t xml:space="preserve">Cioè-Peña, E. </w:t>
       </w:r>
       <w:r>
         <w:rPr>
@@ -4593,58 +3950,8 @@
           <w:rPr>
             <w:rStyle w:val="Hyperlink"/>
           </w:rPr>
-          <w:t xml:space="preserve">Development and implementation of a hospital-based trauma response system in an urban hospital in </w:t>
+          <w:t>Development and implementation of a hospital-based trauma response system in an urban hospital in san salvador, el salvador</w:t>
         </w:r>
-        <w:proofErr w:type="spellStart"/>
-        <w:r>
-          <w:rPr>
-            <w:rStyle w:val="Hyperlink"/>
-          </w:rPr>
-          <w:t>san</w:t>
-        </w:r>
-        <w:proofErr w:type="spellEnd"/>
-        <w:r>
-          <w:rPr>
-            <w:rStyle w:val="Hyperlink"/>
-          </w:rPr>
-          <w:t xml:space="preserve"> </w:t>
-        </w:r>
-        <w:proofErr w:type="spellStart"/>
-        <w:r>
-          <w:rPr>
-            <w:rStyle w:val="Hyperlink"/>
-          </w:rPr>
-          <w:t>salvador</w:t>
-        </w:r>
-        <w:proofErr w:type="spellEnd"/>
-        <w:r>
-          <w:rPr>
-            <w:rStyle w:val="Hyperlink"/>
-          </w:rPr>
-          <w:t xml:space="preserve">, </w:t>
-        </w:r>
-        <w:proofErr w:type="spellStart"/>
-        <w:r>
-          <w:rPr>
-            <w:rStyle w:val="Hyperlink"/>
-          </w:rPr>
-          <w:t>el</w:t>
-        </w:r>
-        <w:proofErr w:type="spellEnd"/>
-        <w:r>
-          <w:rPr>
-            <w:rStyle w:val="Hyperlink"/>
-          </w:rPr>
-          <w:t xml:space="preserve"> </w:t>
-        </w:r>
-        <w:proofErr w:type="spellStart"/>
-        <w:r>
-          <w:rPr>
-            <w:rStyle w:val="Hyperlink"/>
-          </w:rPr>
-          <w:t>salvador</w:t>
-        </w:r>
-        <w:proofErr w:type="spellEnd"/>
       </w:hyperlink>
       <w:r>
         <w:t xml:space="preserve">. </w:t>
@@ -4674,8 +3981,8 @@
       <w:pPr>
         <w:pStyle w:val="Bibliography"/>
       </w:pPr>
-      <w:bookmarkStart w:id="73" w:name="ref-Jin2021"/>
-      <w:bookmarkEnd w:id="72"/>
+      <w:bookmarkStart w:id="72" w:name="ref-Jin2021"/>
+      <w:bookmarkEnd w:id="71"/>
       <w:r>
         <w:t xml:space="preserve">20. </w:t>
       </w:r>
@@ -4729,27 +4036,19 @@
       <w:pPr>
         <w:pStyle w:val="Bibliography"/>
       </w:pPr>
-      <w:bookmarkStart w:id="74" w:name="ref-putra_impact_2023"/>
-      <w:bookmarkEnd w:id="73"/>
+      <w:bookmarkStart w:id="73" w:name="ref-putra_impact_2023"/>
+      <w:bookmarkEnd w:id="72"/>
       <w:r>
         <w:t xml:space="preserve">21. </w:t>
       </w:r>
       <w:r>
         <w:tab/>
       </w:r>
-      <w:proofErr w:type="spellStart"/>
       <w:r>
         <w:rPr>
           <w:lang w:val="sv-SE"/>
         </w:rPr>
-        <w:t>Putra</w:t>
-      </w:r>
-      <w:proofErr w:type="spellEnd"/>
-      <w:r>
-        <w:rPr>
-          <w:lang w:val="sv-SE"/>
-        </w:rPr>
-        <w:t xml:space="preserve">, A. B. </w:t>
+        <w:t xml:space="preserve">Putra, A. B. </w:t>
       </w:r>
       <w:r>
         <w:rPr>
@@ -4781,23 +4080,7 @@
           <w:i/>
           <w:iCs/>
         </w:rPr>
-        <w:t xml:space="preserve">The New </w:t>
-      </w:r>
-      <w:proofErr w:type="spellStart"/>
-      <w:r>
-        <w:rPr>
-          <w:i/>
-          <w:iCs/>
-        </w:rPr>
-        <w:t>Ropanasury</w:t>
-      </w:r>
-      <w:proofErr w:type="spellEnd"/>
-      <w:r>
-        <w:rPr>
-          <w:i/>
-          <w:iCs/>
-        </w:rPr>
-        <w:t xml:space="preserve"> Journal of Surgery</w:t>
+        <w:t>The New Ropanasury Journal of Surgery</w:t>
       </w:r>
       <w:r>
         <w:t xml:space="preserve"> </w:t>
@@ -4817,8 +4100,8 @@
       <w:pPr>
         <w:pStyle w:val="Bibliography"/>
       </w:pPr>
-      <w:bookmarkStart w:id="75" w:name="ref-mciver_effect_2024"/>
-      <w:bookmarkEnd w:id="74"/>
+      <w:bookmarkStart w:id="74" w:name="ref-mciver_effect_2024"/>
+      <w:bookmarkEnd w:id="73"/>
       <w:r>
         <w:t xml:space="preserve">22. </w:t>
       </w:r>
@@ -4872,8 +4155,8 @@
       <w:pPr>
         <w:pStyle w:val="Bibliography"/>
       </w:pPr>
-      <w:bookmarkStart w:id="76" w:name="ref-Ali1996"/>
-      <w:bookmarkEnd w:id="75"/>
+      <w:bookmarkStart w:id="75" w:name="ref-Ali1996"/>
+      <w:bookmarkEnd w:id="74"/>
       <w:r>
         <w:t xml:space="preserve">23. </w:t>
       </w:r>
@@ -4927,8 +4210,8 @@
       <w:pPr>
         <w:pStyle w:val="Bibliography"/>
       </w:pPr>
-      <w:bookmarkStart w:id="77" w:name="ref-Ali1999"/>
-      <w:bookmarkEnd w:id="76"/>
+      <w:bookmarkStart w:id="76" w:name="ref-Ali1999"/>
+      <w:bookmarkEnd w:id="75"/>
       <w:r>
         <w:t xml:space="preserve">24. </w:t>
       </w:r>
@@ -4982,8 +4265,8 @@
       <w:pPr>
         <w:pStyle w:val="Bibliography"/>
       </w:pPr>
-      <w:bookmarkStart w:id="78" w:name="ref-GerdinWärnberg2022"/>
-      <w:bookmarkEnd w:id="77"/>
+      <w:bookmarkStart w:id="77" w:name="ref-GerdinWärnberg2022"/>
+      <w:bookmarkEnd w:id="76"/>
       <w:r>
         <w:t xml:space="preserve">25. </w:t>
       </w:r>
@@ -5015,49 +4298,7 @@
           <w:rPr>
             <w:rStyle w:val="Hyperlink"/>
           </w:rPr>
-          <w:t xml:space="preserve">A pilot </w:t>
-        </w:r>
-        <w:proofErr w:type="spellStart"/>
-        <w:r>
-          <w:rPr>
-            <w:rStyle w:val="Hyperlink"/>
-          </w:rPr>
-          <w:t>multicentre</w:t>
-        </w:r>
-        <w:proofErr w:type="spellEnd"/>
-        <w:r>
-          <w:rPr>
-            <w:rStyle w:val="Hyperlink"/>
-          </w:rPr>
-          <w:t xml:space="preserve"> cluster </w:t>
-        </w:r>
-        <w:proofErr w:type="spellStart"/>
-        <w:r>
-          <w:rPr>
-            <w:rStyle w:val="Hyperlink"/>
-          </w:rPr>
-          <w:t>randomised</w:t>
-        </w:r>
-        <w:proofErr w:type="spellEnd"/>
-        <w:r>
-          <w:rPr>
-            <w:rStyle w:val="Hyperlink"/>
-          </w:rPr>
-          <w:t xml:space="preserve"> trial to compare the effect of trauma life support training </w:t>
-        </w:r>
-        <w:proofErr w:type="spellStart"/>
-        <w:r>
-          <w:rPr>
-            <w:rStyle w:val="Hyperlink"/>
-          </w:rPr>
-          <w:t>programmes</w:t>
-        </w:r>
-        <w:proofErr w:type="spellEnd"/>
-        <w:r>
-          <w:rPr>
-            <w:rStyle w:val="Hyperlink"/>
-          </w:rPr>
-          <w:t xml:space="preserve"> on patient and provider outcomes</w:t>
+          <w:t>A pilot multicentre cluster randomised trial to compare the effect of trauma life support training programmes on patient and provider outcomes</w:t>
         </w:r>
       </w:hyperlink>
       <w:r>
@@ -5088,8 +4329,8 @@
       <w:pPr>
         <w:pStyle w:val="Bibliography"/>
       </w:pPr>
-      <w:bookmarkStart w:id="79" w:name="ref-icdpicr_2022"/>
-      <w:bookmarkEnd w:id="78"/>
+      <w:bookmarkStart w:id="78" w:name="ref-icdpicr_2022"/>
+      <w:bookmarkEnd w:id="77"/>
       <w:r>
         <w:t xml:space="preserve">26. </w:t>
       </w:r>
@@ -5108,23 +4349,13 @@
         <w:t xml:space="preserve"> </w:t>
       </w:r>
       <w:hyperlink r:id="rId41">
-        <w:proofErr w:type="spellStart"/>
         <w:r>
           <w:rPr>
             <w:rStyle w:val="Hyperlink"/>
             <w:i/>
             <w:iCs/>
           </w:rPr>
-          <w:t>Icdpicr</w:t>
-        </w:r>
-        <w:proofErr w:type="spellEnd"/>
-        <w:r>
-          <w:rPr>
-            <w:rStyle w:val="Hyperlink"/>
-            <w:i/>
-            <w:iCs/>
-          </w:rPr>
-          <w:t>: ’ICD’ programs for injury categorization in r</w:t>
+          <w:t>Icdpicr: ’ICD’ programs for injury categorization in r</w:t>
         </w:r>
       </w:hyperlink>
       <w:r>
@@ -5135,8 +4366,8 @@
       <w:pPr>
         <w:pStyle w:val="Bibliography"/>
       </w:pPr>
-      <w:bookmarkStart w:id="80" w:name="ref-david_patient-reported_2024"/>
-      <w:bookmarkEnd w:id="79"/>
+      <w:bookmarkStart w:id="79" w:name="ref-david_patient-reported_2024"/>
+      <w:bookmarkEnd w:id="78"/>
       <w:r>
         <w:t xml:space="preserve">27. </w:t>
       </w:r>
@@ -5170,8 +4401,8 @@
       <w:pPr>
         <w:pStyle w:val="Bibliography"/>
       </w:pPr>
-      <w:bookmarkStart w:id="81" w:name="ref-R_2024"/>
-      <w:bookmarkEnd w:id="80"/>
+      <w:bookmarkStart w:id="80" w:name="ref-R_2024"/>
+      <w:bookmarkEnd w:id="79"/>
       <w:r>
         <w:t xml:space="preserve">28. </w:t>
       </w:r>
@@ -5197,8 +4428,8 @@
       <w:pPr>
         <w:pStyle w:val="Bibliography"/>
       </w:pPr>
-      <w:bookmarkStart w:id="82" w:name="ref-Lee2014"/>
-      <w:bookmarkEnd w:id="81"/>
+      <w:bookmarkStart w:id="81" w:name="ref-Lee2014"/>
+      <w:bookmarkEnd w:id="80"/>
       <w:r>
         <w:t xml:space="preserve">29. </w:t>
       </w:r>
@@ -5252,21 +4483,14 @@
       <w:pPr>
         <w:pStyle w:val="Bibliography"/>
       </w:pPr>
-      <w:bookmarkStart w:id="83" w:name="ref-hornor_quality_2018"/>
-      <w:bookmarkEnd w:id="82"/>
+      <w:bookmarkStart w:id="82" w:name="ref-hornor_quality_2018"/>
+      <w:bookmarkEnd w:id="81"/>
       <w:r>
         <w:t xml:space="preserve">30. </w:t>
       </w:r>
       <w:r>
         <w:tab/>
-      </w:r>
-      <w:proofErr w:type="spellStart"/>
-      <w:r>
-        <w:t>Hornor</w:t>
-      </w:r>
-      <w:proofErr w:type="spellEnd"/>
-      <w:r>
-        <w:t xml:space="preserve">, M. A. </w:t>
+        <w:t xml:space="preserve">Hornor, M. A. </w:t>
       </w:r>
       <w:r>
         <w:rPr>
@@ -5314,8 +4538,8 @@
       <w:pPr>
         <w:pStyle w:val="Bibliography"/>
       </w:pPr>
-      <w:bookmarkStart w:id="84" w:name="ref-Roberts2013"/>
-      <w:bookmarkEnd w:id="83"/>
+      <w:bookmarkStart w:id="83" w:name="ref-Roberts2013"/>
+      <w:bookmarkEnd w:id="82"/>
       <w:r>
         <w:lastRenderedPageBreak/>
         <w:t xml:space="preserve">31. </w:t>
@@ -5339,21 +4563,7 @@
           <w:rPr>
             <w:rStyle w:val="Hyperlink"/>
           </w:rPr>
-          <w:t xml:space="preserve">The CRASH-2 trial: A </w:t>
-        </w:r>
-        <w:proofErr w:type="spellStart"/>
-        <w:r>
-          <w:rPr>
-            <w:rStyle w:val="Hyperlink"/>
-          </w:rPr>
-          <w:t>randomised</w:t>
-        </w:r>
-        <w:proofErr w:type="spellEnd"/>
-        <w:r>
-          <w:rPr>
-            <w:rStyle w:val="Hyperlink"/>
-          </w:rPr>
-          <w:t xml:space="preserve"> controlled trial and economic evaluation of the effects of tranexamic acid on death, vascular occlusive events and transfusion requirement in bleeding trauma patients</w:t>
+          <w:t>The CRASH-2 trial: A randomised controlled trial and economic evaluation of the effects of tranexamic acid on death, vascular occlusive events and transfusion requirement in bleeding trauma patients</w:t>
         </w:r>
       </w:hyperlink>
       <w:r>
@@ -5384,27 +4594,19 @@
       <w:pPr>
         <w:pStyle w:val="Bibliography"/>
       </w:pPr>
-      <w:bookmarkStart w:id="85" w:name="ref-Sierink2016"/>
-      <w:bookmarkEnd w:id="84"/>
+      <w:bookmarkStart w:id="84" w:name="ref-Sierink2016"/>
+      <w:bookmarkEnd w:id="83"/>
       <w:r>
         <w:t xml:space="preserve">32. </w:t>
       </w:r>
       <w:r>
         <w:tab/>
       </w:r>
-      <w:proofErr w:type="spellStart"/>
       <w:r>
         <w:rPr>
           <w:lang w:val="sv-SE"/>
         </w:rPr>
-        <w:t>Sierink</w:t>
-      </w:r>
-      <w:proofErr w:type="spellEnd"/>
-      <w:r>
-        <w:rPr>
-          <w:lang w:val="sv-SE"/>
-        </w:rPr>
-        <w:t xml:space="preserve">, J. C. </w:t>
+        <w:t xml:space="preserve">Sierink, J. C. </w:t>
       </w:r>
       <w:r>
         <w:rPr>
@@ -5425,21 +4627,7 @@
           <w:rPr>
             <w:rStyle w:val="Hyperlink"/>
           </w:rPr>
-          <w:t xml:space="preserve">Immediate total-body CT scanning versus conventional imaging and selective CT scanning in patients with severe trauma (REACT-2): A </w:t>
-        </w:r>
-        <w:proofErr w:type="spellStart"/>
-        <w:r>
-          <w:rPr>
-            <w:rStyle w:val="Hyperlink"/>
-          </w:rPr>
-          <w:t>randomised</w:t>
-        </w:r>
-        <w:proofErr w:type="spellEnd"/>
-        <w:r>
-          <w:rPr>
-            <w:rStyle w:val="Hyperlink"/>
-          </w:rPr>
-          <w:t xml:space="preserve"> controlled trial</w:t>
+          <w:t>Immediate total-body CT scanning versus conventional imaging and selective CT scanning in patients with severe trauma (REACT-2): A randomised controlled trial</w:t>
         </w:r>
       </w:hyperlink>
       <w:r>
@@ -5465,9 +4653,9 @@
       <w:r>
         <w:t>, 673–683 (2016).</w:t>
       </w:r>
-      <w:bookmarkEnd w:id="52"/>
-      <w:bookmarkEnd w:id="54"/>
-      <w:bookmarkEnd w:id="85"/>
+      <w:bookmarkEnd w:id="51"/>
+      <w:bookmarkEnd w:id="53"/>
+      <w:bookmarkEnd w:id="84"/>
     </w:p>
     <w:p>
       <w:pPr>
@@ -10954,21 +10142,12 @@
               <w:keepNext/>
               <w:spacing w:after="60"/>
             </w:pPr>
-            <w:proofErr w:type="gramStart"/>
-            <w:r>
-              <w:rPr>
-                <w:rFonts w:ascii="Calibri" w:hAnsi="Calibri"/>
-                <w:sz w:val="20"/>
-              </w:rPr>
-              <w:t>30 day</w:t>
-            </w:r>
-            <w:proofErr w:type="gramEnd"/>
-            <w:r>
-              <w:rPr>
-                <w:rFonts w:ascii="Calibri" w:hAnsi="Calibri"/>
-                <w:sz w:val="20"/>
-              </w:rPr>
-              <w:t xml:space="preserve"> mortality</w:t>
+            <w:r>
+              <w:rPr>
+                <w:rFonts w:ascii="Calibri" w:hAnsi="Calibri"/>
+                <w:sz w:val="20"/>
+              </w:rPr>
+              <w:t>30 day mortality</w:t>
             </w:r>
           </w:p>
         </w:tc>
@@ -12471,6 +11650,7 @@
     <w:name w:val="heading 5"/>
     <w:basedOn w:val="Normal"/>
     <w:next w:val="BodyText"/>
+    <w:link w:val="Heading5Char"/>
     <w:uiPriority w:val="9"/>
     <w:unhideWhenUsed/>
     <w:qFormat/>
@@ -12561,6 +11741,7 @@
   <w:style w:type="character" w:default="1" w:styleId="DefaultParagraphFont">
     <w:name w:val="Default Paragraph Font"/>
     <w:uiPriority w:val="1"/>
+    <w:semiHidden/>
     <w:unhideWhenUsed/>
   </w:style>
   <w:style w:type="table" w:default="1" w:styleId="TableNormal">
@@ -12656,6 +11837,7 @@
   <w:style w:type="paragraph" w:styleId="BodyText">
     <w:name w:val="Body Text"/>
     <w:basedOn w:val="Normal"/>
+    <w:link w:val="BodyTextChar"/>
     <w:qFormat/>
     <w:pPr>
       <w:spacing w:before="180" w:after="180"/>
@@ -13262,6 +12444,24 @@
     <w:link w:val="Header"/>
     <w:rsid w:val="00431E25"/>
   </w:style>
+  <w:style w:type="character" w:customStyle="1" w:styleId="Heading5Char">
+    <w:name w:val="Heading 5 Char"/>
+    <w:basedOn w:val="DefaultParagraphFont"/>
+    <w:link w:val="Heading5"/>
+    <w:uiPriority w:val="9"/>
+    <w:rsid w:val="00FF0114"/>
+    <w:rPr>
+      <w:rFonts w:asciiTheme="majorHAnsi" w:eastAsiaTheme="majorEastAsia" w:hAnsiTheme="majorHAnsi" w:cstheme="majorBidi"/>
+      <w:iCs/>
+      <w:color w:val="4F81BD" w:themeColor="accent1"/>
+    </w:rPr>
+  </w:style>
+  <w:style w:type="character" w:customStyle="1" w:styleId="BodyTextChar">
+    <w:name w:val="Body Text Char"/>
+    <w:basedOn w:val="DefaultParagraphFont"/>
+    <w:link w:val="BodyText"/>
+    <w:rsid w:val="00FF0114"/>
+  </w:style>
 </w:styles>
 </file>
 

</xml_diff>

<commit_message>
Prepare manuscript for submission and create version with tracked changes
</commit_message>
<xml_diff>
--- a/manuscript.docx
+++ b/manuscript.docx
@@ -167,7 +167,13 @@
       </w:r>
       <w:proofErr w:type="spellEnd"/>
       <w:r>
-        <w:t xml:space="preserve"> Basak, MS </w:t>
+        <w:t xml:space="preserve"> Basak, MS</w:t>
+      </w:r>
+      <w:r>
+        <w:t xml:space="preserve"> (DB)</w:t>
+      </w:r>
+      <w:r>
+        <w:t xml:space="preserve"> </w:t>
       </w:r>
       <w:hyperlink r:id="rId10">
         <w:r>
@@ -511,7 +517,13 @@
         <w:rPr>
           <w:lang w:val="sv-SE"/>
         </w:rPr>
-        <w:t xml:space="preserve"> (GG), MBBS, MS </w:t>
+        <w:t xml:space="preserve">, MBBS, MS </w:t>
+      </w:r>
+      <w:r>
+        <w:rPr>
+          <w:lang w:val="sv-SE"/>
+        </w:rPr>
+        <w:t xml:space="preserve">(GG) </w:t>
       </w:r>
       <w:hyperlink r:id="rId14">
         <w:r>
@@ -1341,7 +1353,7 @@
         <w:pStyle w:val="FirstParagraph"/>
       </w:pPr>
       <w:r>
-        <w:t>2836</w:t>
+        <w:t>3483</w:t>
       </w:r>
     </w:p>
     <w:p>
@@ -2296,142 +2308,2180 @@
         <w:rPr>
           <w:noProof/>
         </w:rPr>
-        <w:lastRenderedPageBreak/>
-        <w:drawing>
-          <wp:inline distT="0" distB="0" distL="0" distR="0" wp14:anchorId="388A02AB" wp14:editId="219536CF">
-            <wp:extent cx="3067368" cy="4694327"/>
-            <wp:effectExtent l="0" t="0" r="0" b="0"/>
-            <wp:docPr id="115" name="Picture" descr="Figure 1: Number of patients included per cluster per month. Owing to an error in the data uploading process, data were available for only one and three months in two clusters respectively."/>
-            <wp:cNvGraphicFramePr/>
-            <a:graphic xmlns:a="http://schemas.openxmlformats.org/drawingml/2006/main">
-              <a:graphicData uri="http://schemas.openxmlformats.org/drawingml/2006/picture">
-                <pic:pic xmlns:pic="http://schemas.openxmlformats.org/drawingml/2006/picture">
-                  <pic:nvPicPr>
-                    <pic:cNvPr id="116" name="Picture" descr="patients-per-month.png"/>
-                    <pic:cNvPicPr>
-                      <a:picLocks noChangeAspect="1" noChangeArrowheads="1"/>
-                    </pic:cNvPicPr>
-                  </pic:nvPicPr>
-                  <pic:blipFill>
-                    <a:blip r:embed="rId22"/>
-                    <a:stretch>
-                      <a:fillRect/>
-                    </a:stretch>
-                  </pic:blipFill>
-                  <pic:spPr bwMode="auto">
-                    <a:xfrm>
-                      <a:off x="0" y="0"/>
-                      <a:ext cx="3067368" cy="4694327"/>
-                    </a:xfrm>
-                    <a:prstGeom prst="rect">
-                      <a:avLst/>
-                    </a:prstGeom>
-                    <a:noFill/>
-                    <a:ln w="9525">
-                      <a:noFill/>
-                      <a:headEnd/>
-                      <a:tailEnd/>
-                    </a:ln>
-                  </pic:spPr>
-                </pic:pic>
-              </a:graphicData>
-            </a:graphic>
-          </wp:inline>
-        </w:drawing>
-      </w:r>
-    </w:p>
-    <w:p>
-      <w:pPr>
-        <w:pStyle w:val="ImageCaption"/>
+        <w:t xml:space="preserve"> </w:t>
+      </w:r>
+    </w:p>
+    <w:p>
+      <w:pPr>
+        <w:pStyle w:val="BodyText"/>
       </w:pPr>
       <w:bookmarkStart w:id="54" w:name="fig:patients-per-month-figure"/>
       <w:bookmarkEnd w:id="54"/>
       <w:r>
+        <w:t xml:space="preserve">The study flow diagram is shown in Figure 2, and patient sample characteristics across trial arms are shown in Table </w:t>
+      </w:r>
+      <w:r>
+        <w:t>1</w:t>
+      </w:r>
+      <w:r>
+        <w:t>. Extended patient sample characteristics are shown in Supplementary Table S2. Overall, 86 (23%) patients were females, the median (interquartile range, IQR) age was 33 (24, 46) years, and the median ISS (IQR) was 4 (1, 8). These prognostic factors differed between the trial arms. A total of 32 (10%) patients died within 30 days of arrival at the emergency department, and 29 (8%) patients died in the hospital.</w:t>
+      </w:r>
+    </w:p>
+    <w:p>
+      <w:pPr>
+        <w:pStyle w:val="BodyText"/>
+      </w:pPr>
+      <w:r>
+        <w:t>After training, a total of 22 (16%) patients in the standard care arm died within 30 days, compared with 1 (4%) patient in the ATLS arm and 3 (5%) patients in the PTC arm. The corresponding rates for in-hospital mortality were 19 (12%), 1 (4%), and 3 (4%) for the standard care, ATLS and PTC arms, respectively.</w:t>
+      </w:r>
+    </w:p>
+    <w:p>
+      <w:pPr>
+        <w:pStyle w:val="Heading2"/>
+      </w:pPr>
+      <w:bookmarkStart w:id="55" w:name="fig:flow-diagram"/>
+      <w:bookmarkStart w:id="56" w:name="outcomes"/>
+      <w:bookmarkEnd w:id="55"/>
+      <w:r>
+        <w:t>Outcomes</w:t>
+      </w:r>
+    </w:p>
+    <w:p>
+      <w:pPr>
+        <w:pStyle w:val="FirstParagraph"/>
+      </w:pPr>
+      <w:r>
+        <w:t xml:space="preserve">The percentage of patients who consented to follow-up was 77% and the percentage lost to follow-up was 14%. The missing data rate ranged from 0% to 50%, with details for selected </w:t>
+      </w:r>
+      <w:r>
+        <w:lastRenderedPageBreak/>
+        <w:t>variables shown in Table</w:t>
+      </w:r>
+      <w:r>
+        <w:t xml:space="preserve"> 1</w:t>
+      </w:r>
+      <w:r>
+        <w:t xml:space="preserve"> and in Supplementary Table S2. The variables with the largest amount of missing data were the cost of treatment, complications and cause of death, also reported in Supplementary Table S2.</w:t>
+      </w:r>
+    </w:p>
+    <w:p>
+      <w:pPr>
+        <w:pStyle w:val="BodyText"/>
+      </w:pPr>
+      <w:r>
+        <w:t xml:space="preserve">Differences in distributions between directly observed data and data extracted from medical records for selected variables collected through observation or interviews are shown in Table </w:t>
+      </w:r>
+      <w:r>
+        <w:t>2</w:t>
+      </w:r>
+      <w:r>
+        <w:t>. Overall, the data were similarly distributed, but there were considerably more missing values in the data extracted from medical records than in the directly observed data.</w:t>
+      </w:r>
+    </w:p>
+    <w:p>
+      <w:pPr>
+        <w:pStyle w:val="BodyText"/>
+      </w:pPr>
+      <w:r>
+        <w:t>The percentage of residents who consented to training was 100% and the pass rate was also 100%.</w:t>
+      </w:r>
+    </w:p>
+    <w:p>
+      <w:pPr>
+        <w:pStyle w:val="Heading1"/>
+      </w:pPr>
+      <w:bookmarkStart w:id="57" w:name="discussion"/>
+      <w:bookmarkEnd w:id="53"/>
+      <w:bookmarkEnd w:id="56"/>
+      <w:r>
+        <w:t>Discussion</w:t>
+      </w:r>
+    </w:p>
+    <w:p>
+      <w:pPr>
+        <w:pStyle w:val="FirstParagraph"/>
+      </w:pPr>
+      <w:r>
+        <w:t>We demonstrated that it is feasible to conduct and collect data for a cluster randomised controlled trial comparing ATLS with PTC and standard care. The missing data rate was low for key variables. However, some variables had very high missing data rates and may not be feasible to include in a full-scale trial, or may require different data collection methods. The missing data rate was substantially higher when data were extracted from medical records rather than directly observed, although the distributions were similar. Thus suggests that data collected from medical records are reliable even if they are less complete. To increase the completeness of data extracted from the medical records, a full-scale trial should limit the number of variables extracted from medical records and emphasise the importance of having these variables recorded to the participating hospitals.</w:t>
+      </w:r>
+    </w:p>
+    <w:p>
+      <w:pPr>
+        <w:pStyle w:val="BodyText"/>
+      </w:pPr>
+      <w:r>
+        <w:t>All-cause 30-day mortality data were missing for 14% of patients. This rate may be high, especially compared to, for example, the CRASH-2 and REACT-2 trials, which reported missing primary outcomes for fewer than 0.01% of patients</w:t>
+      </w:r>
+      <w:r>
+        <w:rPr>
+          <w:vertAlign w:val="superscript"/>
+        </w:rPr>
+        <w:t>34,35</w:t>
+      </w:r>
+      <w:r>
+        <w:t>. Like many other trauma trials, both CRASH-2 and REACT-2 used in-hospital mortality as their primary outcome measure, whereas we attempted to follow patients after discharge. Our missing data rate for in-hospital mortality was only 1%, which is comparable to those in previous trials. Following patients after discharge is notoriously challenging in this setting, and the full-scale trial may need to focus on in-hospital mortality as the primary outcome.</w:t>
+      </w:r>
+    </w:p>
+    <w:p>
+      <w:pPr>
+        <w:pStyle w:val="BodyText"/>
+      </w:pPr>
+      <w:r>
+        <w:t>During this pilot study we deviated from the protocol in several ways. The most significant deviation was a revision of the study aim, as we initially intended to estimate potential effect sizes and other parameters to help sample size calculations for a full-scale trial, in addition to assessing the feasibility outcomes. However, current guidance advises against using pilot studies to estimate effect sizes, as the usefulness of these estimates is questionable</w:t>
+      </w:r>
+      <w:r>
+        <w:rPr>
+          <w:vertAlign w:val="superscript"/>
+        </w:rPr>
+        <w:t>28,36</w:t>
+      </w:r>
+      <w:r>
+        <w:t>. We therefore chose to report patient outcomes descriptively. Another significant deviation was the training of emergency medicine residents. We originally planned to train only surgical residents, but trauma management routines varied between participating hospitals, and we adapted to local routines. A full-scale study will need to accommodate this variation as part of the protocol.</w:t>
+      </w:r>
+    </w:p>
+    <w:p>
+      <w:pPr>
+        <w:pStyle w:val="BodyText"/>
+      </w:pPr>
+      <w:r>
+        <w:lastRenderedPageBreak/>
+        <w:t>There are several significant limitations of this pilot study and, therefore, additional lessons to be learned and factored into the design of a full-scale trial. First, the patient volumes at some of the participating hospitals were lower than expected. A careful assessment of patient volumes as part of the screening process should be included for a full-scale trial. Second, data on complications and causes of death were almost universally missing. Collecting data on these variables will require alternative methods, as these were not explicitly described in the medical records and autopsy reports were not readily available. Third, we did not collect detailed data on the standard care at each hospital. These data should be collected as part of the screening process for a full-scale trial. Fourth, we used sealed envelopes for randomisation, which increases the risk of bias and errors. A full-scale trial should use a computer-generated randomisation system. Fifth, we did not blind the data analysts, but recommend doing so in a full-scale trial. Sixth, we assessed a large number of potential outcomes, and a full-scale trial should focus on the most relevant outcomes. Finally, owing to a data uploading error, limited data were available from two clusters. At the time of data collection, network and other technical issues were present in some of the clusters, and should be mitigated in a full-scale trial by using a more robust data collection system with local offline backups.</w:t>
+      </w:r>
+    </w:p>
+    <w:p>
+      <w:pPr>
+        <w:pStyle w:val="BodyText"/>
+      </w:pPr>
+      <w:r>
+        <w:t>Previous studies on the effects of ATLS or PTC training on patient outcomes have been observational or quasi-experimental without a control group, with heterogeneous results</w:t>
+      </w:r>
+      <w:r>
+        <w:rPr>
+          <w:vertAlign w:val="superscript"/>
+        </w:rPr>
+        <w:t>8</w:t>
+      </w:r>
+      <w:r>
+        <w:t>. Most suggest that these programmes are associated with improved outcomes, although not all report significant effects</w:t>
+      </w:r>
+      <w:r>
+        <w:rPr>
+          <w:vertAlign w:val="superscript"/>
+        </w:rPr>
+        <w:t>7,9,10,12,14–18,20,21</w:t>
+      </w:r>
+      <w:r>
+        <w:t>. In contrast, some studies have shown potential associations with increased mortality</w:t>
+      </w:r>
+      <w:r>
+        <w:rPr>
+          <w:vertAlign w:val="superscript"/>
+        </w:rPr>
+        <w:t>13,19</w:t>
+      </w:r>
+      <w:r>
+        <w:t>. We observed fewer deaths in the intervention arms than in the standard care arm. This difference may have resulted from the randomisation process with a small number of heterogeneous clusters, highlighting the importance of taking varying cluster sizes into account when designing a full-scale trial.</w:t>
+      </w:r>
+    </w:p>
+    <w:p>
+      <w:pPr>
+        <w:pStyle w:val="BodyText"/>
+      </w:pPr>
+      <w:r>
+        <w:t>A full-scale trial remains ethically justifiable after this pilot study, considering that it was never powered to detect meaningful differences in clinical outcomes. In addition, educating physicians in trauma life support through programmes such as ATLS and PTC is considered standard care in many settings, but this approach has been criticised for being costly and for propagating outdated practices</w:t>
+      </w:r>
+      <w:r>
+        <w:rPr>
+          <w:vertAlign w:val="superscript"/>
+        </w:rPr>
+        <w:t>37</w:t>
+      </w:r>
+      <w:r>
+        <w:t>. Several systematic reviews have called for trials in settings where these programmes are not routinely implemented</w:t>
+      </w:r>
+      <w:r>
+        <w:rPr>
+          <w:vertAlign w:val="superscript"/>
+        </w:rPr>
+        <w:t>2–4</w:t>
+      </w:r>
+      <w:r>
+        <w:t>. In recognition of their widespread use and high face validity, a stepped-wedge design in which all clusters receive the intervention but at randomised time points may be the best trial design.</w:t>
+      </w:r>
+    </w:p>
+    <w:p>
+      <w:pPr>
+        <w:pStyle w:val="BodyText"/>
+      </w:pPr>
+      <w:r>
+        <w:t>Our study represents the first published attempt to pilot a controlled trial evaluating the effect of trauma life support training on patient outcomes. We conclude that a full-scale cluster randomised trial is feasible after incorporating the lessons of this pilot study.</w:t>
+      </w:r>
+    </w:p>
+    <w:p>
+      <w:pPr>
+        <w:pStyle w:val="Heading1"/>
+      </w:pPr>
+      <w:bookmarkStart w:id="58" w:name="contributorship-statement"/>
+      <w:bookmarkEnd w:id="57"/>
+      <w:r>
+        <w:t>Contributorship statement</w:t>
+      </w:r>
+    </w:p>
+    <w:p>
+      <w:pPr>
+        <w:pStyle w:val="FirstParagraph"/>
+      </w:pPr>
+      <w:r>
+        <w:t xml:space="preserve">MGW conceived the study, performed the analysis and drafted and revised the manuscript. AG, AM, CJ, DKV, HS, JB, KDS, LFT, LS, MH, MK, NR, PB, PP, RS, SD, and VK contributed to the design of the study. MGV, DKV, KDS, and MK drafted the first version of the protocol. AG, HS, and SD drafted the first version of the patient and public involvement activities. JB and </w:t>
+      </w:r>
+      <w:r>
+        <w:lastRenderedPageBreak/>
+        <w:t>PP drafted the first versions of the data management sections and wrote the data management plan. PB and PP drafted the first versions of the statistical analysis section. AG, AM, CJ, DKV, HS, JB, KDS, LFT, LS, MH, MGW, MK, NR, PB, PP, RS, SC, SD, and VK contributed to the refinement of the protocol. DB, JB, SC, LFT, GG, MK, TK, CJ, NR, RS, KDS, LS and VP interpreted the results and revised the manuscript. AR, AC, C, DK, GG, MK, MT, VK and VP are representatives of the participating hospitals.</w:t>
+      </w:r>
+    </w:p>
+    <w:p>
+      <w:pPr>
+        <w:pStyle w:val="Heading1"/>
+      </w:pPr>
+      <w:bookmarkStart w:id="59" w:name="competing-interests"/>
+      <w:bookmarkEnd w:id="58"/>
+      <w:r>
+        <w:t>Competing Interests</w:t>
+      </w:r>
+    </w:p>
+    <w:p>
+      <w:pPr>
+        <w:pStyle w:val="FirstParagraph"/>
+      </w:pPr>
+      <w:r>
+        <w:t>Several authors are ATLS and/or PTC instructors.</w:t>
+      </w:r>
+    </w:p>
+    <w:p>
+      <w:pPr>
+        <w:pStyle w:val="Heading1"/>
+      </w:pPr>
+      <w:bookmarkStart w:id="60" w:name="funding"/>
+      <w:bookmarkEnd w:id="59"/>
+      <w:r>
+        <w:t>Funding</w:t>
+      </w:r>
+    </w:p>
+    <w:p>
+      <w:pPr>
+        <w:pStyle w:val="FirstParagraph"/>
+      </w:pPr>
+      <w:r>
+        <w:t>Doctors for You through grants awarded to Karolinska Institutet by the Swedish Research Council (grant number 2020-03779) and the Laerdal Foundation (grant number 2021-0048).</w:t>
+      </w:r>
+    </w:p>
+    <w:p>
+      <w:pPr>
+        <w:pStyle w:val="Heading1"/>
+      </w:pPr>
+      <w:bookmarkStart w:id="61" w:name="data-sharing-statement"/>
+      <w:bookmarkEnd w:id="60"/>
+      <w:r>
+        <w:t>Data Sharing Statement</w:t>
+      </w:r>
+    </w:p>
+    <w:p>
+      <w:pPr>
+        <w:pStyle w:val="FirstParagraph"/>
+      </w:pPr>
+      <w:r>
+        <w:t>The code for the analysis is released publicly. The final anonymised dataset is available from the corresponding author upon request.</w:t>
+      </w:r>
+    </w:p>
+    <w:p>
+      <w:r>
+        <w:br w:type="page"/>
+      </w:r>
+    </w:p>
+    <w:p>
+      <w:pPr>
+        <w:pStyle w:val="Heading1"/>
+      </w:pPr>
+      <w:bookmarkStart w:id="62" w:name="references"/>
+      <w:bookmarkEnd w:id="61"/>
+      <w:r>
+        <w:lastRenderedPageBreak/>
+        <w:t>References</w:t>
+      </w:r>
+    </w:p>
+    <w:p>
+      <w:pPr>
+        <w:pStyle w:val="Bibliography"/>
+      </w:pPr>
+      <w:bookmarkStart w:id="63" w:name="ref-injuries2020"/>
+      <w:bookmarkStart w:id="64" w:name="refs"/>
+      <w:r>
+        <w:t xml:space="preserve">1. </w:t>
+      </w:r>
+      <w:r>
+        <w:tab/>
+        <w:t xml:space="preserve">GBD 2019 Diseases and Injuries Collaborators. </w:t>
+      </w:r>
+      <w:hyperlink>
+        <w:r>
+          <w:rPr>
+            <w:rStyle w:val="Hyperlink"/>
+          </w:rPr>
+          <w:t>Injuries—level 1 cause</w:t>
+        </w:r>
+      </w:hyperlink>
+      <w:r>
+        <w:t xml:space="preserve">. </w:t>
+      </w:r>
+      <w:r>
+        <w:rPr>
+          <w:i/>
+          <w:iCs/>
+        </w:rPr>
+        <w:t>The Lancet</w:t>
+      </w:r>
+      <w:r>
+        <w:t xml:space="preserve"> </w:t>
+      </w:r>
+      <w:r>
+        <w:rPr>
+          <w:b/>
+          <w:bCs/>
+        </w:rPr>
+        <w:t>396</w:t>
+      </w:r>
+      <w:r>
+        <w:t>, (2020).</w:t>
+      </w:r>
+    </w:p>
+    <w:p>
+      <w:pPr>
+        <w:pStyle w:val="Bibliography"/>
+      </w:pPr>
+      <w:bookmarkStart w:id="65" w:name="ref-Mohammad2013"/>
+      <w:bookmarkEnd w:id="63"/>
+      <w:r>
+        <w:t xml:space="preserve">2. </w:t>
+      </w:r>
+      <w:r>
+        <w:tab/>
+        <w:t xml:space="preserve">Mohammad, A. </w:t>
+      </w:r>
+      <w:r>
+        <w:rPr>
+          <w:i/>
+          <w:iCs/>
+        </w:rPr>
+        <w:t>et al.</w:t>
+      </w:r>
+      <w:r>
+        <w:t xml:space="preserve"> </w:t>
+      </w:r>
+      <w:hyperlink r:id="rId22">
+        <w:r>
+          <w:rPr>
+            <w:rStyle w:val="Hyperlink"/>
+          </w:rPr>
+          <w:t>Educational and clinical impact of advanced trauma life support (ATLS) courses: A systematic review</w:t>
+        </w:r>
+      </w:hyperlink>
+      <w:r>
+        <w:t xml:space="preserve">. </w:t>
+      </w:r>
+      <w:r>
+        <w:rPr>
+          <w:i/>
+          <w:iCs/>
+        </w:rPr>
+        <w:t>World Journal of Surgery</w:t>
+      </w:r>
+      <w:r>
+        <w:t xml:space="preserve"> </w:t>
+      </w:r>
+      <w:r>
+        <w:rPr>
+          <w:b/>
+          <w:bCs/>
+        </w:rPr>
+        <w:t>38</w:t>
+      </w:r>
+      <w:r>
+        <w:t>, 322–329 (2013).</w:t>
+      </w:r>
+    </w:p>
+    <w:p>
+      <w:pPr>
+        <w:pStyle w:val="Bibliography"/>
+      </w:pPr>
+      <w:bookmarkStart w:id="66" w:name="ref-Jayaraman2014"/>
+      <w:bookmarkEnd w:id="65"/>
+      <w:r>
+        <w:t xml:space="preserve">3. </w:t>
+      </w:r>
+      <w:r>
+        <w:tab/>
+        <w:t xml:space="preserve">Jayaraman, S. </w:t>
+      </w:r>
+      <w:r>
+        <w:rPr>
+          <w:i/>
+          <w:iCs/>
+        </w:rPr>
+        <w:t>et al.</w:t>
+      </w:r>
+      <w:r>
+        <w:t xml:space="preserve"> </w:t>
+      </w:r>
+      <w:hyperlink r:id="rId23">
+        <w:r>
+          <w:rPr>
+            <w:rStyle w:val="Hyperlink"/>
+          </w:rPr>
+          <w:t>Advanced trauma life support training for hospital staff</w:t>
+        </w:r>
+      </w:hyperlink>
+      <w:r>
+        <w:t xml:space="preserve">. </w:t>
+      </w:r>
+      <w:r>
+        <w:rPr>
+          <w:i/>
+          <w:iCs/>
+        </w:rPr>
+        <w:t>Cochrane Database of Systematic Reviews</w:t>
+      </w:r>
+      <w:r>
+        <w:t xml:space="preserve"> (2014).</w:t>
+      </w:r>
+    </w:p>
+    <w:p>
+      <w:pPr>
+        <w:pStyle w:val="Bibliography"/>
+      </w:pPr>
+      <w:bookmarkStart w:id="67" w:name="ref-Kadhum2020"/>
+      <w:bookmarkEnd w:id="66"/>
+      <w:r>
+        <w:t xml:space="preserve">4. </w:t>
+      </w:r>
+      <w:r>
+        <w:tab/>
+        <w:t xml:space="preserve">Kadhum, M. </w:t>
+      </w:r>
+      <w:r>
+        <w:rPr>
+          <w:i/>
+          <w:iCs/>
+        </w:rPr>
+        <w:t>et al.</w:t>
+      </w:r>
+      <w:r>
+        <w:t xml:space="preserve"> </w:t>
+      </w:r>
+      <w:hyperlink r:id="rId24">
+        <w:r>
+          <w:rPr>
+            <w:rStyle w:val="Hyperlink"/>
+          </w:rPr>
+          <w:t>Are primary trauma care (PTC) courses beneficial in low- and middle-income countries - a systematic review</w:t>
+        </w:r>
+      </w:hyperlink>
+      <w:r>
+        <w:t xml:space="preserve">. </w:t>
+      </w:r>
+      <w:r>
+        <w:rPr>
+          <w:i/>
+          <w:iCs/>
+        </w:rPr>
+        <w:t>Injury</w:t>
+      </w:r>
+      <w:r>
+        <w:t xml:space="preserve"> </w:t>
+      </w:r>
+      <w:r>
+        <w:rPr>
+          <w:b/>
+          <w:bCs/>
+        </w:rPr>
+        <w:t>51</w:t>
+      </w:r>
+      <w:r>
+        <w:t>, 136–141 (2020).</w:t>
+      </w:r>
+    </w:p>
+    <w:p>
+      <w:pPr>
+        <w:pStyle w:val="Bibliography"/>
+      </w:pPr>
+      <w:bookmarkStart w:id="68" w:name="ref-acsAtls2018"/>
+      <w:bookmarkEnd w:id="67"/>
+      <w:r>
+        <w:t xml:space="preserve">5. </w:t>
+      </w:r>
+      <w:r>
+        <w:tab/>
+        <w:t xml:space="preserve">American College of Surgeons, C. on T. </w:t>
+      </w:r>
+      <w:r>
+        <w:rPr>
+          <w:i/>
+          <w:iCs/>
+        </w:rPr>
+        <w:t>Advanced trauma life support® student course manual</w:t>
+      </w:r>
+      <w:r>
+        <w:t>. (American College of Surgeons, 2018).</w:t>
+      </w:r>
+    </w:p>
+    <w:p>
+      <w:pPr>
+        <w:pStyle w:val="Bibliography"/>
+      </w:pPr>
+      <w:bookmarkStart w:id="69" w:name="ref-ptcfPtc2018"/>
+      <w:bookmarkEnd w:id="68"/>
+      <w:r>
+        <w:t xml:space="preserve">6. </w:t>
+      </w:r>
+      <w:r>
+        <w:tab/>
+        <w:t xml:space="preserve">Foundation, P. T. C. </w:t>
+      </w:r>
+      <w:r>
+        <w:rPr>
+          <w:i/>
+          <w:iCs/>
+        </w:rPr>
+        <w:t>Primary trauma care course manual for trauma management in locations wih limited resources</w:t>
+      </w:r>
+      <w:r>
+        <w:t>. (Primary Trauma Care Foundation, 2018).</w:t>
+      </w:r>
+    </w:p>
+    <w:p>
+      <w:pPr>
+        <w:pStyle w:val="Bibliography"/>
+      </w:pPr>
+      <w:bookmarkStart w:id="70" w:name="ref-vestrup_impact_1988"/>
+      <w:bookmarkEnd w:id="69"/>
+      <w:r>
+        <w:t xml:space="preserve">7. </w:t>
+      </w:r>
+      <w:r>
+        <w:tab/>
+        <w:t xml:space="preserve">Vestrup, J. A. </w:t>
+      </w:r>
+      <w:r>
+        <w:rPr>
+          <w:i/>
+          <w:iCs/>
+        </w:rPr>
+        <w:t>et al.</w:t>
+      </w:r>
+      <w:r>
+        <w:t xml:space="preserve"> </w:t>
+      </w:r>
+      <w:hyperlink r:id="rId25">
+        <w:r>
+          <w:rPr>
+            <w:rStyle w:val="Hyperlink"/>
+          </w:rPr>
+          <w:t>Impact of advanced trauma life support training on early trauma management</w:t>
+        </w:r>
+      </w:hyperlink>
+      <w:r>
+        <w:t xml:space="preserve">. </w:t>
+      </w:r>
+      <w:r>
+        <w:rPr>
+          <w:i/>
+          <w:iCs/>
+        </w:rPr>
+        <w:t>The American Journal of Surgery</w:t>
+      </w:r>
+      <w:r>
+        <w:t xml:space="preserve"> </w:t>
+      </w:r>
+      <w:r>
+        <w:rPr>
+          <w:b/>
+          <w:bCs/>
+        </w:rPr>
+        <w:t>155</w:t>
+      </w:r>
+      <w:r>
+        <w:t>, 704–707 (1988).</w:t>
+      </w:r>
+    </w:p>
+    <w:p>
+      <w:pPr>
+        <w:pStyle w:val="Bibliography"/>
+      </w:pPr>
+      <w:bookmarkStart w:id="71" w:name="ref-Ariyanayagam1992"/>
+      <w:bookmarkEnd w:id="70"/>
+      <w:r>
+        <w:t xml:space="preserve">8. </w:t>
+      </w:r>
+      <w:r>
+        <w:tab/>
+        <w:t xml:space="preserve">Ariyanayagam, D. </w:t>
+      </w:r>
+      <w:r>
+        <w:rPr>
+          <w:i/>
+          <w:iCs/>
+        </w:rPr>
+        <w:t>et al.</w:t>
+      </w:r>
+      <w:r>
+        <w:t xml:space="preserve"> The impact of the ATLS course on traffic accident mortality in trinidad and tobago. </w:t>
+      </w:r>
+      <w:r>
+        <w:rPr>
+          <w:i/>
+          <w:iCs/>
+        </w:rPr>
+        <w:t>West Indian Medical Journal</w:t>
+      </w:r>
+      <w:r>
+        <w:t xml:space="preserve"> </w:t>
+      </w:r>
+      <w:r>
+        <w:rPr>
+          <w:b/>
+          <w:bCs/>
+        </w:rPr>
+        <w:t>41</w:t>
+      </w:r>
+      <w:r>
+        <w:t>, 72–74 (1992).</w:t>
+      </w:r>
+    </w:p>
+    <w:p>
+      <w:pPr>
+        <w:pStyle w:val="Bibliography"/>
+      </w:pPr>
+      <w:bookmarkStart w:id="72" w:name="ref-ali_trauma_1993"/>
+      <w:bookmarkEnd w:id="71"/>
+      <w:r>
+        <w:t xml:space="preserve">9. </w:t>
+      </w:r>
+      <w:r>
+        <w:tab/>
+        <w:t xml:space="preserve">Ali, J. </w:t>
+      </w:r>
+      <w:r>
+        <w:rPr>
+          <w:i/>
+          <w:iCs/>
+        </w:rPr>
+        <w:t>et al.</w:t>
+      </w:r>
+      <w:r>
+        <w:t xml:space="preserve"> </w:t>
+      </w:r>
+      <w:hyperlink r:id="rId26">
+        <w:r>
+          <w:rPr>
+            <w:rStyle w:val="Hyperlink"/>
+          </w:rPr>
+          <w:t>Trauma outcome improves following the advanced trauma life support program in a developing country</w:t>
+        </w:r>
+      </w:hyperlink>
+      <w:r>
+        <w:t xml:space="preserve">. </w:t>
+      </w:r>
+      <w:r>
+        <w:rPr>
+          <w:i/>
+          <w:iCs/>
+        </w:rPr>
+        <w:t>The Journal of Trauma: Injury, Infection, and Critical Care</w:t>
+      </w:r>
+      <w:r>
+        <w:t xml:space="preserve"> </w:t>
+      </w:r>
+      <w:r>
+        <w:rPr>
+          <w:b/>
+          <w:bCs/>
+        </w:rPr>
+        <w:t>34</w:t>
+      </w:r>
+      <w:r>
+        <w:t>, 890–899 (1993).</w:t>
+      </w:r>
+    </w:p>
+    <w:p>
+      <w:pPr>
+        <w:pStyle w:val="Bibliography"/>
+      </w:pPr>
+      <w:bookmarkStart w:id="73" w:name="ref-van_olden_clinical_2004"/>
+      <w:bookmarkEnd w:id="72"/>
+      <w:r>
+        <w:t xml:space="preserve">10. </w:t>
+      </w:r>
+      <w:r>
+        <w:tab/>
+        <w:t xml:space="preserve">Olden, G. D. J. van </w:t>
+      </w:r>
+      <w:r>
+        <w:rPr>
+          <w:i/>
+          <w:iCs/>
+        </w:rPr>
+        <w:t>et al.</w:t>
+      </w:r>
+      <w:r>
+        <w:t xml:space="preserve"> </w:t>
+      </w:r>
+      <w:hyperlink r:id="rId27">
+        <w:r>
+          <w:rPr>
+            <w:rStyle w:val="Hyperlink"/>
+          </w:rPr>
+          <w:t>Clinical impact of advanced trauma life support</w:t>
+        </w:r>
+      </w:hyperlink>
+      <w:r>
+        <w:t xml:space="preserve">. </w:t>
+      </w:r>
+      <w:r>
+        <w:rPr>
+          <w:i/>
+          <w:iCs/>
+        </w:rPr>
+        <w:t>The American Journal of Emergency Medicine</w:t>
+      </w:r>
+      <w:r>
+        <w:t xml:space="preserve"> </w:t>
+      </w:r>
+      <w:r>
+        <w:rPr>
+          <w:b/>
+          <w:bCs/>
+        </w:rPr>
+        <w:t>22</w:t>
+      </w:r>
+      <w:r>
+        <w:t>, 522–525 (2004).</w:t>
+      </w:r>
+    </w:p>
+    <w:p>
+      <w:pPr>
+        <w:pStyle w:val="Bibliography"/>
+      </w:pPr>
+      <w:bookmarkStart w:id="74" w:name="ref-VanHeng2008"/>
+      <w:bookmarkEnd w:id="73"/>
+      <w:r>
+        <w:rPr>
+          <w:lang w:val="sv-SE"/>
+        </w:rPr>
+        <w:t xml:space="preserve">11. </w:t>
+      </w:r>
+      <w:r>
+        <w:rPr>
+          <w:lang w:val="sv-SE"/>
+        </w:rPr>
+        <w:tab/>
+        <w:t xml:space="preserve">Van </w:t>
+      </w:r>
+      <w:proofErr w:type="spellStart"/>
+      <w:r>
+        <w:rPr>
+          <w:lang w:val="sv-SE"/>
+        </w:rPr>
+        <w:t>Heng</w:t>
+      </w:r>
+      <w:proofErr w:type="spellEnd"/>
+      <w:r>
+        <w:rPr>
+          <w:lang w:val="sv-SE"/>
+        </w:rPr>
+        <w:t xml:space="preserve">, Y. </w:t>
+      </w:r>
+      <w:r>
+        <w:rPr>
+          <w:i/>
+          <w:iCs/>
+          <w:lang w:val="sv-SE"/>
+        </w:rPr>
+        <w:t>et al.</w:t>
+      </w:r>
+      <w:r>
+        <w:rPr>
+          <w:lang w:val="sv-SE"/>
+        </w:rPr>
+        <w:t xml:space="preserve"> </w:t>
+      </w:r>
+      <w:hyperlink r:id="rId28">
+        <w:r>
+          <w:rPr>
+            <w:rStyle w:val="Hyperlink"/>
+          </w:rPr>
+          <w:t>Non-doctors as trauma surgeons? A controlled study of trauma training for non-graduate surgeons in rural cambodia</w:t>
+        </w:r>
+      </w:hyperlink>
+      <w:r>
+        <w:t xml:space="preserve">. </w:t>
+      </w:r>
+      <w:r>
+        <w:rPr>
+          <w:i/>
+          <w:iCs/>
+        </w:rPr>
+        <w:t>Prehospital and Disaster Medicine</w:t>
+      </w:r>
+      <w:r>
+        <w:t xml:space="preserve"> </w:t>
+      </w:r>
+      <w:r>
+        <w:rPr>
+          <w:b/>
+          <w:bCs/>
+        </w:rPr>
+        <w:t>23</w:t>
+      </w:r>
+      <w:r>
+        <w:t>, 483–489 (2008).</w:t>
+      </w:r>
+    </w:p>
+    <w:p>
+      <w:pPr>
+        <w:pStyle w:val="Bibliography"/>
+      </w:pPr>
+      <w:bookmarkStart w:id="75" w:name="ref-Wang2010"/>
+      <w:bookmarkEnd w:id="74"/>
+      <w:r>
+        <w:t xml:space="preserve">12. </w:t>
+      </w:r>
+      <w:r>
+        <w:tab/>
+        <w:t xml:space="preserve">Wang, P. </w:t>
+      </w:r>
+      <w:r>
+        <w:rPr>
+          <w:i/>
+          <w:iCs/>
+        </w:rPr>
+        <w:t>et al.</w:t>
+      </w:r>
+      <w:r>
+        <w:t xml:space="preserve"> Comparison of severe trauma care effect before and after advanced trauma life support training. </w:t>
+      </w:r>
+      <w:r>
+        <w:rPr>
+          <w:i/>
+          <w:iCs/>
+        </w:rPr>
+        <w:t>Chinese Journal of Traumatology (English Edition)</w:t>
+      </w:r>
+      <w:r>
+        <w:t xml:space="preserve"> </w:t>
+      </w:r>
+      <w:r>
+        <w:rPr>
+          <w:b/>
+          <w:bCs/>
+        </w:rPr>
+        <w:t>13</w:t>
+      </w:r>
+      <w:r>
+        <w:t>, 341–344 (2010).</w:t>
+      </w:r>
+    </w:p>
+    <w:p>
+      <w:pPr>
+        <w:pStyle w:val="Bibliography"/>
+      </w:pPr>
+      <w:bookmarkStart w:id="76" w:name="ref-drimousis_advanced_2011"/>
+      <w:bookmarkEnd w:id="75"/>
+      <w:r>
+        <w:t xml:space="preserve">13. </w:t>
+      </w:r>
+      <w:r>
+        <w:tab/>
+        <w:t xml:space="preserve">Drimousis, P. G. </w:t>
+      </w:r>
+      <w:r>
+        <w:rPr>
+          <w:i/>
+          <w:iCs/>
+        </w:rPr>
+        <w:t>et al.</w:t>
+      </w:r>
+      <w:r>
+        <w:t xml:space="preserve"> </w:t>
+      </w:r>
+      <w:hyperlink r:id="rId29">
+        <w:r>
+          <w:rPr>
+            <w:rStyle w:val="Hyperlink"/>
+          </w:rPr>
+          <w:t>Advanced Trauma Life Support certified physicians in a non trauma system setting: Is it enough?</w:t>
+        </w:r>
+      </w:hyperlink>
+      <w:r>
+        <w:t xml:space="preserve"> </w:t>
+      </w:r>
+      <w:r>
+        <w:rPr>
+          <w:i/>
+          <w:iCs/>
+        </w:rPr>
+        <w:t>Resuscitation</w:t>
+      </w:r>
+      <w:r>
+        <w:t xml:space="preserve"> </w:t>
+      </w:r>
+      <w:r>
+        <w:rPr>
+          <w:b/>
+          <w:bCs/>
+        </w:rPr>
+        <w:t>82</w:t>
+      </w:r>
+      <w:r>
+        <w:t>, 180–184 (2011).</w:t>
+      </w:r>
+    </w:p>
+    <w:p>
+      <w:pPr>
+        <w:pStyle w:val="Bibliography"/>
+      </w:pPr>
+      <w:bookmarkStart w:id="77" w:name="ref-noordin_evolution_2011"/>
+      <w:bookmarkEnd w:id="76"/>
+      <w:r>
+        <w:t xml:space="preserve">14. </w:t>
+      </w:r>
+      <w:r>
+        <w:tab/>
+        <w:t xml:space="preserve">Noordin, S. </w:t>
+      </w:r>
+      <w:r>
+        <w:rPr>
+          <w:i/>
+          <w:iCs/>
+        </w:rPr>
+        <w:t>et al.</w:t>
+      </w:r>
+      <w:r>
+        <w:t xml:space="preserve"> </w:t>
+      </w:r>
+      <w:hyperlink r:id="rId30">
+        <w:r>
+          <w:rPr>
+            <w:rStyle w:val="Hyperlink"/>
+          </w:rPr>
+          <w:t>Evolution of trauma management at a tertiary care hospital: A cohort study</w:t>
+        </w:r>
+      </w:hyperlink>
+      <w:r>
+        <w:t xml:space="preserve">. </w:t>
+      </w:r>
+      <w:r>
+        <w:rPr>
+          <w:i/>
+          <w:iCs/>
+        </w:rPr>
+        <w:t>International Journal of Surgery</w:t>
+      </w:r>
+      <w:r>
+        <w:t xml:space="preserve"> </w:t>
+      </w:r>
+      <w:r>
+        <w:rPr>
+          <w:b/>
+          <w:bCs/>
+        </w:rPr>
+        <w:t>9</w:t>
+      </w:r>
+      <w:r>
+        <w:t>, 75–78 (2011).</w:t>
+      </w:r>
+    </w:p>
+    <w:p>
+      <w:pPr>
+        <w:pStyle w:val="Bibliography"/>
+      </w:pPr>
+      <w:bookmarkStart w:id="78" w:name="ref-hashmi_hospital-based_2013"/>
+      <w:bookmarkEnd w:id="77"/>
+      <w:r>
+        <w:t xml:space="preserve">15. </w:t>
+      </w:r>
+      <w:r>
+        <w:tab/>
+        <w:t xml:space="preserve">Hashmi, Z. G. </w:t>
+      </w:r>
+      <w:r>
+        <w:rPr>
+          <w:i/>
+          <w:iCs/>
+        </w:rPr>
+        <w:t>et al.</w:t>
+      </w:r>
+      <w:r>
+        <w:t xml:space="preserve"> </w:t>
+      </w:r>
+      <w:hyperlink r:id="rId31">
+        <w:r>
+          <w:rPr>
+            <w:rStyle w:val="Hyperlink"/>
+          </w:rPr>
+          <w:t>Hospital-based trauma quality improvement initiatives: First step toward improving trauma outcomes in the developing world</w:t>
+        </w:r>
+      </w:hyperlink>
+      <w:r>
+        <w:t xml:space="preserve">. </w:t>
+      </w:r>
+      <w:r>
+        <w:rPr>
+          <w:i/>
+          <w:iCs/>
+        </w:rPr>
+        <w:t>Journal of Trauma and Acute Care Surgery</w:t>
+      </w:r>
+      <w:r>
+        <w:t xml:space="preserve"> </w:t>
+      </w:r>
+      <w:r>
+        <w:rPr>
+          <w:b/>
+          <w:bCs/>
+        </w:rPr>
+        <w:t>75</w:t>
+      </w:r>
+      <w:r>
+        <w:t>, 60–68 (2013).</w:t>
+      </w:r>
+    </w:p>
+    <w:p>
+      <w:pPr>
+        <w:pStyle w:val="Bibliography"/>
+      </w:pPr>
+      <w:bookmarkStart w:id="79" w:name="ref-Petroze2014"/>
+      <w:bookmarkEnd w:id="78"/>
+      <w:r>
+        <w:lastRenderedPageBreak/>
+        <w:t xml:space="preserve">16. </w:t>
+      </w:r>
+      <w:r>
+        <w:tab/>
+        <w:t xml:space="preserve">Petroze, R. T. </w:t>
+      </w:r>
+      <w:r>
+        <w:rPr>
+          <w:i/>
+          <w:iCs/>
+        </w:rPr>
+        <w:t>et al.</w:t>
+      </w:r>
+      <w:r>
+        <w:t xml:space="preserve"> </w:t>
+      </w:r>
+      <w:hyperlink r:id="rId32">
+        <w:r>
+          <w:rPr>
+            <w:rStyle w:val="Hyperlink"/>
+          </w:rPr>
+          <w:t>Can focused trauma education initiatives reduce mortality or improve resource utilization in a low-resource setting?</w:t>
+        </w:r>
+      </w:hyperlink>
+      <w:r>
+        <w:t xml:space="preserve"> </w:t>
+      </w:r>
+      <w:r>
+        <w:rPr>
+          <w:i/>
+          <w:iCs/>
+        </w:rPr>
+        <w:t>World Journal of Surgery</w:t>
+      </w:r>
+      <w:r>
+        <w:t xml:space="preserve"> </w:t>
+      </w:r>
+      <w:r>
+        <w:rPr>
+          <w:b/>
+          <w:bCs/>
+        </w:rPr>
+        <w:t>39</w:t>
+      </w:r>
+      <w:r>
+        <w:t>, 926–933 (2014).</w:t>
+      </w:r>
+    </w:p>
+    <w:p>
+      <w:pPr>
+        <w:pStyle w:val="Bibliography"/>
+      </w:pPr>
+      <w:bookmarkStart w:id="80" w:name="ref-magnone_impact_2015"/>
+      <w:bookmarkEnd w:id="79"/>
+      <w:r>
+        <w:t xml:space="preserve">17. </w:t>
+      </w:r>
+      <w:r>
+        <w:tab/>
+        <w:t xml:space="preserve">Magnone, S. </w:t>
+      </w:r>
+      <w:r>
+        <w:rPr>
+          <w:i/>
+          <w:iCs/>
+        </w:rPr>
+        <w:t>et al.</w:t>
+      </w:r>
+      <w:r>
+        <w:t xml:space="preserve"> </w:t>
+      </w:r>
+      <w:hyperlink r:id="rId33">
+        <w:r>
+          <w:rPr>
+            <w:rStyle w:val="Hyperlink"/>
+          </w:rPr>
+          <w:t>Impact of ATLS Guidelines and Trauma Team Introduction an 24 Hours Mortality in Severe Trauma in a Busy Italian Metropolitan Hospital: A Case Control Study.</w:t>
+        </w:r>
+      </w:hyperlink>
+      <w:r>
+        <w:t xml:space="preserve"> </w:t>
+      </w:r>
+      <w:r>
+        <w:rPr>
+          <w:i/>
+          <w:iCs/>
+        </w:rPr>
+        <w:t>Turkish Journal of Trauma and Emergency Surgery</w:t>
+      </w:r>
+      <w:r>
+        <w:t xml:space="preserve"> (2015).</w:t>
+      </w:r>
+    </w:p>
+    <w:p>
+      <w:pPr>
+        <w:pStyle w:val="Bibliography"/>
+      </w:pPr>
+      <w:bookmarkStart w:id="81" w:name="ref-bellanova_mountain_2016"/>
+      <w:bookmarkEnd w:id="80"/>
+      <w:r>
+        <w:t xml:space="preserve">18. </w:t>
+      </w:r>
+      <w:r>
+        <w:tab/>
+        <w:t xml:space="preserve">Bellanova, G. </w:t>
+      </w:r>
+      <w:r>
+        <w:rPr>
+          <w:i/>
+          <w:iCs/>
+        </w:rPr>
+        <w:t>et al.</w:t>
+      </w:r>
+      <w:r>
+        <w:t xml:space="preserve"> In a Mountain Trauma Center. </w:t>
+      </w:r>
+      <w:r>
+        <w:rPr>
+          <w:i/>
+          <w:iCs/>
+        </w:rPr>
+        <w:t>Ann. Ital. Chir.</w:t>
+      </w:r>
+      <w:r>
+        <w:t xml:space="preserve"> (2016).</w:t>
+      </w:r>
+    </w:p>
+    <w:p>
+      <w:pPr>
+        <w:pStyle w:val="Bibliography"/>
+      </w:pPr>
+      <w:bookmarkStart w:id="82" w:name="ref-CioèPeña2016"/>
+      <w:bookmarkEnd w:id="81"/>
+      <w:r>
+        <w:t xml:space="preserve">19. </w:t>
+      </w:r>
+      <w:r>
+        <w:tab/>
+        <w:t xml:space="preserve">Cioè-Peña, E. </w:t>
+      </w:r>
+      <w:r>
+        <w:rPr>
+          <w:i/>
+          <w:iCs/>
+        </w:rPr>
+        <w:t>et al.</w:t>
+      </w:r>
+      <w:r>
+        <w:t xml:space="preserve"> </w:t>
+      </w:r>
+      <w:hyperlink r:id="rId34">
+        <w:r>
+          <w:rPr>
+            <w:rStyle w:val="Hyperlink"/>
+          </w:rPr>
+          <w:t>Development and implementation of a hospital-based trauma response system in an urban hospital in san salvador, el salvador</w:t>
+        </w:r>
+      </w:hyperlink>
+      <w:r>
+        <w:t xml:space="preserve">. </w:t>
+      </w:r>
+      <w:r>
+        <w:rPr>
+          <w:i/>
+          <w:iCs/>
+        </w:rPr>
+        <w:t>Trauma</w:t>
+      </w:r>
+      <w:r>
+        <w:t xml:space="preserve"> </w:t>
+      </w:r>
+      <w:r>
+        <w:rPr>
+          <w:b/>
+          <w:bCs/>
+        </w:rPr>
+        <w:t>19</w:t>
+      </w:r>
+      <w:r>
+        <w:t>, 118–126 (2016).</w:t>
+      </w:r>
+    </w:p>
+    <w:p>
+      <w:pPr>
+        <w:pStyle w:val="Bibliography"/>
+      </w:pPr>
+      <w:bookmarkStart w:id="83" w:name="ref-kamau_impact_2024"/>
+      <w:bookmarkEnd w:id="82"/>
+      <w:r>
+        <w:t xml:space="preserve">20. </w:t>
+      </w:r>
+      <w:r>
+        <w:tab/>
+        <w:t xml:space="preserve">Kamau, C. </w:t>
+      </w:r>
+      <w:r>
+        <w:rPr>
+          <w:i/>
+          <w:iCs/>
+        </w:rPr>
+        <w:t>et al.</w:t>
+      </w:r>
+      <w:r>
+        <w:t xml:space="preserve"> </w:t>
+      </w:r>
+      <w:hyperlink r:id="rId35">
+        <w:r>
+          <w:rPr>
+            <w:rStyle w:val="Hyperlink"/>
+          </w:rPr>
+          <w:t>Impact of advanced trauma life support training on 30-day mortality in severely injured patients at a Kenyan tertiary center: A retrospective matched case-control study</w:t>
+        </w:r>
+      </w:hyperlink>
+      <w:r>
+        <w:t xml:space="preserve">. </w:t>
+      </w:r>
+      <w:r>
+        <w:rPr>
+          <w:i/>
+          <w:iCs/>
+        </w:rPr>
+        <w:t>International Journal of Emergency Medicine</w:t>
+      </w:r>
+      <w:r>
+        <w:t xml:space="preserve"> </w:t>
+      </w:r>
+      <w:r>
+        <w:rPr>
+          <w:b/>
+          <w:bCs/>
+        </w:rPr>
+        <w:t>17</w:t>
+      </w:r>
+      <w:r>
+        <w:t>, 153 (2024).</w:t>
+      </w:r>
+    </w:p>
+    <w:p>
+      <w:pPr>
+        <w:pStyle w:val="Bibliography"/>
+      </w:pPr>
+      <w:bookmarkStart w:id="84" w:name="ref-kumar_evaluating_2025"/>
+      <w:bookmarkEnd w:id="83"/>
+      <w:r>
+        <w:t xml:space="preserve">21. </w:t>
+      </w:r>
+      <w:r>
+        <w:tab/>
+        <w:t xml:space="preserve">Kumar, S. </w:t>
+      </w:r>
+      <w:r>
+        <w:rPr>
+          <w:i/>
+          <w:iCs/>
+        </w:rPr>
+        <w:t>et al.</w:t>
+      </w:r>
+      <w:r>
+        <w:t xml:space="preserve"> </w:t>
+      </w:r>
+      <w:hyperlink r:id="rId36">
+        <w:r>
+          <w:rPr>
+            <w:rStyle w:val="Hyperlink"/>
+          </w:rPr>
+          <w:t>Evaluating the Impact of Advanced Trauma Life Support (ATLS) Training in Reducing Preventable and Potentially Preventable Deaths: A Mixed-Methods Cohort Study</w:t>
+        </w:r>
+      </w:hyperlink>
+      <w:r>
+        <w:t xml:space="preserve">. </w:t>
+      </w:r>
+      <w:r>
+        <w:rPr>
+          <w:i/>
+          <w:iCs/>
+        </w:rPr>
+        <w:t>Cureus</w:t>
+      </w:r>
+      <w:r>
+        <w:t xml:space="preserve"> </w:t>
+      </w:r>
+      <w:r>
+        <w:rPr>
+          <w:b/>
+          <w:bCs/>
+        </w:rPr>
+        <w:t>17</w:t>
+      </w:r>
+      <w:r>
+        <w:t>, e81681 (2025).</w:t>
+      </w:r>
+    </w:p>
+    <w:p>
+      <w:pPr>
+        <w:pStyle w:val="Bibliography"/>
+      </w:pPr>
+      <w:bookmarkStart w:id="85" w:name="ref-Jin2021"/>
+      <w:bookmarkEnd w:id="84"/>
+      <w:r>
+        <w:t xml:space="preserve">22. </w:t>
+      </w:r>
+      <w:r>
+        <w:tab/>
+        <w:t xml:space="preserve">Jin, J. </w:t>
+      </w:r>
+      <w:r>
+        <w:rPr>
+          <w:i/>
+          <w:iCs/>
+        </w:rPr>
+        <w:t>et al.</w:t>
+      </w:r>
+      <w:r>
+        <w:t xml:space="preserve"> </w:t>
+      </w:r>
+      <w:hyperlink r:id="rId37">
+        <w:r>
+          <w:rPr>
+            <w:rStyle w:val="Hyperlink"/>
+          </w:rPr>
+          <w:t>Effectiveness of quality improvement processes, interventions, and structure in trauma systems in low- and middle-income countries: A systematic review and meta-analysis</w:t>
+        </w:r>
+      </w:hyperlink>
+      <w:r>
+        <w:t xml:space="preserve">. </w:t>
+      </w:r>
+      <w:r>
+        <w:rPr>
+          <w:i/>
+          <w:iCs/>
+        </w:rPr>
+        <w:t>World Journal of Surgery</w:t>
+      </w:r>
+      <w:r>
+        <w:t xml:space="preserve"> </w:t>
+      </w:r>
+      <w:r>
+        <w:rPr>
+          <w:b/>
+          <w:bCs/>
+        </w:rPr>
+        <w:t>45</w:t>
+      </w:r>
+      <w:r>
+        <w:t>, 1982–1998 (2021).</w:t>
+      </w:r>
+    </w:p>
+    <w:p>
+      <w:pPr>
+        <w:pStyle w:val="Bibliography"/>
+      </w:pPr>
+      <w:bookmarkStart w:id="86" w:name="ref-putra_impact_2023"/>
+      <w:bookmarkEnd w:id="85"/>
+      <w:r>
+        <w:t xml:space="preserve">23. </w:t>
+      </w:r>
+      <w:r>
+        <w:tab/>
+        <w:t xml:space="preserve">Putra, A. B. </w:t>
+      </w:r>
+      <w:r>
+        <w:rPr>
+          <w:i/>
+          <w:iCs/>
+        </w:rPr>
+        <w:t>et al.</w:t>
+      </w:r>
+      <w:r>
+        <w:t xml:space="preserve"> </w:t>
+      </w:r>
+      <w:hyperlink r:id="rId38">
+        <w:r>
+          <w:rPr>
+            <w:rStyle w:val="Hyperlink"/>
+          </w:rPr>
+          <w:t>Impact of Advanced Trauma Life Support Training for Improving Mortality Outcome: A Systematic Review and Meta-analysis</w:t>
+        </w:r>
+      </w:hyperlink>
+      <w:r>
+        <w:t xml:space="preserve">. </w:t>
+      </w:r>
+      <w:r>
+        <w:rPr>
+          <w:i/>
+          <w:iCs/>
+        </w:rPr>
+        <w:t>The New Ropanasury Journal of Surgery</w:t>
+      </w:r>
+      <w:r>
+        <w:t xml:space="preserve"> </w:t>
+      </w:r>
+      <w:r>
+        <w:rPr>
+          <w:b/>
+          <w:bCs/>
+        </w:rPr>
+        <w:t>8</w:t>
+      </w:r>
+      <w:r>
+        <w:t>, (2023).</w:t>
+      </w:r>
+    </w:p>
+    <w:p>
+      <w:pPr>
+        <w:pStyle w:val="Bibliography"/>
+      </w:pPr>
+      <w:bookmarkStart w:id="87" w:name="ref-mciver_effect_2024"/>
+      <w:bookmarkEnd w:id="86"/>
+      <w:r>
+        <w:t xml:space="preserve">24. </w:t>
+      </w:r>
+      <w:r>
+        <w:tab/>
+        <w:t xml:space="preserve">McIver, R. </w:t>
+      </w:r>
+      <w:r>
+        <w:rPr>
+          <w:i/>
+          <w:iCs/>
+        </w:rPr>
+        <w:t>et al.</w:t>
+      </w:r>
+      <w:r>
+        <w:t xml:space="preserve"> </w:t>
+      </w:r>
+      <w:hyperlink r:id="rId39">
+        <w:r>
+          <w:rPr>
+            <w:rStyle w:val="Hyperlink"/>
+          </w:rPr>
+          <w:t>Effect of trauma quality improvement initiatives on outcomes and costs at community hospitals: A scoping review</w:t>
+        </w:r>
+      </w:hyperlink>
+      <w:r>
+        <w:t xml:space="preserve">. </w:t>
+      </w:r>
+      <w:r>
+        <w:rPr>
+          <w:i/>
+          <w:iCs/>
+        </w:rPr>
+        <w:t>Injury</w:t>
+      </w:r>
+      <w:r>
+        <w:t xml:space="preserve"> </w:t>
+      </w:r>
+      <w:r>
+        <w:rPr>
+          <w:b/>
+          <w:bCs/>
+        </w:rPr>
+        <w:t>55</w:t>
+      </w:r>
+      <w:r>
+        <w:t>, 111492 (2024).</w:t>
+      </w:r>
+    </w:p>
+    <w:p>
+      <w:pPr>
+        <w:pStyle w:val="Bibliography"/>
+      </w:pPr>
+      <w:bookmarkStart w:id="88" w:name="ref-Ali1996"/>
+      <w:bookmarkEnd w:id="87"/>
+      <w:r>
+        <w:t xml:space="preserve">25. </w:t>
+      </w:r>
+      <w:r>
+        <w:tab/>
+        <w:t xml:space="preserve">Ali, J. </w:t>
+      </w:r>
+      <w:r>
+        <w:rPr>
+          <w:i/>
+          <w:iCs/>
+        </w:rPr>
+        <w:t>et al.</w:t>
+      </w:r>
+      <w:r>
+        <w:t xml:space="preserve"> </w:t>
+      </w:r>
+      <w:hyperlink r:id="rId40">
+        <w:r>
+          <w:rPr>
+            <w:rStyle w:val="Hyperlink"/>
+          </w:rPr>
+          <w:t>Teaching effectiveness of the advanced trauma life support program as demonstrated by an objective structured clinical examination for practicing physicians</w:t>
+        </w:r>
+      </w:hyperlink>
+      <w:r>
+        <w:t xml:space="preserve">. </w:t>
+      </w:r>
+      <w:r>
+        <w:rPr>
+          <w:i/>
+          <w:iCs/>
+        </w:rPr>
+        <w:t>World Journal of Surgery</w:t>
+      </w:r>
+      <w:r>
+        <w:t xml:space="preserve"> </w:t>
+      </w:r>
+      <w:r>
+        <w:rPr>
+          <w:b/>
+          <w:bCs/>
+        </w:rPr>
+        <w:t>20</w:t>
+      </w:r>
+      <w:r>
+        <w:t>, 1121–1126 (1996).</w:t>
+      </w:r>
+    </w:p>
+    <w:p>
+      <w:pPr>
+        <w:pStyle w:val="Bibliography"/>
+      </w:pPr>
+      <w:bookmarkStart w:id="89" w:name="ref-Ali1999"/>
+      <w:bookmarkEnd w:id="88"/>
+      <w:r>
+        <w:t xml:space="preserve">26. </w:t>
+      </w:r>
+      <w:r>
+        <w:tab/>
+        <w:t xml:space="preserve">Ali, J. </w:t>
+      </w:r>
+      <w:r>
+        <w:rPr>
+          <w:i/>
+          <w:iCs/>
+        </w:rPr>
+        <w:t>et al.</w:t>
+      </w:r>
+      <w:r>
+        <w:t xml:space="preserve"> </w:t>
+      </w:r>
+      <w:hyperlink r:id="rId41">
+        <w:r>
+          <w:rPr>
+            <w:rStyle w:val="Hyperlink"/>
+          </w:rPr>
+          <w:t>Comparison of performance of interns completing the old (1993) and new interactive (1997) advanced trauma life support courses</w:t>
+        </w:r>
+      </w:hyperlink>
+      <w:r>
+        <w:t xml:space="preserve">. </w:t>
+      </w:r>
+      <w:r>
+        <w:rPr>
+          <w:i/>
+          <w:iCs/>
+        </w:rPr>
+        <w:t>The Journal of Trauma: Injury, Infection, and Critical Care</w:t>
+      </w:r>
+      <w:r>
+        <w:t xml:space="preserve"> </w:t>
+      </w:r>
+      <w:r>
+        <w:rPr>
+          <w:b/>
+          <w:bCs/>
+        </w:rPr>
+        <w:t>46</w:t>
+      </w:r>
+      <w:r>
+        <w:t>, 80–86 (1999).</w:t>
+      </w:r>
+    </w:p>
+    <w:p>
+      <w:pPr>
+        <w:pStyle w:val="Bibliography"/>
+      </w:pPr>
+      <w:bookmarkStart w:id="90" w:name="ref-GerdinWärnberg2022"/>
+      <w:bookmarkEnd w:id="89"/>
+      <w:r>
+        <w:t xml:space="preserve">27. </w:t>
+      </w:r>
+      <w:r>
+        <w:tab/>
+        <w:t xml:space="preserve">Gerdin Wärnberg, M. </w:t>
+      </w:r>
+      <w:r>
+        <w:rPr>
+          <w:i/>
+          <w:iCs/>
+        </w:rPr>
+        <w:t>et al.</w:t>
+      </w:r>
+      <w:r>
+        <w:t xml:space="preserve"> </w:t>
+      </w:r>
+      <w:hyperlink r:id="rId42">
+        <w:r>
+          <w:rPr>
+            <w:rStyle w:val="Hyperlink"/>
+          </w:rPr>
+          <w:t>A pilot multicentre cluster randomised trial to compare the effect of trauma life support training programmes on patient and provider outcomes</w:t>
+        </w:r>
+      </w:hyperlink>
+      <w:r>
+        <w:t xml:space="preserve">. </w:t>
+      </w:r>
+      <w:r>
+        <w:rPr>
+          <w:i/>
+          <w:iCs/>
+        </w:rPr>
+        <w:t>BMJ Open</w:t>
+      </w:r>
+      <w:r>
+        <w:t xml:space="preserve"> </w:t>
+      </w:r>
+      <w:r>
+        <w:rPr>
+          <w:b/>
+          <w:bCs/>
+        </w:rPr>
+        <w:t>12</w:t>
+      </w:r>
+      <w:r>
+        <w:t>, e057504 (2022).</w:t>
+      </w:r>
+    </w:p>
+    <w:p>
+      <w:pPr>
+        <w:pStyle w:val="Bibliography"/>
+      </w:pPr>
+      <w:bookmarkStart w:id="91" w:name="ref-teresi_guidelines_2022"/>
+      <w:bookmarkEnd w:id="90"/>
+      <w:r>
+        <w:t xml:space="preserve">28. </w:t>
+      </w:r>
+      <w:r>
+        <w:tab/>
+        <w:t xml:space="preserve">Teresi, J. A. </w:t>
+      </w:r>
+      <w:r>
+        <w:rPr>
+          <w:i/>
+          <w:iCs/>
+        </w:rPr>
+        <w:t>et al.</w:t>
+      </w:r>
+      <w:r>
+        <w:t xml:space="preserve"> </w:t>
+      </w:r>
+      <w:hyperlink r:id="rId43">
+        <w:r>
+          <w:rPr>
+            <w:rStyle w:val="Hyperlink"/>
+          </w:rPr>
+          <w:t>Guidelines for Designing and Evaluating Feasibility Pilot Studies</w:t>
+        </w:r>
+      </w:hyperlink>
+      <w:r>
+        <w:t xml:space="preserve">. </w:t>
+      </w:r>
+      <w:r>
+        <w:rPr>
+          <w:i/>
+          <w:iCs/>
+        </w:rPr>
+        <w:t>Medical care</w:t>
+      </w:r>
+      <w:r>
+        <w:t xml:space="preserve"> </w:t>
+      </w:r>
+      <w:r>
+        <w:rPr>
+          <w:b/>
+          <w:bCs/>
+        </w:rPr>
+        <w:t>60</w:t>
+      </w:r>
+      <w:r>
+        <w:t>, 95–103 (2022).</w:t>
+      </w:r>
+    </w:p>
+    <w:p>
+      <w:pPr>
+        <w:pStyle w:val="Bibliography"/>
+      </w:pPr>
+      <w:bookmarkStart w:id="92" w:name="ref-icdpicr_2022"/>
+      <w:bookmarkEnd w:id="91"/>
+      <w:r>
+        <w:t xml:space="preserve">29. </w:t>
+      </w:r>
+      <w:r>
+        <w:tab/>
+        <w:t xml:space="preserve">Black, A. </w:t>
+      </w:r>
+      <w:r>
+        <w:rPr>
+          <w:i/>
+          <w:iCs/>
+        </w:rPr>
+        <w:t>et al.</w:t>
+      </w:r>
+      <w:r>
+        <w:t xml:space="preserve"> </w:t>
+      </w:r>
+      <w:hyperlink r:id="rId44">
+        <w:r>
+          <w:rPr>
+            <w:rStyle w:val="Hyperlink"/>
+            <w:i/>
+            <w:iCs/>
+          </w:rPr>
+          <w:t>Icdpicr: ’ICD’ programs for injury categorization in r</w:t>
+        </w:r>
+      </w:hyperlink>
+      <w:r>
+        <w:t>. (2022).</w:t>
+      </w:r>
+    </w:p>
+    <w:p>
+      <w:pPr>
+        <w:pStyle w:val="Bibliography"/>
+      </w:pPr>
+      <w:bookmarkStart w:id="93" w:name="ref-jyani_development_2022"/>
+      <w:bookmarkEnd w:id="92"/>
+      <w:r>
+        <w:lastRenderedPageBreak/>
+        <w:t xml:space="preserve">30. </w:t>
+      </w:r>
+      <w:r>
+        <w:tab/>
+        <w:t xml:space="preserve">Jyani, G. </w:t>
+      </w:r>
+      <w:r>
+        <w:rPr>
+          <w:i/>
+          <w:iCs/>
+        </w:rPr>
+        <w:t>et al.</w:t>
+      </w:r>
+      <w:r>
+        <w:t xml:space="preserve"> </w:t>
+      </w:r>
+      <w:hyperlink r:id="rId45">
+        <w:r>
+          <w:rPr>
+            <w:rStyle w:val="Hyperlink"/>
+          </w:rPr>
+          <w:t>Development of an EQ-5D Value Set for India Using an Extended Design (DEVINE) Study: The Indian 5-Level Version EQ-5D Value Set</w:t>
+        </w:r>
+      </w:hyperlink>
+      <w:r>
+        <w:t xml:space="preserve">. </w:t>
+      </w:r>
+      <w:r>
+        <w:rPr>
+          <w:i/>
+          <w:iCs/>
+        </w:rPr>
+        <w:t>Value in Health</w:t>
+      </w:r>
+      <w:r>
+        <w:t xml:space="preserve"> </w:t>
+      </w:r>
+      <w:r>
+        <w:rPr>
+          <w:b/>
+          <w:bCs/>
+        </w:rPr>
+        <w:t>25</w:t>
+      </w:r>
+      <w:r>
+        <w:t>, 1218–1226 (2022).</w:t>
+      </w:r>
+    </w:p>
+    <w:p>
+      <w:pPr>
+        <w:pStyle w:val="Bibliography"/>
+      </w:pPr>
+      <w:bookmarkStart w:id="94" w:name="ref-david_patient-reported_2024"/>
+      <w:bookmarkEnd w:id="93"/>
+      <w:r>
+        <w:t xml:space="preserve">31. </w:t>
+      </w:r>
+      <w:r>
+        <w:tab/>
+        <w:t xml:space="preserve">David, S. </w:t>
+      </w:r>
+      <w:r>
+        <w:rPr>
+          <w:i/>
+          <w:iCs/>
+        </w:rPr>
+        <w:t>et al.</w:t>
+      </w:r>
+      <w:r>
+        <w:t xml:space="preserve"> </w:t>
+      </w:r>
+      <w:hyperlink r:id="rId46">
+        <w:r>
+          <w:rPr>
+            <w:rStyle w:val="Hyperlink"/>
+          </w:rPr>
+          <w:t>Patient-reported outcomes relevant to post-discharge trauma patients in urban India</w:t>
+        </w:r>
+      </w:hyperlink>
+      <w:r>
+        <w:t>. (2024).</w:t>
+      </w:r>
+    </w:p>
+    <w:p>
+      <w:pPr>
+        <w:pStyle w:val="Bibliography"/>
+      </w:pPr>
+      <w:bookmarkStart w:id="95" w:name="ref-R_2024"/>
+      <w:bookmarkEnd w:id="94"/>
+      <w:r>
+        <w:t xml:space="preserve">32. </w:t>
+      </w:r>
+      <w:r>
+        <w:tab/>
+        <w:t xml:space="preserve">R Core Team. </w:t>
+      </w:r>
+      <w:hyperlink r:id="rId47">
+        <w:r>
+          <w:rPr>
+            <w:rStyle w:val="Hyperlink"/>
+            <w:i/>
+            <w:iCs/>
+          </w:rPr>
+          <w:t>R: A language and environment for statistical computing</w:t>
+        </w:r>
+      </w:hyperlink>
+      <w:r>
+        <w:t>. (R Foundation for Statistical Computing, 2024).</w:t>
+      </w:r>
+    </w:p>
+    <w:p>
+      <w:pPr>
+        <w:pStyle w:val="Bibliography"/>
+      </w:pPr>
+      <w:bookmarkStart w:id="96" w:name="ref-warnberg_additional_2025"/>
+      <w:bookmarkEnd w:id="95"/>
+      <w:r>
+        <w:t xml:space="preserve">33. </w:t>
+      </w:r>
+      <w:r>
+        <w:tab/>
+        <w:t xml:space="preserve">Wärnberg, M. </w:t>
+      </w:r>
+      <w:hyperlink r:id="rId48">
+        <w:r>
+          <w:rPr>
+            <w:rStyle w:val="Hyperlink"/>
+          </w:rPr>
+          <w:t>Additional Online Material - Feasibility of a Cluster Randomised Trial on the Effect of Trauma Life Support Training: A Pilot Study in India</w:t>
+        </w:r>
+      </w:hyperlink>
+      <w:r>
+        <w:t>. (2025).</w:t>
+      </w:r>
+    </w:p>
+    <w:p>
+      <w:pPr>
+        <w:pStyle w:val="Bibliography"/>
+      </w:pPr>
+      <w:bookmarkStart w:id="97" w:name="ref-Roberts2013"/>
+      <w:bookmarkEnd w:id="96"/>
+      <w:r>
+        <w:t xml:space="preserve">34. </w:t>
+      </w:r>
+      <w:r>
+        <w:tab/>
+        <w:t xml:space="preserve">Roberts, I. </w:t>
+      </w:r>
+      <w:r>
+        <w:rPr>
+          <w:i/>
+          <w:iCs/>
+        </w:rPr>
+        <w:t>et al.</w:t>
+      </w:r>
+      <w:r>
+        <w:t xml:space="preserve"> </w:t>
+      </w:r>
+      <w:hyperlink r:id="rId49">
+        <w:r>
+          <w:rPr>
+            <w:rStyle w:val="Hyperlink"/>
+          </w:rPr>
+          <w:t>The CRASH-2 trial: A randomised controlled trial and economic evaluation of the effects of tranexamic acid on death, vascular occlusive events and transfusion requirement in bleeding trauma patients</w:t>
+        </w:r>
+      </w:hyperlink>
+      <w:r>
+        <w:t xml:space="preserve">. </w:t>
+      </w:r>
+      <w:r>
+        <w:rPr>
+          <w:i/>
+          <w:iCs/>
+        </w:rPr>
+        <w:t>Health Technol Assess</w:t>
+      </w:r>
+      <w:r>
+        <w:t xml:space="preserve"> </w:t>
+      </w:r>
+      <w:r>
+        <w:rPr>
+          <w:b/>
+          <w:bCs/>
+        </w:rPr>
+        <w:t>17</w:t>
+      </w:r>
+      <w:r>
+        <w:t>, (2013).</w:t>
+      </w:r>
+    </w:p>
+    <w:p>
+      <w:pPr>
+        <w:pStyle w:val="Bibliography"/>
+      </w:pPr>
+      <w:bookmarkStart w:id="98" w:name="ref-Sierink2016"/>
+      <w:bookmarkEnd w:id="97"/>
+      <w:r>
+        <w:t xml:space="preserve">35. </w:t>
+      </w:r>
+      <w:r>
+        <w:tab/>
+        <w:t xml:space="preserve">Sierink, J. C. </w:t>
+      </w:r>
+      <w:r>
+        <w:rPr>
+          <w:i/>
+          <w:iCs/>
+        </w:rPr>
+        <w:t>et al.</w:t>
+      </w:r>
+      <w:r>
+        <w:t xml:space="preserve"> </w:t>
+      </w:r>
+      <w:hyperlink r:id="rId50">
+        <w:r>
+          <w:rPr>
+            <w:rStyle w:val="Hyperlink"/>
+          </w:rPr>
+          <w:t>Immediate total-body CT scanning versus conventional imaging and selective CT scanning in patients with severe trauma (REACT-2): A randomised controlled trial</w:t>
+        </w:r>
+      </w:hyperlink>
+      <w:r>
+        <w:t xml:space="preserve">. </w:t>
+      </w:r>
+      <w:r>
+        <w:rPr>
+          <w:i/>
+          <w:iCs/>
+        </w:rPr>
+        <w:t>The Lancet</w:t>
+      </w:r>
+      <w:r>
+        <w:t xml:space="preserve"> </w:t>
+      </w:r>
+      <w:r>
+        <w:rPr>
+          <w:b/>
+          <w:bCs/>
+        </w:rPr>
+        <w:t>388</w:t>
+      </w:r>
+      <w:r>
+        <w:t>, 673–683 (2016).</w:t>
+      </w:r>
+    </w:p>
+    <w:p>
+      <w:pPr>
+        <w:pStyle w:val="Bibliography"/>
+      </w:pPr>
+      <w:bookmarkStart w:id="99" w:name="ref-eldridge_how_2015"/>
+      <w:bookmarkEnd w:id="98"/>
+      <w:r>
+        <w:t xml:space="preserve">36. </w:t>
+      </w:r>
+      <w:r>
+        <w:tab/>
+        <w:t xml:space="preserve">Eldridge, S. M. </w:t>
+      </w:r>
+      <w:r>
+        <w:rPr>
+          <w:i/>
+          <w:iCs/>
+        </w:rPr>
+        <w:t>et al.</w:t>
+      </w:r>
+      <w:r>
+        <w:t xml:space="preserve"> </w:t>
+      </w:r>
+      <w:hyperlink r:id="rId51">
+        <w:r>
+          <w:rPr>
+            <w:rStyle w:val="Hyperlink"/>
+          </w:rPr>
+          <w:t>How big should the pilot study for my cluster randomised trial be?</w:t>
+        </w:r>
+      </w:hyperlink>
+      <w:r>
+        <w:t xml:space="preserve"> </w:t>
+      </w:r>
+      <w:r>
+        <w:rPr>
+          <w:i/>
+          <w:iCs/>
+        </w:rPr>
+        <w:t>Statistical Methods in Medical Research</w:t>
+      </w:r>
+      <w:r>
+        <w:t xml:space="preserve"> </w:t>
+      </w:r>
+      <w:r>
+        <w:rPr>
+          <w:b/>
+          <w:bCs/>
+        </w:rPr>
+        <w:t>25</w:t>
+      </w:r>
+      <w:r>
+        <w:t>, 1039–1056 (2015).</w:t>
+      </w:r>
+    </w:p>
+    <w:p>
+      <w:pPr>
+        <w:pStyle w:val="Bibliography"/>
+      </w:pPr>
+      <w:bookmarkStart w:id="100" w:name="ref-wiles_atls_2015"/>
+      <w:bookmarkEnd w:id="99"/>
+      <w:r>
+        <w:t xml:space="preserve">37. </w:t>
+      </w:r>
+      <w:r>
+        <w:tab/>
+        <w:t xml:space="preserve">Wiles, M. D. </w:t>
+      </w:r>
+      <w:hyperlink r:id="rId52">
+        <w:r>
+          <w:rPr>
+            <w:rStyle w:val="Hyperlink"/>
+          </w:rPr>
+          <w:t>ATLS: Archaic Trauma Life Support?</w:t>
+        </w:r>
+      </w:hyperlink>
+      <w:r>
+        <w:t xml:space="preserve"> </w:t>
+      </w:r>
+      <w:proofErr w:type="spellStart"/>
+      <w:r>
+        <w:rPr>
+          <w:i/>
+          <w:iCs/>
+        </w:rPr>
+        <w:t>Anaesthesia</w:t>
+      </w:r>
+      <w:proofErr w:type="spellEnd"/>
+      <w:r>
+        <w:t xml:space="preserve"> </w:t>
+      </w:r>
+      <w:r>
+        <w:rPr>
+          <w:b/>
+          <w:bCs/>
+        </w:rPr>
+        <w:t>70</w:t>
+      </w:r>
+      <w:r>
+        <w:t>, 893–897 (2015).</w:t>
+      </w:r>
+      <w:bookmarkEnd w:id="62"/>
+      <w:bookmarkEnd w:id="64"/>
+      <w:bookmarkEnd w:id="100"/>
+    </w:p>
+    <w:p>
+      <w:pPr>
+        <w:spacing w:after="0"/>
+      </w:pPr>
+      <w:r>
+        <w:br w:type="page"/>
+      </w:r>
+    </w:p>
+    <w:p>
+      <w:pPr>
+        <w:pStyle w:val="Heading1"/>
+      </w:pPr>
+      <w:r>
+        <w:lastRenderedPageBreak/>
+        <w:t>Figure Legends</w:t>
+      </w:r>
+    </w:p>
+    <w:p>
+      <w:pPr>
+        <w:pStyle w:val="ImageCaption"/>
+      </w:pPr>
+      <w:r>
         <w:t>Figure 1: Number of patients included per cluster per month. Owing to an error in the data uploading process, data were available for only one and three months in two clusters respectively.</w:t>
       </w:r>
     </w:p>
     <w:p>
       <w:pPr>
-        <w:pStyle w:val="BodyText"/>
-      </w:pPr>
-      <w:r>
-        <w:t xml:space="preserve">The study flow diagram is shown in Figure 2, and patient sample characteristics across trial arms are shown in Table </w:t>
-      </w:r>
-      <w:r>
-        <w:t>1</w:t>
-      </w:r>
-      <w:r>
-        <w:t>. Extended patient sample characteristics are shown in Supplementary Table S2. Overall, 86 (23%) patients were females, the median (interquartile range, IQR) age was 33 (24, 46) years, and the median ISS (IQR) was 4 (1, 8). These prognostic factors differed between the trial arms. A total of 32 (10%) patients died within 30 days of arrival at the emergency department, and 29 (8%) patients died in the hospital.</w:t>
-      </w:r>
-    </w:p>
-    <w:p>
-      <w:pPr>
-        <w:pStyle w:val="BodyText"/>
-      </w:pPr>
-      <w:r>
-        <w:t>After training, a total of 22 (16%) patients in the standard care arm died within 30 days, compared with 1 (4%) patient in the ATLS arm and 3 (5%) patients in the PTC arm. The corresponding rates for in-hospital mortality were 19 (12%), 1 (4%), and 3 (4%) for the standard care, ATLS and PTC arms, respectively.</w:t>
-      </w:r>
-    </w:p>
-    <w:p>
-      <w:pPr>
-        <w:pStyle w:val="CaptionedFigure"/>
-      </w:pPr>
-      <w:r>
-        <w:rPr>
-          <w:noProof/>
-        </w:rPr>
+        <w:pStyle w:val="ImageCaption"/>
+      </w:pPr>
+      <w:r>
+        <w:t>Figure 2: Study flow diagram. Abbreviations: ATLS, Advanced Trauma Life Support; PTC, Primary Trauma Care.</w:t>
+      </w:r>
+    </w:p>
+    <w:p>
+      <w:pPr>
+        <w:pStyle w:val="Heading1"/>
+      </w:pPr>
+      <w:r>
+        <w:br w:type="page"/>
+      </w:r>
+    </w:p>
+    <w:p>
+      <w:pPr>
+        <w:pStyle w:val="Heading1"/>
+      </w:pPr>
+      <w:r>
         <w:lastRenderedPageBreak/>
-        <w:drawing>
-          <wp:inline distT="0" distB="0" distL="0" distR="0" wp14:anchorId="7464711F" wp14:editId="4C54AEDE">
-            <wp:extent cx="5943600" cy="2796988"/>
-            <wp:effectExtent l="0" t="0" r="0" b="0"/>
-            <wp:docPr id="119" name="Picture" descr="Figure 2: Study flow diagram. Abbreviations: ATLS, Advanced Trauma Life Support; PTC, Primary Trauma Care."/>
-            <wp:cNvGraphicFramePr/>
-            <a:graphic xmlns:a="http://schemas.openxmlformats.org/drawingml/2006/main">
-              <a:graphicData uri="http://schemas.openxmlformats.org/drawingml/2006/picture">
-                <pic:pic xmlns:pic="http://schemas.openxmlformats.org/drawingml/2006/picture">
-                  <pic:nvPicPr>
-                    <pic:cNvPr id="120" name="Picture" descr="consort-flow-diagram.png"/>
-                    <pic:cNvPicPr>
-                      <a:picLocks noChangeAspect="1" noChangeArrowheads="1"/>
-                    </pic:cNvPicPr>
-                  </pic:nvPicPr>
-                  <pic:blipFill>
-                    <a:blip r:embed="rId23"/>
-                    <a:stretch>
-                      <a:fillRect/>
-                    </a:stretch>
-                  </pic:blipFill>
-                  <pic:spPr bwMode="auto">
-                    <a:xfrm>
-                      <a:off x="0" y="0"/>
-                      <a:ext cx="5943600" cy="2796988"/>
-                    </a:xfrm>
-                    <a:prstGeom prst="rect">
-                      <a:avLst/>
-                    </a:prstGeom>
-                    <a:noFill/>
-                    <a:ln w="9525">
-                      <a:noFill/>
-                      <a:headEnd/>
-                      <a:tailEnd/>
-                    </a:ln>
-                  </pic:spPr>
-                </pic:pic>
-              </a:graphicData>
-            </a:graphic>
-          </wp:inline>
-        </w:drawing>
-      </w:r>
-    </w:p>
-    <w:p>
-      <w:pPr>
-        <w:pStyle w:val="ImageCaption"/>
-      </w:pPr>
-      <w:bookmarkStart w:id="55" w:name="fig:flow-diagram"/>
-      <w:bookmarkEnd w:id="55"/>
-      <w:r>
-        <w:t>Figure 2: Study flow diagram. Abbreviations: ATLS, Advanced Trauma Life Support; PTC, Primary Trauma Care.</w:t>
+        <w:t>Tables</w:t>
       </w:r>
     </w:p>
     <w:tbl>
@@ -2484,7 +4534,6 @@
                 <w:b/>
                 <w:sz w:val="20"/>
               </w:rPr>
-              <w:lastRenderedPageBreak/>
               <w:t>Table 1.</w:t>
             </w:r>
             <w:r>
@@ -2827,21 +4876,7 @@
                 <w:rFonts w:ascii="Calibri" w:hAnsi="Calibri"/>
                 <w:sz w:val="20"/>
               </w:rPr>
-              <w:t xml:space="preserve">Elderly (Age </w:t>
-            </w:r>
-            <w:r>
-              <w:rPr>
-                <w:rFonts w:ascii="Calibri" w:hAnsi="Calibri"/>
-                <w:sz w:val="20"/>
-              </w:rPr>
-              <w:t>≥</w:t>
-            </w:r>
-            <w:r>
-              <w:rPr>
-                <w:rFonts w:ascii="Calibri" w:hAnsi="Calibri"/>
-                <w:sz w:val="20"/>
-              </w:rPr>
-              <w:t xml:space="preserve"> 65 years), n (%)</w:t>
+              <w:t>Elderly (Age ≥ 65 years), n (%)</w:t>
             </w:r>
           </w:p>
         </w:tc>
@@ -4085,21 +6120,7 @@
                 <w:rFonts w:ascii="Calibri" w:hAnsi="Calibri"/>
                 <w:sz w:val="20"/>
               </w:rPr>
-              <w:t xml:space="preserve">Shock (SBP </w:t>
-            </w:r>
-            <w:r>
-              <w:rPr>
-                <w:rFonts w:ascii="Calibri" w:hAnsi="Calibri"/>
-                <w:sz w:val="20"/>
-              </w:rPr>
-              <w:t>≤</w:t>
-            </w:r>
-            <w:r>
-              <w:rPr>
-                <w:rFonts w:ascii="Calibri" w:hAnsi="Calibri"/>
-                <w:sz w:val="20"/>
-              </w:rPr>
-              <w:t xml:space="preserve"> 90 mmHg), n (%)</w:t>
+              <w:t>Shock (SBP ≤ 90 mmHg), n (%)</w:t>
             </w:r>
           </w:p>
         </w:tc>
@@ -6174,12 +8195,21 @@
               <w:keepNext/>
               <w:spacing w:after="60"/>
             </w:pPr>
-            <w:r>
-              <w:rPr>
-                <w:rFonts w:ascii="Calibri" w:hAnsi="Calibri"/>
-                <w:sz w:val="20"/>
-              </w:rPr>
-              <w:t>30 day mortality, n (%)</w:t>
+            <w:proofErr w:type="gramStart"/>
+            <w:r>
+              <w:rPr>
+                <w:rFonts w:ascii="Calibri" w:hAnsi="Calibri"/>
+                <w:sz w:val="20"/>
+              </w:rPr>
+              <w:t>30 day</w:t>
+            </w:r>
+            <w:proofErr w:type="gramEnd"/>
+            <w:r>
+              <w:rPr>
+                <w:rFonts w:ascii="Calibri" w:hAnsi="Calibri"/>
+                <w:sz w:val="20"/>
+              </w:rPr>
+              <w:t xml:space="preserve"> mortality, n (%)</w:t>
             </w:r>
           </w:p>
         </w:tc>
@@ -6467,51 +8497,15 @@
     </w:tbl>
     <w:p>
       <w:pPr>
-        <w:pStyle w:val="Heading2"/>
-      </w:pPr>
-      <w:bookmarkStart w:id="56" w:name="outcomes"/>
-      <w:r>
-        <w:t>Outcomes</w:t>
-      </w:r>
-    </w:p>
-    <w:p>
-      <w:pPr>
-        <w:pStyle w:val="FirstParagraph"/>
-      </w:pPr>
-      <w:r>
-        <w:t>The percentage of patients who consented to follow-up was 77% and the percentage lost to follow-up was 14%. The missing data rate ranged from 0% to 50%, with details for selected variables shown in Table</w:t>
-      </w:r>
-      <w:r>
-        <w:t xml:space="preserve"> 1</w:t>
-      </w:r>
-      <w:r>
-        <w:t xml:space="preserve"> and in Supplementary Table S2. The variables with the largest </w:t>
-      </w:r>
-      <w:r>
-        <w:lastRenderedPageBreak/>
-        <w:t>amount of missing data were the cost of treatment, complications and cause of death, also reported in Supplementary Table S2.</w:t>
-      </w:r>
-    </w:p>
-    <w:p>
-      <w:pPr>
-        <w:pStyle w:val="BodyText"/>
-      </w:pPr>
-      <w:r>
-        <w:t xml:space="preserve">Differences in distributions between directly observed data and data extracted from medical records for selected variables collected through observation or interviews are shown in Table </w:t>
-      </w:r>
-      <w:r>
-        <w:t>2</w:t>
-      </w:r>
-      <w:r>
-        <w:t>. Overall, the data were similarly distributed, but there were considerably more missing values in the data extracted from medical records than in the directly observed data.</w:t>
-      </w:r>
-    </w:p>
-    <w:p>
-      <w:pPr>
-        <w:pStyle w:val="BodyText"/>
-      </w:pPr>
-      <w:r>
-        <w:t>The percentage of residents who consented to training was 100% and the pass rate was also 100%.</w:t>
+        <w:pStyle w:val="Bibliography"/>
+      </w:pPr>
+    </w:p>
+    <w:p>
+      <w:pPr>
+        <w:spacing w:after="0"/>
+      </w:pPr>
+      <w:r>
+        <w:br w:type="page"/>
       </w:r>
     </w:p>
     <w:tbl>
@@ -6562,6 +8556,7 @@
                 <w:b/>
                 <w:sz w:val="20"/>
               </w:rPr>
+              <w:lastRenderedPageBreak/>
               <w:t>Table 2.</w:t>
             </w:r>
             <w:r>
@@ -8093,2053 +10088,8 @@
     </w:tbl>
     <w:p>
       <w:pPr>
-        <w:pStyle w:val="Heading1"/>
-      </w:pPr>
-      <w:bookmarkStart w:id="57" w:name="discussion"/>
-      <w:bookmarkEnd w:id="53"/>
-      <w:bookmarkEnd w:id="56"/>
-      <w:r>
-        <w:t>Discussion</w:t>
-      </w:r>
-    </w:p>
-    <w:p>
-      <w:pPr>
-        <w:pStyle w:val="FirstParagraph"/>
-      </w:pPr>
-      <w:r>
-        <w:t>We demonstrated that it is feasible to conduct and collect data for a cluster randomised controlled trial comparing ATLS with PTC and standard care. The missing data rate was low for key variables. However, some variables had very high missing data rates and may not be feasible to include in a full-scale trial, or may require different data collection methods. The missing data rate was substantially higher when data were extracted from medical records rather than directly observed, although the distributions were similar. Thus suggests that data collected from medical records are reliable even if they are less complete. To increase the completeness of data extracted from the medical records, a full-</w:t>
-      </w:r>
-      <w:r>
-        <w:lastRenderedPageBreak/>
-        <w:t>scale trial should limit the number of variables extracted from medical records and emphasise the importance of having these variables recorded to the participating hospitals.</w:t>
-      </w:r>
-    </w:p>
-    <w:p>
-      <w:pPr>
-        <w:pStyle w:val="BodyText"/>
-      </w:pPr>
-      <w:r>
-        <w:t>All-cause 30-day mortality data were missing for 14% of patients. This rate may be high, especially compared to, for example, the CRASH-2 and REACT-2 trials, which reported missing primary outcomes for fewer than 0.01% of patients</w:t>
-      </w:r>
-      <w:r>
-        <w:rPr>
-          <w:vertAlign w:val="superscript"/>
-        </w:rPr>
-        <w:t>34,35</w:t>
-      </w:r>
-      <w:r>
-        <w:t>. Like many other trauma trials, both CRASH-2 and REACT-2 used in-hospital mortality as their primary outcome measure, whereas we attempted to follow patients after discharge. Our missing data rate for in-hospital mortality was only 1%, which is comparable to those in previous trials. Following patients after discharge is notoriously challenging in this setting, and the full-scale trial may need to focus on in-hospital mortality as the primary outcome.</w:t>
-      </w:r>
-    </w:p>
-    <w:p>
-      <w:pPr>
-        <w:pStyle w:val="BodyText"/>
-      </w:pPr>
-      <w:r>
-        <w:t>During this pilot study we deviated from the protocol in several ways. The most significant deviation was a revision of the study aim, as we initially intended to estimate potential effect sizes and other parameters to help sample size calculations for a full-scale trial, in addition to assessing the feasibility outcomes. However, current guidance advises against using pilot studies to estimate effect sizes, as the usefulness of these estimates is questionable</w:t>
-      </w:r>
-      <w:r>
-        <w:rPr>
-          <w:vertAlign w:val="superscript"/>
-        </w:rPr>
-        <w:t>28,36</w:t>
-      </w:r>
-      <w:r>
-        <w:t>. We therefore chose to report patient outcomes descriptively. Another significant deviation was the training of emergency medicine residents. We originally planned to train only surgical residents, but trauma management routines varied between participating hospitals, and we adapted to local routines. A full-scale study will need to accommodate this variation as part of the protocol.</w:t>
-      </w:r>
-    </w:p>
-    <w:p>
-      <w:pPr>
-        <w:pStyle w:val="BodyText"/>
-      </w:pPr>
-      <w:r>
-        <w:t>There are several significant limitations of this pilot study and, therefore, additional lessons to be learned and factored into the design of a full-scale trial. First, the patient volumes at some of the participating hospitals were lower than expected. A careful assessment of patient volumes as part of the screening process should be included for a full-scale trial. Second, data on complications and causes of death were almost universally missing. Collecting data on these variables will require alternative methods, as these were not explicitly described in the medical records and autopsy reports were not readily available. Third, we did not collect detailed data on the standard care at each hospital. These data should be collected as part of the screening process for a full-scale trial. Fourth, we used sealed envelopes for randomisation, which increases the risk of bias and errors. A full-scale trial should use a computer-generated randomisation system. Fifth, we did not blind the data analysts, but recommend doing so in a full-scale trial. Sixth, we assessed a large number of potential outcomes, and a full-scale trial should focus on the most relevant outcomes. Finally, owing to a data uploading error, limited data were available from two clusters. At the time of data collection, network and other technical issues were present in some of the clusters, and should be mitigated in a full-scale trial by using a more robust data collection system with local offline backups.</w:t>
-      </w:r>
-    </w:p>
-    <w:p>
-      <w:pPr>
-        <w:pStyle w:val="BodyText"/>
-      </w:pPr>
-      <w:r>
-        <w:t>Previous studies on the effects of ATLS or PTC training on patient outcomes have been observational or quasi-experimental without a control group, with heterogeneous results</w:t>
-      </w:r>
-      <w:r>
-        <w:rPr>
-          <w:vertAlign w:val="superscript"/>
-        </w:rPr>
-        <w:t>8</w:t>
-      </w:r>
-      <w:r>
-        <w:t>. Most suggest that these programmes are associated with improved outcomes, although not all report significant effects</w:t>
-      </w:r>
-      <w:r>
-        <w:rPr>
-          <w:vertAlign w:val="superscript"/>
-        </w:rPr>
-        <w:t>7,9,10,12,14–18,20,21</w:t>
-      </w:r>
-      <w:r>
-        <w:t>. In contrast, some studies have shown potential associations with increased mortality</w:t>
-      </w:r>
-      <w:r>
-        <w:rPr>
-          <w:vertAlign w:val="superscript"/>
-        </w:rPr>
-        <w:t>13,19</w:t>
-      </w:r>
-      <w:r>
-        <w:t xml:space="preserve">. We observed fewer deaths in the intervention arms than in the standard care arm. This difference may have resulted from the </w:t>
-      </w:r>
-      <w:r>
-        <w:lastRenderedPageBreak/>
-        <w:t>randomisation process with a small number of heterogeneous clusters, highlighting the importance of taking varying cluster sizes into account when designing a full-scale trial.</w:t>
-      </w:r>
-    </w:p>
-    <w:p>
-      <w:pPr>
-        <w:pStyle w:val="BodyText"/>
-      </w:pPr>
-      <w:r>
-        <w:t>A full-scale trial remains ethically justifiable after this pilot study, considering that it was never powered to detect meaningful differences in clinical outcomes. In addition, educating physicians in trauma life support through programmes such as ATLS and PTC is considered standard care in many settings, but this approach has been criticised for being costly and for propagating outdated practices</w:t>
-      </w:r>
-      <w:r>
-        <w:rPr>
-          <w:vertAlign w:val="superscript"/>
-        </w:rPr>
-        <w:t>37</w:t>
-      </w:r>
-      <w:r>
-        <w:t>. Several systematic reviews have called for trials in settings where these programmes are not routinely implemented</w:t>
-      </w:r>
-      <w:r>
-        <w:rPr>
-          <w:vertAlign w:val="superscript"/>
-        </w:rPr>
-        <w:t>2–4</w:t>
-      </w:r>
-      <w:r>
-        <w:t>. In recognition of their widespread use and high face validity, a stepped-wedge design in which all clusters receive the intervention but at randomised time points may be the best trial design.</w:t>
-      </w:r>
-    </w:p>
-    <w:p>
-      <w:pPr>
-        <w:pStyle w:val="BodyText"/>
-      </w:pPr>
-      <w:r>
-        <w:t>Our study represents the first published attempt to pilot a controlled trial evaluating the effect of trauma life support training on patient outcomes. We conclude that a full-scale cluster randomised trial is feasible after incorporating the lessons of this pilot study.</w:t>
-      </w:r>
-    </w:p>
-    <w:p>
-      <w:pPr>
-        <w:pStyle w:val="Heading1"/>
-      </w:pPr>
-      <w:bookmarkStart w:id="58" w:name="contributorship-statement"/>
-      <w:bookmarkEnd w:id="57"/>
-      <w:r>
-        <w:t>Contributorship statement</w:t>
-      </w:r>
-    </w:p>
-    <w:p>
-      <w:pPr>
-        <w:pStyle w:val="FirstParagraph"/>
-      </w:pPr>
-      <w:r>
-        <w:t>MGW conceived the study, performed the analysis and drafted and revised the manuscript. AG, AM, CJ, DKV, HS, JB, KDS, LFT, LS, MH, MK, NR, PB, PP, RS, SD, and VK contributed to the design of the study. MGV, DKV, KDS, and MK drafted the first version of the protocol. AG, HS, and SD drafted the first version of the patient and public involvement activities. JB and PP drafted the first versions of the data management sections and wrote the data management plan. PB and PP drafted the first versions of the statistical analysis section. AG, AM, CJ, DKV, HS, JB, KDS, LFT, LS, MH, MGW, MK, NR, PB, PP, RS, SC, SD, and VK contributed to the refinement of the protocol. DB, JB, SC, LFT, GG, MK, TK, CJ, NR, RS, KDS, LS and VP interpreted the results and revised the manuscript. AR, AC, C, DK, GG, MK, MT, VK and VP are representatives of the participating hospitals.</w:t>
-      </w:r>
-    </w:p>
-    <w:p>
-      <w:pPr>
-        <w:pStyle w:val="Heading1"/>
-      </w:pPr>
-      <w:bookmarkStart w:id="59" w:name="competing-interests"/>
-      <w:bookmarkEnd w:id="58"/>
-      <w:r>
-        <w:t>Competing Interests</w:t>
-      </w:r>
-    </w:p>
-    <w:p>
-      <w:pPr>
-        <w:pStyle w:val="FirstParagraph"/>
-      </w:pPr>
-      <w:r>
-        <w:t>Several authors are ATLS and/or PTC instructors.</w:t>
-      </w:r>
-    </w:p>
-    <w:p>
-      <w:pPr>
-        <w:pStyle w:val="Heading1"/>
-      </w:pPr>
-      <w:bookmarkStart w:id="60" w:name="funding"/>
-      <w:bookmarkEnd w:id="59"/>
-      <w:r>
-        <w:t>Funding</w:t>
-      </w:r>
-    </w:p>
-    <w:p>
-      <w:pPr>
-        <w:pStyle w:val="FirstParagraph"/>
-      </w:pPr>
-      <w:r>
-        <w:t>Doctors for You through grants awarded to Karolinska Institutet by the Swedish Research Council (grant number 2020-03779) and the Laerdal Foundation (grant number 2021-0048).</w:t>
-      </w:r>
-    </w:p>
-    <w:p>
-      <w:pPr>
-        <w:pStyle w:val="Heading1"/>
-      </w:pPr>
-      <w:bookmarkStart w:id="61" w:name="data-sharing-statement"/>
-      <w:bookmarkEnd w:id="60"/>
-      <w:r>
-        <w:t>Data Sharing Statement</w:t>
-      </w:r>
-    </w:p>
-    <w:p>
-      <w:pPr>
-        <w:pStyle w:val="FirstParagraph"/>
-      </w:pPr>
-      <w:r>
-        <w:t>The code for the analysis is released publicly. The final anonymised dataset is available from the corresponding author upon request.</w:t>
-      </w:r>
-    </w:p>
-    <w:p>
-      <w:r>
-        <w:lastRenderedPageBreak/>
-        <w:br w:type="page"/>
-      </w:r>
-    </w:p>
-    <w:p>
-      <w:pPr>
-        <w:pStyle w:val="Heading1"/>
-      </w:pPr>
-      <w:bookmarkStart w:id="62" w:name="references"/>
-      <w:bookmarkEnd w:id="61"/>
-      <w:r>
-        <w:lastRenderedPageBreak/>
-        <w:t>References</w:t>
-      </w:r>
-    </w:p>
-    <w:p>
-      <w:pPr>
         <w:pStyle w:val="Bibliography"/>
       </w:pPr>
-      <w:bookmarkStart w:id="63" w:name="ref-injuries2020"/>
-      <w:bookmarkStart w:id="64" w:name="refs"/>
-      <w:r>
-        <w:t xml:space="preserve">1. </w:t>
-      </w:r>
-      <w:r>
-        <w:tab/>
-        <w:t xml:space="preserve">GBD 2019 Diseases and Injuries Collaborators. </w:t>
-      </w:r>
-      <w:hyperlink>
-        <w:r>
-          <w:rPr>
-            <w:rStyle w:val="Hyperlink"/>
-          </w:rPr>
-          <w:t>Injuries—level 1 cause</w:t>
-        </w:r>
-      </w:hyperlink>
-      <w:r>
-        <w:t xml:space="preserve">. </w:t>
-      </w:r>
-      <w:r>
-        <w:rPr>
-          <w:i/>
-          <w:iCs/>
-        </w:rPr>
-        <w:t>The Lancet</w:t>
-      </w:r>
-      <w:r>
-        <w:t xml:space="preserve"> </w:t>
-      </w:r>
-      <w:r>
-        <w:rPr>
-          <w:b/>
-          <w:bCs/>
-        </w:rPr>
-        <w:t>396</w:t>
-      </w:r>
-      <w:r>
-        <w:t>, (2020).</w:t>
-      </w:r>
-    </w:p>
-    <w:p>
-      <w:pPr>
-        <w:pStyle w:val="Bibliography"/>
-      </w:pPr>
-      <w:bookmarkStart w:id="65" w:name="ref-Mohammad2013"/>
-      <w:bookmarkEnd w:id="63"/>
-      <w:r>
-        <w:t xml:space="preserve">2. </w:t>
-      </w:r>
-      <w:r>
-        <w:tab/>
-        <w:t xml:space="preserve">Mohammad, A. </w:t>
-      </w:r>
-      <w:r>
-        <w:rPr>
-          <w:i/>
-          <w:iCs/>
-        </w:rPr>
-        <w:t>et al.</w:t>
-      </w:r>
-      <w:r>
-        <w:t xml:space="preserve"> </w:t>
-      </w:r>
-      <w:hyperlink r:id="rId24">
-        <w:r>
-          <w:rPr>
-            <w:rStyle w:val="Hyperlink"/>
-          </w:rPr>
-          <w:t>Educational and clinical impact of advanced trauma life support (ATLS) courses: A systematic review</w:t>
-        </w:r>
-      </w:hyperlink>
-      <w:r>
-        <w:t xml:space="preserve">. </w:t>
-      </w:r>
-      <w:r>
-        <w:rPr>
-          <w:i/>
-          <w:iCs/>
-        </w:rPr>
-        <w:t>World Journal of Surgery</w:t>
-      </w:r>
-      <w:r>
-        <w:t xml:space="preserve"> </w:t>
-      </w:r>
-      <w:r>
-        <w:rPr>
-          <w:b/>
-          <w:bCs/>
-        </w:rPr>
-        <w:t>38</w:t>
-      </w:r>
-      <w:r>
-        <w:t>, 322–329 (2013).</w:t>
-      </w:r>
-    </w:p>
-    <w:p>
-      <w:pPr>
-        <w:pStyle w:val="Bibliography"/>
-      </w:pPr>
-      <w:bookmarkStart w:id="66" w:name="ref-Jayaraman2014"/>
-      <w:bookmarkEnd w:id="65"/>
-      <w:r>
-        <w:t xml:space="preserve">3. </w:t>
-      </w:r>
-      <w:r>
-        <w:tab/>
-        <w:t xml:space="preserve">Jayaraman, S. </w:t>
-      </w:r>
-      <w:r>
-        <w:rPr>
-          <w:i/>
-          <w:iCs/>
-        </w:rPr>
-        <w:t>et al.</w:t>
-      </w:r>
-      <w:r>
-        <w:t xml:space="preserve"> </w:t>
-      </w:r>
-      <w:hyperlink r:id="rId25">
-        <w:r>
-          <w:rPr>
-            <w:rStyle w:val="Hyperlink"/>
-          </w:rPr>
-          <w:t>Advanced trauma life support training for hospital staff</w:t>
-        </w:r>
-      </w:hyperlink>
-      <w:r>
-        <w:t xml:space="preserve">. </w:t>
-      </w:r>
-      <w:r>
-        <w:rPr>
-          <w:i/>
-          <w:iCs/>
-        </w:rPr>
-        <w:t>Cochrane Database of Systematic Reviews</w:t>
-      </w:r>
-      <w:r>
-        <w:t xml:space="preserve"> (2014).</w:t>
-      </w:r>
-    </w:p>
-    <w:p>
-      <w:pPr>
-        <w:pStyle w:val="Bibliography"/>
-      </w:pPr>
-      <w:bookmarkStart w:id="67" w:name="ref-Kadhum2020"/>
-      <w:bookmarkEnd w:id="66"/>
-      <w:r>
-        <w:t xml:space="preserve">4. </w:t>
-      </w:r>
-      <w:r>
-        <w:tab/>
-        <w:t xml:space="preserve">Kadhum, M. </w:t>
-      </w:r>
-      <w:r>
-        <w:rPr>
-          <w:i/>
-          <w:iCs/>
-        </w:rPr>
-        <w:t>et al.</w:t>
-      </w:r>
-      <w:r>
-        <w:t xml:space="preserve"> </w:t>
-      </w:r>
-      <w:hyperlink r:id="rId26">
-        <w:r>
-          <w:rPr>
-            <w:rStyle w:val="Hyperlink"/>
-          </w:rPr>
-          <w:t>Are primary trauma care (PTC) courses beneficial in low- and middle-income countries - a systematic review</w:t>
-        </w:r>
-      </w:hyperlink>
-      <w:r>
-        <w:t xml:space="preserve">. </w:t>
-      </w:r>
-      <w:r>
-        <w:rPr>
-          <w:i/>
-          <w:iCs/>
-        </w:rPr>
-        <w:t>Injury</w:t>
-      </w:r>
-      <w:r>
-        <w:t xml:space="preserve"> </w:t>
-      </w:r>
-      <w:r>
-        <w:rPr>
-          <w:b/>
-          <w:bCs/>
-        </w:rPr>
-        <w:t>51</w:t>
-      </w:r>
-      <w:r>
-        <w:t>, 136–141 (2020).</w:t>
-      </w:r>
-    </w:p>
-    <w:p>
-      <w:pPr>
-        <w:pStyle w:val="Bibliography"/>
-      </w:pPr>
-      <w:bookmarkStart w:id="68" w:name="ref-acsAtls2018"/>
-      <w:bookmarkEnd w:id="67"/>
-      <w:r>
-        <w:t xml:space="preserve">5. </w:t>
-      </w:r>
-      <w:r>
-        <w:tab/>
-        <w:t xml:space="preserve">American College of Surgeons, C. on T. </w:t>
-      </w:r>
-      <w:r>
-        <w:rPr>
-          <w:i/>
-          <w:iCs/>
-        </w:rPr>
-        <w:t>Advanced trauma life support® student course manual</w:t>
-      </w:r>
-      <w:r>
-        <w:t>. (American College of Surgeons, 2018).</w:t>
-      </w:r>
-    </w:p>
-    <w:p>
-      <w:pPr>
-        <w:pStyle w:val="Bibliography"/>
-      </w:pPr>
-      <w:bookmarkStart w:id="69" w:name="ref-ptcfPtc2018"/>
-      <w:bookmarkEnd w:id="68"/>
-      <w:r>
-        <w:t xml:space="preserve">6. </w:t>
-      </w:r>
-      <w:r>
-        <w:tab/>
-        <w:t xml:space="preserve">Foundation, P. T. C. </w:t>
-      </w:r>
-      <w:r>
-        <w:rPr>
-          <w:i/>
-          <w:iCs/>
-        </w:rPr>
-        <w:t>Primary trauma care course manual for trauma management in locations wih limited resources</w:t>
-      </w:r>
-      <w:r>
-        <w:t>. (Primary Trauma Care Foundation, 2018).</w:t>
-      </w:r>
-    </w:p>
-    <w:p>
-      <w:pPr>
-        <w:pStyle w:val="Bibliography"/>
-      </w:pPr>
-      <w:bookmarkStart w:id="70" w:name="ref-vestrup_impact_1988"/>
-      <w:bookmarkEnd w:id="69"/>
-      <w:r>
-        <w:t xml:space="preserve">7. </w:t>
-      </w:r>
-      <w:r>
-        <w:tab/>
-        <w:t xml:space="preserve">Vestrup, J. A. </w:t>
-      </w:r>
-      <w:r>
-        <w:rPr>
-          <w:i/>
-          <w:iCs/>
-        </w:rPr>
-        <w:t>et al.</w:t>
-      </w:r>
-      <w:r>
-        <w:t xml:space="preserve"> </w:t>
-      </w:r>
-      <w:hyperlink r:id="rId27">
-        <w:r>
-          <w:rPr>
-            <w:rStyle w:val="Hyperlink"/>
-          </w:rPr>
-          <w:t>Impact of advanced trauma life support training on early trauma management</w:t>
-        </w:r>
-      </w:hyperlink>
-      <w:r>
-        <w:t xml:space="preserve">. </w:t>
-      </w:r>
-      <w:r>
-        <w:rPr>
-          <w:i/>
-          <w:iCs/>
-        </w:rPr>
-        <w:t>The American Journal of Surgery</w:t>
-      </w:r>
-      <w:r>
-        <w:t xml:space="preserve"> </w:t>
-      </w:r>
-      <w:r>
-        <w:rPr>
-          <w:b/>
-          <w:bCs/>
-        </w:rPr>
-        <w:t>155</w:t>
-      </w:r>
-      <w:r>
-        <w:t>, 704–707 (1988).</w:t>
-      </w:r>
-    </w:p>
-    <w:p>
-      <w:pPr>
-        <w:pStyle w:val="Bibliography"/>
-      </w:pPr>
-      <w:bookmarkStart w:id="71" w:name="ref-Ariyanayagam1992"/>
-      <w:bookmarkEnd w:id="70"/>
-      <w:r>
-        <w:t xml:space="preserve">8. </w:t>
-      </w:r>
-      <w:r>
-        <w:tab/>
-        <w:t xml:space="preserve">Ariyanayagam, D. </w:t>
-      </w:r>
-      <w:r>
-        <w:rPr>
-          <w:i/>
-          <w:iCs/>
-        </w:rPr>
-        <w:t>et al.</w:t>
-      </w:r>
-      <w:r>
-        <w:t xml:space="preserve"> The impact of the ATLS course on traffic accident mortality in trinidad and tobago. </w:t>
-      </w:r>
-      <w:r>
-        <w:rPr>
-          <w:i/>
-          <w:iCs/>
-        </w:rPr>
-        <w:t>West Indian Medical Journal</w:t>
-      </w:r>
-      <w:r>
-        <w:t xml:space="preserve"> </w:t>
-      </w:r>
-      <w:r>
-        <w:rPr>
-          <w:b/>
-          <w:bCs/>
-        </w:rPr>
-        <w:t>41</w:t>
-      </w:r>
-      <w:r>
-        <w:t>, 72–74 (1992).</w:t>
-      </w:r>
-    </w:p>
-    <w:p>
-      <w:pPr>
-        <w:pStyle w:val="Bibliography"/>
-      </w:pPr>
-      <w:bookmarkStart w:id="72" w:name="ref-ali_trauma_1993"/>
-      <w:bookmarkEnd w:id="71"/>
-      <w:r>
-        <w:t xml:space="preserve">9. </w:t>
-      </w:r>
-      <w:r>
-        <w:tab/>
-        <w:t xml:space="preserve">Ali, J. </w:t>
-      </w:r>
-      <w:r>
-        <w:rPr>
-          <w:i/>
-          <w:iCs/>
-        </w:rPr>
-        <w:t>et al.</w:t>
-      </w:r>
-      <w:r>
-        <w:t xml:space="preserve"> </w:t>
-      </w:r>
-      <w:hyperlink r:id="rId28">
-        <w:r>
-          <w:rPr>
-            <w:rStyle w:val="Hyperlink"/>
-          </w:rPr>
-          <w:t>Trauma outcome improves following the advanced trauma life support program in a developing country</w:t>
-        </w:r>
-      </w:hyperlink>
-      <w:r>
-        <w:t xml:space="preserve">. </w:t>
-      </w:r>
-      <w:r>
-        <w:rPr>
-          <w:i/>
-          <w:iCs/>
-        </w:rPr>
-        <w:t>The Journal of Trauma: Injury, Infection, and Critical Care</w:t>
-      </w:r>
-      <w:r>
-        <w:t xml:space="preserve"> </w:t>
-      </w:r>
-      <w:r>
-        <w:rPr>
-          <w:b/>
-          <w:bCs/>
-        </w:rPr>
-        <w:t>34</w:t>
-      </w:r>
-      <w:r>
-        <w:t>, 890–899 (1993).</w:t>
-      </w:r>
-    </w:p>
-    <w:p>
-      <w:pPr>
-        <w:pStyle w:val="Bibliography"/>
-      </w:pPr>
-      <w:bookmarkStart w:id="73" w:name="ref-van_olden_clinical_2004"/>
-      <w:bookmarkEnd w:id="72"/>
-      <w:r>
-        <w:t xml:space="preserve">10. </w:t>
-      </w:r>
-      <w:r>
-        <w:tab/>
-        <w:t xml:space="preserve">Olden, G. D. J. van </w:t>
-      </w:r>
-      <w:r>
-        <w:rPr>
-          <w:i/>
-          <w:iCs/>
-        </w:rPr>
-        <w:t>et al.</w:t>
-      </w:r>
-      <w:r>
-        <w:t xml:space="preserve"> </w:t>
-      </w:r>
-      <w:hyperlink r:id="rId29">
-        <w:r>
-          <w:rPr>
-            <w:rStyle w:val="Hyperlink"/>
-          </w:rPr>
-          <w:t>Clinical impact of advanced trauma life support</w:t>
-        </w:r>
-      </w:hyperlink>
-      <w:r>
-        <w:t xml:space="preserve">. </w:t>
-      </w:r>
-      <w:r>
-        <w:rPr>
-          <w:i/>
-          <w:iCs/>
-        </w:rPr>
-        <w:t>The American Journal of Emergency Medicine</w:t>
-      </w:r>
-      <w:r>
-        <w:t xml:space="preserve"> </w:t>
-      </w:r>
-      <w:r>
-        <w:rPr>
-          <w:b/>
-          <w:bCs/>
-        </w:rPr>
-        <w:t>22</w:t>
-      </w:r>
-      <w:r>
-        <w:t>, 522–525 (2004).</w:t>
-      </w:r>
-    </w:p>
-    <w:p>
-      <w:pPr>
-        <w:pStyle w:val="Bibliography"/>
-      </w:pPr>
-      <w:bookmarkStart w:id="74" w:name="ref-VanHeng2008"/>
-      <w:bookmarkEnd w:id="73"/>
-      <w:r>
-        <w:rPr>
-          <w:lang w:val="sv-SE"/>
-        </w:rPr>
-        <w:t xml:space="preserve">11. </w:t>
-      </w:r>
-      <w:r>
-        <w:rPr>
-          <w:lang w:val="sv-SE"/>
-        </w:rPr>
-        <w:tab/>
-        <w:t xml:space="preserve">Van </w:t>
-      </w:r>
-      <w:proofErr w:type="spellStart"/>
-      <w:r>
-        <w:rPr>
-          <w:lang w:val="sv-SE"/>
-        </w:rPr>
-        <w:t>Heng</w:t>
-      </w:r>
-      <w:proofErr w:type="spellEnd"/>
-      <w:r>
-        <w:rPr>
-          <w:lang w:val="sv-SE"/>
-        </w:rPr>
-        <w:t xml:space="preserve">, Y. </w:t>
-      </w:r>
-      <w:r>
-        <w:rPr>
-          <w:i/>
-          <w:iCs/>
-          <w:lang w:val="sv-SE"/>
-        </w:rPr>
-        <w:t>et al.</w:t>
-      </w:r>
-      <w:r>
-        <w:rPr>
-          <w:lang w:val="sv-SE"/>
-        </w:rPr>
-        <w:t xml:space="preserve"> </w:t>
-      </w:r>
-      <w:hyperlink r:id="rId30">
-        <w:r>
-          <w:rPr>
-            <w:rStyle w:val="Hyperlink"/>
-          </w:rPr>
-          <w:t>Non-doctors as trauma surgeons? A controlled study of trauma training for non-graduate surgeons in rural cambodia</w:t>
-        </w:r>
-      </w:hyperlink>
-      <w:r>
-        <w:t xml:space="preserve">. </w:t>
-      </w:r>
-      <w:r>
-        <w:rPr>
-          <w:i/>
-          <w:iCs/>
-        </w:rPr>
-        <w:t>Prehospital and Disaster Medicine</w:t>
-      </w:r>
-      <w:r>
-        <w:t xml:space="preserve"> </w:t>
-      </w:r>
-      <w:r>
-        <w:rPr>
-          <w:b/>
-          <w:bCs/>
-        </w:rPr>
-        <w:t>23</w:t>
-      </w:r>
-      <w:r>
-        <w:t>, 483–489 (2008).</w:t>
-      </w:r>
-    </w:p>
-    <w:p>
-      <w:pPr>
-        <w:pStyle w:val="Bibliography"/>
-      </w:pPr>
-      <w:bookmarkStart w:id="75" w:name="ref-Wang2010"/>
-      <w:bookmarkEnd w:id="74"/>
-      <w:r>
-        <w:t xml:space="preserve">12. </w:t>
-      </w:r>
-      <w:r>
-        <w:tab/>
-        <w:t xml:space="preserve">Wang, P. </w:t>
-      </w:r>
-      <w:r>
-        <w:rPr>
-          <w:i/>
-          <w:iCs/>
-        </w:rPr>
-        <w:t>et al.</w:t>
-      </w:r>
-      <w:r>
-        <w:t xml:space="preserve"> Comparison of severe trauma care effect before and after advanced trauma life support training. </w:t>
-      </w:r>
-      <w:r>
-        <w:rPr>
-          <w:i/>
-          <w:iCs/>
-        </w:rPr>
-        <w:t>Chinese Journal of Traumatology (English Edition)</w:t>
-      </w:r>
-      <w:r>
-        <w:t xml:space="preserve"> </w:t>
-      </w:r>
-      <w:r>
-        <w:rPr>
-          <w:b/>
-          <w:bCs/>
-        </w:rPr>
-        <w:t>13</w:t>
-      </w:r>
-      <w:r>
-        <w:t>, 341–344 (2010).</w:t>
-      </w:r>
-    </w:p>
-    <w:p>
-      <w:pPr>
-        <w:pStyle w:val="Bibliography"/>
-      </w:pPr>
-      <w:bookmarkStart w:id="76" w:name="ref-drimousis_advanced_2011"/>
-      <w:bookmarkEnd w:id="75"/>
-      <w:r>
-        <w:t xml:space="preserve">13. </w:t>
-      </w:r>
-      <w:r>
-        <w:tab/>
-        <w:t xml:space="preserve">Drimousis, P. G. </w:t>
-      </w:r>
-      <w:r>
-        <w:rPr>
-          <w:i/>
-          <w:iCs/>
-        </w:rPr>
-        <w:t>et al.</w:t>
-      </w:r>
-      <w:r>
-        <w:t xml:space="preserve"> </w:t>
-      </w:r>
-      <w:hyperlink r:id="rId31">
-        <w:r>
-          <w:rPr>
-            <w:rStyle w:val="Hyperlink"/>
-          </w:rPr>
-          <w:t>Advanced Trauma Life Support certified physicians in a non trauma system setting: Is it enough?</w:t>
-        </w:r>
-      </w:hyperlink>
-      <w:r>
-        <w:t xml:space="preserve"> </w:t>
-      </w:r>
-      <w:r>
-        <w:rPr>
-          <w:i/>
-          <w:iCs/>
-        </w:rPr>
-        <w:t>Resuscitation</w:t>
-      </w:r>
-      <w:r>
-        <w:t xml:space="preserve"> </w:t>
-      </w:r>
-      <w:r>
-        <w:rPr>
-          <w:b/>
-          <w:bCs/>
-        </w:rPr>
-        <w:t>82</w:t>
-      </w:r>
-      <w:r>
-        <w:t>, 180–184 (2011).</w:t>
-      </w:r>
-    </w:p>
-    <w:p>
-      <w:pPr>
-        <w:pStyle w:val="Bibliography"/>
-      </w:pPr>
-      <w:bookmarkStart w:id="77" w:name="ref-noordin_evolution_2011"/>
-      <w:bookmarkEnd w:id="76"/>
-      <w:r>
-        <w:t xml:space="preserve">14. </w:t>
-      </w:r>
-      <w:r>
-        <w:tab/>
-        <w:t xml:space="preserve">Noordin, S. </w:t>
-      </w:r>
-      <w:r>
-        <w:rPr>
-          <w:i/>
-          <w:iCs/>
-        </w:rPr>
-        <w:t>et al.</w:t>
-      </w:r>
-      <w:r>
-        <w:t xml:space="preserve"> </w:t>
-      </w:r>
-      <w:hyperlink r:id="rId32">
-        <w:r>
-          <w:rPr>
-            <w:rStyle w:val="Hyperlink"/>
-          </w:rPr>
-          <w:t>Evolution of trauma management at a tertiary care hospital: A cohort study</w:t>
-        </w:r>
-      </w:hyperlink>
-      <w:r>
-        <w:t xml:space="preserve">. </w:t>
-      </w:r>
-      <w:r>
-        <w:rPr>
-          <w:i/>
-          <w:iCs/>
-        </w:rPr>
-        <w:t>International Journal of Surgery</w:t>
-      </w:r>
-      <w:r>
-        <w:t xml:space="preserve"> </w:t>
-      </w:r>
-      <w:r>
-        <w:rPr>
-          <w:b/>
-          <w:bCs/>
-        </w:rPr>
-        <w:t>9</w:t>
-      </w:r>
-      <w:r>
-        <w:t>, 75–78 (2011).</w:t>
-      </w:r>
-    </w:p>
-    <w:p>
-      <w:pPr>
-        <w:pStyle w:val="Bibliography"/>
-      </w:pPr>
-      <w:bookmarkStart w:id="78" w:name="ref-hashmi_hospital-based_2013"/>
-      <w:bookmarkEnd w:id="77"/>
-      <w:r>
-        <w:t xml:space="preserve">15. </w:t>
-      </w:r>
-      <w:r>
-        <w:tab/>
-        <w:t xml:space="preserve">Hashmi, Z. G. </w:t>
-      </w:r>
-      <w:r>
-        <w:rPr>
-          <w:i/>
-          <w:iCs/>
-        </w:rPr>
-        <w:t>et al.</w:t>
-      </w:r>
-      <w:r>
-        <w:t xml:space="preserve"> </w:t>
-      </w:r>
-      <w:hyperlink r:id="rId33">
-        <w:r>
-          <w:rPr>
-            <w:rStyle w:val="Hyperlink"/>
-          </w:rPr>
-          <w:t>Hospital-based trauma quality improvement initiatives: First step toward improving trauma outcomes in the developing world</w:t>
-        </w:r>
-      </w:hyperlink>
-      <w:r>
-        <w:t xml:space="preserve">. </w:t>
-      </w:r>
-      <w:r>
-        <w:rPr>
-          <w:i/>
-          <w:iCs/>
-        </w:rPr>
-        <w:t>Journal of Trauma and Acute Care Surgery</w:t>
-      </w:r>
-      <w:r>
-        <w:t xml:space="preserve"> </w:t>
-      </w:r>
-      <w:r>
-        <w:rPr>
-          <w:b/>
-          <w:bCs/>
-        </w:rPr>
-        <w:t>75</w:t>
-      </w:r>
-      <w:r>
-        <w:t>, 60–68 (2013).</w:t>
-      </w:r>
-    </w:p>
-    <w:p>
-      <w:pPr>
-        <w:pStyle w:val="Bibliography"/>
-      </w:pPr>
-      <w:bookmarkStart w:id="79" w:name="ref-Petroze2014"/>
-      <w:bookmarkEnd w:id="78"/>
-      <w:r>
-        <w:lastRenderedPageBreak/>
-        <w:t xml:space="preserve">16. </w:t>
-      </w:r>
-      <w:r>
-        <w:tab/>
-        <w:t xml:space="preserve">Petroze, R. T. </w:t>
-      </w:r>
-      <w:r>
-        <w:rPr>
-          <w:i/>
-          <w:iCs/>
-        </w:rPr>
-        <w:t>et al.</w:t>
-      </w:r>
-      <w:r>
-        <w:t xml:space="preserve"> </w:t>
-      </w:r>
-      <w:hyperlink r:id="rId34">
-        <w:r>
-          <w:rPr>
-            <w:rStyle w:val="Hyperlink"/>
-          </w:rPr>
-          <w:t>Can focused trauma education initiatives reduce mortality or improve resource utilization in a low-resource setting?</w:t>
-        </w:r>
-      </w:hyperlink>
-      <w:r>
-        <w:t xml:space="preserve"> </w:t>
-      </w:r>
-      <w:r>
-        <w:rPr>
-          <w:i/>
-          <w:iCs/>
-        </w:rPr>
-        <w:t>World Journal of Surgery</w:t>
-      </w:r>
-      <w:r>
-        <w:t xml:space="preserve"> </w:t>
-      </w:r>
-      <w:r>
-        <w:rPr>
-          <w:b/>
-          <w:bCs/>
-        </w:rPr>
-        <w:t>39</w:t>
-      </w:r>
-      <w:r>
-        <w:t>, 926–933 (2014).</w:t>
-      </w:r>
-    </w:p>
-    <w:p>
-      <w:pPr>
-        <w:pStyle w:val="Bibliography"/>
-      </w:pPr>
-      <w:bookmarkStart w:id="80" w:name="ref-magnone_impact_2015"/>
-      <w:bookmarkEnd w:id="79"/>
-      <w:r>
-        <w:t xml:space="preserve">17. </w:t>
-      </w:r>
-      <w:r>
-        <w:tab/>
-        <w:t xml:space="preserve">Magnone, S. </w:t>
-      </w:r>
-      <w:r>
-        <w:rPr>
-          <w:i/>
-          <w:iCs/>
-        </w:rPr>
-        <w:t>et al.</w:t>
-      </w:r>
-      <w:r>
-        <w:t xml:space="preserve"> </w:t>
-      </w:r>
-      <w:hyperlink r:id="rId35">
-        <w:r>
-          <w:rPr>
-            <w:rStyle w:val="Hyperlink"/>
-          </w:rPr>
-          <w:t>Impact of ATLS Guidelines and Trauma Team Introduction an 24 Hours Mortality in Severe Trauma in a Busy Italian Metropolitan Hospital: A Case Control Study.</w:t>
-        </w:r>
-      </w:hyperlink>
-      <w:r>
-        <w:t xml:space="preserve"> </w:t>
-      </w:r>
-      <w:r>
-        <w:rPr>
-          <w:i/>
-          <w:iCs/>
-        </w:rPr>
-        <w:t>Turkish Journal of Trauma and Emergency Surgery</w:t>
-      </w:r>
-      <w:r>
-        <w:t xml:space="preserve"> (2015).</w:t>
-      </w:r>
-    </w:p>
-    <w:p>
-      <w:pPr>
-        <w:pStyle w:val="Bibliography"/>
-      </w:pPr>
-      <w:bookmarkStart w:id="81" w:name="ref-bellanova_mountain_2016"/>
-      <w:bookmarkEnd w:id="80"/>
-      <w:r>
-        <w:t xml:space="preserve">18. </w:t>
-      </w:r>
-      <w:r>
-        <w:tab/>
-        <w:t xml:space="preserve">Bellanova, G. </w:t>
-      </w:r>
-      <w:r>
-        <w:rPr>
-          <w:i/>
-          <w:iCs/>
-        </w:rPr>
-        <w:t>et al.</w:t>
-      </w:r>
-      <w:r>
-        <w:t xml:space="preserve"> In a Mountain Trauma Center. </w:t>
-      </w:r>
-      <w:r>
-        <w:rPr>
-          <w:i/>
-          <w:iCs/>
-        </w:rPr>
-        <w:t>Ann. Ital. Chir.</w:t>
-      </w:r>
-      <w:r>
-        <w:t xml:space="preserve"> (2016).</w:t>
-      </w:r>
-    </w:p>
-    <w:p>
-      <w:pPr>
-        <w:pStyle w:val="Bibliography"/>
-      </w:pPr>
-      <w:bookmarkStart w:id="82" w:name="ref-CioèPeña2016"/>
-      <w:bookmarkEnd w:id="81"/>
-      <w:r>
-        <w:t xml:space="preserve">19. </w:t>
-      </w:r>
-      <w:r>
-        <w:tab/>
-        <w:t xml:space="preserve">Cioè-Peña, E. </w:t>
-      </w:r>
-      <w:r>
-        <w:rPr>
-          <w:i/>
-          <w:iCs/>
-        </w:rPr>
-        <w:t>et al.</w:t>
-      </w:r>
-      <w:r>
-        <w:t xml:space="preserve"> </w:t>
-      </w:r>
-      <w:hyperlink r:id="rId36">
-        <w:r>
-          <w:rPr>
-            <w:rStyle w:val="Hyperlink"/>
-          </w:rPr>
-          <w:t>Development and implementation of a hospital-based trauma response system in an urban hospital in san salvador, el salvador</w:t>
-        </w:r>
-      </w:hyperlink>
-      <w:r>
-        <w:t xml:space="preserve">. </w:t>
-      </w:r>
-      <w:r>
-        <w:rPr>
-          <w:i/>
-          <w:iCs/>
-        </w:rPr>
-        <w:t>Trauma</w:t>
-      </w:r>
-      <w:r>
-        <w:t xml:space="preserve"> </w:t>
-      </w:r>
-      <w:r>
-        <w:rPr>
-          <w:b/>
-          <w:bCs/>
-        </w:rPr>
-        <w:t>19</w:t>
-      </w:r>
-      <w:r>
-        <w:t>, 118–126 (2016).</w:t>
-      </w:r>
-    </w:p>
-    <w:p>
-      <w:pPr>
-        <w:pStyle w:val="Bibliography"/>
-      </w:pPr>
-      <w:bookmarkStart w:id="83" w:name="ref-kamau_impact_2024"/>
-      <w:bookmarkEnd w:id="82"/>
-      <w:r>
-        <w:t xml:space="preserve">20. </w:t>
-      </w:r>
-      <w:r>
-        <w:tab/>
-        <w:t xml:space="preserve">Kamau, C. </w:t>
-      </w:r>
-      <w:r>
-        <w:rPr>
-          <w:i/>
-          <w:iCs/>
-        </w:rPr>
-        <w:t>et al.</w:t>
-      </w:r>
-      <w:r>
-        <w:t xml:space="preserve"> </w:t>
-      </w:r>
-      <w:hyperlink r:id="rId37">
-        <w:r>
-          <w:rPr>
-            <w:rStyle w:val="Hyperlink"/>
-          </w:rPr>
-          <w:t>Impact of advanced trauma life support training on 30-day mortality in severely injured patients at a Kenyan tertiary center: A retrospective matched case-control study</w:t>
-        </w:r>
-      </w:hyperlink>
-      <w:r>
-        <w:t xml:space="preserve">. </w:t>
-      </w:r>
-      <w:r>
-        <w:rPr>
-          <w:i/>
-          <w:iCs/>
-        </w:rPr>
-        <w:t>International Journal of Emergency Medicine</w:t>
-      </w:r>
-      <w:r>
-        <w:t xml:space="preserve"> </w:t>
-      </w:r>
-      <w:r>
-        <w:rPr>
-          <w:b/>
-          <w:bCs/>
-        </w:rPr>
-        <w:t>17</w:t>
-      </w:r>
-      <w:r>
-        <w:t>, 153 (2024).</w:t>
-      </w:r>
-    </w:p>
-    <w:p>
-      <w:pPr>
-        <w:pStyle w:val="Bibliography"/>
-      </w:pPr>
-      <w:bookmarkStart w:id="84" w:name="ref-kumar_evaluating_2025"/>
-      <w:bookmarkEnd w:id="83"/>
-      <w:r>
-        <w:t xml:space="preserve">21. </w:t>
-      </w:r>
-      <w:r>
-        <w:tab/>
-        <w:t xml:space="preserve">Kumar, S. </w:t>
-      </w:r>
-      <w:r>
-        <w:rPr>
-          <w:i/>
-          <w:iCs/>
-        </w:rPr>
-        <w:t>et al.</w:t>
-      </w:r>
-      <w:r>
-        <w:t xml:space="preserve"> </w:t>
-      </w:r>
-      <w:hyperlink r:id="rId38">
-        <w:r>
-          <w:rPr>
-            <w:rStyle w:val="Hyperlink"/>
-          </w:rPr>
-          <w:t>Evaluating the Impact of Advanced Trauma Life Support (ATLS) Training in Reducing Preventable and Potentially Preventable Deaths: A Mixed-Methods Cohort Study</w:t>
-        </w:r>
-      </w:hyperlink>
-      <w:r>
-        <w:t xml:space="preserve">. </w:t>
-      </w:r>
-      <w:r>
-        <w:rPr>
-          <w:i/>
-          <w:iCs/>
-        </w:rPr>
-        <w:t>Cureus</w:t>
-      </w:r>
-      <w:r>
-        <w:t xml:space="preserve"> </w:t>
-      </w:r>
-      <w:r>
-        <w:rPr>
-          <w:b/>
-          <w:bCs/>
-        </w:rPr>
-        <w:t>17</w:t>
-      </w:r>
-      <w:r>
-        <w:t>, e81681 (2025).</w:t>
-      </w:r>
-    </w:p>
-    <w:p>
-      <w:pPr>
-        <w:pStyle w:val="Bibliography"/>
-      </w:pPr>
-      <w:bookmarkStart w:id="85" w:name="ref-Jin2021"/>
-      <w:bookmarkEnd w:id="84"/>
-      <w:r>
-        <w:t xml:space="preserve">22. </w:t>
-      </w:r>
-      <w:r>
-        <w:tab/>
-        <w:t xml:space="preserve">Jin, J. </w:t>
-      </w:r>
-      <w:r>
-        <w:rPr>
-          <w:i/>
-          <w:iCs/>
-        </w:rPr>
-        <w:t>et al.</w:t>
-      </w:r>
-      <w:r>
-        <w:t xml:space="preserve"> </w:t>
-      </w:r>
-      <w:hyperlink r:id="rId39">
-        <w:r>
-          <w:rPr>
-            <w:rStyle w:val="Hyperlink"/>
-          </w:rPr>
-          <w:t>Effectiveness of quality improvement processes, interventions, and structure in trauma systems in low- and middle-income countries: A systematic review and meta-analysis</w:t>
-        </w:r>
-      </w:hyperlink>
-      <w:r>
-        <w:t xml:space="preserve">. </w:t>
-      </w:r>
-      <w:r>
-        <w:rPr>
-          <w:i/>
-          <w:iCs/>
-        </w:rPr>
-        <w:t>World Journal of Surgery</w:t>
-      </w:r>
-      <w:r>
-        <w:t xml:space="preserve"> </w:t>
-      </w:r>
-      <w:r>
-        <w:rPr>
-          <w:b/>
-          <w:bCs/>
-        </w:rPr>
-        <w:t>45</w:t>
-      </w:r>
-      <w:r>
-        <w:t>, 1982–1998 (2021).</w:t>
-      </w:r>
-    </w:p>
-    <w:p>
-      <w:pPr>
-        <w:pStyle w:val="Bibliography"/>
-      </w:pPr>
-      <w:bookmarkStart w:id="86" w:name="ref-putra_impact_2023"/>
-      <w:bookmarkEnd w:id="85"/>
-      <w:r>
-        <w:t xml:space="preserve">23. </w:t>
-      </w:r>
-      <w:r>
-        <w:tab/>
-        <w:t xml:space="preserve">Putra, A. B. </w:t>
-      </w:r>
-      <w:r>
-        <w:rPr>
-          <w:i/>
-          <w:iCs/>
-        </w:rPr>
-        <w:t>et al.</w:t>
-      </w:r>
-      <w:r>
-        <w:t xml:space="preserve"> </w:t>
-      </w:r>
-      <w:hyperlink r:id="rId40">
-        <w:r>
-          <w:rPr>
-            <w:rStyle w:val="Hyperlink"/>
-          </w:rPr>
-          <w:t>Impact of Advanced Trauma Life Support Training for Improving Mortality Outcome: A Systematic Review and Meta-analysis</w:t>
-        </w:r>
-      </w:hyperlink>
-      <w:r>
-        <w:t xml:space="preserve">. </w:t>
-      </w:r>
-      <w:r>
-        <w:rPr>
-          <w:i/>
-          <w:iCs/>
-        </w:rPr>
-        <w:t>The New Ropanasury Journal of Surgery</w:t>
-      </w:r>
-      <w:r>
-        <w:t xml:space="preserve"> </w:t>
-      </w:r>
-      <w:r>
-        <w:rPr>
-          <w:b/>
-          <w:bCs/>
-        </w:rPr>
-        <w:t>8</w:t>
-      </w:r>
-      <w:r>
-        <w:t>, (2023).</w:t>
-      </w:r>
-    </w:p>
-    <w:p>
-      <w:pPr>
-        <w:pStyle w:val="Bibliography"/>
-      </w:pPr>
-      <w:bookmarkStart w:id="87" w:name="ref-mciver_effect_2024"/>
-      <w:bookmarkEnd w:id="86"/>
-      <w:r>
-        <w:t xml:space="preserve">24. </w:t>
-      </w:r>
-      <w:r>
-        <w:tab/>
-        <w:t xml:space="preserve">McIver, R. </w:t>
-      </w:r>
-      <w:r>
-        <w:rPr>
-          <w:i/>
-          <w:iCs/>
-        </w:rPr>
-        <w:t>et al.</w:t>
-      </w:r>
-      <w:r>
-        <w:t xml:space="preserve"> </w:t>
-      </w:r>
-      <w:hyperlink r:id="rId41">
-        <w:r>
-          <w:rPr>
-            <w:rStyle w:val="Hyperlink"/>
-          </w:rPr>
-          <w:t>Effect of trauma quality improvement initiatives on outcomes and costs at community hospitals: A scoping review</w:t>
-        </w:r>
-      </w:hyperlink>
-      <w:r>
-        <w:t xml:space="preserve">. </w:t>
-      </w:r>
-      <w:r>
-        <w:rPr>
-          <w:i/>
-          <w:iCs/>
-        </w:rPr>
-        <w:t>Injury</w:t>
-      </w:r>
-      <w:r>
-        <w:t xml:space="preserve"> </w:t>
-      </w:r>
-      <w:r>
-        <w:rPr>
-          <w:b/>
-          <w:bCs/>
-        </w:rPr>
-        <w:t>55</w:t>
-      </w:r>
-      <w:r>
-        <w:t>, 111492 (2024).</w:t>
-      </w:r>
-    </w:p>
-    <w:p>
-      <w:pPr>
-        <w:pStyle w:val="Bibliography"/>
-      </w:pPr>
-      <w:bookmarkStart w:id="88" w:name="ref-Ali1996"/>
-      <w:bookmarkEnd w:id="87"/>
-      <w:r>
-        <w:t xml:space="preserve">25. </w:t>
-      </w:r>
-      <w:r>
-        <w:tab/>
-        <w:t xml:space="preserve">Ali, J. </w:t>
-      </w:r>
-      <w:r>
-        <w:rPr>
-          <w:i/>
-          <w:iCs/>
-        </w:rPr>
-        <w:t>et al.</w:t>
-      </w:r>
-      <w:r>
-        <w:t xml:space="preserve"> </w:t>
-      </w:r>
-      <w:hyperlink r:id="rId42">
-        <w:r>
-          <w:rPr>
-            <w:rStyle w:val="Hyperlink"/>
-          </w:rPr>
-          <w:t>Teaching effectiveness of the advanced trauma life support program as demonstrated by an objective structured clinical examination for practicing physicians</w:t>
-        </w:r>
-      </w:hyperlink>
-      <w:r>
-        <w:t xml:space="preserve">. </w:t>
-      </w:r>
-      <w:r>
-        <w:rPr>
-          <w:i/>
-          <w:iCs/>
-        </w:rPr>
-        <w:t>World Journal of Surgery</w:t>
-      </w:r>
-      <w:r>
-        <w:t xml:space="preserve"> </w:t>
-      </w:r>
-      <w:r>
-        <w:rPr>
-          <w:b/>
-          <w:bCs/>
-        </w:rPr>
-        <w:t>20</w:t>
-      </w:r>
-      <w:r>
-        <w:t>, 1121–1126 (1996).</w:t>
-      </w:r>
-    </w:p>
-    <w:p>
-      <w:pPr>
-        <w:pStyle w:val="Bibliography"/>
-      </w:pPr>
-      <w:bookmarkStart w:id="89" w:name="ref-Ali1999"/>
-      <w:bookmarkEnd w:id="88"/>
-      <w:r>
-        <w:t xml:space="preserve">26. </w:t>
-      </w:r>
-      <w:r>
-        <w:tab/>
-        <w:t xml:space="preserve">Ali, J. </w:t>
-      </w:r>
-      <w:r>
-        <w:rPr>
-          <w:i/>
-          <w:iCs/>
-        </w:rPr>
-        <w:t>et al.</w:t>
-      </w:r>
-      <w:r>
-        <w:t xml:space="preserve"> </w:t>
-      </w:r>
-      <w:hyperlink r:id="rId43">
-        <w:r>
-          <w:rPr>
-            <w:rStyle w:val="Hyperlink"/>
-          </w:rPr>
-          <w:t>Comparison of performance of interns completing the old (1993) and new interactive (1997) advanced trauma life support courses</w:t>
-        </w:r>
-      </w:hyperlink>
-      <w:r>
-        <w:t xml:space="preserve">. </w:t>
-      </w:r>
-      <w:r>
-        <w:rPr>
-          <w:i/>
-          <w:iCs/>
-        </w:rPr>
-        <w:t>The Journal of Trauma: Injury, Infection, and Critical Care</w:t>
-      </w:r>
-      <w:r>
-        <w:t xml:space="preserve"> </w:t>
-      </w:r>
-      <w:r>
-        <w:rPr>
-          <w:b/>
-          <w:bCs/>
-        </w:rPr>
-        <w:t>46</w:t>
-      </w:r>
-      <w:r>
-        <w:t>, 80–86 (1999).</w:t>
-      </w:r>
-    </w:p>
-    <w:p>
-      <w:pPr>
-        <w:pStyle w:val="Bibliography"/>
-      </w:pPr>
-      <w:bookmarkStart w:id="90" w:name="ref-GerdinWärnberg2022"/>
-      <w:bookmarkEnd w:id="89"/>
-      <w:r>
-        <w:t xml:space="preserve">27. </w:t>
-      </w:r>
-      <w:r>
-        <w:tab/>
-        <w:t xml:space="preserve">Gerdin Wärnberg, M. </w:t>
-      </w:r>
-      <w:r>
-        <w:rPr>
-          <w:i/>
-          <w:iCs/>
-        </w:rPr>
-        <w:t>et al.</w:t>
-      </w:r>
-      <w:r>
-        <w:t xml:space="preserve"> </w:t>
-      </w:r>
-      <w:hyperlink r:id="rId44">
-        <w:r>
-          <w:rPr>
-            <w:rStyle w:val="Hyperlink"/>
-          </w:rPr>
-          <w:t>A pilot multicentre cluster randomised trial to compare the effect of trauma life support training programmes on patient and provider outcomes</w:t>
-        </w:r>
-      </w:hyperlink>
-      <w:r>
-        <w:t xml:space="preserve">. </w:t>
-      </w:r>
-      <w:r>
-        <w:rPr>
-          <w:i/>
-          <w:iCs/>
-        </w:rPr>
-        <w:t>BMJ Open</w:t>
-      </w:r>
-      <w:r>
-        <w:t xml:space="preserve"> </w:t>
-      </w:r>
-      <w:r>
-        <w:rPr>
-          <w:b/>
-          <w:bCs/>
-        </w:rPr>
-        <w:t>12</w:t>
-      </w:r>
-      <w:r>
-        <w:t>, e057504 (2022).</w:t>
-      </w:r>
-    </w:p>
-    <w:p>
-      <w:pPr>
-        <w:pStyle w:val="Bibliography"/>
-      </w:pPr>
-      <w:bookmarkStart w:id="91" w:name="ref-teresi_guidelines_2022"/>
-      <w:bookmarkEnd w:id="90"/>
-      <w:r>
-        <w:t xml:space="preserve">28. </w:t>
-      </w:r>
-      <w:r>
-        <w:tab/>
-        <w:t xml:space="preserve">Teresi, J. A. </w:t>
-      </w:r>
-      <w:r>
-        <w:rPr>
-          <w:i/>
-          <w:iCs/>
-        </w:rPr>
-        <w:t>et al.</w:t>
-      </w:r>
-      <w:r>
-        <w:t xml:space="preserve"> </w:t>
-      </w:r>
-      <w:hyperlink r:id="rId45">
-        <w:r>
-          <w:rPr>
-            <w:rStyle w:val="Hyperlink"/>
-          </w:rPr>
-          <w:t>Guidelines for Designing and Evaluating Feasibility Pilot Studies</w:t>
-        </w:r>
-      </w:hyperlink>
-      <w:r>
-        <w:t xml:space="preserve">. </w:t>
-      </w:r>
-      <w:r>
-        <w:rPr>
-          <w:i/>
-          <w:iCs/>
-        </w:rPr>
-        <w:t>Medical care</w:t>
-      </w:r>
-      <w:r>
-        <w:t xml:space="preserve"> </w:t>
-      </w:r>
-      <w:r>
-        <w:rPr>
-          <w:b/>
-          <w:bCs/>
-        </w:rPr>
-        <w:t>60</w:t>
-      </w:r>
-      <w:r>
-        <w:t>, 95–103 (2022).</w:t>
-      </w:r>
-    </w:p>
-    <w:p>
-      <w:pPr>
-        <w:pStyle w:val="Bibliography"/>
-      </w:pPr>
-      <w:bookmarkStart w:id="92" w:name="ref-icdpicr_2022"/>
-      <w:bookmarkEnd w:id="91"/>
-      <w:r>
-        <w:t xml:space="preserve">29. </w:t>
-      </w:r>
-      <w:r>
-        <w:tab/>
-        <w:t xml:space="preserve">Black, A. </w:t>
-      </w:r>
-      <w:r>
-        <w:rPr>
-          <w:i/>
-          <w:iCs/>
-        </w:rPr>
-        <w:t>et al.</w:t>
-      </w:r>
-      <w:r>
-        <w:t xml:space="preserve"> </w:t>
-      </w:r>
-      <w:hyperlink r:id="rId46">
-        <w:r>
-          <w:rPr>
-            <w:rStyle w:val="Hyperlink"/>
-            <w:i/>
-            <w:iCs/>
-          </w:rPr>
-          <w:t>Icdpicr: ’ICD’ programs for injury categorization in r</w:t>
-        </w:r>
-      </w:hyperlink>
-      <w:r>
-        <w:t>. (2022).</w:t>
-      </w:r>
-    </w:p>
-    <w:p>
-      <w:pPr>
-        <w:pStyle w:val="Bibliography"/>
-      </w:pPr>
-      <w:bookmarkStart w:id="93" w:name="ref-jyani_development_2022"/>
-      <w:bookmarkEnd w:id="92"/>
-      <w:r>
-        <w:lastRenderedPageBreak/>
-        <w:t xml:space="preserve">30. </w:t>
-      </w:r>
-      <w:r>
-        <w:tab/>
-        <w:t xml:space="preserve">Jyani, G. </w:t>
-      </w:r>
-      <w:r>
-        <w:rPr>
-          <w:i/>
-          <w:iCs/>
-        </w:rPr>
-        <w:t>et al.</w:t>
-      </w:r>
-      <w:r>
-        <w:t xml:space="preserve"> </w:t>
-      </w:r>
-      <w:hyperlink r:id="rId47">
-        <w:r>
-          <w:rPr>
-            <w:rStyle w:val="Hyperlink"/>
-          </w:rPr>
-          <w:t>Development of an EQ-5D Value Set for India Using an Extended Design (DEVINE) Study: The Indian 5-Level Version EQ-5D Value Set</w:t>
-        </w:r>
-      </w:hyperlink>
-      <w:r>
-        <w:t xml:space="preserve">. </w:t>
-      </w:r>
-      <w:r>
-        <w:rPr>
-          <w:i/>
-          <w:iCs/>
-        </w:rPr>
-        <w:t>Value in Health</w:t>
-      </w:r>
-      <w:r>
-        <w:t xml:space="preserve"> </w:t>
-      </w:r>
-      <w:r>
-        <w:rPr>
-          <w:b/>
-          <w:bCs/>
-        </w:rPr>
-        <w:t>25</w:t>
-      </w:r>
-      <w:r>
-        <w:t>, 1218–1226 (2022).</w:t>
-      </w:r>
-    </w:p>
-    <w:p>
-      <w:pPr>
-        <w:pStyle w:val="Bibliography"/>
-      </w:pPr>
-      <w:bookmarkStart w:id="94" w:name="ref-david_patient-reported_2024"/>
-      <w:bookmarkEnd w:id="93"/>
-      <w:r>
-        <w:t xml:space="preserve">31. </w:t>
-      </w:r>
-      <w:r>
-        <w:tab/>
-        <w:t xml:space="preserve">David, S. </w:t>
-      </w:r>
-      <w:r>
-        <w:rPr>
-          <w:i/>
-          <w:iCs/>
-        </w:rPr>
-        <w:t>et al.</w:t>
-      </w:r>
-      <w:r>
-        <w:t xml:space="preserve"> </w:t>
-      </w:r>
-      <w:hyperlink r:id="rId48">
-        <w:r>
-          <w:rPr>
-            <w:rStyle w:val="Hyperlink"/>
-          </w:rPr>
-          <w:t>Patient-reported outcomes relevant to post-discharge trauma patients in urban India</w:t>
-        </w:r>
-      </w:hyperlink>
-      <w:r>
-        <w:t>. (2024).</w:t>
-      </w:r>
-    </w:p>
-    <w:p>
-      <w:pPr>
-        <w:pStyle w:val="Bibliography"/>
-      </w:pPr>
-      <w:bookmarkStart w:id="95" w:name="ref-R_2024"/>
-      <w:bookmarkEnd w:id="94"/>
-      <w:r>
-        <w:t xml:space="preserve">32. </w:t>
-      </w:r>
-      <w:r>
-        <w:tab/>
-        <w:t xml:space="preserve">R Core Team. </w:t>
-      </w:r>
-      <w:hyperlink r:id="rId49">
-        <w:r>
-          <w:rPr>
-            <w:rStyle w:val="Hyperlink"/>
-            <w:i/>
-            <w:iCs/>
-          </w:rPr>
-          <w:t>R: A language and environment for statistical computing</w:t>
-        </w:r>
-      </w:hyperlink>
-      <w:r>
-        <w:t>. (R Foundation for Statistical Computing, 2024).</w:t>
-      </w:r>
-    </w:p>
-    <w:p>
-      <w:pPr>
-        <w:pStyle w:val="Bibliography"/>
-      </w:pPr>
-      <w:bookmarkStart w:id="96" w:name="ref-warnberg_additional_2025"/>
-      <w:bookmarkEnd w:id="95"/>
-      <w:r>
-        <w:t xml:space="preserve">33. </w:t>
-      </w:r>
-      <w:r>
-        <w:tab/>
-        <w:t xml:space="preserve">Wärnberg, M. </w:t>
-      </w:r>
-      <w:hyperlink r:id="rId50">
-        <w:r>
-          <w:rPr>
-            <w:rStyle w:val="Hyperlink"/>
-          </w:rPr>
-          <w:t>Additional Online Material - Feasibility of a Cluster Randomised Trial on the Effect of Trauma Life Support Training: A Pilot Study in India</w:t>
-        </w:r>
-      </w:hyperlink>
-      <w:r>
-        <w:t>. (2025).</w:t>
-      </w:r>
-    </w:p>
-    <w:p>
-      <w:pPr>
-        <w:pStyle w:val="Bibliography"/>
-      </w:pPr>
-      <w:bookmarkStart w:id="97" w:name="ref-Roberts2013"/>
-      <w:bookmarkEnd w:id="96"/>
-      <w:r>
-        <w:t xml:space="preserve">34. </w:t>
-      </w:r>
-      <w:r>
-        <w:tab/>
-        <w:t xml:space="preserve">Roberts, I. </w:t>
-      </w:r>
-      <w:r>
-        <w:rPr>
-          <w:i/>
-          <w:iCs/>
-        </w:rPr>
-        <w:t>et al.</w:t>
-      </w:r>
-      <w:r>
-        <w:t xml:space="preserve"> </w:t>
-      </w:r>
-      <w:hyperlink r:id="rId51">
-        <w:r>
-          <w:rPr>
-            <w:rStyle w:val="Hyperlink"/>
-          </w:rPr>
-          <w:t>The CRASH-2 trial: A randomised controlled trial and economic evaluation of the effects of tranexamic acid on death, vascular occlusive events and transfusion requirement in bleeding trauma patients</w:t>
-        </w:r>
-      </w:hyperlink>
-      <w:r>
-        <w:t xml:space="preserve">. </w:t>
-      </w:r>
-      <w:r>
-        <w:rPr>
-          <w:i/>
-          <w:iCs/>
-        </w:rPr>
-        <w:t>Health Technol Assess</w:t>
-      </w:r>
-      <w:r>
-        <w:t xml:space="preserve"> </w:t>
-      </w:r>
-      <w:r>
-        <w:rPr>
-          <w:b/>
-          <w:bCs/>
-        </w:rPr>
-        <w:t>17</w:t>
-      </w:r>
-      <w:r>
-        <w:t>, (2013).</w:t>
-      </w:r>
-    </w:p>
-    <w:p>
-      <w:pPr>
-        <w:pStyle w:val="Bibliography"/>
-      </w:pPr>
-      <w:bookmarkStart w:id="98" w:name="ref-Sierink2016"/>
-      <w:bookmarkEnd w:id="97"/>
-      <w:r>
-        <w:t xml:space="preserve">35. </w:t>
-      </w:r>
-      <w:r>
-        <w:tab/>
-        <w:t xml:space="preserve">Sierink, J. C. </w:t>
-      </w:r>
-      <w:r>
-        <w:rPr>
-          <w:i/>
-          <w:iCs/>
-        </w:rPr>
-        <w:t>et al.</w:t>
-      </w:r>
-      <w:r>
-        <w:t xml:space="preserve"> </w:t>
-      </w:r>
-      <w:hyperlink r:id="rId52">
-        <w:r>
-          <w:rPr>
-            <w:rStyle w:val="Hyperlink"/>
-          </w:rPr>
-          <w:t>Immediate total-body CT scanning versus conventional imaging and selective CT scanning in patients with severe trauma (REACT-2): A randomised controlled trial</w:t>
-        </w:r>
-      </w:hyperlink>
-      <w:r>
-        <w:t xml:space="preserve">. </w:t>
-      </w:r>
-      <w:r>
-        <w:rPr>
-          <w:i/>
-          <w:iCs/>
-        </w:rPr>
-        <w:t>The Lancet</w:t>
-      </w:r>
-      <w:r>
-        <w:t xml:space="preserve"> </w:t>
-      </w:r>
-      <w:r>
-        <w:rPr>
-          <w:b/>
-          <w:bCs/>
-        </w:rPr>
-        <w:t>388</w:t>
-      </w:r>
-      <w:r>
-        <w:t>, 673–683 (2016).</w:t>
-      </w:r>
-    </w:p>
-    <w:p>
-      <w:pPr>
-        <w:pStyle w:val="Bibliography"/>
-      </w:pPr>
-      <w:bookmarkStart w:id="99" w:name="ref-eldridge_how_2015"/>
-      <w:bookmarkEnd w:id="98"/>
-      <w:r>
-        <w:t xml:space="preserve">36. </w:t>
-      </w:r>
-      <w:r>
-        <w:tab/>
-        <w:t xml:space="preserve">Eldridge, S. M. </w:t>
-      </w:r>
-      <w:r>
-        <w:rPr>
-          <w:i/>
-          <w:iCs/>
-        </w:rPr>
-        <w:t>et al.</w:t>
-      </w:r>
-      <w:r>
-        <w:t xml:space="preserve"> </w:t>
-      </w:r>
-      <w:hyperlink r:id="rId53">
-        <w:r>
-          <w:rPr>
-            <w:rStyle w:val="Hyperlink"/>
-          </w:rPr>
-          <w:t>How big should the pilot study for my cluster randomised trial be?</w:t>
-        </w:r>
-      </w:hyperlink>
-      <w:r>
-        <w:t xml:space="preserve"> </w:t>
-      </w:r>
-      <w:r>
-        <w:rPr>
-          <w:i/>
-          <w:iCs/>
-        </w:rPr>
-        <w:t>Statistical Methods in Medical Research</w:t>
-      </w:r>
-      <w:r>
-        <w:t xml:space="preserve"> </w:t>
-      </w:r>
-      <w:r>
-        <w:rPr>
-          <w:b/>
-          <w:bCs/>
-        </w:rPr>
-        <w:t>25</w:t>
-      </w:r>
-      <w:r>
-        <w:t>, 1039–1056 (2015).</w:t>
-      </w:r>
-    </w:p>
-    <w:p>
-      <w:pPr>
-        <w:pStyle w:val="Bibliography"/>
-      </w:pPr>
-      <w:bookmarkStart w:id="100" w:name="ref-wiles_atls_2015"/>
-      <w:bookmarkEnd w:id="99"/>
-      <w:r>
-        <w:t xml:space="preserve">37. </w:t>
-      </w:r>
-      <w:r>
-        <w:tab/>
-        <w:t xml:space="preserve">Wiles, M. D. </w:t>
-      </w:r>
-      <w:hyperlink r:id="rId54">
-        <w:r>
-          <w:rPr>
-            <w:rStyle w:val="Hyperlink"/>
-          </w:rPr>
-          <w:t>ATLS: Archaic Trauma Life Support?</w:t>
-        </w:r>
-      </w:hyperlink>
-      <w:r>
-        <w:t xml:space="preserve"> </w:t>
-      </w:r>
-      <w:r>
-        <w:rPr>
-          <w:i/>
-          <w:iCs/>
-        </w:rPr>
-        <w:t>Anaesthesia</w:t>
-      </w:r>
-      <w:r>
-        <w:t xml:space="preserve"> </w:t>
-      </w:r>
-      <w:r>
-        <w:rPr>
-          <w:b/>
-          <w:bCs/>
-        </w:rPr>
-        <w:t>70</w:t>
-      </w:r>
-      <w:r>
-        <w:t>, 893–897 (2015).</w:t>
-      </w:r>
-      <w:bookmarkEnd w:id="62"/>
-      <w:bookmarkEnd w:id="64"/>
-      <w:bookmarkEnd w:id="100"/>
     </w:p>
     <w:sectPr>
       <w:pgSz w:w="12240" w:h="15840"/>

</xml_diff>

<commit_message>
Update manuscript and functions
</commit_message>
<xml_diff>
--- a/manuscript.docx
+++ b/manuscript.docx
@@ -2537,6 +2537,12 @@
       <w:r>
         <w:lastRenderedPageBreak/>
         <w:t>PP drafted the first versions of the data management sections and wrote the data management plan. PB and PP drafted the first versions of the statistical analysis section. AG, AM, CJ, DKV, HS, JB, KDS, LFT, LS, MH, MGW, MK, NR, PB, PP, RS, SC, SD, and VK contributed to the refinement of the protocol. DB, JB, SC, LFT, GG, MK, TK, CJ, NR, RS, KDS, LS and VP interpreted the results and revised the manuscript. AR, AC, C, DK, GG, MK, MT, VK and VP are representatives of the participating hospitals.</w:t>
+      </w:r>
+      <w:r>
+        <w:t xml:space="preserve"> </w:t>
+      </w:r>
+      <w:r>
+        <w:t>MGW is the guarantor.</w:t>
       </w:r>
     </w:p>
     <w:p>

</xml_diff>

<commit_message>
Update manuscript based on the second round of comments
</commit_message>
<xml_diff>
--- a/manuscript.docx
+++ b/manuscript.docx
@@ -2302,17 +2302,6 @@
     </w:p>
     <w:p>
       <w:pPr>
-        <w:pStyle w:val="CaptionedFigure"/>
-      </w:pPr>
-      <w:r>
-        <w:rPr>
-          <w:noProof/>
-        </w:rPr>
-        <w:t xml:space="preserve"> </w:t>
-      </w:r>
-    </w:p>
-    <w:p>
-      <w:pPr>
         <w:pStyle w:val="BodyText"/>
       </w:pPr>
       <w:bookmarkStart w:id="54" w:name="fig:patients-per-month-figure"/>
@@ -2351,17 +2340,17 @@
         <w:pStyle w:val="FirstParagraph"/>
       </w:pPr>
       <w:r>
-        <w:t xml:space="preserve">The percentage of patients who consented to follow-up was 77% and the percentage lost to follow-up was 14%. The missing data rate ranged from 0% to 50%, with details for selected </w:t>
+        <w:t>The percentage of patients who consented to follow-up was 77% and the percentage lost to follow-up was 14%. The missing data rate ranged from 0% to 50%, with details for selected variables shown in Table</w:t>
+      </w:r>
+      <w:r>
+        <w:t xml:space="preserve"> 1</w:t>
+      </w:r>
+      <w:r>
+        <w:t xml:space="preserve"> and in Supplementary Table S2. The variables with the largest </w:t>
       </w:r>
       <w:r>
         <w:lastRenderedPageBreak/>
-        <w:t>variables shown in Table</w:t>
-      </w:r>
-      <w:r>
-        <w:t xml:space="preserve"> 1</w:t>
-      </w:r>
-      <w:r>
-        <w:t xml:space="preserve"> and in Supplementary Table S2. The variables with the largest amount of missing data were the cost of treatment, complications and cause of death, also reported in Supplementary Table S2.</w:t>
+        <w:t>amount of missing data were the cost of treatment, complications and cause of death, also reported in Supplementary Table S2.</w:t>
       </w:r>
     </w:p>
     <w:p>
@@ -2444,8 +2433,11 @@
         <w:pStyle w:val="BodyText"/>
       </w:pPr>
       <w:r>
+        <w:t xml:space="preserve">There are several significant limitations of this pilot study and, therefore, additional lessons to be learned and factored into the design of a full-scale trial. First, the patient </w:t>
+      </w:r>
+      <w:r>
         <w:lastRenderedPageBreak/>
-        <w:t>There are several significant limitations of this pilot study and, therefore, additional lessons to be learned and factored into the design of a full-scale trial. First, the patient volumes at some of the participating hospitals were lower than expected. A careful assessment of patient volumes as part of the screening process should be included for a full-scale trial. Second, data on complications and causes of death were almost universally missing. Collecting data on these variables will require alternative methods, as these were not explicitly described in the medical records and autopsy reports were not readily available. Third, we did not collect detailed data on the standard care at each hospital. These data should be collected as part of the screening process for a full-scale trial. Fourth, we used sealed envelopes for randomisation, which increases the risk of bias and errors. A full-scale trial should use a computer-generated randomisation system. Fifth, we did not blind the data analysts, but recommend doing so in a full-scale trial. Sixth, we assessed a large number of potential outcomes, and a full-scale trial should focus on the most relevant outcomes. Finally, owing to a data uploading error, limited data were available from two clusters. At the time of data collection, network and other technical issues were present in some of the clusters, and should be mitigated in a full-scale trial by using a more robust data collection system with local offline backups.</w:t>
+        <w:t>volumes at some of the participating hospitals were lower than expected. A careful assessment of patient volumes as part of the screening process should be included for a full-scale trial. Second, data on complications and causes of death were almost universally missing. Collecting data on these variables will require alternative methods, as these were not explicitly described in the medical records and autopsy reports were not readily available. Third, we did not collect detailed data on the standard care at each hospital. These data should be collected as part of the screening process for a full-scale trial. Fourth, we used sealed envelopes for randomisation, which increases the risk of bias and errors. A full-scale trial should use a computer-generated randomisation system. Fifth, we did not blind the data analysts, but recommend doing so in a full-scale trial. Sixth, we assessed a large number of potential outcomes, and a full-scale trial should focus on the most relevant outcomes. Finally, owing to a data uploading error, limited data were available from two clusters. At the time of data collection, network and other technical issues were present in some of the clusters, and should be mitigated in a full-scale trial by using a more robust data collection system with local offline backups.</w:t>
       </w:r>
     </w:p>
     <w:p>
@@ -2532,11 +2524,23 @@
         <w:pStyle w:val="FirstParagraph"/>
       </w:pPr>
       <w:r>
-        <w:t xml:space="preserve">MGW conceived the study, performed the analysis and drafted and revised the manuscript. AG, AM, CJ, DKV, HS, JB, KDS, LFT, LS, MH, MK, NR, PB, PP, RS, SD, and VK contributed to the design of the study. MGV, DKV, KDS, and MK drafted the first version of the protocol. AG, HS, and SD drafted the first version of the patient and public involvement activities. JB and </w:t>
+        <w:t xml:space="preserve">MGW conceived the study, performed the analysis and drafted and revised the manuscript. AG, AM, CJ, DKV, HS, JB, KDS, LFT, LS, MH, MK, NR, PB, PP, RS, SD, and VK contributed to the design of the study. MGV, DKV, KDS, and MK drafted the first version of the protocol. AG, HS, and SD drafted the first version of the patient and public involvement activities. JB and PP drafted the first versions of the data management sections and wrote the data management plan. PB and PP drafted the first versions of the statistical analysis section. </w:t>
       </w:r>
       <w:r>
         <w:lastRenderedPageBreak/>
-        <w:t>PP drafted the first versions of the data management sections and wrote the data management plan. PB and PP drafted the first versions of the statistical analysis section. AG, AM, CJ, DKV, HS, JB, KDS, LFT, LS, MH, MGW, MK, NR, PB, PP, RS, SC, SD, and VK contributed to the refinement of the protocol. DB, JB, SC, LFT, GG, MK, TK, CJ, NR, RS, KDS, LS and VP interpreted the results and revised the manuscript. AR, AC, C, DK, GG, MK, MT, VK and VP are representatives of the participating hospitals.</w:t>
+        <w:t>AG, AM, CJ, DKV, HS, JB, KDS, LFT, LS, MH, MGW, MK, NR, PB, PP, RS, SC, SD, and VK contributed to the refinement of the protocol. DB, JB, SC, LFT, GG, MK, TK, CJ, NR, RS, KDS, LS and V</w:t>
+      </w:r>
+      <w:r>
+        <w:t>N</w:t>
+      </w:r>
+      <w:r>
+        <w:t xml:space="preserve"> interpreted the results and revised the manuscript. AR, AC, C, DK, GG, MK, MT, VK and V</w:t>
+      </w:r>
+      <w:r>
+        <w:t>N</w:t>
+      </w:r>
+      <w:r>
+        <w:t xml:space="preserve"> are representatives of the participating hospitals.</w:t>
       </w:r>
       <w:r>
         <w:t xml:space="preserve"> </w:t>
@@ -4472,11 +4476,6 @@
       <w:r>
         <w:t>Figure 2: Study flow diagram. Abbreviations: ATLS, Advanced Trauma Life Support; PTC, Primary Trauma Care.</w:t>
       </w:r>
-    </w:p>
-    <w:p>
-      <w:pPr>
-        <w:pStyle w:val="Heading1"/>
-      </w:pPr>
       <w:r>
         <w:br w:type="page"/>
       </w:r>

</xml_diff>

<commit_message>
Finalise revising the manuscript
</commit_message>
<xml_diff>
--- a/manuscript.docx
+++ b/manuscript.docx
@@ -1650,7 +1650,7 @@
         <w:rPr>
           <w:vertAlign w:val="superscript"/>
         </w:rPr>
-        <w:t xml:space="preserve">2–4</w:t>
+        <w:t xml:space="preserve">2–7</w:t>
       </w:r>
       <w:r>
         <w:t xml:space="preserve">.</w:t>
@@ -1667,7 +1667,7 @@
         <w:rPr>
           <w:vertAlign w:val="superscript"/>
         </w:rPr>
-        <w:t xml:space="preserve">5,6</w:t>
+        <w:t xml:space="preserve">8,9</w:t>
       </w:r>
       <w:r>
         <w:t xml:space="preserve">. Both programmes improve provider knowledge and skills</w:t>
@@ -1685,7 +1685,7 @@
         <w:rPr>
           <w:vertAlign w:val="superscript"/>
         </w:rPr>
-        <w:t xml:space="preserve">7–17</w:t>
+        <w:t xml:space="preserve">10–20</w:t>
       </w:r>
       <w:r>
         <w:t xml:space="preserve">, some report associations with increased mortality</w:t>
@@ -1694,7 +1694,7 @@
         <w:rPr>
           <w:vertAlign w:val="superscript"/>
         </w:rPr>
-        <w:t xml:space="preserve">18,19</w:t>
+        <w:t xml:space="preserve">21,22</w:t>
       </w:r>
       <w:r>
         <w:t xml:space="preserve">.</w:t>
@@ -1711,10 +1711,10 @@
         <w:rPr>
           <w:vertAlign w:val="superscript"/>
         </w:rPr>
-        <w:t xml:space="preserve">2–4,20–22</w:t>
-      </w:r>
-      <w:r>
-        <w:t xml:space="preserve">, although a recent cluster randomised trial found that the rural trauma team development course reduce mortality in patient with motorcycle injuries</w:t>
+        <w:t xml:space="preserve">2–7</w:t>
+      </w:r>
+      <w:r>
+        <w:t xml:space="preserve">. However, a recent cluster randomised trial found that the rural trauma team development course reduced mortality in patients with motorcycle injuries</w:t>
       </w:r>
       <w:r>
         <w:rPr>
@@ -1723,7 +1723,15 @@
         <w:t xml:space="preserve">23</w:t>
       </w:r>
       <w:r>
-        <w:t xml:space="preserve">. Systematic reviews call for controlled trials of ATLS and PTC in settings where these programmes are not standard care</w:t>
+        <w:t xml:space="preserve">.</w:t>
+      </w:r>
+    </w:p>
+    <w:p>
+      <w:pPr>
+        <w:pStyle w:val="TextBody"/>
+      </w:pPr>
+      <w:r>
+        <w:t xml:space="preserve">Systematic reviews call for controlled trials of ATLS and PTC</w:t>
       </w:r>
       <w:r>
         <w:rPr>
@@ -1732,15 +1740,7 @@
         <w:t xml:space="preserve">2–4</w:t>
       </w:r>
       <w:r>
-        <w:t xml:space="preserve">.</w:t>
-      </w:r>
-    </w:p>
-    <w:p>
-      <w:pPr>
-        <w:pStyle w:val="TextBody"/>
-      </w:pPr>
-      <w:r>
-        <w:t xml:space="preserve">Large scale cluster randomised trials can be complex and challenging, so before embarking on a full scale trial, we conducted a pilot study with the aim to assess the feasibility of a cluster randomised controlled trial comparing the effects of ATLS and PTC with standard care on outcomes in adult trauma patients.</w:t>
+        <w:t xml:space="preserve">, but large scale cluster randomised trials can be complex. We therefore conducted a pilot study with the aim to assess the feasibility of a cluster randomised controlled trial comparing the effects of ATLS and PTC with standard care on outcomes in adult trauma patients.</w:t>
       </w:r>
     </w:p>
     <w:bookmarkEnd w:id="91"/>
@@ -1936,7 +1936,7 @@
         <w:rPr>
           <w:vertAlign w:val="superscript"/>
         </w:rPr>
-        <w:t xml:space="preserve">5,6</w:t>
+        <w:t xml:space="preserve">8,9</w:t>
       </w:r>
       <w:r>
         <w:t xml:space="preserve">, and we did not modify or adapt the delivery or content of these programmes during this pilot study.</w:t>
@@ -1953,7 +1953,7 @@
         <w:rPr>
           <w:vertAlign w:val="superscript"/>
         </w:rPr>
-        <w:t xml:space="preserve">5</w:t>
+        <w:t xml:space="preserve">8</w:t>
       </w:r>
       <w:r>
         <w:t xml:space="preserve">. In contrast, the PTC course focuses on trauma care in the low resource setting</w:t>
@@ -1962,7 +1962,7 @@
         <w:rPr>
           <w:vertAlign w:val="superscript"/>
         </w:rPr>
-        <w:t xml:space="preserve">6</w:t>
+        <w:t xml:space="preserve">9</w:t>
       </w:r>
       <w:r>
         <w:t xml:space="preserve">. The ATLS programme is run by the American College of Surgeons and requires a participant fee, whereas the PTC programme is run by the UK-based PTC Foundation and is provided free of charge.</w:t>
@@ -8018,7 +8018,7 @@
         <w:rPr>
           <w:vertAlign w:val="superscript"/>
         </w:rPr>
-        <w:t xml:space="preserve">7–17</w:t>
+        <w:t xml:space="preserve">10–20</w:t>
       </w:r>
       <w:r>
         <w:t xml:space="preserve">. In contrast, some studies have shown potential associations with increased mortality</w:t>
@@ -8027,7 +8027,7 @@
         <w:rPr>
           <w:vertAlign w:val="superscript"/>
         </w:rPr>
-        <w:t xml:space="preserve">18,19</w:t>
+        <w:t xml:space="preserve">21,22</w:t>
       </w:r>
       <w:r>
         <w:t xml:space="preserve">. We observed fewer deaths in the intervention arms than in the standard care arm. This difference may have resulted from the randomisation process with a small number of heterogeneous clusters, highlighting the importance of taking varying cluster sizes into account when designing a full-scale trial.</w:t>
@@ -8411,13 +8411,415 @@
       </w:r>
     </w:p>
     <w:bookmarkEnd w:id="136"/>
-    <w:bookmarkStart w:id="137" w:name="ref-acsAtls2018"/>
+    <w:bookmarkStart w:id="138" w:name="ref-Jin2021"/>
     <w:p>
       <w:pPr>
         <w:pStyle w:val="Bibliography"/>
       </w:pPr>
       <w:r>
         <w:t xml:space="preserve">5.</w:t>
+      </w:r>
+      <w:r>
+        <w:t xml:space="preserve"> </w:t>
+      </w:r>
+      <w:r>
+        <w:t xml:space="preserve">	</w:t>
+      </w:r>
+      <w:r>
+        <w:t xml:space="preserve">Jin, J.</w:t>
+      </w:r>
+      <w:r>
+        <w:t xml:space="preserve"> </w:t>
+      </w:r>
+      <w:r>
+        <w:rPr>
+          <w:iCs/>
+          <w:i/>
+        </w:rPr>
+        <w:t xml:space="preserve">et al.</w:t>
+      </w:r>
+      <w:r>
+        <w:t xml:space="preserve"> </w:t>
+      </w:r>
+      <w:hyperlink r:id="rId137">
+        <w:r>
+          <w:rPr>
+            <w:rStyle w:val="InternetLink"/>
+          </w:rPr>
+          <w:t xml:space="preserve">Effectiveness of quality improvement processes, interventions, and structure in trauma systems in low- and middle-income countries: A systematic review and meta-analysis</w:t>
+        </w:r>
+      </w:hyperlink>
+      <w:r>
+        <w:t xml:space="preserve">.</w:t>
+      </w:r>
+      <w:r>
+        <w:t xml:space="preserve"> </w:t>
+      </w:r>
+      <w:r>
+        <w:rPr>
+          <w:iCs/>
+          <w:i/>
+        </w:rPr>
+        <w:t xml:space="preserve">World Journal of Surgery</w:t>
+      </w:r>
+      <w:r>
+        <w:t xml:space="preserve"> </w:t>
+      </w:r>
+      <w:r>
+        <w:rPr>
+          <w:bCs/>
+          <w:b/>
+        </w:rPr>
+        <w:t xml:space="preserve">45</w:t>
+      </w:r>
+      <w:r>
+        <w:t xml:space="preserve">, 1982–1998 (2021).</w:t>
+      </w:r>
+    </w:p>
+    <w:bookmarkEnd w:id="138"/>
+    <w:bookmarkStart w:id="140" w:name="ref-putra_impact_2023"/>
+    <w:p>
+      <w:pPr>
+        <w:pStyle w:val="Bibliography"/>
+      </w:pPr>
+      <w:r>
+        <w:t xml:space="preserve">6.</w:t>
+      </w:r>
+      <w:r>
+        <w:t xml:space="preserve"> </w:t>
+      </w:r>
+      <w:r>
+        <w:t xml:space="preserve">	</w:t>
+      </w:r>
+      <w:r>
+        <w:t xml:space="preserve">Putra, A. B.</w:t>
+      </w:r>
+      <w:r>
+        <w:t xml:space="preserve"> </w:t>
+      </w:r>
+      <w:r>
+        <w:rPr>
+          <w:iCs/>
+          <w:i/>
+        </w:rPr>
+        <w:t xml:space="preserve">et al.</w:t>
+      </w:r>
+      <w:r>
+        <w:t xml:space="preserve"> </w:t>
+      </w:r>
+      <w:hyperlink r:id="rId139">
+        <w:r>
+          <w:rPr>
+            <w:rStyle w:val="InternetLink"/>
+          </w:rPr>
+          <w:t xml:space="preserve">Impact of</w:t>
+        </w:r>
+        <w:r>
+          <w:rPr>
+            <w:rStyle w:val="InternetLink"/>
+          </w:rPr>
+          <w:t xml:space="preserve"> </w:t>
+        </w:r>
+        <w:r>
+          <w:rPr>
+            <w:rStyle w:val="InternetLink"/>
+          </w:rPr>
+          <w:t xml:space="preserve">Advanced</w:t>
+        </w:r>
+        <w:r>
+          <w:rPr>
+            <w:rStyle w:val="InternetLink"/>
+          </w:rPr>
+          <w:t xml:space="preserve"> </w:t>
+        </w:r>
+        <w:r>
+          <w:rPr>
+            <w:rStyle w:val="InternetLink"/>
+          </w:rPr>
+          <w:t xml:space="preserve">Trauma</w:t>
+        </w:r>
+        <w:r>
+          <w:rPr>
+            <w:rStyle w:val="InternetLink"/>
+          </w:rPr>
+          <w:t xml:space="preserve"> </w:t>
+        </w:r>
+        <w:r>
+          <w:rPr>
+            <w:rStyle w:val="InternetLink"/>
+          </w:rPr>
+          <w:t xml:space="preserve">Life</w:t>
+        </w:r>
+        <w:r>
+          <w:rPr>
+            <w:rStyle w:val="InternetLink"/>
+          </w:rPr>
+          <w:t xml:space="preserve"> </w:t>
+        </w:r>
+        <w:r>
+          <w:rPr>
+            <w:rStyle w:val="InternetLink"/>
+          </w:rPr>
+          <w:t xml:space="preserve">Support</w:t>
+        </w:r>
+        <w:r>
+          <w:rPr>
+            <w:rStyle w:val="InternetLink"/>
+          </w:rPr>
+          <w:t xml:space="preserve"> </w:t>
+        </w:r>
+        <w:r>
+          <w:rPr>
+            <w:rStyle w:val="InternetLink"/>
+          </w:rPr>
+          <w:t xml:space="preserve">Training</w:t>
+        </w:r>
+        <w:r>
+          <w:rPr>
+            <w:rStyle w:val="InternetLink"/>
+          </w:rPr>
+          <w:t xml:space="preserve"> </w:t>
+        </w:r>
+        <w:r>
+          <w:rPr>
+            <w:rStyle w:val="InternetLink"/>
+          </w:rPr>
+          <w:t xml:space="preserve">for</w:t>
+        </w:r>
+        <w:r>
+          <w:rPr>
+            <w:rStyle w:val="InternetLink"/>
+          </w:rPr>
+          <w:t xml:space="preserve"> </w:t>
+        </w:r>
+        <w:r>
+          <w:rPr>
+            <w:rStyle w:val="InternetLink"/>
+          </w:rPr>
+          <w:t xml:space="preserve">Improving</w:t>
+        </w:r>
+        <w:r>
+          <w:rPr>
+            <w:rStyle w:val="InternetLink"/>
+          </w:rPr>
+          <w:t xml:space="preserve"> </w:t>
+        </w:r>
+        <w:r>
+          <w:rPr>
+            <w:rStyle w:val="InternetLink"/>
+          </w:rPr>
+          <w:t xml:space="preserve">Mortality</w:t>
+        </w:r>
+        <w:r>
+          <w:rPr>
+            <w:rStyle w:val="InternetLink"/>
+          </w:rPr>
+          <w:t xml:space="preserve"> </w:t>
+        </w:r>
+        <w:r>
+          <w:rPr>
+            <w:rStyle w:val="InternetLink"/>
+          </w:rPr>
+          <w:t xml:space="preserve">Outcome</w:t>
+        </w:r>
+        <w:r>
+          <w:rPr>
+            <w:rStyle w:val="InternetLink"/>
+          </w:rPr>
+          <w:t xml:space="preserve">:</w:t>
+        </w:r>
+        <w:r>
+          <w:rPr>
+            <w:rStyle w:val="InternetLink"/>
+          </w:rPr>
+          <w:t xml:space="preserve"> </w:t>
+        </w:r>
+        <w:r>
+          <w:rPr>
+            <w:rStyle w:val="InternetLink"/>
+          </w:rPr>
+          <w:t xml:space="preserve">A</w:t>
+        </w:r>
+        <w:r>
+          <w:rPr>
+            <w:rStyle w:val="InternetLink"/>
+          </w:rPr>
+          <w:t xml:space="preserve"> </w:t>
+        </w:r>
+        <w:r>
+          <w:rPr>
+            <w:rStyle w:val="InternetLink"/>
+          </w:rPr>
+          <w:t xml:space="preserve">Systematic</w:t>
+        </w:r>
+        <w:r>
+          <w:rPr>
+            <w:rStyle w:val="InternetLink"/>
+          </w:rPr>
+          <w:t xml:space="preserve"> </w:t>
+        </w:r>
+        <w:r>
+          <w:rPr>
+            <w:rStyle w:val="InternetLink"/>
+          </w:rPr>
+          <w:t xml:space="preserve">Review</w:t>
+        </w:r>
+        <w:r>
+          <w:rPr>
+            <w:rStyle w:val="InternetLink"/>
+          </w:rPr>
+          <w:t xml:space="preserve"> </w:t>
+        </w:r>
+        <w:r>
+          <w:rPr>
+            <w:rStyle w:val="InternetLink"/>
+          </w:rPr>
+          <w:t xml:space="preserve">and</w:t>
+        </w:r>
+        <w:r>
+          <w:rPr>
+            <w:rStyle w:val="InternetLink"/>
+          </w:rPr>
+          <w:t xml:space="preserve"> </w:t>
+        </w:r>
+        <w:r>
+          <w:rPr>
+            <w:rStyle w:val="InternetLink"/>
+          </w:rPr>
+          <w:t xml:space="preserve">Meta</w:t>
+        </w:r>
+        <w:r>
+          <w:rPr>
+            <w:rStyle w:val="InternetLink"/>
+          </w:rPr>
+          <w:t xml:space="preserve">-analysis</w:t>
+        </w:r>
+      </w:hyperlink>
+      <w:r>
+        <w:t xml:space="preserve">.</w:t>
+      </w:r>
+      <w:r>
+        <w:t xml:space="preserve"> </w:t>
+      </w:r>
+      <w:r>
+        <w:rPr>
+          <w:iCs/>
+          <w:i/>
+        </w:rPr>
+        <w:t xml:space="preserve">The New Ropanasury Journal of Surgery</w:t>
+      </w:r>
+      <w:r>
+        <w:t xml:space="preserve"> </w:t>
+      </w:r>
+      <w:r>
+        <w:rPr>
+          <w:bCs/>
+          <w:b/>
+        </w:rPr>
+        <w:t xml:space="preserve">8</w:t>
+      </w:r>
+      <w:r>
+        <w:t xml:space="preserve">, (2023).</w:t>
+      </w:r>
+    </w:p>
+    <w:bookmarkEnd w:id="140"/>
+    <w:bookmarkStart w:id="142" w:name="ref-mciver_effect_2024"/>
+    <w:p>
+      <w:pPr>
+        <w:pStyle w:val="Bibliography"/>
+      </w:pPr>
+      <w:r>
+        <w:t xml:space="preserve">7.</w:t>
+      </w:r>
+      <w:r>
+        <w:t xml:space="preserve"> </w:t>
+      </w:r>
+      <w:r>
+        <w:t xml:space="preserve">	</w:t>
+      </w:r>
+      <w:r>
+        <w:t xml:space="preserve">McIver, R.</w:t>
+      </w:r>
+      <w:r>
+        <w:t xml:space="preserve"> </w:t>
+      </w:r>
+      <w:r>
+        <w:rPr>
+          <w:iCs/>
+          <w:i/>
+        </w:rPr>
+        <w:t xml:space="preserve">et al.</w:t>
+      </w:r>
+      <w:r>
+        <w:t xml:space="preserve"> </w:t>
+      </w:r>
+      <w:hyperlink r:id="rId141">
+        <w:r>
+          <w:rPr>
+            <w:rStyle w:val="InternetLink"/>
+          </w:rPr>
+          <w:t xml:space="preserve">Effect of trauma quality improvement initiatives on outcomes and costs at community hospitals:</w:t>
+        </w:r>
+        <w:r>
+          <w:rPr>
+            <w:rStyle w:val="InternetLink"/>
+          </w:rPr>
+          <w:t xml:space="preserve"> </w:t>
+        </w:r>
+        <w:r>
+          <w:rPr>
+            <w:rStyle w:val="InternetLink"/>
+          </w:rPr>
+          <w:t xml:space="preserve">A</w:t>
+        </w:r>
+        <w:r>
+          <w:rPr>
+            <w:rStyle w:val="InternetLink"/>
+          </w:rPr>
+          <w:t xml:space="preserve"> </w:t>
+        </w:r>
+        <w:r>
+          <w:rPr>
+            <w:rStyle w:val="InternetLink"/>
+          </w:rPr>
+          <w:t xml:space="preserve">scoping review</w:t>
+        </w:r>
+      </w:hyperlink>
+      <w:r>
+        <w:t xml:space="preserve">.</w:t>
+      </w:r>
+      <w:r>
+        <w:t xml:space="preserve"> </w:t>
+      </w:r>
+      <w:r>
+        <w:rPr>
+          <w:iCs/>
+          <w:i/>
+        </w:rPr>
+        <w:t xml:space="preserve">Injury</w:t>
+      </w:r>
+      <w:r>
+        <w:t xml:space="preserve"> </w:t>
+      </w:r>
+      <w:r>
+        <w:rPr>
+          <w:bCs/>
+          <w:b/>
+        </w:rPr>
+        <w:t xml:space="preserve">55</w:t>
+      </w:r>
+      <w:r>
+        <w:t xml:space="preserve">, 111492 (2024).</w:t>
+      </w:r>
+    </w:p>
+    <w:bookmarkEnd w:id="142"/>
+    <w:bookmarkStart w:id="143" w:name="ref-acsAtls2018"/>
+    <w:p>
+      <w:pPr>
+        <w:pStyle w:val="Bibliography"/>
+      </w:pPr>
+      <w:r>
+        <w:t xml:space="preserve">8.</w:t>
       </w:r>
       <w:r>
         <w:t xml:space="preserve"> </w:t>
@@ -8442,14 +8844,14 @@
         <w:t xml:space="preserve">. (American College of Surgeons, 2018).</w:t>
       </w:r>
     </w:p>
-    <w:bookmarkEnd w:id="137"/>
-    <w:bookmarkStart w:id="138" w:name="ref-ptcfPtc2018"/>
+    <w:bookmarkEnd w:id="143"/>
+    <w:bookmarkStart w:id="144" w:name="ref-ptcfPtc2018"/>
     <w:p>
       <w:pPr>
         <w:pStyle w:val="Bibliography"/>
       </w:pPr>
       <w:r>
-        <w:t xml:space="preserve">6.</w:t>
+        <w:t xml:space="preserve">9.</w:t>
       </w:r>
       <w:r>
         <w:t xml:space="preserve"> </w:t>
@@ -8474,14 +8876,14 @@
         <w:t xml:space="preserve">. (Primary Trauma Care Foundation, 2018).</w:t>
       </w:r>
     </w:p>
-    <w:bookmarkEnd w:id="138"/>
-    <w:bookmarkStart w:id="140" w:name="ref-vestrup_impact_1988"/>
+    <w:bookmarkEnd w:id="144"/>
+    <w:bookmarkStart w:id="146" w:name="ref-vestrup_impact_1988"/>
     <w:p>
       <w:pPr>
         <w:pStyle w:val="Bibliography"/>
       </w:pPr>
       <w:r>
-        <w:t xml:space="preserve">7.</w:t>
+        <w:t xml:space="preserve">10.</w:t>
       </w:r>
       <w:r>
         <w:t xml:space="preserve"> </w:t>
@@ -8505,7 +8907,7 @@
       <w:r>
         <w:t xml:space="preserve"> </w:t>
       </w:r>
-      <w:hyperlink r:id="rId139">
+      <w:hyperlink r:id="rId145">
         <w:r>
           <w:rPr>
             <w:rStyle w:val="InternetLink"/>
@@ -8540,14 +8942,14 @@
         <w:t xml:space="preserve">, 704–707 (1988).</w:t>
       </w:r>
     </w:p>
-    <w:bookmarkEnd w:id="140"/>
-    <w:bookmarkStart w:id="142" w:name="ref-ali_trauma_1993"/>
+    <w:bookmarkEnd w:id="146"/>
+    <w:bookmarkStart w:id="148" w:name="ref-ali_trauma_1993"/>
     <w:p>
       <w:pPr>
         <w:pStyle w:val="Bibliography"/>
       </w:pPr>
       <w:r>
-        <w:t xml:space="preserve">8.</w:t>
+        <w:t xml:space="preserve">11.</w:t>
       </w:r>
       <w:r>
         <w:t xml:space="preserve"> </w:t>
@@ -8571,7 +8973,7 @@
       <w:r>
         <w:t xml:space="preserve"> </w:t>
       </w:r>
-      <w:hyperlink r:id="rId141">
+      <w:hyperlink r:id="rId147">
         <w:r>
           <w:rPr>
             <w:rStyle w:val="InternetLink"/>
@@ -8606,14 +9008,14 @@
         <w:t xml:space="preserve">, 890–899 (1993).</w:t>
       </w:r>
     </w:p>
-    <w:bookmarkEnd w:id="142"/>
-    <w:bookmarkStart w:id="144" w:name="ref-van_olden_clinical_2004"/>
+    <w:bookmarkEnd w:id="148"/>
+    <w:bookmarkStart w:id="150" w:name="ref-van_olden_clinical_2004"/>
     <w:p>
       <w:pPr>
         <w:pStyle w:val="Bibliography"/>
       </w:pPr>
       <w:r>
-        <w:t xml:space="preserve">9.</w:t>
+        <w:t xml:space="preserve">12.</w:t>
       </w:r>
       <w:r>
         <w:t xml:space="preserve"> </w:t>
@@ -8637,7 +9039,7 @@
       <w:r>
         <w:t xml:space="preserve"> </w:t>
       </w:r>
-      <w:hyperlink r:id="rId143">
+      <w:hyperlink r:id="rId149">
         <w:r>
           <w:rPr>
             <w:rStyle w:val="InternetLink"/>
@@ -8672,14 +9074,14 @@
         <w:t xml:space="preserve">, 522–525 (2004).</w:t>
       </w:r>
     </w:p>
-    <w:bookmarkEnd w:id="144"/>
-    <w:bookmarkStart w:id="145" w:name="ref-Wang2010"/>
+    <w:bookmarkEnd w:id="150"/>
+    <w:bookmarkStart w:id="151" w:name="ref-Wang2010"/>
     <w:p>
       <w:pPr>
         <w:pStyle w:val="Bibliography"/>
       </w:pPr>
       <w:r>
-        <w:t xml:space="preserve">10.</w:t>
+        <w:t xml:space="preserve">13.</w:t>
       </w:r>
       <w:r>
         <w:t xml:space="preserve"> </w:t>
@@ -8727,14 +9129,14 @@
         <w:t xml:space="preserve">, 341–344 (2010).</w:t>
       </w:r>
     </w:p>
-    <w:bookmarkEnd w:id="145"/>
-    <w:bookmarkStart w:id="147" w:name="ref-noordin_evolution_2011"/>
+    <w:bookmarkEnd w:id="151"/>
+    <w:bookmarkStart w:id="153" w:name="ref-noordin_evolution_2011"/>
     <w:p>
       <w:pPr>
         <w:pStyle w:val="Bibliography"/>
       </w:pPr>
       <w:r>
-        <w:t xml:space="preserve">11.</w:t>
+        <w:t xml:space="preserve">14.</w:t>
       </w:r>
       <w:r>
         <w:t xml:space="preserve"> </w:t>
@@ -8758,7 +9160,7 @@
       <w:r>
         <w:t xml:space="preserve"> </w:t>
       </w:r>
-      <w:hyperlink r:id="rId146">
+      <w:hyperlink r:id="rId152">
         <w:r>
           <w:rPr>
             <w:rStyle w:val="InternetLink"/>
@@ -8817,14 +9219,14 @@
         <w:t xml:space="preserve">, 75–78 (2011).</w:t>
       </w:r>
     </w:p>
-    <w:bookmarkEnd w:id="147"/>
-    <w:bookmarkStart w:id="149" w:name="ref-hashmi_hospital-based_2013"/>
+    <w:bookmarkEnd w:id="153"/>
+    <w:bookmarkStart w:id="155" w:name="ref-hashmi_hospital-based_2013"/>
     <w:p>
       <w:pPr>
         <w:pStyle w:val="Bibliography"/>
       </w:pPr>
       <w:r>
-        <w:t xml:space="preserve">12.</w:t>
+        <w:t xml:space="preserve">15.</w:t>
       </w:r>
       <w:r>
         <w:t xml:space="preserve"> </w:t>
@@ -8848,7 +9250,7 @@
       <w:r>
         <w:t xml:space="preserve"> </w:t>
       </w:r>
-      <w:hyperlink r:id="rId148">
+      <w:hyperlink r:id="rId154">
         <w:r>
           <w:rPr>
             <w:rStyle w:val="InternetLink"/>
@@ -8907,14 +9309,14 @@
         <w:t xml:space="preserve">, 60–68 (2013).</w:t>
       </w:r>
     </w:p>
-    <w:bookmarkEnd w:id="149"/>
-    <w:bookmarkStart w:id="151" w:name="ref-Petroze2014"/>
+    <w:bookmarkEnd w:id="155"/>
+    <w:bookmarkStart w:id="157" w:name="ref-Petroze2014"/>
     <w:p>
       <w:pPr>
         <w:pStyle w:val="Bibliography"/>
       </w:pPr>
       <w:r>
-        <w:t xml:space="preserve">13.</w:t>
+        <w:t xml:space="preserve">16.</w:t>
       </w:r>
       <w:r>
         <w:t xml:space="preserve"> </w:t>
@@ -8938,7 +9340,7 @@
       <w:r>
         <w:t xml:space="preserve"> </w:t>
       </w:r>
-      <w:hyperlink r:id="rId150">
+      <w:hyperlink r:id="rId156">
         <w:r>
           <w:rPr>
             <w:rStyle w:val="InternetLink"/>
@@ -8970,14 +9372,14 @@
         <w:t xml:space="preserve">, 926–933 (2014).</w:t>
       </w:r>
     </w:p>
-    <w:bookmarkEnd w:id="151"/>
-    <w:bookmarkStart w:id="153" w:name="ref-magnone_impact_2015"/>
+    <w:bookmarkEnd w:id="157"/>
+    <w:bookmarkStart w:id="159" w:name="ref-magnone_impact_2015"/>
     <w:p>
       <w:pPr>
         <w:pStyle w:val="Bibliography"/>
       </w:pPr>
       <w:r>
-        <w:t xml:space="preserve">14.</w:t>
+        <w:t xml:space="preserve">17.</w:t>
       </w:r>
       <w:r>
         <w:t xml:space="preserve"> </w:t>
@@ -9001,7 +9403,7 @@
       <w:r>
         <w:t xml:space="preserve"> </w:t>
       </w:r>
-      <w:hyperlink r:id="rId152">
+      <w:hyperlink r:id="rId158">
         <w:r>
           <w:rPr>
             <w:rStyle w:val="InternetLink"/>
@@ -9278,14 +9680,14 @@
         <w:t xml:space="preserve">(2015).</w:t>
       </w:r>
     </w:p>
-    <w:bookmarkEnd w:id="153"/>
-    <w:bookmarkStart w:id="154" w:name="ref-bellanova_mountain_2016"/>
+    <w:bookmarkEnd w:id="159"/>
+    <w:bookmarkStart w:id="160" w:name="ref-bellanova_mountain_2016"/>
     <w:p>
       <w:pPr>
         <w:pStyle w:val="Bibliography"/>
       </w:pPr>
       <w:r>
-        <w:t xml:space="preserve">15.</w:t>
+        <w:t xml:space="preserve">18.</w:t>
       </w:r>
       <w:r>
         <w:t xml:space="preserve"> </w:t>
@@ -9347,14 +9749,14 @@
         <w:t xml:space="preserve">(2016).</w:t>
       </w:r>
     </w:p>
-    <w:bookmarkEnd w:id="154"/>
-    <w:bookmarkStart w:id="156" w:name="ref-kamau_impact_2024"/>
+    <w:bookmarkEnd w:id="160"/>
+    <w:bookmarkStart w:id="162" w:name="ref-kamau_impact_2024"/>
     <w:p>
       <w:pPr>
         <w:pStyle w:val="Bibliography"/>
       </w:pPr>
       <w:r>
-        <w:t xml:space="preserve">16.</w:t>
+        <w:t xml:space="preserve">19.</w:t>
       </w:r>
       <w:r>
         <w:t xml:space="preserve"> </w:t>
@@ -9378,7 +9780,7 @@
       <w:r>
         <w:t xml:space="preserve"> </w:t>
       </w:r>
-      <w:hyperlink r:id="rId155">
+      <w:hyperlink r:id="rId161">
         <w:r>
           <w:rPr>
             <w:rStyle w:val="InternetLink"/>
@@ -9437,14 +9839,14 @@
         <w:t xml:space="preserve">, 153 (2024).</w:t>
       </w:r>
     </w:p>
-    <w:bookmarkEnd w:id="156"/>
-    <w:bookmarkStart w:id="158" w:name="ref-kumar_evaluating_2025"/>
+    <w:bookmarkEnd w:id="162"/>
+    <w:bookmarkStart w:id="164" w:name="ref-kumar_evaluating_2025"/>
     <w:p>
       <w:pPr>
         <w:pStyle w:val="Bibliography"/>
       </w:pPr>
       <w:r>
-        <w:t xml:space="preserve">17.</w:t>
+        <w:t xml:space="preserve">20.</w:t>
       </w:r>
       <w:r>
         <w:t xml:space="preserve"> </w:t>
@@ -9468,7 +9870,7 @@
       <w:r>
         <w:t xml:space="preserve"> </w:t>
       </w:r>
-      <w:hyperlink r:id="rId157">
+      <w:hyperlink r:id="rId163">
         <w:r>
           <w:rPr>
             <w:rStyle w:val="InternetLink"/>
@@ -9761,14 +10163,14 @@
         <w:t xml:space="preserve">, e81681 (2025).</w:t>
       </w:r>
     </w:p>
-    <w:bookmarkEnd w:id="158"/>
-    <w:bookmarkStart w:id="160" w:name="ref-drimousis_advanced_2011"/>
+    <w:bookmarkEnd w:id="164"/>
+    <w:bookmarkStart w:id="166" w:name="ref-drimousis_advanced_2011"/>
     <w:p>
       <w:pPr>
         <w:pStyle w:val="Bibliography"/>
       </w:pPr>
       <w:r>
-        <w:t xml:space="preserve">18.</w:t>
+        <w:t xml:space="preserve">21.</w:t>
       </w:r>
       <w:r>
         <w:t xml:space="preserve"> </w:t>
@@ -9792,7 +10194,7 @@
       <w:r>
         <w:t xml:space="preserve"> </w:t>
       </w:r>
-      <w:hyperlink r:id="rId159">
+      <w:hyperlink r:id="rId165">
         <w:r>
           <w:rPr>
             <w:rStyle w:val="InternetLink"/>
@@ -9896,14 +10298,14 @@
         <w:t xml:space="preserve">, 180–184 (2011).</w:t>
       </w:r>
     </w:p>
-    <w:bookmarkEnd w:id="160"/>
-    <w:bookmarkStart w:id="162" w:name="ref-CioèPeña2016"/>
+    <w:bookmarkEnd w:id="166"/>
+    <w:bookmarkStart w:id="168" w:name="ref-CioèPeña2016"/>
     <w:p>
       <w:pPr>
         <w:pStyle w:val="Bibliography"/>
       </w:pPr>
       <w:r>
-        <w:t xml:space="preserve">19.</w:t>
+        <w:t xml:space="preserve">22.</w:t>
       </w:r>
       <w:r>
         <w:t xml:space="preserve"> </w:t>
@@ -9927,7 +10329,7 @@
       <w:r>
         <w:t xml:space="preserve"> </w:t>
       </w:r>
-      <w:hyperlink r:id="rId161">
+      <w:hyperlink r:id="rId167">
         <w:r>
           <w:rPr>
             <w:rStyle w:val="InternetLink"/>
@@ -9960,408 +10362,6 @@
       </w:r>
       <w:r>
         <w:t xml:space="preserve">, 118–126 (2016).</w:t>
-      </w:r>
-    </w:p>
-    <w:bookmarkEnd w:id="162"/>
-    <w:bookmarkStart w:id="164" w:name="ref-Jin2021"/>
-    <w:p>
-      <w:pPr>
-        <w:pStyle w:val="Bibliography"/>
-      </w:pPr>
-      <w:r>
-        <w:t xml:space="preserve">20.</w:t>
-      </w:r>
-      <w:r>
-        <w:t xml:space="preserve"> </w:t>
-      </w:r>
-      <w:r>
-        <w:t xml:space="preserve">	</w:t>
-      </w:r>
-      <w:r>
-        <w:t xml:space="preserve">Jin, J.</w:t>
-      </w:r>
-      <w:r>
-        <w:t xml:space="preserve"> </w:t>
-      </w:r>
-      <w:r>
-        <w:rPr>
-          <w:iCs/>
-          <w:i/>
-        </w:rPr>
-        <w:t xml:space="preserve">et al.</w:t>
-      </w:r>
-      <w:r>
-        <w:t xml:space="preserve"> </w:t>
-      </w:r>
-      <w:hyperlink r:id="rId163">
-        <w:r>
-          <w:rPr>
-            <w:rStyle w:val="InternetLink"/>
-          </w:rPr>
-          <w:t xml:space="preserve">Effectiveness of quality improvement processes, interventions, and structure in trauma systems in low- and middle-income countries: A systematic review and meta-analysis</w:t>
-        </w:r>
-      </w:hyperlink>
-      <w:r>
-        <w:t xml:space="preserve">.</w:t>
-      </w:r>
-      <w:r>
-        <w:t xml:space="preserve"> </w:t>
-      </w:r>
-      <w:r>
-        <w:rPr>
-          <w:iCs/>
-          <w:i/>
-        </w:rPr>
-        <w:t xml:space="preserve">World Journal of Surgery</w:t>
-      </w:r>
-      <w:r>
-        <w:t xml:space="preserve"> </w:t>
-      </w:r>
-      <w:r>
-        <w:rPr>
-          <w:bCs/>
-          <w:b/>
-        </w:rPr>
-        <w:t xml:space="preserve">45</w:t>
-      </w:r>
-      <w:r>
-        <w:t xml:space="preserve">, 1982–1998 (2021).</w:t>
-      </w:r>
-    </w:p>
-    <w:bookmarkEnd w:id="164"/>
-    <w:bookmarkStart w:id="166" w:name="ref-putra_impact_2023"/>
-    <w:p>
-      <w:pPr>
-        <w:pStyle w:val="Bibliography"/>
-      </w:pPr>
-      <w:r>
-        <w:t xml:space="preserve">21.</w:t>
-      </w:r>
-      <w:r>
-        <w:t xml:space="preserve"> </w:t>
-      </w:r>
-      <w:r>
-        <w:t xml:space="preserve">	</w:t>
-      </w:r>
-      <w:r>
-        <w:t xml:space="preserve">Putra, A. B.</w:t>
-      </w:r>
-      <w:r>
-        <w:t xml:space="preserve"> </w:t>
-      </w:r>
-      <w:r>
-        <w:rPr>
-          <w:iCs/>
-          <w:i/>
-        </w:rPr>
-        <w:t xml:space="preserve">et al.</w:t>
-      </w:r>
-      <w:r>
-        <w:t xml:space="preserve"> </w:t>
-      </w:r>
-      <w:hyperlink r:id="rId165">
-        <w:r>
-          <w:rPr>
-            <w:rStyle w:val="InternetLink"/>
-          </w:rPr>
-          <w:t xml:space="preserve">Impact of</w:t>
-        </w:r>
-        <w:r>
-          <w:rPr>
-            <w:rStyle w:val="InternetLink"/>
-          </w:rPr>
-          <w:t xml:space="preserve"> </w:t>
-        </w:r>
-        <w:r>
-          <w:rPr>
-            <w:rStyle w:val="InternetLink"/>
-          </w:rPr>
-          <w:t xml:space="preserve">Advanced</w:t>
-        </w:r>
-        <w:r>
-          <w:rPr>
-            <w:rStyle w:val="InternetLink"/>
-          </w:rPr>
-          <w:t xml:space="preserve"> </w:t>
-        </w:r>
-        <w:r>
-          <w:rPr>
-            <w:rStyle w:val="InternetLink"/>
-          </w:rPr>
-          <w:t xml:space="preserve">Trauma</w:t>
-        </w:r>
-        <w:r>
-          <w:rPr>
-            <w:rStyle w:val="InternetLink"/>
-          </w:rPr>
-          <w:t xml:space="preserve"> </w:t>
-        </w:r>
-        <w:r>
-          <w:rPr>
-            <w:rStyle w:val="InternetLink"/>
-          </w:rPr>
-          <w:t xml:space="preserve">Life</w:t>
-        </w:r>
-        <w:r>
-          <w:rPr>
-            <w:rStyle w:val="InternetLink"/>
-          </w:rPr>
-          <w:t xml:space="preserve"> </w:t>
-        </w:r>
-        <w:r>
-          <w:rPr>
-            <w:rStyle w:val="InternetLink"/>
-          </w:rPr>
-          <w:t xml:space="preserve">Support</w:t>
-        </w:r>
-        <w:r>
-          <w:rPr>
-            <w:rStyle w:val="InternetLink"/>
-          </w:rPr>
-          <w:t xml:space="preserve"> </w:t>
-        </w:r>
-        <w:r>
-          <w:rPr>
-            <w:rStyle w:val="InternetLink"/>
-          </w:rPr>
-          <w:t xml:space="preserve">Training</w:t>
-        </w:r>
-        <w:r>
-          <w:rPr>
-            <w:rStyle w:val="InternetLink"/>
-          </w:rPr>
-          <w:t xml:space="preserve"> </w:t>
-        </w:r>
-        <w:r>
-          <w:rPr>
-            <w:rStyle w:val="InternetLink"/>
-          </w:rPr>
-          <w:t xml:space="preserve">for</w:t>
-        </w:r>
-        <w:r>
-          <w:rPr>
-            <w:rStyle w:val="InternetLink"/>
-          </w:rPr>
-          <w:t xml:space="preserve"> </w:t>
-        </w:r>
-        <w:r>
-          <w:rPr>
-            <w:rStyle w:val="InternetLink"/>
-          </w:rPr>
-          <w:t xml:space="preserve">Improving</w:t>
-        </w:r>
-        <w:r>
-          <w:rPr>
-            <w:rStyle w:val="InternetLink"/>
-          </w:rPr>
-          <w:t xml:space="preserve"> </w:t>
-        </w:r>
-        <w:r>
-          <w:rPr>
-            <w:rStyle w:val="InternetLink"/>
-          </w:rPr>
-          <w:t xml:space="preserve">Mortality</w:t>
-        </w:r>
-        <w:r>
-          <w:rPr>
-            <w:rStyle w:val="InternetLink"/>
-          </w:rPr>
-          <w:t xml:space="preserve"> </w:t>
-        </w:r>
-        <w:r>
-          <w:rPr>
-            <w:rStyle w:val="InternetLink"/>
-          </w:rPr>
-          <w:t xml:space="preserve">Outcome</w:t>
-        </w:r>
-        <w:r>
-          <w:rPr>
-            <w:rStyle w:val="InternetLink"/>
-          </w:rPr>
-          <w:t xml:space="preserve">:</w:t>
-        </w:r>
-        <w:r>
-          <w:rPr>
-            <w:rStyle w:val="InternetLink"/>
-          </w:rPr>
-          <w:t xml:space="preserve"> </w:t>
-        </w:r>
-        <w:r>
-          <w:rPr>
-            <w:rStyle w:val="InternetLink"/>
-          </w:rPr>
-          <w:t xml:space="preserve">A</w:t>
-        </w:r>
-        <w:r>
-          <w:rPr>
-            <w:rStyle w:val="InternetLink"/>
-          </w:rPr>
-          <w:t xml:space="preserve"> </w:t>
-        </w:r>
-        <w:r>
-          <w:rPr>
-            <w:rStyle w:val="InternetLink"/>
-          </w:rPr>
-          <w:t xml:space="preserve">Systematic</w:t>
-        </w:r>
-        <w:r>
-          <w:rPr>
-            <w:rStyle w:val="InternetLink"/>
-          </w:rPr>
-          <w:t xml:space="preserve"> </w:t>
-        </w:r>
-        <w:r>
-          <w:rPr>
-            <w:rStyle w:val="InternetLink"/>
-          </w:rPr>
-          <w:t xml:space="preserve">Review</w:t>
-        </w:r>
-        <w:r>
-          <w:rPr>
-            <w:rStyle w:val="InternetLink"/>
-          </w:rPr>
-          <w:t xml:space="preserve"> </w:t>
-        </w:r>
-        <w:r>
-          <w:rPr>
-            <w:rStyle w:val="InternetLink"/>
-          </w:rPr>
-          <w:t xml:space="preserve">and</w:t>
-        </w:r>
-        <w:r>
-          <w:rPr>
-            <w:rStyle w:val="InternetLink"/>
-          </w:rPr>
-          <w:t xml:space="preserve"> </w:t>
-        </w:r>
-        <w:r>
-          <w:rPr>
-            <w:rStyle w:val="InternetLink"/>
-          </w:rPr>
-          <w:t xml:space="preserve">Meta</w:t>
-        </w:r>
-        <w:r>
-          <w:rPr>
-            <w:rStyle w:val="InternetLink"/>
-          </w:rPr>
-          <w:t xml:space="preserve">-analysis</w:t>
-        </w:r>
-      </w:hyperlink>
-      <w:r>
-        <w:t xml:space="preserve">.</w:t>
-      </w:r>
-      <w:r>
-        <w:t xml:space="preserve"> </w:t>
-      </w:r>
-      <w:r>
-        <w:rPr>
-          <w:iCs/>
-          <w:i/>
-        </w:rPr>
-        <w:t xml:space="preserve">The New Ropanasury Journal of Surgery</w:t>
-      </w:r>
-      <w:r>
-        <w:t xml:space="preserve"> </w:t>
-      </w:r>
-      <w:r>
-        <w:rPr>
-          <w:bCs/>
-          <w:b/>
-        </w:rPr>
-        <w:t xml:space="preserve">8</w:t>
-      </w:r>
-      <w:r>
-        <w:t xml:space="preserve">, (2023).</w:t>
-      </w:r>
-    </w:p>
-    <w:bookmarkEnd w:id="166"/>
-    <w:bookmarkStart w:id="168" w:name="ref-mciver_effect_2024"/>
-    <w:p>
-      <w:pPr>
-        <w:pStyle w:val="Bibliography"/>
-      </w:pPr>
-      <w:r>
-        <w:t xml:space="preserve">22.</w:t>
-      </w:r>
-      <w:r>
-        <w:t xml:space="preserve"> </w:t>
-      </w:r>
-      <w:r>
-        <w:t xml:space="preserve">	</w:t>
-      </w:r>
-      <w:r>
-        <w:t xml:space="preserve">McIver, R.</w:t>
-      </w:r>
-      <w:r>
-        <w:t xml:space="preserve"> </w:t>
-      </w:r>
-      <w:r>
-        <w:rPr>
-          <w:iCs/>
-          <w:i/>
-        </w:rPr>
-        <w:t xml:space="preserve">et al.</w:t>
-      </w:r>
-      <w:r>
-        <w:t xml:space="preserve"> </w:t>
-      </w:r>
-      <w:hyperlink r:id="rId167">
-        <w:r>
-          <w:rPr>
-            <w:rStyle w:val="InternetLink"/>
-          </w:rPr>
-          <w:t xml:space="preserve">Effect of trauma quality improvement initiatives on outcomes and costs at community hospitals:</w:t>
-        </w:r>
-        <w:r>
-          <w:rPr>
-            <w:rStyle w:val="InternetLink"/>
-          </w:rPr>
-          <w:t xml:space="preserve"> </w:t>
-        </w:r>
-        <w:r>
-          <w:rPr>
-            <w:rStyle w:val="InternetLink"/>
-          </w:rPr>
-          <w:t xml:space="preserve">A</w:t>
-        </w:r>
-        <w:r>
-          <w:rPr>
-            <w:rStyle w:val="InternetLink"/>
-          </w:rPr>
-          <w:t xml:space="preserve"> </w:t>
-        </w:r>
-        <w:r>
-          <w:rPr>
-            <w:rStyle w:val="InternetLink"/>
-          </w:rPr>
-          <w:t xml:space="preserve">scoping review</w:t>
-        </w:r>
-      </w:hyperlink>
-      <w:r>
-        <w:t xml:space="preserve">.</w:t>
-      </w:r>
-      <w:r>
-        <w:t xml:space="preserve"> </w:t>
-      </w:r>
-      <w:r>
-        <w:rPr>
-          <w:iCs/>
-          <w:i/>
-        </w:rPr>
-        <w:t xml:space="preserve">Injury</w:t>
-      </w:r>
-      <w:r>
-        <w:t xml:space="preserve"> </w:t>
-      </w:r>
-      <w:r>
-        <w:rPr>
-          <w:bCs/>
-          <w:b/>
-        </w:rPr>
-        <w:t xml:space="preserve">55</w:t>
-      </w:r>
-      <w:r>
-        <w:t xml:space="preserve">, 111492 (2024).</w:t>
       </w:r>
     </w:p>
     <w:bookmarkEnd w:id="168"/>

</xml_diff>

<commit_message>
Minor fixes in manuscript
</commit_message>
<xml_diff>
--- a/manuscript.docx
+++ b/manuscript.docx
@@ -167,8 +167,13 @@
       </w:r>
       <w:proofErr w:type="spellEnd"/>
       <w:r>
-        <w:t xml:space="preserve"> Basak, MS</w:t>
-      </w:r>
+        <w:t xml:space="preserve"> Basak, </w:t>
+      </w:r>
+      <w:proofErr w:type="spellStart"/>
+      <w:r>
+        <w:t>MPharm</w:t>
+      </w:r>
+      <w:proofErr w:type="spellEnd"/>
       <w:r>
         <w:t xml:space="preserve"> (DB)</w:t>
       </w:r>

</xml_diff>

<commit_message>
Update the competing interests statement
</commit_message>
<xml_diff>
--- a/manuscript.docx
+++ b/manuscript.docx
@@ -2537,9 +2537,21 @@
     <w:p>
       <w:pPr>
         <w:pStyle w:val="FirstParagraph"/>
-      </w:pPr>
-      <w:r>
-        <w:t>Several authors are ATLS and/or PTC instructors.</w:t>
+        <w:rPr>
+          <w:lang w:val="en-SE"/>
+        </w:rPr>
+      </w:pPr>
+      <w:r>
+        <w:rPr>
+          <w:lang w:val="en-SE"/>
+        </w:rPr>
+        <w:t xml:space="preserve">LS, KDS, MK, and SC are ATLS instructors. </w:t>
+      </w:r>
+      <w:r>
+        <w:t>All other authors have no completing interest to declare</w:t>
+      </w:r>
+      <w:r>
+        <w:t>.</w:t>
       </w:r>
     </w:p>
     <w:p>
@@ -10704,7 +10716,6 @@
   <w:style w:type="character" w:default="1" w:styleId="DefaultParagraphFont">
     <w:name w:val="Default Paragraph Font"/>
     <w:uiPriority w:val="1"/>
-    <w:semiHidden/>
     <w:unhideWhenUsed/>
   </w:style>
   <w:style w:type="table" w:default="1" w:styleId="TableNormal">

</xml_diff>